<commit_message>
Completed write up on Outliers
</commit_message>
<xml_diff>
--- a/Final Report.docx
+++ b/Final Report.docx
@@ -3523,7 +3523,21 @@
           <w:rFonts w:ascii="Arial" w:hAnsi="Arial" w:cs="Arial"/>
           <w:szCs w:val="22"/>
         </w:rPr>
-        <w:t>used.</w:t>
+        <w:t>used</w:t>
+      </w:r>
+      <w:r>
+        <w:rPr>
+          <w:rFonts w:ascii="Arial" w:hAnsi="Arial" w:cs="Arial"/>
+          <w:szCs w:val="22"/>
+        </w:rPr>
+        <w:t xml:space="preserve"> from the Audi dataset</w:t>
+      </w:r>
+      <w:r>
+        <w:rPr>
+          <w:rFonts w:ascii="Arial" w:hAnsi="Arial" w:cs="Arial"/>
+          <w:szCs w:val="22"/>
+        </w:rPr>
+        <w:t>.</w:t>
       </w:r>
     </w:p>
     <w:p>
@@ -3780,49 +3794,50 @@
         <w:rPr>
           <w:rFonts w:ascii="Arial" w:hAnsi="Arial" w:cs="Arial"/>
         </w:rPr>
-        <w:t>Outliers are data points that differ significantly from the other values in a dataset. They can affect the accuracy of our results, leading to inaccurate findings. Therefore, it is crucial to identify and handle outliers appropriately. For the first step of preprocessing, I needed to find any possible outliers in my dataset that could influence my results and remove them.</w:t>
-      </w:r>
-    </w:p>
-    <w:p>
-      <w:pPr>
-        <w:rPr>
-          <w:rFonts w:ascii="Arial" w:hAnsi="Arial" w:cs="Arial"/>
+        <w:t>Outliers are data points that differ significantly from the other values in a dataset. They can affect the accuracy of our results, leading to inaccurate findings. Therefore, it is crucial to identify and handle outliers appropriately. The first step in preprocessing is to find any possible outliers in the dataset that could influence the results and remove them.</w:t>
+      </w:r>
+    </w:p>
+    <w:p>
+      <w:pPr>
+        <w:rPr>
+          <w:rFonts w:ascii="Arial" w:hAnsi="Arial" w:cs="Arial"/>
+        </w:rPr>
+      </w:pPr>
+      <w:r>
+        <w:rPr>
+          <w:rFonts w:ascii="Arial" w:hAnsi="Arial" w:cs="Arial"/>
+        </w:rPr>
+        <w:t>To identify outliers, we first calculate the interquartile range (IQR). This is done by finding the difference between the 75th percentile and the 25th percentile of the dataset and multiplying the result by a constant of 1.5. This provides the maximum and minimum values that are not considered outliers. Any values found outside this range are considered outliers. The code sample below shows the steps taken to find and eliminate the outliers.</w:t>
+      </w:r>
+    </w:p>
+    <w:p>
+      <w:pPr>
+        <w:rPr>
+          <w:rFonts w:ascii="Arial" w:hAnsi="Arial" w:cs="Arial"/>
+        </w:rPr>
+      </w:pPr>
+    </w:p>
+    <w:p>
+      <w:r>
+        <w:rPr>
+          <w:rFonts w:ascii="Courier New" w:hAnsi="Courier New" w:cs="Courier New"/>
           <w:b/>
           <w:bCs/>
           <w:lang w:val="en-GB"/>
         </w:rPr>
-      </w:pPr>
-      <w:r>
-        <w:rPr>
-          <w:rFonts w:ascii="Arial" w:hAnsi="Arial" w:cs="Arial"/>
-        </w:rPr>
-        <w:t xml:space="preserve">The first step in finding outliers is to calculate the interquartile range (IQR). This is done by finding the difference between the 75th percentile and the 25th percentile of the dataset, and then multiplying the result by a constant of 1.5. This provides the maximum and minimum values that are not considered outliers. Any values found outside this range </w:t>
-      </w:r>
-      <w:proofErr w:type="gramStart"/>
-      <w:r>
-        <w:rPr>
-          <w:rFonts w:ascii="Arial" w:hAnsi="Arial" w:cs="Arial"/>
-        </w:rPr>
-        <w:t>are considered to be</w:t>
-      </w:r>
-      <w:proofErr w:type="gramEnd"/>
-      <w:r>
-        <w:rPr>
-          <w:rFonts w:ascii="Arial" w:hAnsi="Arial" w:cs="Arial"/>
-        </w:rPr>
-        <w:t xml:space="preserve"> outliers. The code sample below shows the steps taken to find and eliminate the outliers.</w:t>
-      </w:r>
-      <w:r>
-        <w:rPr>
-          <w:rFonts w:ascii="Arial" w:hAnsi="Arial" w:cs="Arial"/>
+        <w:t xml:space="preserve">for </w:t>
+      </w:r>
+      <w:proofErr w:type="spellStart"/>
+      <w:r>
+        <w:rPr>
+          <w:rFonts w:ascii="Courier New" w:hAnsi="Courier New" w:cs="Courier New"/>
           <w:b/>
           <w:bCs/>
           <w:lang w:val="en-GB"/>
         </w:rPr>
-        <w:t xml:space="preserve"> </w:t>
-      </w:r>
-    </w:p>
-    <w:p>
+        <w:t>i</w:t>
+      </w:r>
+      <w:proofErr w:type="spellEnd"/>
       <w:r>
         <w:rPr>
           <w:rFonts w:ascii="Courier New" w:hAnsi="Courier New" w:cs="Courier New"/>
@@ -3830,39 +3845,35 @@
           <w:bCs/>
           <w:lang w:val="en-GB"/>
         </w:rPr>
-        <w:t xml:space="preserve">for </w:t>
-      </w:r>
-      <w:proofErr w:type="spellStart"/>
-      <w:r>
-        <w:rPr>
-          <w:rFonts w:ascii="Courier New" w:hAnsi="Courier New" w:cs="Courier New"/>
-          <w:b/>
-          <w:bCs/>
+        <w:t xml:space="preserve"> in ['year']:</w:t>
+      </w:r>
+    </w:p>
+    <w:p>
+      <w:pPr>
+        <w:ind w:firstLine="720"/>
+      </w:pPr>
+      <w:r>
+        <w:rPr>
+          <w:rFonts w:ascii="Courier New" w:hAnsi="Courier New" w:cs="Courier New"/>
           <w:lang w:val="en-GB"/>
         </w:rPr>
-        <w:t>i</w:t>
-      </w:r>
-      <w:proofErr w:type="spellEnd"/>
-      <w:r>
-        <w:rPr>
-          <w:rFonts w:ascii="Courier New" w:hAnsi="Courier New" w:cs="Courier New"/>
-          <w:b/>
-          <w:bCs/>
+        <w:t>q</w:t>
+      </w:r>
+      <w:proofErr w:type="gramStart"/>
+      <w:r>
+        <w:rPr>
+          <w:rFonts w:ascii="Courier New" w:hAnsi="Courier New" w:cs="Courier New"/>
           <w:lang w:val="en-GB"/>
         </w:rPr>
-        <w:t xml:space="preserve"> in ['year']:</w:t>
-      </w:r>
-    </w:p>
-    <w:p>
-      <w:pPr>
-        <w:ind w:firstLine="720"/>
-      </w:pPr>
+        <w:t>75,q</w:t>
+      </w:r>
+      <w:proofErr w:type="gramEnd"/>
       <w:r>
         <w:rPr>
           <w:rFonts w:ascii="Courier New" w:hAnsi="Courier New" w:cs="Courier New"/>
           <w:lang w:val="en-GB"/>
         </w:rPr>
-        <w:t>q75,q25 = np.percentile(file.loc[:,</w:t>
+        <w:t>25 = np.percentile(file.loc[:,</w:t>
       </w:r>
       <w:proofErr w:type="spellStart"/>
       <w:r>
@@ -4164,7 +4175,29 @@
         </w:rPr>
       </w:pPr>
     </w:p>
-    <w:p/>
+    <w:p>
+      <w:pPr>
+        <w:rPr>
+          <w:rFonts w:ascii="Arial" w:hAnsi="Arial" w:cs="Arial"/>
+          <w:lang w:val="en-GB"/>
+        </w:rPr>
+      </w:pPr>
+      <w:r>
+        <w:rPr>
+          <w:rFonts w:ascii="Arial" w:hAnsi="Arial" w:cs="Arial"/>
+          <w:lang w:val="en-GB"/>
+        </w:rPr>
+        <w:t>While identifying outliers is a key step, it is also necessary to understand the reasons behind their occurrence. In some cases, outliers may be valid data points that represent unique characteristics of the dataset. For example, the tax price of an expensive car model may be an outlier, but it is a valid data point that should not be removed.</w:t>
+      </w:r>
+    </w:p>
+    <w:p>
+      <w:pPr>
+        <w:rPr>
+          <w:rFonts w:ascii="Arial" w:hAnsi="Arial" w:cs="Arial"/>
+          <w:lang w:val="en-GB"/>
+        </w:rPr>
+      </w:pPr>
+    </w:p>
     <w:p>
       <w:pPr>
         <w:jc w:val="center"/>
@@ -4285,12 +4318,9 @@
           <w:color w:val="FF0000"/>
           <w:szCs w:val="22"/>
         </w:rPr>
-        <w:t>outliers.</w:t>
-      </w:r>
-    </w:p>
-    <w:p>
-      <w:pPr>
-        <w:jc w:val="center"/>
+        <w:t>outliers</w:t>
+      </w:r>
+      <w:r>
         <w:rPr>
           <w:rFonts w:ascii="Arial" w:hAnsi="Arial" w:cs="Arial"/>
           <w:i/>
@@ -4298,16 +4328,77 @@
           <w:color w:val="FF0000"/>
           <w:szCs w:val="22"/>
         </w:rPr>
-      </w:pPr>
-      <w:r>
+        <w:t xml:space="preserve"> in Audi dataset</w:t>
+      </w:r>
+      <w:r>
+        <w:rPr>
+          <w:rFonts w:ascii="Arial" w:hAnsi="Arial" w:cs="Arial"/>
+          <w:i/>
+          <w:iCs/>
+          <w:color w:val="FF0000"/>
+          <w:szCs w:val="22"/>
+        </w:rPr>
+        <w:t>.</w:t>
+      </w:r>
+    </w:p>
+    <w:p>
+      <w:pPr>
         <w:rPr>
           <w:noProof/>
         </w:rPr>
+      </w:pPr>
+    </w:p>
+    <w:p>
+      <w:pPr>
+        <w:rPr>
+          <w:rFonts w:ascii="Arial" w:hAnsi="Arial" w:cs="Arial"/>
+          <w:lang w:val="en-GB"/>
+        </w:rPr>
+      </w:pPr>
+      <w:r>
+        <w:rPr>
+          <w:rFonts w:ascii="Arial" w:hAnsi="Arial" w:cs="Arial"/>
+          <w:lang w:val="en-GB"/>
+        </w:rPr>
+        <w:t>Figure 1 displays the outliers identified in the Audi dataset. After analysing the data, I determined that the outliers in mileage, tax, mpg, and engine size are useful for feature analysis. However, the dataset includes only one data point for the years 1997, 1998, and 2002-2014. Since the year greatly impacts the algorithm's accuracy, I removed these outliers. While this reduces the available options for the user to select, it is necessary to ensure the accuracy of the algorithms.</w:t>
+      </w:r>
+    </w:p>
+    <w:p>
+      <w:pPr>
+        <w:rPr>
+          <w:rFonts w:ascii="Arial" w:hAnsi="Arial" w:cs="Arial"/>
+          <w:noProof/>
+        </w:rPr>
+      </w:pPr>
+      <w:r>
+        <w:rPr>
+          <w:rFonts w:ascii="Arial" w:hAnsi="Arial" w:cs="Arial"/>
+          <w:noProof/>
+        </w:rPr>
+        <w:t>Once the outliers have been identified, there are various ways to handle them. They can be removed from the dataset, treated separately in the analysis, or transformed using mathematical functions. As shown in the code sample above, I replaced all the outliers with Numpy's nan (Not a Number). I then handled these outside the for loop by removing all null values from the dataset.</w:t>
+      </w:r>
+    </w:p>
+    <w:p>
+      <w:pPr>
+        <w:jc w:val="center"/>
+        <w:rPr>
+          <w:rFonts w:ascii="Arial" w:hAnsi="Arial" w:cs="Arial"/>
+          <w:i/>
+          <w:iCs/>
+          <w:color w:val="FF0000"/>
+          <w:szCs w:val="22"/>
+        </w:rPr>
+      </w:pPr>
+      <w:r>
+        <w:rPr>
+          <w:noProof/>
+        </w:rPr>
+        <w:lastRenderedPageBreak/>
         <w:drawing>
-          <wp:inline distT="0" distB="0" distL="0" distR="0" wp14:anchorId="4230BD5E" wp14:editId="30F3941F">
-            <wp:extent cx="5465529" cy="2449524"/>
+          <wp:inline distT="0" distB="0" distL="0" distR="0" wp14:anchorId="642EBB36" wp14:editId="4D013773">
+            <wp:extent cx="5484117" cy="2455545"/>
             <wp:effectExtent l="0" t="0" r="0" b="0"/>
-            <wp:docPr id="13" name="Picture 13" descr="Chart, box and whisker chart&#10;&#10;Description automatically generated"/>
+            <wp:docPr id="14" name="Picture 14" descr="Chart, box and whisker chart&#10;&#10;Description automatically generated"/>
             <wp:cNvGraphicFramePr>
               <a:graphicFrameLocks xmlns:a="http://schemas.openxmlformats.org/drawingml/2006/main" noChangeAspect="1"/>
             </wp:cNvGraphicFramePr>
@@ -4315,7 +4406,7 @@
               <a:graphicData uri="http://schemas.openxmlformats.org/drawingml/2006/picture">
                 <pic:pic xmlns:pic="http://schemas.openxmlformats.org/drawingml/2006/picture">
                   <pic:nvPicPr>
-                    <pic:cNvPr id="13" name="Picture 13" descr="Chart, box and whisker chart&#10;&#10;Description automatically generated"/>
+                    <pic:cNvPr id="14" name="Picture 14" descr="Chart, box and whisker chart&#10;&#10;Description automatically generated"/>
                     <pic:cNvPicPr>
                       <a:picLocks noChangeAspect="1" noChangeArrowheads="1"/>
                     </pic:cNvPicPr>
@@ -4328,13 +4419,13 @@
                         </a:ext>
                       </a:extLst>
                     </a:blip>
-                    <a:srcRect l="3610" t="15197" r="993" b="8371"/>
+                    <a:srcRect l="3296" t="15067" r="985" b="8406"/>
                     <a:stretch/>
                   </pic:blipFill>
                   <pic:spPr bwMode="auto">
                     <a:xfrm>
                       <a:off x="0" y="0"/>
-                      <a:ext cx="5467701" cy="2450497"/>
+                      <a:ext cx="5486120" cy="2456442"/>
                     </a:xfrm>
                     <a:prstGeom prst="rect">
                       <a:avLst/>
@@ -4405,10 +4496,63 @@
           <w:color w:val="FF0000"/>
           <w:szCs w:val="22"/>
         </w:rPr>
-        <w:t>Box Plot demonstrating outliers.</w:t>
-      </w:r>
-    </w:p>
-    <w:p/>
+        <w:t>Box Plot demonstrating outliers</w:t>
+      </w:r>
+      <w:r>
+        <w:rPr>
+          <w:rFonts w:ascii="Arial" w:hAnsi="Arial" w:cs="Arial"/>
+          <w:i/>
+          <w:iCs/>
+          <w:color w:val="FF0000"/>
+          <w:szCs w:val="22"/>
+        </w:rPr>
+        <w:t xml:space="preserve"> in </w:t>
+      </w:r>
+      <w:r>
+        <w:rPr>
+          <w:rFonts w:ascii="Arial" w:hAnsi="Arial" w:cs="Arial"/>
+          <w:i/>
+          <w:iCs/>
+          <w:color w:val="FF0000"/>
+          <w:szCs w:val="22"/>
+        </w:rPr>
+        <w:t>Audi dataset</w:t>
+      </w:r>
+      <w:r>
+        <w:rPr>
+          <w:rFonts w:ascii="Arial" w:hAnsi="Arial" w:cs="Arial"/>
+          <w:i/>
+          <w:iCs/>
+          <w:color w:val="FF0000"/>
+          <w:szCs w:val="22"/>
+        </w:rPr>
+        <w:t>.</w:t>
+      </w:r>
+    </w:p>
+    <w:p>
+      <w:pPr>
+        <w:rPr>
+          <w:rFonts w:ascii="Arial" w:hAnsi="Arial" w:cs="Arial"/>
+          <w:i/>
+          <w:iCs/>
+          <w:color w:val="FF0000"/>
+          <w:szCs w:val="22"/>
+        </w:rPr>
+      </w:pPr>
+      <w:r>
+        <w:rPr>
+          <w:rFonts w:ascii="Arial" w:hAnsi="Arial" w:cs="Arial"/>
+        </w:rPr>
+        <w:t>After removing the outliers within the year feature, Figure 2 shows the Audi dataset. As a result, we can see that the extreme outliers in mileage have also been removed. By removing these outliers, we can ensure higher accuracy and reduce the chance of extremely inaccurate predictions. In addition, it is important to note that removing outliers may not always be the best solution. In some cases, it may be more appropriate to transform the data or analyse the outliers separately. Therefore, handling outliers requires careful consideration and a thorough understanding of the dataset being used.</w:t>
+      </w:r>
+    </w:p>
+    <w:p>
+      <w:pPr>
+        <w:rPr>
+          <w:rFonts w:ascii="Arial" w:hAnsi="Arial" w:cs="Arial"/>
+        </w:rPr>
+      </w:pPr>
+    </w:p>
     <w:p>
       <w:pPr>
         <w:pStyle w:val="Heading2"/>
@@ -4435,7 +4579,6 @@
           <w:sz w:val="24"/>
           <w:szCs w:val="24"/>
         </w:rPr>
-        <w:lastRenderedPageBreak/>
         <w:t xml:space="preserve">Data </w:t>
       </w:r>
       <w:r>
@@ -4509,6 +4652,7 @@
           <w:noProof/>
           <w:szCs w:val="22"/>
         </w:rPr>
+        <w:lastRenderedPageBreak/>
         <w:drawing>
           <wp:inline distT="0" distB="0" distL="0" distR="0" wp14:anchorId="741936F8" wp14:editId="065ECF6B">
             <wp:extent cx="1563129" cy="1295827"/>
@@ -4599,7 +4743,15 @@
         <w:pStyle w:val="NormalWeb"/>
       </w:pPr>
       <w:r>
-        <w:t>To overcome this problem, I used Scikit-Learn's LabelEncoder() feature, which assigns numerical values to strings between 0 and the number of values – 1. This allowed me to include the variables with string values in my algorithms and obtain more accurate results in predicting the selling price of the cars. Overall, these adjustments helped me to obtain a more comprehensive understanding of the data and make more informed decisions in my analysis.</w:t>
+        <w:t xml:space="preserve">To overcome this problem, I used Scikit-Learn's </w:t>
+      </w:r>
+      <w:proofErr w:type="gramStart"/>
+      <w:r>
+        <w:t>LabelEncoder(</w:t>
+      </w:r>
+      <w:proofErr w:type="gramEnd"/>
+      <w:r>
+        <w:t>) feature, which assigns numerical values to strings between 0 and the number of values – 1. This allowed me to include the variables with string values in my algorithms and obtain more accurate results in predicting the selling price of the cars. Overall, these adjustments helped me to obtain a more comprehensive understanding of the data and make more informed decisions in my analysis.</w:t>
       </w:r>
     </w:p>
     <w:p>
@@ -4659,11 +4811,7 @@
         <w:pStyle w:val="NormalWeb"/>
       </w:pPr>
       <w:r>
-        <w:t xml:space="preserve">Before using the dataset, I had to consider the spread of data. In Table 1, you can see that the data varies across a wide range. The integer variables vary from 1.0 for the engine size to </w:t>
-      </w:r>
-      <w:r>
-        <w:lastRenderedPageBreak/>
-        <w:t xml:space="preserve">over 35000 for the mileage, resulting in a huge difference in their ranges. To address this, I used the process of normalization, which transformed the variables in columns to have the same scale. Note that not every dataset needs to be normalized for machine learning, only when the characteristics have different ranges </w:t>
+        <w:t xml:space="preserve">Before using the dataset, I had to consider the spread of data. In Table 1, you can see that the data varies across a wide range. The integer variables vary from 1.0 for the engine size to over 35000 for the mileage, resulting in a huge difference in their ranges. To address this, I used the process of normalization, which transformed the variables in columns to have the same scale. Note that not every dataset needs to be normalized for machine learning, only when the characteristics have different ranges </w:t>
       </w:r>
       <w:r>
         <w:rPr>
@@ -4751,6 +4899,7 @@
           <w:bCs/>
           <w:szCs w:val="22"/>
         </w:rPr>
+        <w:lastRenderedPageBreak/>
         <w:t xml:space="preserve">Figure 1. </w:t>
       </w:r>
       <w:r>
@@ -4919,7 +5068,6 @@
           <w:noProof/>
           <w:szCs w:val="22"/>
         </w:rPr>
-        <w:lastRenderedPageBreak/>
         <w:drawing>
           <wp:inline distT="0" distB="0" distL="0" distR="0" wp14:anchorId="1C68A481" wp14:editId="702635CD">
             <wp:extent cx="2803944" cy="1968844"/>
@@ -5012,6 +5160,15 @@
         </w:rPr>
         <w:t xml:space="preserve"> Heatmap</w:t>
       </w:r>
+      <w:r>
+        <w:rPr>
+          <w:rFonts w:ascii="Arial" w:hAnsi="Arial" w:cs="Arial"/>
+          <w:i/>
+          <w:iCs/>
+          <w:szCs w:val="22"/>
+        </w:rPr>
+        <w:t xml:space="preserve"> of Audi Dataset</w:t>
+      </w:r>
     </w:p>
     <w:p>
       <w:pPr>
@@ -5072,6 +5229,7 @@
           <w:noProof/>
           <w:szCs w:val="22"/>
         </w:rPr>
+        <w:lastRenderedPageBreak/>
         <w:drawing>
           <wp:inline distT="0" distB="0" distL="0" distR="0" wp14:anchorId="67E88375" wp14:editId="531FA9EF">
             <wp:extent cx="3754152" cy="2575416"/>
@@ -5153,61 +5311,79 @@
           <w:iCs/>
           <w:szCs w:val="22"/>
         </w:rPr>
-        <w:t xml:space="preserve"> and Year </w:t>
-      </w:r>
-    </w:p>
-    <w:p>
-      <w:pPr>
-        <w:rPr>
-          <w:rFonts w:ascii="Arial" w:hAnsi="Arial" w:cs="Arial"/>
-          <w:szCs w:val="22"/>
-          <w:lang w:val="en-GB"/>
-        </w:rPr>
-      </w:pPr>
-    </w:p>
-    <w:p>
-      <w:pPr>
-        <w:rPr>
-          <w:rFonts w:ascii="Arial" w:hAnsi="Arial" w:cs="Arial"/>
-          <w:szCs w:val="22"/>
-          <w:lang w:val="en-GB"/>
-        </w:rPr>
-      </w:pPr>
-      <w:r>
-        <w:rPr>
-          <w:rFonts w:ascii="Arial" w:hAnsi="Arial" w:cs="Arial"/>
-          <w:szCs w:val="22"/>
-          <w:lang w:val="en-GB"/>
-        </w:rPr>
-        <w:t xml:space="preserve">Furthermore, the data reveals that most cars are sold within five years of ownership, with the mode year being 2019. This suggests that people tend to sell their cars after a few years of use, possibly to upgrade to newer models or to obtain a different type of vehicle. This trend may also be influenced by factors such as changes in lifestyle or financial circumstances. In summary, while mileage is an important factor when purchasing a pre=owned car, it is just one of many factors to consider. By taking into account the car's </w:t>
-      </w:r>
-      <w:proofErr w:type="gramStart"/>
-      <w:r>
-        <w:rPr>
-          <w:rFonts w:ascii="Arial" w:hAnsi="Arial" w:cs="Arial"/>
-          <w:szCs w:val="22"/>
-          <w:lang w:val="en-GB"/>
-        </w:rPr>
-        <w:t>…..</w:t>
-      </w:r>
-      <w:proofErr w:type="gramEnd"/>
-      <w:r>
-        <w:rPr>
-          <w:rFonts w:ascii="Arial" w:hAnsi="Arial" w:cs="Arial"/>
-          <w:szCs w:val="22"/>
-          <w:lang w:val="en-GB"/>
-        </w:rPr>
-        <w:t>, and other factors, buyers can make a more informed decision when buying a used car.</w:t>
-      </w:r>
-    </w:p>
-    <w:p>
-      <w:pPr>
+        <w:t xml:space="preserve"> and Year</w:t>
+      </w:r>
+      <w:r>
         <w:rPr>
           <w:rFonts w:ascii="Arial" w:hAnsi="Arial" w:cs="Arial"/>
           <w:i/>
           <w:iCs/>
           <w:szCs w:val="22"/>
         </w:rPr>
+        <w:t xml:space="preserve"> of Audi Dataset</w:t>
+      </w:r>
+      <w:r>
+        <w:rPr>
+          <w:rFonts w:ascii="Arial" w:hAnsi="Arial" w:cs="Arial"/>
+          <w:i/>
+          <w:iCs/>
+          <w:szCs w:val="22"/>
+        </w:rPr>
+        <w:t xml:space="preserve"> </w:t>
+      </w:r>
+    </w:p>
+    <w:p>
+      <w:pPr>
+        <w:rPr>
+          <w:rFonts w:ascii="Arial" w:hAnsi="Arial" w:cs="Arial"/>
+          <w:szCs w:val="22"/>
+          <w:lang w:val="en-GB"/>
+        </w:rPr>
+      </w:pPr>
+    </w:p>
+    <w:p>
+      <w:pPr>
+        <w:rPr>
+          <w:rFonts w:ascii="Arial" w:hAnsi="Arial" w:cs="Arial"/>
+          <w:szCs w:val="22"/>
+          <w:lang w:val="en-GB"/>
+        </w:rPr>
+      </w:pPr>
+      <w:r>
+        <w:rPr>
+          <w:rFonts w:ascii="Arial" w:hAnsi="Arial" w:cs="Arial"/>
+          <w:szCs w:val="22"/>
+          <w:lang w:val="en-GB"/>
+        </w:rPr>
+        <w:t xml:space="preserve">Furthermore, the data reveals that most cars are sold within five years of ownership, with the mode year being 2019. This suggests that people tend to sell their cars after a few years of use, possibly to upgrade to newer models or to obtain a different type of vehicle. This trend may also be influenced by factors such as changes in lifestyle or financial circumstances. In summary, while mileage is an important factor when purchasing a pre=owned car, it is just one of many factors to consider. By taking into account the car's </w:t>
+      </w:r>
+      <w:proofErr w:type="gramStart"/>
+      <w:r>
+        <w:rPr>
+          <w:rFonts w:ascii="Arial" w:hAnsi="Arial" w:cs="Arial"/>
+          <w:szCs w:val="22"/>
+          <w:lang w:val="en-GB"/>
+        </w:rPr>
+        <w:t>…..</w:t>
+      </w:r>
+      <w:proofErr w:type="gramEnd"/>
+      <w:r>
+        <w:rPr>
+          <w:rFonts w:ascii="Arial" w:hAnsi="Arial" w:cs="Arial"/>
+          <w:szCs w:val="22"/>
+          <w:lang w:val="en-GB"/>
+        </w:rPr>
+        <w:t>, and other factors, buyers can make a more informed decision when buying a used car.</w:t>
+      </w:r>
+    </w:p>
+    <w:p>
+      <w:pPr>
+        <w:rPr>
+          <w:rFonts w:ascii="Arial" w:hAnsi="Arial" w:cs="Arial"/>
+          <w:i/>
+          <w:iCs/>
+          <w:szCs w:val="22"/>
+        </w:rPr>
       </w:pPr>
     </w:p>
     <w:p>
@@ -5223,7 +5399,6 @@
           <w:noProof/>
           <w:szCs w:val="22"/>
         </w:rPr>
-        <w:lastRenderedPageBreak/>
         <w:drawing>
           <wp:inline distT="0" distB="0" distL="0" distR="0" wp14:anchorId="1B44ADCD" wp14:editId="6AEFF7E6">
             <wp:extent cx="5731510" cy="2510155"/>
@@ -5276,6 +5451,70 @@
     </w:p>
     <w:p>
       <w:pPr>
+        <w:rPr>
+          <w:rFonts w:ascii="Arial" w:hAnsi="Arial" w:cs="Arial"/>
+          <w:szCs w:val="22"/>
+        </w:rPr>
+      </w:pPr>
+      <w:r>
+        <w:rPr>
+          <w:rFonts w:ascii="Arial" w:hAnsi="Arial" w:cs="Arial"/>
+          <w:noProof/>
+          <w:szCs w:val="22"/>
+        </w:rPr>
+        <w:lastRenderedPageBreak/>
+        <w:drawing>
+          <wp:inline distT="0" distB="0" distL="0" distR="0" wp14:anchorId="0B842EA0" wp14:editId="5EA38F98">
+            <wp:extent cx="5731510" cy="2509520"/>
+            <wp:effectExtent l="0" t="0" r="0" b="0"/>
+            <wp:docPr id="20" name="Picture 20" descr="Chart, bar chart&#10;&#10;Description automatically generated"/>
+            <wp:cNvGraphicFramePr>
+              <a:graphicFrameLocks xmlns:a="http://schemas.openxmlformats.org/drawingml/2006/main" noChangeAspect="1"/>
+            </wp:cNvGraphicFramePr>
+            <a:graphic xmlns:a="http://schemas.openxmlformats.org/drawingml/2006/main">
+              <a:graphicData uri="http://schemas.openxmlformats.org/drawingml/2006/picture">
+                <pic:pic xmlns:pic="http://schemas.openxmlformats.org/drawingml/2006/picture">
+                  <pic:nvPicPr>
+                    <pic:cNvPr id="20" name="Picture 20" descr="Chart, bar chart&#10;&#10;Description automatically generated"/>
+                    <pic:cNvPicPr>
+                      <a:picLocks noChangeAspect="1" noChangeArrowheads="1"/>
+                    </pic:cNvPicPr>
+                  </pic:nvPicPr>
+                  <pic:blipFill>
+                    <a:blip r:embed="rId17">
+                      <a:extLst>
+                        <a:ext uri="{28A0092B-C50C-407E-A947-70E740481C1C}">
+                          <a14:useLocalDpi xmlns:a14="http://schemas.microsoft.com/office/drawing/2010/main" val="0"/>
+                        </a:ext>
+                      </a:extLst>
+                    </a:blip>
+                    <a:srcRect/>
+                    <a:stretch>
+                      <a:fillRect/>
+                    </a:stretch>
+                  </pic:blipFill>
+                  <pic:spPr bwMode="auto">
+                    <a:xfrm>
+                      <a:off x="0" y="0"/>
+                      <a:ext cx="5731510" cy="2509520"/>
+                    </a:xfrm>
+                    <a:prstGeom prst="rect">
+                      <a:avLst/>
+                    </a:prstGeom>
+                    <a:noFill/>
+                    <a:ln>
+                      <a:noFill/>
+                    </a:ln>
+                  </pic:spPr>
+                </pic:pic>
+              </a:graphicData>
+            </a:graphic>
+          </wp:inline>
+        </w:drawing>
+      </w:r>
+    </w:p>
+    <w:p>
+      <w:pPr>
         <w:jc w:val="center"/>
         <w:rPr>
           <w:rFonts w:ascii="Arial" w:hAnsi="Arial" w:cs="Arial"/>
@@ -5323,9 +5562,8 @@
           <w:color w:val="FF0000"/>
           <w:szCs w:val="22"/>
         </w:rPr>
-        <w:t xml:space="preserve">Bar graph showing the relationship of price and </w:t>
-      </w:r>
-      <w:proofErr w:type="gramStart"/>
+        <w:t>Bar graph showing the relationship of price and year</w:t>
+      </w:r>
       <w:r>
         <w:rPr>
           <w:rFonts w:ascii="Arial" w:hAnsi="Arial" w:cs="Arial"/>
@@ -5334,9 +5572,30 @@
           <w:color w:val="FF0000"/>
           <w:szCs w:val="22"/>
         </w:rPr>
-        <w:t>year</w:t>
-      </w:r>
-      <w:proofErr w:type="gramEnd"/>
+        <w:t xml:space="preserve"> in the Audi </w:t>
+      </w:r>
+      <w:proofErr w:type="spellStart"/>
+      <w:r>
+        <w:rPr>
+          <w:rFonts w:ascii="Arial" w:hAnsi="Arial" w:cs="Arial"/>
+          <w:i/>
+          <w:iCs/>
+          <w:color w:val="FF0000"/>
+          <w:szCs w:val="22"/>
+        </w:rPr>
+        <w:t>Datatset</w:t>
+      </w:r>
+      <w:proofErr w:type="spellEnd"/>
+      <w:r>
+        <w:rPr>
+          <w:rFonts w:ascii="Arial" w:hAnsi="Arial" w:cs="Arial"/>
+          <w:i/>
+          <w:iCs/>
+          <w:color w:val="FF0000"/>
+          <w:szCs w:val="22"/>
+        </w:rPr>
+        <w:t>.</w:t>
+      </w:r>
     </w:p>
     <w:p>
       <w:pPr>
@@ -5691,7 +5950,7 @@
                     </pic:cNvPicPr>
                   </pic:nvPicPr>
                   <pic:blipFill>
-                    <a:blip r:embed="rId17">
+                    <a:blip r:embed="rId18">
                       <a:extLst>
                         <a:ext uri="{28A0092B-C50C-407E-A947-70E740481C1C}">
                           <a14:useLocalDpi xmlns:a14="http://schemas.microsoft.com/office/drawing/2010/main" val="0"/>
@@ -5864,7 +6123,7 @@
                     <pic:cNvPicPr/>
                   </pic:nvPicPr>
                   <pic:blipFill>
-                    <a:blip r:embed="rId18"/>
+                    <a:blip r:embed="rId19"/>
                     <a:stretch>
                       <a:fillRect/>
                     </a:stretch>
@@ -7649,7 +7908,7 @@
                     <pic:cNvPicPr/>
                   </pic:nvPicPr>
                   <pic:blipFill>
-                    <a:blip r:embed="rId19"/>
+                    <a:blip r:embed="rId20"/>
                     <a:stretch>
                       <a:fillRect/>
                     </a:stretch>
@@ -7908,7 +8167,21 @@
         <w:rPr>
           <w:rFonts w:ascii="Arial" w:hAnsi="Arial" w:cs="Arial"/>
         </w:rPr>
-        <w:t>) demonstrates promising results from my KNN algorithm. In order to calculate the prediction time, I used the time library to measure the time it took for the prediction method to run and return a prediction.</w:t>
+        <w:t xml:space="preserve">) demonstrates promising results from my KNN algorithm. </w:t>
+      </w:r>
+      <w:proofErr w:type="gramStart"/>
+      <w:r>
+        <w:rPr>
+          <w:rFonts w:ascii="Arial" w:hAnsi="Arial" w:cs="Arial"/>
+        </w:rPr>
+        <w:t>In order to</w:t>
+      </w:r>
+      <w:proofErr w:type="gramEnd"/>
+      <w:r>
+        <w:rPr>
+          <w:rFonts w:ascii="Arial" w:hAnsi="Arial" w:cs="Arial"/>
+        </w:rPr>
+        <w:t xml:space="preserve"> calculate the prediction time, I used the time library to measure the time it took for the prediction method to run and return a prediction.</w:t>
       </w:r>
     </w:p>
     <w:p>
@@ -8043,7 +8316,25 @@
           <w:szCs w:val="22"/>
           <w:shd w:val="clear" w:color="auto" w:fill="FFFFFF"/>
         </w:rPr>
-        <w:t>each node shows a feature (attribute), each link (branch) shows a decision (rule) and each leaf shows an outcome (categorical or continues value</w:t>
+        <w:t>each node shows a feature (attribute), each link (branch) shows a decision (rule</w:t>
+      </w:r>
+      <w:proofErr w:type="gramStart"/>
+      <w:r>
+        <w:rPr>
+          <w:rFonts w:ascii="Arial" w:hAnsi="Arial" w:cs="Arial"/>
+          <w:szCs w:val="22"/>
+          <w:shd w:val="clear" w:color="auto" w:fill="FFFFFF"/>
+        </w:rPr>
+        <w:t>)</w:t>
+      </w:r>
+      <w:proofErr w:type="gramEnd"/>
+      <w:r>
+        <w:rPr>
+          <w:rFonts w:ascii="Arial" w:hAnsi="Arial" w:cs="Arial"/>
+          <w:szCs w:val="22"/>
+          <w:shd w:val="clear" w:color="auto" w:fill="FFFFFF"/>
+        </w:rPr>
+        <w:t xml:space="preserve"> and each leaf shows an outcome (categorical or continues value</w:t>
       </w:r>
       <w:r>
         <w:rPr>
@@ -8220,7 +8511,7 @@
                     <pic:cNvPicPr/>
                   </pic:nvPicPr>
                   <pic:blipFill>
-                    <a:blip r:embed="rId20"/>
+                    <a:blip r:embed="rId21"/>
                     <a:stretch>
                       <a:fillRect/>
                     </a:stretch>
@@ -8563,7 +8854,7 @@
                     <pic:cNvPicPr/>
                   </pic:nvPicPr>
                   <pic:blipFill>
-                    <a:blip r:embed="rId21"/>
+                    <a:blip r:embed="rId22"/>
                     <a:stretch>
                       <a:fillRect/>
                     </a:stretch>
@@ -8719,7 +9010,7 @@
                     </pic:cNvPicPr>
                   </pic:nvPicPr>
                   <pic:blipFill>
-                    <a:blip r:embed="rId22" cstate="print">
+                    <a:blip r:embed="rId23" cstate="print">
                       <a:extLst>
                         <a:ext uri="{28A0092B-C50C-407E-A947-70E740481C1C}">
                           <a14:useLocalDpi xmlns:a14="http://schemas.microsoft.com/office/drawing/2010/main" val="0"/>
@@ -12887,7 +13178,7 @@
                     </pic:cNvPicPr>
                   </pic:nvPicPr>
                   <pic:blipFill rotWithShape="1">
-                    <a:blip r:embed="rId23">
+                    <a:blip r:embed="rId24">
                       <a:extLst>
                         <a:ext uri="{28A0092B-C50C-407E-A947-70E740481C1C}">
                           <a14:useLocalDpi xmlns:a14="http://schemas.microsoft.com/office/drawing/2010/main" val="0"/>
@@ -13578,7 +13869,7 @@
                     <pic:cNvPicPr/>
                   </pic:nvPicPr>
                   <pic:blipFill>
-                    <a:blip r:embed="rId24"/>
+                    <a:blip r:embed="rId25"/>
                     <a:stretch>
                       <a:fillRect/>
                     </a:stretch>
@@ -14897,7 +15188,7 @@
         </w:rPr>
         <w:t xml:space="preserve"> </w:t>
       </w:r>
-      <w:hyperlink r:id="rId25" w:history="1">
+      <w:hyperlink r:id="rId26" w:history="1">
         <w:r>
           <w:rPr>
             <w:rStyle w:val="Hyperlink"/>
@@ -16438,7 +16729,7 @@
         </w:rPr>
         <w:t>[a]</w:t>
       </w:r>
-      <w:hyperlink r:id="rId26" w:anchor=":~:text=Each%20tree%20is%20created%20from,to%20produce%20a%20single%20result" w:history="1">
+      <w:hyperlink r:id="rId27" w:anchor=":~:text=Each%20tree%20is%20created%20from,to%20produce%20a%20single%20result" w:history="1">
         <w:r>
           <w:rPr>
             <w:rStyle w:val="Hyperlink"/>
@@ -16474,7 +16765,7 @@
         </w:rPr>
         <w:t xml:space="preserve">[b] </w:t>
       </w:r>
-      <w:hyperlink r:id="rId27" w:history="1">
+      <w:hyperlink r:id="rId28" w:history="1">
         <w:r>
           <w:rPr>
             <w:rStyle w:val="Hyperlink"/>
@@ -16510,7 +16801,7 @@
         </w:rPr>
         <w:t xml:space="preserve">[c] </w:t>
       </w:r>
-      <w:hyperlink r:id="rId28" w:anchor=":~:text=Random%20Forests%20and%20Missing%20Data%20%3A&amp;text=This%20forces%20researchers%20who%20want,lost%20and%20inferential%20power%20compromised" w:history="1">
+      <w:hyperlink r:id="rId29" w:anchor=":~:text=Random%20Forests%20and%20Missing%20Data%20%3A&amp;text=This%20forces%20researchers%20who%20want,lost%20and%20inferential%20power%20compromised" w:history="1">
         <w:r>
           <w:rPr>
             <w:rStyle w:val="Hyperlink"/>
@@ -16546,7 +16837,7 @@
         </w:rPr>
         <w:t>[d]</w:t>
       </w:r>
-      <w:hyperlink r:id="rId29" w:history="1">
+      <w:hyperlink r:id="rId30" w:history="1">
         <w:r>
           <w:rPr>
             <w:rStyle w:val="Hyperlink"/>
@@ -16582,7 +16873,7 @@
         </w:rPr>
         <w:t xml:space="preserve">[e] </w:t>
       </w:r>
-      <w:hyperlink r:id="rId30" w:history="1">
+      <w:hyperlink r:id="rId31" w:history="1">
         <w:r>
           <w:rPr>
             <w:rStyle w:val="Hyperlink"/>
@@ -16618,7 +16909,7 @@
         </w:rPr>
         <w:t xml:space="preserve">[f] </w:t>
       </w:r>
-      <w:hyperlink r:id="rId31" w:history="1">
+      <w:hyperlink r:id="rId32" w:history="1">
         <w:r>
           <w:rPr>
             <w:rStyle w:val="Hyperlink"/>
@@ -16662,7 +16953,7 @@
         </w:rPr>
         <w:t xml:space="preserve"> </w:t>
       </w:r>
-      <w:hyperlink r:id="rId32" w:history="1">
+      <w:hyperlink r:id="rId33" w:history="1">
         <w:r>
           <w:rPr>
             <w:rStyle w:val="Hyperlink"/>
@@ -16698,7 +16989,7 @@
         </w:rPr>
         <w:t xml:space="preserve">[h] </w:t>
       </w:r>
-      <w:hyperlink r:id="rId33" w:history="1">
+      <w:hyperlink r:id="rId34" w:history="1">
         <w:r>
           <w:rPr>
             <w:rStyle w:val="Hyperlink"/>
@@ -16734,7 +17025,7 @@
         </w:rPr>
         <w:t>[i]</w:t>
       </w:r>
-      <w:hyperlink r:id="rId34" w:history="1">
+      <w:hyperlink r:id="rId35" w:history="1">
         <w:r>
           <w:rPr>
             <w:rStyle w:val="Hyperlink"/>
@@ -16770,7 +17061,7 @@
         </w:rPr>
         <w:t xml:space="preserve">[J] </w:t>
       </w:r>
-      <w:hyperlink r:id="rId35" w:history="1">
+      <w:hyperlink r:id="rId36" w:history="1">
         <w:r>
           <w:rPr>
             <w:rStyle w:val="Hyperlink"/>
@@ -16997,7 +17288,7 @@
         </w:rPr>
         <w:t xml:space="preserve">Decision Tree algorithm: </w:t>
       </w:r>
-      <w:hyperlink r:id="rId36" w:history="1">
+      <w:hyperlink r:id="rId37" w:history="1">
         <w:r>
           <w:rPr>
             <w:rStyle w:val="Hyperlink"/>
@@ -17033,7 +17324,7 @@
         </w:rPr>
         <w:t xml:space="preserve">K-Nearest Neighbour algorithm: </w:t>
       </w:r>
-      <w:hyperlink r:id="rId37" w:history="1">
+      <w:hyperlink r:id="rId38" w:history="1">
         <w:r>
           <w:rPr>
             <w:rStyle w:val="Hyperlink"/>
@@ -18998,9 +19289,9 @@
       </w:pPr>
     </w:p>
     <w:sectPr>
-      <w:headerReference w:type="default" r:id="rId38"/>
-      <w:footerReference w:type="default" r:id="rId39"/>
-      <w:headerReference w:type="first" r:id="rId40"/>
+      <w:headerReference w:type="default" r:id="rId39"/>
+      <w:footerReference w:type="default" r:id="rId40"/>
+      <w:headerReference w:type="first" r:id="rId41"/>
       <w:pgSz w:w="11906" w:h="16838"/>
       <w:pgMar w:top="1440" w:right="1440" w:bottom="1440" w:left="1440" w:header="708" w:footer="708" w:gutter="0"/>
       <w:pgNumType w:start="0"/>

</xml_diff>

<commit_message>
Summarised decision tree codes
</commit_message>
<xml_diff>
--- a/Final Report.docx
+++ b/Final Report.docx
@@ -107,8 +107,21 @@
           <w:sz w:val="48"/>
           <w:szCs w:val="48"/>
         </w:rPr>
-        <w:t>Using Machine Learning Algorithms to Predict the Price of Pre-owned Cars</w:t>
-      </w:r>
+        <w:t xml:space="preserve">Using Machine Learning Algorithms to Predict the Price of Pre-owned </w:t>
+      </w:r>
+      <w:proofErr w:type="gramStart"/>
+      <w:r>
+        <w:rPr>
+          <w:rFonts w:ascii="Arial" w:hAnsi="Arial" w:cs="Arial"/>
+          <w:b/>
+          <w:bCs/>
+          <w:color w:val="000000"/>
+          <w:sz w:val="48"/>
+          <w:szCs w:val="48"/>
+        </w:rPr>
+        <w:t>Cars</w:t>
+      </w:r>
+      <w:proofErr w:type="gramEnd"/>
       <w:r>
         <w:rPr>
           <w:rFonts w:ascii="Arial" w:hAnsi="Arial" w:cs="Arial"/>
@@ -474,7 +487,21 @@
         <w:rPr>
           <w:rFonts w:ascii="Arial" w:hAnsi="Arial" w:cs="Arial"/>
         </w:rPr>
-        <w:t>This report has been prepared on the basis of my own work. Where other published and unpublished source materials have been used, these have been acknowledged.</w:t>
+        <w:t xml:space="preserve">This report has been prepared </w:t>
+      </w:r>
+      <w:proofErr w:type="gramStart"/>
+      <w:r>
+        <w:rPr>
+          <w:rFonts w:ascii="Arial" w:hAnsi="Arial" w:cs="Arial"/>
+        </w:rPr>
+        <w:t>on the basis of</w:t>
+      </w:r>
+      <w:proofErr w:type="gramEnd"/>
+      <w:r>
+        <w:rPr>
+          <w:rFonts w:ascii="Arial" w:hAnsi="Arial" w:cs="Arial"/>
+        </w:rPr>
+        <w:t xml:space="preserve"> my own work. Where other published and unpublished source materials have been used, these have been acknowledged.</w:t>
       </w:r>
     </w:p>
     <w:p>
@@ -2952,7 +2979,35 @@
         <w:rPr>
           <w:rFonts w:ascii="Arial" w:hAnsi="Arial" w:cs="Arial"/>
         </w:rPr>
-        <w:t>earning (ML) algorithms to predict the price of pre-owned cars in the UK. The goal of this project is to find the most suitable algorithm that can carry out the most accurate predictions, while providing the best performance and overall efficiency, by comparing their benchmark data. I use two techniques, K-nearest neighbour and decision trees, to make these predictions, using a dataset containing the features and prices of over 100,000 pre-owned cars to train the algorithms.</w:t>
+        <w:t xml:space="preserve">earning (ML) algorithms to predict the price of </w:t>
+      </w:r>
+      <w:proofErr w:type="gramStart"/>
+      <w:r>
+        <w:rPr>
+          <w:rFonts w:ascii="Arial" w:hAnsi="Arial" w:cs="Arial"/>
+        </w:rPr>
+        <w:t>pre-owned</w:t>
+      </w:r>
+      <w:proofErr w:type="gramEnd"/>
+      <w:r>
+        <w:rPr>
+          <w:rFonts w:ascii="Arial" w:hAnsi="Arial" w:cs="Arial"/>
+        </w:rPr>
+        <w:t xml:space="preserve"> cars in the UK. The goal of this project is to find the most suitable algorithm that can carry out the most accurate predictions, while providing the best performance and overall efficiency, by comparing their benchmark data. I use two techniques, K-nearest </w:t>
+      </w:r>
+      <w:proofErr w:type="gramStart"/>
+      <w:r>
+        <w:rPr>
+          <w:rFonts w:ascii="Arial" w:hAnsi="Arial" w:cs="Arial"/>
+        </w:rPr>
+        <w:t>neighbour</w:t>
+      </w:r>
+      <w:proofErr w:type="gramEnd"/>
+      <w:r>
+        <w:rPr>
+          <w:rFonts w:ascii="Arial" w:hAnsi="Arial" w:cs="Arial"/>
+        </w:rPr>
+        <w:t xml:space="preserve"> and decision trees, to make these predictions, using a dataset containing the features and prices of over 100,000 pre-owned cars to train the algorithms.</w:t>
       </w:r>
     </w:p>
     <w:p>
@@ -3172,7 +3227,47 @@
           <w:sz w:val="22"/>
           <w:szCs w:val="22"/>
         </w:rPr>
-        <w:t>Predicting the price of a pre-owned car is an important problem that benefits both the buyer and the seller. Unfortunately, individuals or dealerships often ask for an unreasonable price compared to the actual worth of the vehicle, taking advantage of those who are unsure of the approximate value of the car. When it comes to human-to-human interactions in quoting a fair and accurate price of a pre-owned car, there are several problems that must be highlighted: lack of knowledge, lack of awareness, lack of communication, or lack of resources. Discrimination is another problem that affects both the seller and the buyer. Discrimination based on age, gender, race, or religion can occur. From a seller's perspective, they may be unsure of the worth of the vehicle they are selling, leaving them vulnerable, which commonly occurs with the elderly trying to sell their cars and facing age discrimination. From the buyer's perspective, they could be quoted an unfair price due to the seller's malicious intent or prejudice against certain groups.</w:t>
+        <w:t xml:space="preserve">Predicting the price of a </w:t>
+      </w:r>
+      <w:proofErr w:type="gramStart"/>
+      <w:r>
+        <w:rPr>
+          <w:rFonts w:ascii="Arial" w:hAnsi="Arial" w:cs="Arial"/>
+          <w:color w:val="000000"/>
+          <w:sz w:val="22"/>
+          <w:szCs w:val="22"/>
+        </w:rPr>
+        <w:t>pre-owned</w:t>
+      </w:r>
+      <w:proofErr w:type="gramEnd"/>
+      <w:r>
+        <w:rPr>
+          <w:rFonts w:ascii="Arial" w:hAnsi="Arial" w:cs="Arial"/>
+          <w:color w:val="000000"/>
+          <w:sz w:val="22"/>
+          <w:szCs w:val="22"/>
+        </w:rPr>
+        <w:t xml:space="preserve"> car is an important problem that benefits both the buyer and the seller. Unfortunately, individuals or dealerships often ask for an unreasonable price compared to the actual worth of the vehicle, taking advantage of those who are unsure of the approximate value of the car. When it comes to human-to-human interactions in quoting a fair and accurate price of a </w:t>
+      </w:r>
+      <w:proofErr w:type="gramStart"/>
+      <w:r>
+        <w:rPr>
+          <w:rFonts w:ascii="Arial" w:hAnsi="Arial" w:cs="Arial"/>
+          <w:color w:val="000000"/>
+          <w:sz w:val="22"/>
+          <w:szCs w:val="22"/>
+        </w:rPr>
+        <w:t>pre-owned</w:t>
+      </w:r>
+      <w:proofErr w:type="gramEnd"/>
+      <w:r>
+        <w:rPr>
+          <w:rFonts w:ascii="Arial" w:hAnsi="Arial" w:cs="Arial"/>
+          <w:color w:val="000000"/>
+          <w:sz w:val="22"/>
+          <w:szCs w:val="22"/>
+        </w:rPr>
+        <w:t xml:space="preserve"> car, there are several problems that must be highlighted: lack of knowledge, lack of awareness, lack of communication, or lack of resources. Discrimination is another problem that affects both the seller and the buyer. Discrimination based on age, gender, race, or religion can occur. From a seller's perspective, they may be unsure of the worth of the vehicle they are selling, leaving them vulnerable, which commonly occurs with the elderly trying to sell their cars and facing age discrimination. From the buyer's perspective, they could be quoted an unfair price due to the seller's malicious intent or prejudice against certain groups.</w:t>
       </w:r>
     </w:p>
     <w:p>
@@ -3204,7 +3299,27 @@
           <w:szCs w:val="22"/>
           <w:lang w:eastAsia="en-GB"/>
         </w:rPr>
-        <w:t>When selling or buying a car, it's important to take into account a variety of factors to ensure that you get an accurate and reliable price. While the brand and model of the car are important, there are several other features that can significantly affect the value of the car. For example, the mileage of the car is a key factor that can affect the price, as a car with high mileage may have more wear and tear on its components compared to a car with low mileage. The engine size of the car is also important, as larger engines tend to be more powerful and may be more expensive to maintain. Other important factors to consider include the registration year, transmission type, fuel type, and fuel economy</w:t>
+        <w:t xml:space="preserve">When selling or buying a car, it's important to </w:t>
+      </w:r>
+      <w:proofErr w:type="gramStart"/>
+      <w:r>
+        <w:rPr>
+          <w:rFonts w:ascii="Arial" w:hAnsi="Arial" w:cs="Arial"/>
+          <w:color w:val="000000"/>
+          <w:szCs w:val="22"/>
+          <w:lang w:eastAsia="en-GB"/>
+        </w:rPr>
+        <w:t>take into account</w:t>
+      </w:r>
+      <w:proofErr w:type="gramEnd"/>
+      <w:r>
+        <w:rPr>
+          <w:rFonts w:ascii="Arial" w:hAnsi="Arial" w:cs="Arial"/>
+          <w:color w:val="000000"/>
+          <w:szCs w:val="22"/>
+          <w:lang w:eastAsia="en-GB"/>
+        </w:rPr>
+        <w:t xml:space="preserve"> a variety of factors to ensure that you get an accurate and reliable price. While the brand and model of the car are important, there are several other features that can significantly affect the value of the car. For example, the mileage of the car is a key factor that can affect the price, as a car with high mileage may have more wear and tear on its components compared to a car with low mileage. The engine size of the car is also important, as larger engines tend to be more powerful and may be more expensive to maintain. Other important factors to consider include the registration year, transmission type, fuel type, and fuel economy</w:t>
       </w:r>
       <w:r>
         <w:rPr>
@@ -3232,7 +3347,27 @@
           <w:szCs w:val="22"/>
           <w:lang w:eastAsia="en-GB"/>
         </w:rPr>
-        <w:t>. Considering all of these features manually can be time-consuming and inefficient for calculating an estimate.</w:t>
+        <w:t xml:space="preserve">. Considering </w:t>
+      </w:r>
+      <w:proofErr w:type="gramStart"/>
+      <w:r>
+        <w:rPr>
+          <w:rFonts w:ascii="Arial" w:hAnsi="Arial" w:cs="Arial"/>
+          <w:color w:val="000000"/>
+          <w:szCs w:val="22"/>
+          <w:lang w:eastAsia="en-GB"/>
+        </w:rPr>
+        <w:t>all of</w:t>
+      </w:r>
+      <w:proofErr w:type="gramEnd"/>
+      <w:r>
+        <w:rPr>
+          <w:rFonts w:ascii="Arial" w:hAnsi="Arial" w:cs="Arial"/>
+          <w:color w:val="000000"/>
+          <w:szCs w:val="22"/>
+          <w:lang w:eastAsia="en-GB"/>
+        </w:rPr>
+        <w:t xml:space="preserve"> these features manually can be time-consuming and inefficient for calculating an estimate.</w:t>
       </w:r>
     </w:p>
     <w:p>
@@ -3262,7 +3397,27 @@
           <w:szCs w:val="22"/>
           <w:lang w:eastAsia="en-GB"/>
         </w:rPr>
-        <w:t>A system that utilizes a dataset containing hundreds of thousands of pre-owned car selling prices can benefit both sellers and buyers by predicting the selling price of a used vehicle. To ensure fair, reliable, and accurate results, I have opted to use machine learning to create this system. This approach eliminates all bias factors by removing user control from the system. The system uses supervised algorithms and requires training with a reliable dataset. Machine learning is useful in making accurate predictions, as it can learn from massive amounts of data and continue to learn. Advanced machine learning can even predict stock market trends, which would be extremely helpful in determining the selling prices of cars regardless of market conditions.</w:t>
+        <w:t xml:space="preserve">A system that utilizes a dataset containing hundreds of thousands of pre-owned </w:t>
+      </w:r>
+      <w:proofErr w:type="gramStart"/>
+      <w:r>
+        <w:rPr>
+          <w:rFonts w:ascii="Arial" w:hAnsi="Arial" w:cs="Arial"/>
+          <w:color w:val="000000"/>
+          <w:szCs w:val="22"/>
+          <w:lang w:eastAsia="en-GB"/>
+        </w:rPr>
+        <w:t>car</w:t>
+      </w:r>
+      <w:proofErr w:type="gramEnd"/>
+      <w:r>
+        <w:rPr>
+          <w:rFonts w:ascii="Arial" w:hAnsi="Arial" w:cs="Arial"/>
+          <w:color w:val="000000"/>
+          <w:szCs w:val="22"/>
+          <w:lang w:eastAsia="en-GB"/>
+        </w:rPr>
+        <w:t xml:space="preserve"> selling prices can benefit both sellers and buyers by predicting the selling price of a used vehicle. To ensure fair, reliable, and accurate results, I have opted to use machine learning to create this system. This approach eliminates all bias factors by removing user control from the system. The system uses supervised algorithms and requires training with a reliable dataset. Machine learning is useful in making accurate predictions, as it can learn from massive amounts of data and continue to learn. Advanced machine learning can even predict stock market trends, which would be extremely helpful in determining the selling prices of cars regardless of market conditions.</w:t>
       </w:r>
     </w:p>
     <w:p>
@@ -3409,6 +3564,7 @@
         </w:rPr>
         <w:t xml:space="preserve">ecision </w:t>
       </w:r>
+      <w:proofErr w:type="gramStart"/>
       <w:r>
         <w:rPr>
           <w:rFonts w:ascii="Arial" w:hAnsi="Arial" w:cs="Arial"/>
@@ -3427,6 +3583,7 @@
         </w:rPr>
         <w:t>rees</w:t>
       </w:r>
+      <w:proofErr w:type="gramEnd"/>
       <w:r>
         <w:rPr>
           <w:rFonts w:ascii="Arial" w:hAnsi="Arial" w:cs="Arial"/>
@@ -3479,7 +3636,27 @@
           <w:szCs w:val="22"/>
           <w:lang w:eastAsia="en-GB"/>
         </w:rPr>
-        <w:t>, will be applied. Each algorithm used will undergo regression analysis and cross-validation to determine which provides the best performance. To train the algorithms, a dataset last updated in 2020 will be used, which contains the selling price and features of over 100,000 pre-owned cars</w:t>
+        <w:t xml:space="preserve">, will be applied. Each algorithm used will undergo regression analysis and cross-validation to determine which provides the best performance. To train the algorithms, a dataset last updated in 2020 will be used, which contains the selling price and features of over 100,000 </w:t>
+      </w:r>
+      <w:proofErr w:type="gramStart"/>
+      <w:r>
+        <w:rPr>
+          <w:rFonts w:ascii="Arial" w:hAnsi="Arial" w:cs="Arial"/>
+          <w:color w:val="000000"/>
+          <w:szCs w:val="22"/>
+          <w:lang w:eastAsia="en-GB"/>
+        </w:rPr>
+        <w:t>pre-owned</w:t>
+      </w:r>
+      <w:proofErr w:type="gramEnd"/>
+      <w:r>
+        <w:rPr>
+          <w:rFonts w:ascii="Arial" w:hAnsi="Arial" w:cs="Arial"/>
+          <w:color w:val="000000"/>
+          <w:szCs w:val="22"/>
+          <w:lang w:eastAsia="en-GB"/>
+        </w:rPr>
+        <w:t xml:space="preserve"> cars</w:t>
       </w:r>
       <w:r>
         <w:rPr>
@@ -3949,7 +4126,23 @@
           <w:rFonts w:ascii="Courier New" w:hAnsi="Courier New" w:cs="Courier New"/>
           <w:lang w:val="en-GB"/>
         </w:rPr>
-        <w:t>q75,q25 = np.percentile(file.loc[:,</w:t>
+        <w:t>q</w:t>
+      </w:r>
+      <w:proofErr w:type="gramStart"/>
+      <w:r>
+        <w:rPr>
+          <w:rFonts w:ascii="Courier New" w:hAnsi="Courier New" w:cs="Courier New"/>
+          <w:lang w:val="en-GB"/>
+        </w:rPr>
+        <w:t>75,q</w:t>
+      </w:r>
+      <w:proofErr w:type="gramEnd"/>
+      <w:r>
+        <w:rPr>
+          <w:rFonts w:ascii="Courier New" w:hAnsi="Courier New" w:cs="Courier New"/>
+          <w:lang w:val="en-GB"/>
+        </w:rPr>
+        <w:t>25 = np.percentile(file.loc[:,</w:t>
       </w:r>
       <w:proofErr w:type="spellStart"/>
       <w:r>
@@ -4225,7 +4418,23 @@
           <w:rFonts w:ascii="Courier New" w:hAnsi="Courier New" w:cs="Courier New"/>
           <w:lang w:val="en-GB"/>
         </w:rPr>
-        <w:t>file = file.dropna(axis = 0)</w:t>
+        <w:t xml:space="preserve">file = </w:t>
+      </w:r>
+      <w:proofErr w:type="gramStart"/>
+      <w:r>
+        <w:rPr>
+          <w:rFonts w:ascii="Courier New" w:hAnsi="Courier New" w:cs="Courier New"/>
+          <w:lang w:val="en-GB"/>
+        </w:rPr>
+        <w:t>file.dropna</w:t>
+      </w:r>
+      <w:proofErr w:type="gramEnd"/>
+      <w:r>
+        <w:rPr>
+          <w:rFonts w:ascii="Courier New" w:hAnsi="Courier New" w:cs="Courier New"/>
+          <w:lang w:val="en-GB"/>
+        </w:rPr>
+        <w:t>(axis = 0)</w:t>
       </w:r>
     </w:p>
     <w:p>
@@ -4688,7 +4897,15 @@
         <w:t xml:space="preserve"> for the Audi dataset</w:t>
       </w:r>
       <w:r>
-        <w:t xml:space="preserve">. To address this issue, I had to find a way to reduce the sample size without compromising the integrity of the data. After much consideration, I decided to use the Pandas head() function to select a sample size of </w:t>
+        <w:t xml:space="preserve">. To address this issue, I had to find a way to reduce the sample size without compromising the integrity of the data. After much consideration, I decided to use the Pandas </w:t>
+      </w:r>
+      <w:proofErr w:type="gramStart"/>
+      <w:r>
+        <w:t>head(</w:t>
+      </w:r>
+      <w:proofErr w:type="gramEnd"/>
+      <w:r>
+        <w:t xml:space="preserve">) function to select a sample size of </w:t>
       </w:r>
       <w:r>
         <w:t>5</w:t>
@@ -4810,7 +5027,15 @@
         <w:pStyle w:val="NormalWeb"/>
       </w:pPr>
       <w:r>
-        <w:t>To overcome this problem, I used Scikit-Learn's LabelEncoder() feature, which assigns numerical values to strings between 0 and the number of values – 1. This allowed me to include the variables with string values in my algorithms and obtain more accurate results in predicting the selling price of the cars. Overall, these adjustments helped me to obtain a more comprehensive understanding of the data and make more informed decisions in my analysis.</w:t>
+        <w:t xml:space="preserve">To overcome this problem, I used Scikit-Learn's </w:t>
+      </w:r>
+      <w:proofErr w:type="gramStart"/>
+      <w:r>
+        <w:t>LabelEncoder(</w:t>
+      </w:r>
+      <w:proofErr w:type="gramEnd"/>
+      <w:r>
+        <w:t>) feature, which assigns numerical values to strings between 0 and the number of values – 1. This allowed me to include the variables with string values in my algorithms and obtain more accurate results in predicting the selling price of the cars. Overall, these adjustments helped me to obtain a more comprehensive understanding of the data and make more informed decisions in my analysis.</w:t>
       </w:r>
     </w:p>
     <w:p>
@@ -4825,7 +5050,21 @@
         <w:rPr>
           <w:rFonts w:ascii="Courier New" w:hAnsi="Courier New" w:cs="Courier New"/>
         </w:rPr>
-        <w:t>modelEncoder = LabelEncoder()</w:t>
+        <w:t xml:space="preserve">modelEncoder = </w:t>
+      </w:r>
+      <w:proofErr w:type="gramStart"/>
+      <w:r>
+        <w:rPr>
+          <w:rFonts w:ascii="Courier New" w:hAnsi="Courier New" w:cs="Courier New"/>
+        </w:rPr>
+        <w:t>LabelEncoder(</w:t>
+      </w:r>
+      <w:proofErr w:type="gramEnd"/>
+      <w:r>
+        <w:rPr>
+          <w:rFonts w:ascii="Courier New" w:hAnsi="Courier New" w:cs="Courier New"/>
+        </w:rPr>
+        <w:t>)</w:t>
       </w:r>
     </w:p>
     <w:p>
@@ -4845,6 +5084,7 @@
           <w:rFonts w:ascii="Courier New" w:hAnsi="Courier New" w:cs="Courier New"/>
         </w:rPr>
       </w:pPr>
+      <w:proofErr w:type="gramStart"/>
       <w:r>
         <w:rPr>
           <w:rFonts w:ascii="Courier New" w:hAnsi="Courier New" w:cs="Courier New"/>
@@ -4863,6 +5103,7 @@
         </w:rPr>
         <w:t>file</w:t>
       </w:r>
+      <w:proofErr w:type="gramEnd"/>
       <w:r>
         <w:rPr>
           <w:rFonts w:ascii="Courier New" w:hAnsi="Courier New" w:cs="Courier New"/>
@@ -4908,12 +5149,14 @@
           <w:rFonts w:ascii="Courier New" w:hAnsi="Courier New" w:cs="Courier New"/>
         </w:rPr>
       </w:pPr>
+      <w:proofErr w:type="gramStart"/>
       <w:r>
         <w:rPr>
           <w:rFonts w:ascii="Courier New" w:hAnsi="Courier New" w:cs="Courier New"/>
         </w:rPr>
         <w:t>file[</w:t>
       </w:r>
+      <w:proofErr w:type="gramEnd"/>
       <w:r>
         <w:rPr>
           <w:rFonts w:ascii="Courier New" w:hAnsi="Courier New" w:cs="Courier New"/>
@@ -4996,7 +5239,21 @@
         <w:rPr>
           <w:rFonts w:ascii="Courier New" w:hAnsi="Courier New" w:cs="Courier New"/>
         </w:rPr>
-        <w:t>file = file.head(5000)</w:t>
+        <w:t xml:space="preserve">file = </w:t>
+      </w:r>
+      <w:proofErr w:type="gramStart"/>
+      <w:r>
+        <w:rPr>
+          <w:rFonts w:ascii="Courier New" w:hAnsi="Courier New" w:cs="Courier New"/>
+        </w:rPr>
+        <w:t>file.head</w:t>
+      </w:r>
+      <w:proofErr w:type="gramEnd"/>
+      <w:r>
+        <w:rPr>
+          <w:rFonts w:ascii="Courier New" w:hAnsi="Courier New" w:cs="Courier New"/>
+        </w:rPr>
+        <w:t>(5000)</w:t>
       </w:r>
     </w:p>
     <w:p>
@@ -5448,7 +5705,21 @@
         <w:rPr>
           <w:rFonts w:ascii="Arial" w:hAnsi="Arial" w:cs="Arial"/>
         </w:rPr>
-        <w:t xml:space="preserve"> we can already deduce a number of facts</w:t>
+        <w:t xml:space="preserve"> we can already deduce </w:t>
+      </w:r>
+      <w:proofErr w:type="gramStart"/>
+      <w:r>
+        <w:rPr>
+          <w:rFonts w:ascii="Arial" w:hAnsi="Arial" w:cs="Arial"/>
+        </w:rPr>
+        <w:t>a number of</w:t>
+      </w:r>
+      <w:proofErr w:type="gramEnd"/>
+      <w:r>
+        <w:rPr>
+          <w:rFonts w:ascii="Arial" w:hAnsi="Arial" w:cs="Arial"/>
+        </w:rPr>
+        <w:t xml:space="preserve"> facts</w:t>
       </w:r>
       <w:r>
         <w:rPr>
@@ -5513,7 +5784,23 @@
           <w:rFonts w:ascii="Arial" w:hAnsi="Arial" w:cs="Arial"/>
           <w:lang w:val="en-GB"/>
         </w:rPr>
-        <w:t> engine, 120,000+ miles, and extremely high fuel consumption. It should never be unexpected for a vehicle with such specifications, and it should be handled appropriately. Fortunately, with machine learning, all dimensions are considered and taken into account when formulating a prediction. This isn’t to say the prediction would be extremely accurate</w:t>
+        <w:t xml:space="preserve"> engine, 120,000+ miles, and extremely high fuel consumption. It should never be unexpected for a vehicle with such specifications, and it should be handled appropriately. Fortunately, with machine learning, all dimensions are considered and </w:t>
+      </w:r>
+      <w:proofErr w:type="gramStart"/>
+      <w:r>
+        <w:rPr>
+          <w:rFonts w:ascii="Arial" w:hAnsi="Arial" w:cs="Arial"/>
+          <w:lang w:val="en-GB"/>
+        </w:rPr>
+        <w:t>taken into account</w:t>
+      </w:r>
+      <w:proofErr w:type="gramEnd"/>
+      <w:r>
+        <w:rPr>
+          <w:rFonts w:ascii="Arial" w:hAnsi="Arial" w:cs="Arial"/>
+          <w:lang w:val="en-GB"/>
+        </w:rPr>
+        <w:t xml:space="preserve"> when formulating a prediction. This isn’t to say the prediction would be extremely accurate</w:t>
       </w:r>
       <w:r>
         <w:rPr>
@@ -6005,14 +6292,23 @@
           <w:szCs w:val="22"/>
           <w:lang w:val="en-GB"/>
         </w:rPr>
-        <w:t>Furthermore, the data reveals that most cars are sold within five years of ownership, with the mode year being 2019. This suggests that people tend to sell their cars after a few years of use, possibly to upgrade to newer models or to obtain a different type of vehicle. This trend may also be influenced by factors such as changes in lifestyle or financial circumstances. In summary, while mileage is an important factor when purchasing a pre</w:t>
-      </w:r>
+        <w:t xml:space="preserve">Furthermore, the data reveals that most cars are sold within five years of ownership, with the mode year being 2019. This suggests that people tend to sell their cars after a few years of use, possibly to upgrade to newer models or to obtain a different type of vehicle. This trend may also be influenced by factors such as changes in lifestyle or financial circumstances. In summary, while mileage is an important factor when purchasing a </w:t>
+      </w:r>
+      <w:proofErr w:type="gramStart"/>
       <w:r>
         <w:rPr>
           <w:rFonts w:ascii="Arial" w:hAnsi="Arial" w:cs="Arial"/>
           <w:szCs w:val="22"/>
           <w:lang w:val="en-GB"/>
         </w:rPr>
+        <w:t>pre</w:t>
+      </w:r>
+      <w:r>
+        <w:rPr>
+          <w:rFonts w:ascii="Arial" w:hAnsi="Arial" w:cs="Arial"/>
+          <w:szCs w:val="22"/>
+          <w:lang w:val="en-GB"/>
+        </w:rPr>
         <w:t>-</w:t>
       </w:r>
       <w:r>
@@ -6021,14 +6317,41 @@
           <w:szCs w:val="22"/>
           <w:lang w:val="en-GB"/>
         </w:rPr>
-        <w:t xml:space="preserve">owned car, it is just one of many factors to consider. By taking into account the car's </w:t>
-      </w:r>
+        <w:t>owned</w:t>
+      </w:r>
+      <w:proofErr w:type="gramEnd"/>
       <w:r>
         <w:rPr>
           <w:rFonts w:ascii="Arial" w:hAnsi="Arial" w:cs="Arial"/>
           <w:szCs w:val="22"/>
           <w:lang w:val="en-GB"/>
         </w:rPr>
+        <w:t xml:space="preserve"> car, it is just one of many factors to consider. By </w:t>
+      </w:r>
+      <w:proofErr w:type="gramStart"/>
+      <w:r>
+        <w:rPr>
+          <w:rFonts w:ascii="Arial" w:hAnsi="Arial" w:cs="Arial"/>
+          <w:szCs w:val="22"/>
+          <w:lang w:val="en-GB"/>
+        </w:rPr>
+        <w:t>taking into account</w:t>
+      </w:r>
+      <w:proofErr w:type="gramEnd"/>
+      <w:r>
+        <w:rPr>
+          <w:rFonts w:ascii="Arial" w:hAnsi="Arial" w:cs="Arial"/>
+          <w:szCs w:val="22"/>
+          <w:lang w:val="en-GB"/>
+        </w:rPr>
+        <w:t xml:space="preserve"> the car's </w:t>
+      </w:r>
+      <w:r>
+        <w:rPr>
+          <w:rFonts w:ascii="Arial" w:hAnsi="Arial" w:cs="Arial"/>
+          <w:szCs w:val="22"/>
+          <w:lang w:val="en-GB"/>
+        </w:rPr>
         <w:t>mpg, tax, transmission, fuel type</w:t>
       </w:r>
       <w:r>
@@ -6063,7 +6386,25 @@
           <w:szCs w:val="22"/>
           <w:lang w:val="en-GB"/>
         </w:rPr>
-        <w:t>shown below further illustrates the correlation between price and year, highlighting the stark difference between the two factors. As we can see, the prices of newer cars tend to be higher than those of older cars. This could be attributed to a number of factors. Firstly, newer cars tend to have less mileage and therefore less wear and tear, which could lead to higher reliability and in turn, higher prices. Additionally, newer cars often come with more advanced features and technology, which could also contribute to their higher prices. It is also important to note that the demand for newer cars may also be a factor in the higher prices, with many consumers willing to pay a premium for the latest models</w:t>
+        <w:t xml:space="preserve">shown below further illustrates the correlation between price and year, highlighting the stark difference between the two factors. As we can see, the prices of newer cars tend to be higher than those of older cars. This could be attributed to </w:t>
+      </w:r>
+      <w:proofErr w:type="gramStart"/>
+      <w:r>
+        <w:rPr>
+          <w:rFonts w:ascii="Arial" w:hAnsi="Arial" w:cs="Arial"/>
+          <w:szCs w:val="22"/>
+          <w:lang w:val="en-GB"/>
+        </w:rPr>
+        <w:t>a number of</w:t>
+      </w:r>
+      <w:proofErr w:type="gramEnd"/>
+      <w:r>
+        <w:rPr>
+          <w:rFonts w:ascii="Arial" w:hAnsi="Arial" w:cs="Arial"/>
+          <w:szCs w:val="22"/>
+          <w:lang w:val="en-GB"/>
+        </w:rPr>
+        <w:t xml:space="preserve"> factors. Firstly, newer cars tend to have less mileage and therefore less wear and tear, which could lead to higher reliability and in turn, higher prices. Additionally, newer cars often come with more advanced features and technology, which could also contribute to their higher prices. It is also important to note that the demand for newer cars may also be a factor in the higher prices, with many consumers willing to pay a premium for the latest models</w:t>
       </w:r>
       <w:r>
         <w:rPr>
@@ -6290,13 +6631,23 @@
           <w:szCs w:val="22"/>
         </w:rPr>
       </w:pPr>
+      <w:proofErr w:type="gramStart"/>
       <w:r>
         <w:rPr>
           <w:rFonts w:ascii="Arial" w:hAnsi="Arial" w:cs="Arial"/>
           <w:sz w:val="22"/>
           <w:szCs w:val="22"/>
         </w:rPr>
-        <w:t>In order to ensure that the outcomes of the project were reliable, I split the dataset used into two subsets: a training subset and a testing subset. The training subset consisted of 75% of the data, while the testing subset was made up of the remaining 25%. By using such a large training set, I was able to increase the reliability of the outcomes.</w:t>
+        <w:t>In order to</w:t>
+      </w:r>
+      <w:proofErr w:type="gramEnd"/>
+      <w:r>
+        <w:rPr>
+          <w:rFonts w:ascii="Arial" w:hAnsi="Arial" w:cs="Arial"/>
+          <w:sz w:val="22"/>
+          <w:szCs w:val="22"/>
+        </w:rPr>
+        <w:t xml:space="preserve"> ensure that the outcomes of the project were reliable, I split the dataset used into two subsets: a training subset and a testing subset. The training subset consisted of 75% of the data, while the testing subset was made up of the remaining 25%. By using such a large training set, I was able to increase the reliability of the outcomes.</w:t>
       </w:r>
     </w:p>
     <w:p>
@@ -6432,7 +6783,15 @@
     </w:p>
     <w:p>
       <w:r>
-        <w:t>Simple linear regression is a useful approach for predicting a response on the basis of a single predictor variable. However, in practice we often have more than one predictor.</w:t>
+        <w:t xml:space="preserve">Simple linear regression is a useful approach for predicting a response </w:t>
+      </w:r>
+      <w:proofErr w:type="gramStart"/>
+      <w:r>
+        <w:t>on the basis of</w:t>
+      </w:r>
+      <w:proofErr w:type="gramEnd"/>
+      <w:r>
+        <w:t xml:space="preserve"> a single predictor variable. However, in practice we often have more than one predictor.</w:t>
       </w:r>
       <w:r>
         <w:t xml:space="preserve"> </w:t>
@@ -6923,7 +7282,43 @@
           <w:shd w:val="clear" w:color="auto" w:fill="FFFFFF"/>
         </w:rPr>
         <w:lastRenderedPageBreak/>
-        <w:t xml:space="preserve">One advantage of KNN is its simplicity and ease of interpretation. It is fairly easy to understand how it works and how it makes predictions. Additionally, it can handle both categorical and numerical data, as long as the data is transformed into dummy variables, making it a versatile approach. However, KNN can be sensitive to outliers and has extremely poor run time performance with large training data </w:t>
+        <w:t xml:space="preserve">One advantage of KNN is its simplicity and ease of interpretation. It is </w:t>
+      </w:r>
+      <w:proofErr w:type="gramStart"/>
+      <w:r>
+        <w:rPr>
+          <w:rFonts w:ascii="Arial" w:hAnsi="Arial" w:cs="Arial"/>
+          <w:szCs w:val="22"/>
+          <w:shd w:val="clear" w:color="auto" w:fill="FFFFFF"/>
+        </w:rPr>
+        <w:t>fairly easy</w:t>
+      </w:r>
+      <w:proofErr w:type="gramEnd"/>
+      <w:r>
+        <w:rPr>
+          <w:rFonts w:ascii="Arial" w:hAnsi="Arial" w:cs="Arial"/>
+          <w:szCs w:val="22"/>
+          <w:shd w:val="clear" w:color="auto" w:fill="FFFFFF"/>
+        </w:rPr>
+        <w:t xml:space="preserve"> to understand how it works and how it makes predictions. Additionally, it can handle both categorical and numerical data, </w:t>
+      </w:r>
+      <w:proofErr w:type="gramStart"/>
+      <w:r>
+        <w:rPr>
+          <w:rFonts w:ascii="Arial" w:hAnsi="Arial" w:cs="Arial"/>
+          <w:szCs w:val="22"/>
+          <w:shd w:val="clear" w:color="auto" w:fill="FFFFFF"/>
+        </w:rPr>
+        <w:t>as long as</w:t>
+      </w:r>
+      <w:proofErr w:type="gramEnd"/>
+      <w:r>
+        <w:rPr>
+          <w:rFonts w:ascii="Arial" w:hAnsi="Arial" w:cs="Arial"/>
+          <w:szCs w:val="22"/>
+          <w:shd w:val="clear" w:color="auto" w:fill="FFFFFF"/>
+        </w:rPr>
+        <w:t xml:space="preserve"> the data is transformed into dummy variables, making it a versatile approach. However, KNN can be sensitive to outliers and has extremely poor run time performance with large training data </w:t>
       </w:r>
       <w:r>
         <w:rPr>
@@ -7088,40 +7483,58 @@
           <w:b/>
           <w:bCs/>
         </w:rPr>
-        <w:t xml:space="preserve">def KNN(train, </w:t>
-      </w:r>
-      <w:proofErr w:type="spellStart"/>
+        <w:t xml:space="preserve">def </w:t>
+      </w:r>
+      <w:proofErr w:type="gramStart"/>
       <w:r>
         <w:rPr>
           <w:rFonts w:ascii="Courier New" w:hAnsi="Courier New" w:cs="Courier New"/>
           <w:b/>
           <w:bCs/>
         </w:rPr>
-        <w:t>testRow</w:t>
-      </w:r>
-      <w:proofErr w:type="spellEnd"/>
+        <w:t>KNN(</w:t>
+      </w:r>
+      <w:proofErr w:type="gramEnd"/>
       <w:r>
         <w:rPr>
           <w:rFonts w:ascii="Courier New" w:hAnsi="Courier New" w:cs="Courier New"/>
           <w:b/>
           <w:bCs/>
         </w:rPr>
-        <w:t xml:space="preserve">, yTrain, yTest, </w:t>
-      </w:r>
+        <w:t xml:space="preserve">train, </w:t>
+      </w:r>
+      <w:proofErr w:type="spellStart"/>
       <w:r>
         <w:rPr>
           <w:rFonts w:ascii="Courier New" w:hAnsi="Courier New" w:cs="Courier New"/>
           <w:b/>
           <w:bCs/>
         </w:rPr>
-        <w:t>K</w:t>
-      </w:r>
+        <w:t>testRow</w:t>
+      </w:r>
+      <w:proofErr w:type="spellEnd"/>
       <w:r>
         <w:rPr>
           <w:rFonts w:ascii="Courier New" w:hAnsi="Courier New" w:cs="Courier New"/>
           <w:b/>
           <w:bCs/>
         </w:rPr>
+        <w:t xml:space="preserve">, yTrain, yTest, </w:t>
+      </w:r>
+      <w:r>
+        <w:rPr>
+          <w:rFonts w:ascii="Courier New" w:hAnsi="Courier New" w:cs="Courier New"/>
+          <w:b/>
+          <w:bCs/>
+        </w:rPr>
+        <w:t>K</w:t>
+      </w:r>
+      <w:r>
+        <w:rPr>
+          <w:rFonts w:ascii="Courier New" w:hAnsi="Courier New" w:cs="Courier New"/>
+          <w:b/>
+          <w:bCs/>
+        </w:rPr>
         <w:t>):</w:t>
       </w:r>
     </w:p>
@@ -7137,7 +7550,21 @@
         <w:rPr>
           <w:rFonts w:ascii="Courier New" w:hAnsi="Courier New" w:cs="Courier New"/>
         </w:rPr>
-        <w:t xml:space="preserve">    distance = list() #Stores distance of each point</w:t>
+        <w:t xml:space="preserve">    distance = </w:t>
+      </w:r>
+      <w:proofErr w:type="gramStart"/>
+      <w:r>
+        <w:rPr>
+          <w:rFonts w:ascii="Courier New" w:hAnsi="Courier New" w:cs="Courier New"/>
+        </w:rPr>
+        <w:t>list(</w:t>
+      </w:r>
+      <w:proofErr w:type="gramEnd"/>
+      <w:r>
+        <w:rPr>
+          <w:rFonts w:ascii="Courier New" w:hAnsi="Courier New" w:cs="Courier New"/>
+        </w:rPr>
+        <w:t>) #Stores distance of each point</w:t>
       </w:r>
     </w:p>
     <w:p>
@@ -7224,7 +7651,21 @@
         <w:rPr>
           <w:rFonts w:ascii="Courier New" w:hAnsi="Courier New" w:cs="Courier New"/>
         </w:rPr>
-        <w:t xml:space="preserve">        distance.append((train[</w:t>
+        <w:t xml:space="preserve">        </w:t>
+      </w:r>
+      <w:proofErr w:type="gramStart"/>
+      <w:r>
+        <w:rPr>
+          <w:rFonts w:ascii="Courier New" w:hAnsi="Courier New" w:cs="Courier New"/>
+        </w:rPr>
+        <w:t>distance.append</w:t>
+      </w:r>
+      <w:proofErr w:type="gramEnd"/>
+      <w:r>
+        <w:rPr>
+          <w:rFonts w:ascii="Courier New" w:hAnsi="Courier New" w:cs="Courier New"/>
+        </w:rPr>
+        <w:t>((train[</w:t>
       </w:r>
       <w:proofErr w:type="spellStart"/>
       <w:r>
@@ -7304,7 +7745,21 @@
         <w:rPr>
           <w:rFonts w:ascii="Courier New" w:hAnsi="Courier New" w:cs="Courier New"/>
         </w:rPr>
-        <w:t xml:space="preserve">    kNeighbours = list() #list to store K amount of neighbour results</w:t>
+        <w:t xml:space="preserve">    kNeighbours = </w:t>
+      </w:r>
+      <w:proofErr w:type="gramStart"/>
+      <w:r>
+        <w:rPr>
+          <w:rFonts w:ascii="Courier New" w:hAnsi="Courier New" w:cs="Courier New"/>
+        </w:rPr>
+        <w:t>list(</w:t>
+      </w:r>
+      <w:proofErr w:type="gramEnd"/>
+      <w:r>
+        <w:rPr>
+          <w:rFonts w:ascii="Courier New" w:hAnsi="Courier New" w:cs="Courier New"/>
+        </w:rPr>
+        <w:t>) #list to store K amount of neighbour results</w:t>
       </w:r>
     </w:p>
     <w:p>
@@ -7417,8 +7872,16 @@
         <w:rPr>
           <w:rFonts w:ascii="Courier New" w:hAnsi="Courier New" w:cs="Courier New"/>
         </w:rPr>
-        <w:t xml:space="preserve">    return kNeighbours</w:t>
-      </w:r>
+        <w:t xml:space="preserve">    return </w:t>
+      </w:r>
+      <w:proofErr w:type="gramStart"/>
+      <w:r>
+        <w:rPr>
+          <w:rFonts w:ascii="Courier New" w:hAnsi="Courier New" w:cs="Courier New"/>
+        </w:rPr>
+        <w:t>kNeighbours</w:t>
+      </w:r>
+      <w:proofErr w:type="gramEnd"/>
     </w:p>
     <w:p>
       <w:pPr>
@@ -7464,24 +7927,42 @@
           <w:b/>
           <w:bCs/>
         </w:rPr>
-        <w:t xml:space="preserve">def predict(train, test, yTrain, </w:t>
-      </w:r>
-      <w:proofErr w:type="spellStart"/>
+        <w:t xml:space="preserve">def </w:t>
+      </w:r>
+      <w:proofErr w:type="gramStart"/>
       <w:r>
         <w:rPr>
           <w:rFonts w:ascii="Courier New" w:hAnsi="Courier New" w:cs="Courier New"/>
           <w:b/>
           <w:bCs/>
         </w:rPr>
-        <w:t>num_neighbors</w:t>
-      </w:r>
-      <w:proofErr w:type="spellEnd"/>
+        <w:t>predict(</w:t>
+      </w:r>
+      <w:proofErr w:type="gramEnd"/>
       <w:r>
         <w:rPr>
           <w:rFonts w:ascii="Courier New" w:hAnsi="Courier New" w:cs="Courier New"/>
           <w:b/>
           <w:bCs/>
         </w:rPr>
+        <w:t xml:space="preserve">train, test, yTrain, </w:t>
+      </w:r>
+      <w:proofErr w:type="spellStart"/>
+      <w:r>
+        <w:rPr>
+          <w:rFonts w:ascii="Courier New" w:hAnsi="Courier New" w:cs="Courier New"/>
+          <w:b/>
+          <w:bCs/>
+        </w:rPr>
+        <w:t>num_neighbors</w:t>
+      </w:r>
+      <w:proofErr w:type="spellEnd"/>
+      <w:r>
+        <w:rPr>
+          <w:rFonts w:ascii="Courier New" w:hAnsi="Courier New" w:cs="Courier New"/>
+          <w:b/>
+          <w:bCs/>
+        </w:rPr>
         <w:t>):</w:t>
       </w:r>
     </w:p>
@@ -7503,7 +7984,21 @@
         <w:rPr>
           <w:rFonts w:ascii="Courier New" w:hAnsi="Courier New" w:cs="Courier New"/>
         </w:rPr>
-        <w:t>predictions = list()</w:t>
+        <w:t xml:space="preserve">predictions = </w:t>
+      </w:r>
+      <w:proofErr w:type="gramStart"/>
+      <w:r>
+        <w:rPr>
+          <w:rFonts w:ascii="Courier New" w:hAnsi="Courier New" w:cs="Courier New"/>
+        </w:rPr>
+        <w:t>list(</w:t>
+      </w:r>
+      <w:proofErr w:type="gramEnd"/>
+      <w:r>
+        <w:rPr>
+          <w:rFonts w:ascii="Courier New" w:hAnsi="Courier New" w:cs="Courier New"/>
+        </w:rPr>
+        <w:t>)</w:t>
       </w:r>
     </w:p>
     <w:p>
@@ -7549,6 +8044,7 @@
         </w:rPr>
         <w:t xml:space="preserve">        neighbour = </w:t>
       </w:r>
+      <w:proofErr w:type="gramStart"/>
       <w:r>
         <w:rPr>
           <w:rFonts w:ascii="Courier New" w:hAnsi="Courier New" w:cs="Courier New"/>
@@ -7559,7 +8055,14 @@
         <w:rPr>
           <w:rFonts w:ascii="Courier New" w:hAnsi="Courier New" w:cs="Courier New"/>
         </w:rPr>
-        <w:t>NN(train, test[</w:t>
+        <w:t>NN(</w:t>
+      </w:r>
+      <w:proofErr w:type="gramEnd"/>
+      <w:r>
+        <w:rPr>
+          <w:rFonts w:ascii="Courier New" w:hAnsi="Courier New" w:cs="Courier New"/>
+        </w:rPr>
+        <w:t>train, test[</w:t>
       </w:r>
       <w:proofErr w:type="spellStart"/>
       <w:r>
@@ -7649,6 +8152,7 @@
         <w:t xml:space="preserve">            t = </w:t>
       </w:r>
       <w:proofErr w:type="spellStart"/>
+      <w:proofErr w:type="gramStart"/>
       <w:r>
         <w:rPr>
           <w:rFonts w:ascii="Courier New" w:hAnsi="Courier New" w:cs="Courier New"/>
@@ -7656,6 +8160,7 @@
         <w:t>labels.append</w:t>
       </w:r>
       <w:proofErr w:type="spellEnd"/>
+      <w:proofErr w:type="gramEnd"/>
       <w:r>
         <w:rPr>
           <w:rFonts w:ascii="Courier New" w:hAnsi="Courier New" w:cs="Courier New"/>
@@ -7692,6 +8197,7 @@
         <w:t xml:space="preserve">        </w:t>
       </w:r>
       <w:proofErr w:type="spellStart"/>
+      <w:proofErr w:type="gramStart"/>
       <w:r>
         <w:rPr>
           <w:rFonts w:ascii="Courier New" w:hAnsi="Courier New" w:cs="Courier New"/>
@@ -7699,6 +8205,7 @@
         <w:t>predictions.append</w:t>
       </w:r>
       <w:proofErr w:type="spellEnd"/>
+      <w:proofErr w:type="gramEnd"/>
       <w:r>
         <w:rPr>
           <w:rFonts w:ascii="Courier New" w:hAnsi="Courier New" w:cs="Courier New"/>
@@ -7718,8 +8225,16 @@
         <w:rPr>
           <w:rFonts w:ascii="Courier New" w:hAnsi="Courier New" w:cs="Courier New"/>
         </w:rPr>
-        <w:t xml:space="preserve">    return predictions</w:t>
-      </w:r>
+        <w:t xml:space="preserve">    return </w:t>
+      </w:r>
+      <w:proofErr w:type="gramStart"/>
+      <w:r>
+        <w:rPr>
+          <w:rFonts w:ascii="Courier New" w:hAnsi="Courier New" w:cs="Courier New"/>
+        </w:rPr>
+        <w:t>predictions</w:t>
+      </w:r>
+      <w:proofErr w:type="gramEnd"/>
     </w:p>
     <w:p>
       <w:pPr>
@@ -7784,6 +8299,7 @@
         <w:t xml:space="preserve">def </w:t>
       </w:r>
       <w:proofErr w:type="spellStart"/>
+      <w:proofErr w:type="gramStart"/>
       <w:r>
         <w:rPr>
           <w:rFonts w:ascii="Courier New" w:hAnsi="Courier New" w:cs="Courier New"/>
@@ -7801,6 +8317,7 @@
         </w:rPr>
         <w:t>(</w:t>
       </w:r>
+      <w:proofErr w:type="gramEnd"/>
       <w:r>
         <w:rPr>
           <w:rFonts w:ascii="Courier New" w:hAnsi="Courier New" w:cs="Courier New"/>
@@ -7865,7 +8382,21 @@
         <w:rPr>
           <w:rFonts w:ascii="Courier New" w:hAnsi="Courier New" w:cs="Courier New"/>
         </w:rPr>
-        <w:t xml:space="preserve"> in range(1, 101): </w:t>
+        <w:t xml:space="preserve"> in </w:t>
+      </w:r>
+      <w:proofErr w:type="gramStart"/>
+      <w:r>
+        <w:rPr>
+          <w:rFonts w:ascii="Courier New" w:hAnsi="Courier New" w:cs="Courier New"/>
+        </w:rPr>
+        <w:t>range(</w:t>
+      </w:r>
+      <w:proofErr w:type="gramEnd"/>
+      <w:r>
+        <w:rPr>
+          <w:rFonts w:ascii="Courier New" w:hAnsi="Courier New" w:cs="Courier New"/>
+        </w:rPr>
+        <w:t xml:space="preserve">1, 101): </w:t>
       </w:r>
     </w:p>
     <w:p>
@@ -7894,7 +8425,21 @@
         <w:rPr>
           <w:rFonts w:ascii="Courier New" w:hAnsi="Courier New" w:cs="Courier New"/>
         </w:rPr>
-        <w:t xml:space="preserve"> = predict(train, test, yTrain, k)</w:t>
+        <w:t xml:space="preserve"> = </w:t>
+      </w:r>
+      <w:proofErr w:type="gramStart"/>
+      <w:r>
+        <w:rPr>
+          <w:rFonts w:ascii="Courier New" w:hAnsi="Courier New" w:cs="Courier New"/>
+        </w:rPr>
+        <w:t>predict(</w:t>
+      </w:r>
+      <w:proofErr w:type="gramEnd"/>
+      <w:r>
+        <w:rPr>
+          <w:rFonts w:ascii="Courier New" w:hAnsi="Courier New" w:cs="Courier New"/>
+        </w:rPr>
+        <w:t>train, test, yTrain, k)</w:t>
       </w:r>
     </w:p>
     <w:p>
@@ -7912,6 +8457,7 @@
         <w:t xml:space="preserve">        error = </w:t>
       </w:r>
       <w:proofErr w:type="spellStart"/>
+      <w:proofErr w:type="gramStart"/>
       <w:r>
         <w:rPr>
           <w:rFonts w:ascii="Courier New" w:hAnsi="Courier New" w:cs="Courier New"/>
@@ -7923,7 +8469,14 @@
         <w:rPr>
           <w:rFonts w:ascii="Courier New" w:hAnsi="Courier New" w:cs="Courier New"/>
         </w:rPr>
-        <w:t xml:space="preserve">(yTest, </w:t>
+        <w:t>(</w:t>
+      </w:r>
+      <w:proofErr w:type="gramEnd"/>
+      <w:r>
+        <w:rPr>
+          <w:rFonts w:ascii="Courier New" w:hAnsi="Courier New" w:cs="Courier New"/>
+        </w:rPr>
+        <w:t xml:space="preserve">yTest, </w:t>
       </w:r>
       <w:proofErr w:type="spellStart"/>
       <w:r>
@@ -7981,7 +8534,21 @@
         <w:rPr>
           <w:rFonts w:ascii="Courier New" w:hAnsi="Courier New" w:cs="Courier New"/>
         </w:rPr>
-        <w:t xml:space="preserve">        print('RMSE value for k =' , k , 'is:', error)</w:t>
+        <w:t xml:space="preserve">        </w:t>
+      </w:r>
+      <w:proofErr w:type="gramStart"/>
+      <w:r>
+        <w:rPr>
+          <w:rFonts w:ascii="Courier New" w:hAnsi="Courier New" w:cs="Courier New"/>
+        </w:rPr>
+        <w:t>print(</w:t>
+      </w:r>
+      <w:proofErr w:type="gramEnd"/>
+      <w:r>
+        <w:rPr>
+          <w:rFonts w:ascii="Courier New" w:hAnsi="Courier New" w:cs="Courier New"/>
+        </w:rPr>
+        <w:t>'RMSE value for k =' , k , 'is:', error)</w:t>
       </w:r>
     </w:p>
     <w:p>
@@ -8036,6 +8603,7 @@
         <w:t>, inside the “</w:t>
       </w:r>
       <w:proofErr w:type="spellStart"/>
+      <w:proofErr w:type="gramStart"/>
       <w:r>
         <w:rPr>
           <w:rFonts w:ascii="Arial" w:hAnsi="Arial" w:cs="Arial"/>
@@ -8047,7 +8615,14 @@
         <w:rPr>
           <w:rFonts w:ascii="Arial" w:hAnsi="Arial" w:cs="Arial"/>
         </w:rPr>
-        <w:t>()” method</w:t>
+        <w:t>(</w:t>
+      </w:r>
+      <w:proofErr w:type="gramEnd"/>
+      <w:r>
+        <w:rPr>
+          <w:rFonts w:ascii="Arial" w:hAnsi="Arial" w:cs="Arial"/>
+        </w:rPr>
+        <w:t>)” method</w:t>
       </w:r>
       <w:r>
         <w:rPr>
@@ -8636,7 +9211,21 @@
         <w:rPr>
           <w:rFonts w:ascii="Arial" w:hAnsi="Arial" w:cs="Arial"/>
         </w:rPr>
-        <w:t>) demonstrates promising results from my KNN algorithm. In order to calculate the prediction time, I used the time library to measure the time it took for the prediction method to run and return a prediction.</w:t>
+        <w:t xml:space="preserve">) demonstrates promising results from my KNN algorithm. </w:t>
+      </w:r>
+      <w:proofErr w:type="gramStart"/>
+      <w:r>
+        <w:rPr>
+          <w:rFonts w:ascii="Arial" w:hAnsi="Arial" w:cs="Arial"/>
+        </w:rPr>
+        <w:t>In order to</w:t>
+      </w:r>
+      <w:proofErr w:type="gramEnd"/>
+      <w:r>
+        <w:rPr>
+          <w:rFonts w:ascii="Arial" w:hAnsi="Arial" w:cs="Arial"/>
+        </w:rPr>
+        <w:t xml:space="preserve"> calculate the prediction time, I used the time library to measure the time it took for the prediction method to run and return a prediction.</w:t>
       </w:r>
     </w:p>
     <w:p>
@@ -8695,7 +9284,43 @@
           <w:szCs w:val="22"/>
           <w:shd w:val="clear" w:color="auto" w:fill="FFFFFF"/>
         </w:rPr>
-        <w:t>A decision tree is a non-parametric form of supervised learning, similar to KNN, that uses labelled input and output datasets to train models. Decision trees are mainly used for classification problems, but can also be used in regression problems to predict outputs from unseen data.</w:t>
+        <w:t xml:space="preserve">A decision tree is a non-parametric form of supervised learning, </w:t>
+      </w:r>
+      <w:proofErr w:type="gramStart"/>
+      <w:r>
+        <w:rPr>
+          <w:rFonts w:ascii="Arial" w:hAnsi="Arial" w:cs="Arial"/>
+          <w:szCs w:val="22"/>
+          <w:shd w:val="clear" w:color="auto" w:fill="FFFFFF"/>
+        </w:rPr>
+        <w:t>similar to</w:t>
+      </w:r>
+      <w:proofErr w:type="gramEnd"/>
+      <w:r>
+        <w:rPr>
+          <w:rFonts w:ascii="Arial" w:hAnsi="Arial" w:cs="Arial"/>
+          <w:szCs w:val="22"/>
+          <w:shd w:val="clear" w:color="auto" w:fill="FFFFFF"/>
+        </w:rPr>
+        <w:t xml:space="preserve"> KNN, that uses labelled input and output datasets to train models. Decision trees are mainly used for classification </w:t>
+      </w:r>
+      <w:proofErr w:type="gramStart"/>
+      <w:r>
+        <w:rPr>
+          <w:rFonts w:ascii="Arial" w:hAnsi="Arial" w:cs="Arial"/>
+          <w:szCs w:val="22"/>
+          <w:shd w:val="clear" w:color="auto" w:fill="FFFFFF"/>
+        </w:rPr>
+        <w:t>problems, but</w:t>
+      </w:r>
+      <w:proofErr w:type="gramEnd"/>
+      <w:r>
+        <w:rPr>
+          <w:rFonts w:ascii="Arial" w:hAnsi="Arial" w:cs="Arial"/>
+          <w:szCs w:val="22"/>
+          <w:shd w:val="clear" w:color="auto" w:fill="FFFFFF"/>
+        </w:rPr>
+        <w:t xml:space="preserve"> can also be used in regression problems to predict outputs from unseen data.</w:t>
       </w:r>
       <w:r>
         <w:rPr>
@@ -8735,8 +9360,9 @@
           <w:szCs w:val="22"/>
           <w:shd w:val="clear" w:color="auto" w:fill="FFFFFF"/>
         </w:rPr>
-        <w:t>each node shows a feature (attribute), each link (branch) shows a decision (rule) and each leaf shows an outcome (categorical or continues value</w:t>
-      </w:r>
+        <w:t>each node shows a feature (attribute), each link (branch) shows a decision (rule</w:t>
+      </w:r>
+      <w:proofErr w:type="gramStart"/>
       <w:r>
         <w:rPr>
           <w:rFonts w:ascii="Arial" w:hAnsi="Arial" w:cs="Arial"/>
@@ -8745,6 +9371,23 @@
         </w:rPr>
         <w:t>)</w:t>
       </w:r>
+      <w:proofErr w:type="gramEnd"/>
+      <w:r>
+        <w:rPr>
+          <w:rFonts w:ascii="Arial" w:hAnsi="Arial" w:cs="Arial"/>
+          <w:szCs w:val="22"/>
+          <w:shd w:val="clear" w:color="auto" w:fill="FFFFFF"/>
+        </w:rPr>
+        <w:t xml:space="preserve"> and each leaf shows an outcome (categorical or continues value</w:t>
+      </w:r>
+      <w:r>
+        <w:rPr>
+          <w:rFonts w:ascii="Arial" w:hAnsi="Arial" w:cs="Arial"/>
+          <w:szCs w:val="22"/>
+          <w:shd w:val="clear" w:color="auto" w:fill="FFFFFF"/>
+        </w:rPr>
+        <w:t>)</w:t>
+      </w:r>
       <w:r>
         <w:rPr>
           <w:rFonts w:ascii="Arial" w:hAnsi="Arial" w:cs="Arial"/>
@@ -8811,7 +9454,25 @@
           <w:szCs w:val="22"/>
           <w:shd w:val="clear" w:color="auto" w:fill="FFFFFF"/>
         </w:rPr>
-        <w:t>Decision trees are designed to emulate human-like thinking, resulting in a much more natural thought process, similar to how humans think.</w:t>
+        <w:t xml:space="preserve">Decision trees are designed to emulate human-like thinking, resulting in a much more natural thought process, </w:t>
+      </w:r>
+      <w:proofErr w:type="gramStart"/>
+      <w:r>
+        <w:rPr>
+          <w:rFonts w:ascii="Arial" w:hAnsi="Arial" w:cs="Arial"/>
+          <w:szCs w:val="22"/>
+          <w:shd w:val="clear" w:color="auto" w:fill="FFFFFF"/>
+        </w:rPr>
+        <w:t>similar to</w:t>
+      </w:r>
+      <w:proofErr w:type="gramEnd"/>
+      <w:r>
+        <w:rPr>
+          <w:rFonts w:ascii="Arial" w:hAnsi="Arial" w:cs="Arial"/>
+          <w:szCs w:val="22"/>
+          <w:shd w:val="clear" w:color="auto" w:fill="FFFFFF"/>
+        </w:rPr>
+        <w:t xml:space="preserve"> how humans think.</w:t>
       </w:r>
       <w:r>
         <w:rPr>
@@ -9016,18 +9677,19 @@
           <w:shd w:val="clear" w:color="auto" w:fill="FFFFFF"/>
           <w:lang w:val="en-GB"/>
         </w:rPr>
-        <w:t>For my decision tree algorithm, I used the same dataset as in my KNN algorithm, which had a size of 1000. However, before splitting the data, I decided to perform some preprocessing steps to obtain better results. To start, I converted the features variable (X) using the to_numpy() function from the Pandas library. This function provides a more efficient way to work with the data, converting a data frame into a NumPy array. This allowed me to handle the data more effectively and avoid unnecessary overhead.</w:t>
-      </w:r>
-    </w:p>
-    <w:p>
-      <w:pPr>
+        <w:t>For my decision tree algorithm, I used the same dataset as in my KNN algorithm, which had a size of 1000. However, before splitting the data, I decided to perform some preprocessing steps to obtain better results. To start, I converted the features variable (X) using the to_</w:t>
+      </w:r>
+      <w:proofErr w:type="gramStart"/>
+      <w:r>
         <w:rPr>
           <w:rFonts w:ascii="Arial" w:hAnsi="Arial" w:cs="Arial"/>
           <w:szCs w:val="22"/>
           <w:shd w:val="clear" w:color="auto" w:fill="FFFFFF"/>
           <w:lang w:val="en-GB"/>
         </w:rPr>
-      </w:pPr>
+        <w:t>numpy(</w:t>
+      </w:r>
+      <w:proofErr w:type="gramEnd"/>
       <w:r>
         <w:rPr>
           <w:rFonts w:ascii="Arial" w:hAnsi="Arial" w:cs="Arial"/>
@@ -9035,9 +9697,29 @@
           <w:shd w:val="clear" w:color="auto" w:fill="FFFFFF"/>
           <w:lang w:val="en-GB"/>
         </w:rPr>
+        <w:t>) function from the Pandas library. This function provides a more efficient way to work with the data, converting a data frame into a NumPy array. This allowed me to handle the data more effectively and avoid unnecessary overhead.</w:t>
+      </w:r>
+    </w:p>
+    <w:p>
+      <w:pPr>
+        <w:rPr>
+          <w:rFonts w:ascii="Arial" w:hAnsi="Arial" w:cs="Arial"/>
+          <w:szCs w:val="22"/>
+          <w:shd w:val="clear" w:color="auto" w:fill="FFFFFF"/>
+          <w:lang w:val="en-GB"/>
+        </w:rPr>
+      </w:pPr>
+      <w:r>
+        <w:rPr>
+          <w:rFonts w:ascii="Arial" w:hAnsi="Arial" w:cs="Arial"/>
+          <w:szCs w:val="22"/>
+          <w:shd w:val="clear" w:color="auto" w:fill="FFFFFF"/>
+          <w:lang w:val="en-GB"/>
+        </w:rPr>
         <w:t xml:space="preserve">Furthermore, I also reshaped the labels variable (Y) using </w:t>
       </w:r>
       <w:proofErr w:type="spellStart"/>
+      <w:proofErr w:type="gramStart"/>
       <w:r>
         <w:rPr>
           <w:rFonts w:ascii="Arial" w:hAnsi="Arial" w:cs="Arial"/>
@@ -9048,6 +9730,7 @@
         <w:t>values.reshape</w:t>
       </w:r>
       <w:proofErr w:type="spellEnd"/>
+      <w:proofErr w:type="gramEnd"/>
       <w:r>
         <w:rPr>
           <w:rFonts w:ascii="Arial" w:hAnsi="Arial" w:cs="Arial"/>
@@ -9111,7 +9794,25 @@
           <w:szCs w:val="22"/>
           <w:shd w:val="clear" w:color="auto" w:fill="FFFFFF"/>
         </w:rPr>
-        <w:t xml:space="preserve">When building a decision tree using the training set, a greedy approach is used to make the best split at each step. This means that the algorithm does not look ahead to choose a split that may produce a more desirable tree later on. The desirability of a tree is measured by </w:t>
+        <w:t xml:space="preserve">When building a decision tree using the training set, a greedy approach is used to make the best split at each step. This means that the algorithm does not look ahead to choose a split that may produce a more desirable tree </w:t>
+      </w:r>
+      <w:proofErr w:type="gramStart"/>
+      <w:r>
+        <w:rPr>
+          <w:rFonts w:ascii="Arial" w:hAnsi="Arial" w:cs="Arial"/>
+          <w:szCs w:val="22"/>
+          <w:shd w:val="clear" w:color="auto" w:fill="FFFFFF"/>
+        </w:rPr>
+        <w:t>later on</w:t>
+      </w:r>
+      <w:proofErr w:type="gramEnd"/>
+      <w:r>
+        <w:rPr>
+          <w:rFonts w:ascii="Arial" w:hAnsi="Arial" w:cs="Arial"/>
+          <w:szCs w:val="22"/>
+          <w:shd w:val="clear" w:color="auto" w:fill="FFFFFF"/>
+        </w:rPr>
+        <w:t xml:space="preserve">. The desirability of a tree is measured by </w:t>
       </w:r>
       <w:r>
         <w:rPr>
@@ -9560,7 +10261,27 @@
           <w:bCs/>
           <w:shd w:val="clear" w:color="auto" w:fill="FFFFFF"/>
         </w:rPr>
-        <w:t>class Node():</w:t>
+        <w:t xml:space="preserve">class </w:t>
+      </w:r>
+      <w:proofErr w:type="gramStart"/>
+      <w:r>
+        <w:rPr>
+          <w:rFonts w:ascii="Courier New" w:hAnsi="Courier New" w:cs="Courier New"/>
+          <w:b/>
+          <w:bCs/>
+          <w:shd w:val="clear" w:color="auto" w:fill="FFFFFF"/>
+        </w:rPr>
+        <w:t>Node(</w:t>
+      </w:r>
+      <w:proofErr w:type="gramEnd"/>
+      <w:r>
+        <w:rPr>
+          <w:rFonts w:ascii="Courier New" w:hAnsi="Courier New" w:cs="Courier New"/>
+          <w:b/>
+          <w:bCs/>
+          <w:shd w:val="clear" w:color="auto" w:fill="FFFFFF"/>
+        </w:rPr>
+        <w:t>):</w:t>
       </w:r>
     </w:p>
     <w:p>
@@ -9598,8 +10319,9 @@
           <w:bCs/>
           <w:shd w:val="clear" w:color="auto" w:fill="FFFFFF"/>
         </w:rPr>
-        <w:t>def __init__(self, feature = None, limit = None, leftSide = None, rightSide = None, gain = None</w:t>
-      </w:r>
+        <w:t>def __init_</w:t>
+      </w:r>
+      <w:proofErr w:type="gramStart"/>
       <w:r>
         <w:rPr>
           <w:rFonts w:ascii="Courier New" w:hAnsi="Courier New" w:cs="Courier New"/>
@@ -9607,6 +10329,25 @@
           <w:bCs/>
           <w:shd w:val="clear" w:color="auto" w:fill="FFFFFF"/>
         </w:rPr>
+        <w:t>_(</w:t>
+      </w:r>
+      <w:proofErr w:type="gramEnd"/>
+      <w:r>
+        <w:rPr>
+          <w:rFonts w:ascii="Courier New" w:hAnsi="Courier New" w:cs="Courier New"/>
+          <w:b/>
+          <w:bCs/>
+          <w:shd w:val="clear" w:color="auto" w:fill="FFFFFF"/>
+        </w:rPr>
+        <w:t>self, feature = None, limit = None, leftSide = None, rightSide = None, gain = None</w:t>
+      </w:r>
+      <w:r>
+        <w:rPr>
+          <w:rFonts w:ascii="Courier New" w:hAnsi="Courier New" w:cs="Courier New"/>
+          <w:b/>
+          <w:bCs/>
+          <w:shd w:val="clear" w:color="auto" w:fill="FFFFFF"/>
+        </w:rPr>
         <w:t>,</w:t>
       </w:r>
     </w:p>
@@ -9657,6 +10398,7 @@
         <w:t xml:space="preserve">        </w:t>
       </w:r>
       <w:proofErr w:type="spellStart"/>
+      <w:proofErr w:type="gramStart"/>
       <w:r>
         <w:rPr>
           <w:rFonts w:ascii="Courier New" w:hAnsi="Courier New" w:cs="Courier New"/>
@@ -9665,6 +10407,7 @@
         <w:t>self.feature</w:t>
       </w:r>
       <w:proofErr w:type="spellEnd"/>
+      <w:proofErr w:type="gramEnd"/>
       <w:r>
         <w:rPr>
           <w:rFonts w:ascii="Courier New" w:hAnsi="Courier New" w:cs="Courier New"/>
@@ -9689,12 +10432,21 @@
         </w:rPr>
         <w:t xml:space="preserve">        </w:t>
       </w:r>
-      <w:r>
-        <w:rPr>
-          <w:rFonts w:ascii="Courier New" w:hAnsi="Courier New" w:cs="Courier New"/>
-          <w:shd w:val="clear" w:color="auto" w:fill="FFFFFF"/>
-        </w:rPr>
-        <w:t>self.limit = limit</w:t>
+      <w:proofErr w:type="gramStart"/>
+      <w:r>
+        <w:rPr>
+          <w:rFonts w:ascii="Courier New" w:hAnsi="Courier New" w:cs="Courier New"/>
+          <w:shd w:val="clear" w:color="auto" w:fill="FFFFFF"/>
+        </w:rPr>
+        <w:t>self.limit</w:t>
+      </w:r>
+      <w:proofErr w:type="gramEnd"/>
+      <w:r>
+        <w:rPr>
+          <w:rFonts w:ascii="Courier New" w:hAnsi="Courier New" w:cs="Courier New"/>
+          <w:shd w:val="clear" w:color="auto" w:fill="FFFFFF"/>
+        </w:rPr>
+        <w:t xml:space="preserve"> = limit</w:t>
       </w:r>
     </w:p>
     <w:p>
@@ -9714,6 +10466,7 @@
         <w:t xml:space="preserve">        </w:t>
       </w:r>
       <w:proofErr w:type="spellStart"/>
+      <w:proofErr w:type="gramStart"/>
       <w:r>
         <w:rPr>
           <w:rFonts w:ascii="Courier New" w:hAnsi="Courier New" w:cs="Courier New"/>
@@ -9722,6 +10475,7 @@
         <w:t>self.leftSide</w:t>
       </w:r>
       <w:proofErr w:type="spellEnd"/>
+      <w:proofErr w:type="gramEnd"/>
       <w:r>
         <w:rPr>
           <w:rFonts w:ascii="Courier New" w:hAnsi="Courier New" w:cs="Courier New"/>
@@ -9754,6 +10508,7 @@
         <w:t xml:space="preserve"> </w:t>
       </w:r>
       <w:proofErr w:type="spellStart"/>
+      <w:proofErr w:type="gramStart"/>
       <w:r>
         <w:rPr>
           <w:rFonts w:ascii="Courier New" w:hAnsi="Courier New" w:cs="Courier New"/>
@@ -9762,6 +10517,7 @@
         <w:t>self.rightSide</w:t>
       </w:r>
       <w:proofErr w:type="spellEnd"/>
+      <w:proofErr w:type="gramEnd"/>
       <w:r>
         <w:rPr>
           <w:rFonts w:ascii="Courier New" w:hAnsi="Courier New" w:cs="Courier New"/>
@@ -9784,7 +10540,23 @@
           <w:rFonts w:ascii="Courier New" w:hAnsi="Courier New" w:cs="Courier New"/>
           <w:shd w:val="clear" w:color="auto" w:fill="FFFFFF"/>
         </w:rPr>
-        <w:t xml:space="preserve">        self.gain = gain</w:t>
+        <w:t xml:space="preserve">        </w:t>
+      </w:r>
+      <w:proofErr w:type="gramStart"/>
+      <w:r>
+        <w:rPr>
+          <w:rFonts w:ascii="Courier New" w:hAnsi="Courier New" w:cs="Courier New"/>
+          <w:shd w:val="clear" w:color="auto" w:fill="FFFFFF"/>
+        </w:rPr>
+        <w:t>self.gain</w:t>
+      </w:r>
+      <w:proofErr w:type="gramEnd"/>
+      <w:r>
+        <w:rPr>
+          <w:rFonts w:ascii="Courier New" w:hAnsi="Courier New" w:cs="Courier New"/>
+          <w:shd w:val="clear" w:color="auto" w:fill="FFFFFF"/>
+        </w:rPr>
+        <w:t xml:space="preserve"> = gain</w:t>
       </w:r>
     </w:p>
     <w:p>
@@ -9804,6 +10576,7 @@
         <w:t xml:space="preserve">        </w:t>
       </w:r>
       <w:proofErr w:type="spellStart"/>
+      <w:proofErr w:type="gramStart"/>
       <w:r>
         <w:rPr>
           <w:rFonts w:ascii="Courier New" w:hAnsi="Courier New" w:cs="Courier New"/>
@@ -9812,6 +10585,7 @@
         <w:t>self.leaf</w:t>
       </w:r>
       <w:proofErr w:type="spellEnd"/>
+      <w:proofErr w:type="gramEnd"/>
       <w:r>
         <w:rPr>
           <w:rFonts w:ascii="Courier New" w:hAnsi="Courier New" w:cs="Courier New"/>
@@ -9996,8 +10770,18 @@
           <w:szCs w:val="22"/>
           <w:shd w:val="clear" w:color="auto" w:fill="FFFFFF"/>
         </w:rPr>
-        <w:t xml:space="preserve"> along with technical descriptions of how they work</w:t>
-      </w:r>
+        <w:t xml:space="preserve"> along with technical descriptions of how they </w:t>
+      </w:r>
+      <w:proofErr w:type="gramStart"/>
+      <w:r>
+        <w:rPr>
+          <w:rFonts w:ascii="Arial" w:hAnsi="Arial" w:cs="Arial"/>
+          <w:szCs w:val="22"/>
+          <w:shd w:val="clear" w:color="auto" w:fill="FFFFFF"/>
+        </w:rPr>
+        <w:t>work</w:t>
+      </w:r>
+      <w:proofErr w:type="gramEnd"/>
     </w:p>
     <w:p>
       <w:pPr>
@@ -10068,7 +10852,23 @@
           <w:rFonts w:ascii="Courier New" w:hAnsi="Courier New" w:cs="Courier New"/>
           <w:shd w:val="clear" w:color="auto" w:fill="FFFFFF"/>
         </w:rPr>
-        <w:t xml:space="preserve">        self.root = None</w:t>
+        <w:t xml:space="preserve">        </w:t>
+      </w:r>
+      <w:proofErr w:type="gramStart"/>
+      <w:r>
+        <w:rPr>
+          <w:rFonts w:ascii="Courier New" w:hAnsi="Courier New" w:cs="Courier New"/>
+          <w:shd w:val="clear" w:color="auto" w:fill="FFFFFF"/>
+        </w:rPr>
+        <w:t>self.root</w:t>
+      </w:r>
+      <w:proofErr w:type="gramEnd"/>
+      <w:r>
+        <w:rPr>
+          <w:rFonts w:ascii="Courier New" w:hAnsi="Courier New" w:cs="Courier New"/>
+          <w:shd w:val="clear" w:color="auto" w:fill="FFFFFF"/>
+        </w:rPr>
+        <w:t xml:space="preserve"> = None</w:t>
       </w:r>
     </w:p>
     <w:p>
@@ -10085,7 +10885,23 @@
           <w:rFonts w:ascii="Courier New" w:hAnsi="Courier New" w:cs="Courier New"/>
           <w:shd w:val="clear" w:color="auto" w:fill="FFFFFF"/>
         </w:rPr>
-        <w:t xml:space="preserve">        self.minSamples = minSamples</w:t>
+        <w:t xml:space="preserve">        </w:t>
+      </w:r>
+      <w:proofErr w:type="gramStart"/>
+      <w:r>
+        <w:rPr>
+          <w:rFonts w:ascii="Courier New" w:hAnsi="Courier New" w:cs="Courier New"/>
+          <w:shd w:val="clear" w:color="auto" w:fill="FFFFFF"/>
+        </w:rPr>
+        <w:t>self.minSamples</w:t>
+      </w:r>
+      <w:proofErr w:type="gramEnd"/>
+      <w:r>
+        <w:rPr>
+          <w:rFonts w:ascii="Courier New" w:hAnsi="Courier New" w:cs="Courier New"/>
+          <w:shd w:val="clear" w:color="auto" w:fill="FFFFFF"/>
+        </w:rPr>
+        <w:t xml:space="preserve"> = minSamples</w:t>
       </w:r>
     </w:p>
     <w:p>
@@ -10102,7 +10918,23 @@
           <w:rFonts w:ascii="Courier New" w:hAnsi="Courier New" w:cs="Courier New"/>
           <w:shd w:val="clear" w:color="auto" w:fill="FFFFFF"/>
         </w:rPr>
-        <w:t xml:space="preserve">        self.maxDepth = maxDepth</w:t>
+        <w:t xml:space="preserve">        </w:t>
+      </w:r>
+      <w:proofErr w:type="gramStart"/>
+      <w:r>
+        <w:rPr>
+          <w:rFonts w:ascii="Courier New" w:hAnsi="Courier New" w:cs="Courier New"/>
+          <w:shd w:val="clear" w:color="auto" w:fill="FFFFFF"/>
+        </w:rPr>
+        <w:t>self.maxDepth</w:t>
+      </w:r>
+      <w:proofErr w:type="gramEnd"/>
+      <w:r>
+        <w:rPr>
+          <w:rFonts w:ascii="Courier New" w:hAnsi="Courier New" w:cs="Courier New"/>
+          <w:shd w:val="clear" w:color="auto" w:fill="FFFFFF"/>
+        </w:rPr>
+        <w:t xml:space="preserve"> = maxDepth</w:t>
       </w:r>
     </w:p>
     <w:p>
@@ -10169,6 +11001,7 @@
         <w:t xml:space="preserve">= </w:t>
       </w:r>
       <w:proofErr w:type="spellStart"/>
+      <w:proofErr w:type="gramStart"/>
       <w:r>
         <w:rPr>
           <w:rFonts w:ascii="Courier New" w:hAnsi="Courier New" w:cs="Courier New"/>
@@ -10177,6 +11010,7 @@
         <w:t>np.concatenate</w:t>
       </w:r>
       <w:proofErr w:type="spellEnd"/>
+      <w:proofErr w:type="gramEnd"/>
       <w:r>
         <w:rPr>
           <w:rFonts w:ascii="Courier New" w:hAnsi="Courier New" w:cs="Courier New"/>
@@ -10199,7 +11033,23 @@
           <w:rFonts w:ascii="Courier New" w:hAnsi="Courier New" w:cs="Courier New"/>
           <w:shd w:val="clear" w:color="auto" w:fill="FFFFFF"/>
         </w:rPr>
-        <w:t xml:space="preserve">        self.root = self.treeBuild(</w:t>
+        <w:t xml:space="preserve">        </w:t>
+      </w:r>
+      <w:proofErr w:type="gramStart"/>
+      <w:r>
+        <w:rPr>
+          <w:rFonts w:ascii="Courier New" w:hAnsi="Courier New" w:cs="Courier New"/>
+          <w:shd w:val="clear" w:color="auto" w:fill="FFFFFF"/>
+        </w:rPr>
+        <w:t>self.root</w:t>
+      </w:r>
+      <w:proofErr w:type="gramEnd"/>
+      <w:r>
+        <w:rPr>
+          <w:rFonts w:ascii="Courier New" w:hAnsi="Courier New" w:cs="Courier New"/>
+          <w:shd w:val="clear" w:color="auto" w:fill="FFFFFF"/>
+        </w:rPr>
+        <w:t xml:space="preserve"> = self.treeBuild(</w:t>
       </w:r>
       <w:r>
         <w:rPr>
@@ -10273,7 +11123,27 @@
           <w:iCs/>
           <w:shd w:val="clear" w:color="auto" w:fill="FFFFFF"/>
         </w:rPr>
-        <w:t xml:space="preserve"> = DTRegressor(3, 3)</w:t>
+        <w:t xml:space="preserve"> = </w:t>
+      </w:r>
+      <w:proofErr w:type="gramStart"/>
+      <w:r>
+        <w:rPr>
+          <w:rFonts w:ascii="Arial" w:hAnsi="Arial" w:cs="Arial"/>
+          <w:i/>
+          <w:iCs/>
+          <w:shd w:val="clear" w:color="auto" w:fill="FFFFFF"/>
+        </w:rPr>
+        <w:t>DTRegressor(</w:t>
+      </w:r>
+      <w:proofErr w:type="gramEnd"/>
+      <w:r>
+        <w:rPr>
+          <w:rFonts w:ascii="Arial" w:hAnsi="Arial" w:cs="Arial"/>
+          <w:i/>
+          <w:iCs/>
+          <w:shd w:val="clear" w:color="auto" w:fill="FFFFFF"/>
+        </w:rPr>
+        <w:t>3, 3)</w:t>
       </w:r>
       <w:r>
         <w:rPr>
@@ -10516,12 +11386,21 @@
         </w:rPr>
         <w:t xml:space="preserve">trainingSet </w:t>
       </w:r>
-      <w:r>
-        <w:rPr>
-          <w:rFonts w:ascii="Courier New" w:hAnsi="Courier New" w:cs="Courier New"/>
-          <w:shd w:val="clear" w:color="auto" w:fill="FFFFFF"/>
-        </w:rPr>
-        <w:t>[:,:-1]</w:t>
+      <w:proofErr w:type="gramStart"/>
+      <w:r>
+        <w:rPr>
+          <w:rFonts w:ascii="Courier New" w:hAnsi="Courier New" w:cs="Courier New"/>
+          <w:shd w:val="clear" w:color="auto" w:fill="FFFFFF"/>
+        </w:rPr>
+        <w:t>[:,:</w:t>
+      </w:r>
+      <w:proofErr w:type="gramEnd"/>
+      <w:r>
+        <w:rPr>
+          <w:rFonts w:ascii="Courier New" w:hAnsi="Courier New" w:cs="Courier New"/>
+          <w:shd w:val="clear" w:color="auto" w:fill="FFFFFF"/>
+        </w:rPr>
+        <w:t>-1]</w:t>
       </w:r>
       <w:r>
         <w:rPr>
@@ -10563,12 +11442,21 @@
         </w:rPr>
         <w:t xml:space="preserve">trainingSet </w:t>
       </w:r>
-      <w:r>
-        <w:rPr>
-          <w:rFonts w:ascii="Courier New" w:hAnsi="Courier New" w:cs="Courier New"/>
-          <w:shd w:val="clear" w:color="auto" w:fill="FFFFFF"/>
-        </w:rPr>
-        <w:t xml:space="preserve">[:,-1] </w:t>
+      <w:proofErr w:type="gramStart"/>
+      <w:r>
+        <w:rPr>
+          <w:rFonts w:ascii="Courier New" w:hAnsi="Courier New" w:cs="Courier New"/>
+          <w:shd w:val="clear" w:color="auto" w:fill="FFFFFF"/>
+        </w:rPr>
+        <w:t>[:,</w:t>
+      </w:r>
+      <w:proofErr w:type="gramEnd"/>
+      <w:r>
+        <w:rPr>
+          <w:rFonts w:ascii="Courier New" w:hAnsi="Courier New" w:cs="Courier New"/>
+          <w:shd w:val="clear" w:color="auto" w:fill="FFFFFF"/>
+        </w:rPr>
+        <w:t xml:space="preserve">-1] </w:t>
       </w:r>
       <w:r>
         <w:rPr>
@@ -10632,7 +11520,23 @@
           <w:rFonts w:ascii="Courier New" w:hAnsi="Courier New" w:cs="Courier New"/>
           <w:shd w:val="clear" w:color="auto" w:fill="FFFFFF"/>
         </w:rPr>
-        <w:t xml:space="preserve">        if X.shape[0] &gt;= self.minSamples and currentDepth &lt;= self.maxDepth:</w:t>
+        <w:t xml:space="preserve">        if </w:t>
+      </w:r>
+      <w:proofErr w:type="gramStart"/>
+      <w:r>
+        <w:rPr>
+          <w:rFonts w:ascii="Courier New" w:hAnsi="Courier New" w:cs="Courier New"/>
+          <w:shd w:val="clear" w:color="auto" w:fill="FFFFFF"/>
+        </w:rPr>
+        <w:t>X.shape</w:t>
+      </w:r>
+      <w:proofErr w:type="gramEnd"/>
+      <w:r>
+        <w:rPr>
+          <w:rFonts w:ascii="Courier New" w:hAnsi="Courier New" w:cs="Courier New"/>
+          <w:shd w:val="clear" w:color="auto" w:fill="FFFFFF"/>
+        </w:rPr>
+        <w:t>[0] &gt;= self.minSamples and currentDepth &lt;= self.maxDepth:</w:t>
       </w:r>
     </w:p>
     <w:p>
@@ -10649,7 +11553,23 @@
           <w:rFonts w:ascii="Courier New" w:hAnsi="Courier New" w:cs="Courier New"/>
           <w:shd w:val="clear" w:color="auto" w:fill="FFFFFF"/>
         </w:rPr>
-        <w:t xml:space="preserve">            bestSplit = self.bestSplit(</w:t>
+        <w:t xml:space="preserve">            bestSplit = </w:t>
+      </w:r>
+      <w:proofErr w:type="gramStart"/>
+      <w:r>
+        <w:rPr>
+          <w:rFonts w:ascii="Courier New" w:hAnsi="Courier New" w:cs="Courier New"/>
+          <w:shd w:val="clear" w:color="auto" w:fill="FFFFFF"/>
+        </w:rPr>
+        <w:t>self.bestSplit</w:t>
+      </w:r>
+      <w:proofErr w:type="gramEnd"/>
+      <w:r>
+        <w:rPr>
+          <w:rFonts w:ascii="Courier New" w:hAnsi="Courier New" w:cs="Courier New"/>
+          <w:shd w:val="clear" w:color="auto" w:fill="FFFFFF"/>
+        </w:rPr>
+        <w:t>(</w:t>
       </w:r>
       <w:r>
         <w:rPr>
@@ -10697,7 +11617,23 @@
           <w:rFonts w:ascii="Courier New" w:hAnsi="Courier New" w:cs="Courier New"/>
           <w:shd w:val="clear" w:color="auto" w:fill="FFFFFF"/>
         </w:rPr>
-        <w:t xml:space="preserve">                leftTree = self.treeBuild(bestSplit["leftSide"], currentDepth + 1)</w:t>
+        <w:t xml:space="preserve">                leftTree = </w:t>
+      </w:r>
+      <w:proofErr w:type="gramStart"/>
+      <w:r>
+        <w:rPr>
+          <w:rFonts w:ascii="Courier New" w:hAnsi="Courier New" w:cs="Courier New"/>
+          <w:shd w:val="clear" w:color="auto" w:fill="FFFFFF"/>
+        </w:rPr>
+        <w:t>self.treeBuild</w:t>
+      </w:r>
+      <w:proofErr w:type="gramEnd"/>
+      <w:r>
+        <w:rPr>
+          <w:rFonts w:ascii="Courier New" w:hAnsi="Courier New" w:cs="Courier New"/>
+          <w:shd w:val="clear" w:color="auto" w:fill="FFFFFF"/>
+        </w:rPr>
+        <w:t>(bestSplit["leftSide"], currentDepth + 1)</w:t>
       </w:r>
     </w:p>
     <w:p>
@@ -10714,7 +11650,23 @@
           <w:rFonts w:ascii="Courier New" w:hAnsi="Courier New" w:cs="Courier New"/>
           <w:shd w:val="clear" w:color="auto" w:fill="FFFFFF"/>
         </w:rPr>
-        <w:t xml:space="preserve">                rightTree = self.treeBuild(bestSplit["rightSide"], currentDepth + 1)</w:t>
+        <w:t xml:space="preserve">                rightTree = </w:t>
+      </w:r>
+      <w:proofErr w:type="gramStart"/>
+      <w:r>
+        <w:rPr>
+          <w:rFonts w:ascii="Courier New" w:hAnsi="Courier New" w:cs="Courier New"/>
+          <w:shd w:val="clear" w:color="auto" w:fill="FFFFFF"/>
+        </w:rPr>
+        <w:t>self.treeBuild</w:t>
+      </w:r>
+      <w:proofErr w:type="gramEnd"/>
+      <w:r>
+        <w:rPr>
+          <w:rFonts w:ascii="Courier New" w:hAnsi="Courier New" w:cs="Courier New"/>
+          <w:shd w:val="clear" w:color="auto" w:fill="FFFFFF"/>
+        </w:rPr>
+        <w:t>(bestSplit["rightSide"], currentDepth + 1)</w:t>
       </w:r>
     </w:p>
     <w:p>
@@ -10795,6 +11747,7 @@
         </w:rPr>
         <w:t xml:space="preserve">                return </w:t>
       </w:r>
+      <w:proofErr w:type="gramStart"/>
       <w:r>
         <w:rPr>
           <w:rFonts w:ascii="Courier New" w:hAnsi="Courier New" w:cs="Courier New"/>
@@ -10802,6 +11755,7 @@
         </w:rPr>
         <w:t>node</w:t>
       </w:r>
+      <w:proofErr w:type="gramEnd"/>
     </w:p>
     <w:p>
       <w:pPr>
@@ -10861,7 +11815,23 @@
           <w:rFonts w:ascii="Courier New" w:hAnsi="Courier New" w:cs="Courier New"/>
           <w:shd w:val="clear" w:color="auto" w:fill="FFFFFF"/>
         </w:rPr>
-        <w:t xml:space="preserve">        leafValue = np.mean(Y) </w:t>
+        <w:t xml:space="preserve">        leafValue = </w:t>
+      </w:r>
+      <w:proofErr w:type="gramStart"/>
+      <w:r>
+        <w:rPr>
+          <w:rFonts w:ascii="Courier New" w:hAnsi="Courier New" w:cs="Courier New"/>
+          <w:shd w:val="clear" w:color="auto" w:fill="FFFFFF"/>
+        </w:rPr>
+        <w:t>np.mean</w:t>
+      </w:r>
+      <w:proofErr w:type="gramEnd"/>
+      <w:r>
+        <w:rPr>
+          <w:rFonts w:ascii="Courier New" w:hAnsi="Courier New" w:cs="Courier New"/>
+          <w:shd w:val="clear" w:color="auto" w:fill="FFFFFF"/>
+        </w:rPr>
+        <w:t xml:space="preserve">(Y) </w:t>
       </w:r>
     </w:p>
     <w:p>
@@ -10909,8 +11879,17 @@
           <w:rFonts w:ascii="Courier New" w:hAnsi="Courier New" w:cs="Courier New"/>
           <w:shd w:val="clear" w:color="auto" w:fill="FFFFFF"/>
         </w:rPr>
-        <w:t xml:space="preserve">        return val</w:t>
-      </w:r>
+        <w:t xml:space="preserve">        return </w:t>
+      </w:r>
+      <w:proofErr w:type="gramStart"/>
+      <w:r>
+        <w:rPr>
+          <w:rFonts w:ascii="Courier New" w:hAnsi="Courier New" w:cs="Courier New"/>
+          <w:shd w:val="clear" w:color="auto" w:fill="FFFFFF"/>
+        </w:rPr>
+        <w:t>val</w:t>
+      </w:r>
+      <w:proofErr w:type="gramEnd"/>
     </w:p>
     <w:p>
       <w:pPr>
@@ -10988,6 +11967,7 @@
         </w:rPr>
         <w:t xml:space="preserve"> that only stops once these conditions are </w:t>
       </w:r>
+      <w:proofErr w:type="gramStart"/>
       <w:r>
         <w:rPr>
           <w:rFonts w:ascii="Arial" w:hAnsi="Arial" w:cs="Arial"/>
@@ -10995,6 +11975,7 @@
         </w:rPr>
         <w:t>met:</w:t>
       </w:r>
+      <w:proofErr w:type="gramEnd"/>
       <w:r>
         <w:rPr>
           <w:rFonts w:ascii="Arial" w:hAnsi="Arial" w:cs="Arial"/>
@@ -11197,7 +12178,23 @@
           <w:shd w:val="clear" w:color="auto" w:fill="FFFFFF"/>
         </w:rPr>
         <w:lastRenderedPageBreak/>
-        <w:t xml:space="preserve">        for feature in range(X.shape[1]): </w:t>
+        <w:t xml:space="preserve">        for feature in range(</w:t>
+      </w:r>
+      <w:proofErr w:type="gramStart"/>
+      <w:r>
+        <w:rPr>
+          <w:rFonts w:ascii="Courier New" w:hAnsi="Courier New" w:cs="Courier New"/>
+          <w:shd w:val="clear" w:color="auto" w:fill="FFFFFF"/>
+        </w:rPr>
+        <w:t>X.shape</w:t>
+      </w:r>
+      <w:proofErr w:type="gramEnd"/>
+      <w:r>
+        <w:rPr>
+          <w:rFonts w:ascii="Courier New" w:hAnsi="Courier New" w:cs="Courier New"/>
+          <w:shd w:val="clear" w:color="auto" w:fill="FFFFFF"/>
+        </w:rPr>
+        <w:t xml:space="preserve">[1]): </w:t>
       </w:r>
     </w:p>
     <w:p>
@@ -11223,12 +12220,21 @@
         </w:rPr>
         <w:t xml:space="preserve">trainingSet </w:t>
       </w:r>
-      <w:r>
-        <w:rPr>
-          <w:rFonts w:ascii="Courier New" w:hAnsi="Courier New" w:cs="Courier New"/>
-          <w:shd w:val="clear" w:color="auto" w:fill="FFFFFF"/>
-        </w:rPr>
-        <w:t xml:space="preserve">[:, feature] </w:t>
+      <w:proofErr w:type="gramStart"/>
+      <w:r>
+        <w:rPr>
+          <w:rFonts w:ascii="Courier New" w:hAnsi="Courier New" w:cs="Courier New"/>
+          <w:shd w:val="clear" w:color="auto" w:fill="FFFFFF"/>
+        </w:rPr>
+        <w:t>[:,</w:t>
+      </w:r>
+      <w:proofErr w:type="gramEnd"/>
+      <w:r>
+        <w:rPr>
+          <w:rFonts w:ascii="Courier New" w:hAnsi="Courier New" w:cs="Courier New"/>
+          <w:shd w:val="clear" w:color="auto" w:fill="FFFFFF"/>
+        </w:rPr>
+        <w:t xml:space="preserve"> feature] </w:t>
       </w:r>
     </w:p>
     <w:p>
@@ -11245,7 +12251,23 @@
           <w:rFonts w:ascii="Courier New" w:hAnsi="Courier New" w:cs="Courier New"/>
           <w:shd w:val="clear" w:color="auto" w:fill="FFFFFF"/>
         </w:rPr>
-        <w:t xml:space="preserve">            thresholds = np.unique(featureValues)</w:t>
+        <w:t xml:space="preserve">            thresholds = </w:t>
+      </w:r>
+      <w:proofErr w:type="gramStart"/>
+      <w:r>
+        <w:rPr>
+          <w:rFonts w:ascii="Courier New" w:hAnsi="Courier New" w:cs="Courier New"/>
+          <w:shd w:val="clear" w:color="auto" w:fill="FFFFFF"/>
+        </w:rPr>
+        <w:t>np.unique</w:t>
+      </w:r>
+      <w:proofErr w:type="gramEnd"/>
+      <w:r>
+        <w:rPr>
+          <w:rFonts w:ascii="Courier New" w:hAnsi="Courier New" w:cs="Courier New"/>
+          <w:shd w:val="clear" w:color="auto" w:fill="FFFFFF"/>
+        </w:rPr>
+        <w:t>(featureValues)</w:t>
       </w:r>
     </w:p>
     <w:p>
@@ -11279,7 +12301,23 @@
           <w:rFonts w:ascii="Courier New" w:hAnsi="Courier New" w:cs="Courier New"/>
           <w:shd w:val="clear" w:color="auto" w:fill="FFFFFF"/>
         </w:rPr>
-        <w:t xml:space="preserve">                leftSide, rightSide = self.splitTree(</w:t>
+        <w:t xml:space="preserve">                leftSide, rightSide = </w:t>
+      </w:r>
+      <w:proofErr w:type="gramStart"/>
+      <w:r>
+        <w:rPr>
+          <w:rFonts w:ascii="Courier New" w:hAnsi="Courier New" w:cs="Courier New"/>
+          <w:shd w:val="clear" w:color="auto" w:fill="FFFFFF"/>
+        </w:rPr>
+        <w:t>self.splitTree</w:t>
+      </w:r>
+      <w:proofErr w:type="gramEnd"/>
+      <w:r>
+        <w:rPr>
+          <w:rFonts w:ascii="Courier New" w:hAnsi="Courier New" w:cs="Courier New"/>
+          <w:shd w:val="clear" w:color="auto" w:fill="FFFFFF"/>
+        </w:rPr>
+        <w:t>(</w:t>
       </w:r>
       <w:r>
         <w:rPr>
@@ -11310,7 +12348,23 @@
           <w:rFonts w:ascii="Courier New" w:hAnsi="Courier New" w:cs="Courier New"/>
           <w:shd w:val="clear" w:color="auto" w:fill="FFFFFF"/>
         </w:rPr>
-        <w:t xml:space="preserve">                if (len(leftSide) &gt; 0 and len(rightSide) &gt; 0 ):</w:t>
+        <w:t xml:space="preserve">                if (len(leftSide) &gt; 0 and len(rightSide) &gt; </w:t>
+      </w:r>
+      <w:proofErr w:type="gramStart"/>
+      <w:r>
+        <w:rPr>
+          <w:rFonts w:ascii="Courier New" w:hAnsi="Courier New" w:cs="Courier New"/>
+          <w:shd w:val="clear" w:color="auto" w:fill="FFFFFF"/>
+        </w:rPr>
+        <w:t>0 )</w:t>
+      </w:r>
+      <w:proofErr w:type="gramEnd"/>
+      <w:r>
+        <w:rPr>
+          <w:rFonts w:ascii="Courier New" w:hAnsi="Courier New" w:cs="Courier New"/>
+          <w:shd w:val="clear" w:color="auto" w:fill="FFFFFF"/>
+        </w:rPr>
+        <w:t>:</w:t>
       </w:r>
     </w:p>
     <w:p>
@@ -11336,12 +12390,21 @@
         </w:rPr>
         <w:t xml:space="preserve">trainingSet </w:t>
       </w:r>
-      <w:r>
-        <w:rPr>
-          <w:rFonts w:ascii="Courier New" w:hAnsi="Courier New" w:cs="Courier New"/>
-          <w:shd w:val="clear" w:color="auto" w:fill="FFFFFF"/>
-        </w:rPr>
-        <w:t>[:, -1]</w:t>
+      <w:proofErr w:type="gramStart"/>
+      <w:r>
+        <w:rPr>
+          <w:rFonts w:ascii="Courier New" w:hAnsi="Courier New" w:cs="Courier New"/>
+          <w:shd w:val="clear" w:color="auto" w:fill="FFFFFF"/>
+        </w:rPr>
+        <w:t>[:,</w:t>
+      </w:r>
+      <w:proofErr w:type="gramEnd"/>
+      <w:r>
+        <w:rPr>
+          <w:rFonts w:ascii="Courier New" w:hAnsi="Courier New" w:cs="Courier New"/>
+          <w:shd w:val="clear" w:color="auto" w:fill="FFFFFF"/>
+        </w:rPr>
+        <w:t xml:space="preserve"> -1]</w:t>
       </w:r>
     </w:p>
     <w:p>
@@ -11358,7 +12421,23 @@
           <w:rFonts w:ascii="Courier New" w:hAnsi="Courier New" w:cs="Courier New"/>
           <w:shd w:val="clear" w:color="auto" w:fill="FFFFFF"/>
         </w:rPr>
-        <w:t xml:space="preserve">                    leftNode = leftSide[:, -1]</w:t>
+        <w:t xml:space="preserve">                    leftNode = leftSide</w:t>
+      </w:r>
+      <w:proofErr w:type="gramStart"/>
+      <w:r>
+        <w:rPr>
+          <w:rFonts w:ascii="Courier New" w:hAnsi="Courier New" w:cs="Courier New"/>
+          <w:shd w:val="clear" w:color="auto" w:fill="FFFFFF"/>
+        </w:rPr>
+        <w:t>[:,</w:t>
+      </w:r>
+      <w:proofErr w:type="gramEnd"/>
+      <w:r>
+        <w:rPr>
+          <w:rFonts w:ascii="Courier New" w:hAnsi="Courier New" w:cs="Courier New"/>
+          <w:shd w:val="clear" w:color="auto" w:fill="FFFFFF"/>
+        </w:rPr>
+        <w:t xml:space="preserve"> -1]</w:t>
       </w:r>
     </w:p>
     <w:p>
@@ -11375,7 +12454,23 @@
           <w:rFonts w:ascii="Courier New" w:hAnsi="Courier New" w:cs="Courier New"/>
           <w:shd w:val="clear" w:color="auto" w:fill="FFFFFF"/>
         </w:rPr>
-        <w:t xml:space="preserve">                    rightNode = rightSide[:, -1]</w:t>
+        <w:t xml:space="preserve">                    rightNode = rightSide</w:t>
+      </w:r>
+      <w:proofErr w:type="gramStart"/>
+      <w:r>
+        <w:rPr>
+          <w:rFonts w:ascii="Courier New" w:hAnsi="Courier New" w:cs="Courier New"/>
+          <w:shd w:val="clear" w:color="auto" w:fill="FFFFFF"/>
+        </w:rPr>
+        <w:t>[:,</w:t>
+      </w:r>
+      <w:proofErr w:type="gramEnd"/>
+      <w:r>
+        <w:rPr>
+          <w:rFonts w:ascii="Courier New" w:hAnsi="Courier New" w:cs="Courier New"/>
+          <w:shd w:val="clear" w:color="auto" w:fill="FFFFFF"/>
+        </w:rPr>
+        <w:t xml:space="preserve"> -1]</w:t>
       </w:r>
     </w:p>
     <w:p>
@@ -11392,7 +12487,23 @@
           <w:rFonts w:ascii="Courier New" w:hAnsi="Courier New" w:cs="Courier New"/>
           <w:shd w:val="clear" w:color="auto" w:fill="FFFFFF"/>
         </w:rPr>
-        <w:t xml:space="preserve">                    currentGain = self.infoGain(parent, leftNode, rightNode) </w:t>
+        <w:t xml:space="preserve">                    currentGain = </w:t>
+      </w:r>
+      <w:proofErr w:type="gramStart"/>
+      <w:r>
+        <w:rPr>
+          <w:rFonts w:ascii="Courier New" w:hAnsi="Courier New" w:cs="Courier New"/>
+          <w:shd w:val="clear" w:color="auto" w:fill="FFFFFF"/>
+        </w:rPr>
+        <w:t>self.infoGain</w:t>
+      </w:r>
+      <w:proofErr w:type="gramEnd"/>
+      <w:r>
+        <w:rPr>
+          <w:rFonts w:ascii="Courier New" w:hAnsi="Courier New" w:cs="Courier New"/>
+          <w:shd w:val="clear" w:color="auto" w:fill="FFFFFF"/>
+        </w:rPr>
+        <w:t xml:space="preserve">(parent, leftNode, rightNode) </w:t>
       </w:r>
     </w:p>
     <w:p>
@@ -11574,8 +12685,17 @@
           <w:rFonts w:ascii="Courier New" w:hAnsi="Courier New" w:cs="Courier New"/>
           <w:shd w:val="clear" w:color="auto" w:fill="FFFFFF"/>
         </w:rPr>
-        <w:t xml:space="preserve">        return bestSplit</w:t>
-      </w:r>
+        <w:t xml:space="preserve">        return </w:t>
+      </w:r>
+      <w:proofErr w:type="gramStart"/>
+      <w:r>
+        <w:rPr>
+          <w:rFonts w:ascii="Courier New" w:hAnsi="Courier New" w:cs="Courier New"/>
+          <w:shd w:val="clear" w:color="auto" w:fill="FFFFFF"/>
+        </w:rPr>
+        <w:t>bestSplit</w:t>
+      </w:r>
+      <w:proofErr w:type="gramEnd"/>
     </w:p>
     <w:p>
       <w:pPr>
@@ -11842,7 +12962,23 @@
           <w:rFonts w:ascii="Courier New" w:hAnsi="Courier New" w:cs="Courier New"/>
           <w:shd w:val="clear" w:color="auto" w:fill="FFFFFF"/>
         </w:rPr>
-        <w:t xml:space="preserve">        rightBranch = np.array(rightBranch)</w:t>
+        <w:t xml:space="preserve">        rightBranch = </w:t>
+      </w:r>
+      <w:proofErr w:type="gramStart"/>
+      <w:r>
+        <w:rPr>
+          <w:rFonts w:ascii="Courier New" w:hAnsi="Courier New" w:cs="Courier New"/>
+          <w:shd w:val="clear" w:color="auto" w:fill="FFFFFF"/>
+        </w:rPr>
+        <w:t>np.array</w:t>
+      </w:r>
+      <w:proofErr w:type="gramEnd"/>
+      <w:r>
+        <w:rPr>
+          <w:rFonts w:ascii="Courier New" w:hAnsi="Courier New" w:cs="Courier New"/>
+          <w:shd w:val="clear" w:color="auto" w:fill="FFFFFF"/>
+        </w:rPr>
+        <w:t>(rightBranch)</w:t>
       </w:r>
     </w:p>
     <w:p>
@@ -11859,7 +12995,23 @@
           <w:rFonts w:ascii="Courier New" w:hAnsi="Courier New" w:cs="Courier New"/>
           <w:shd w:val="clear" w:color="auto" w:fill="FFFFFF"/>
         </w:rPr>
-        <w:t xml:space="preserve">        leftBranch = np.array(leftBranch)</w:t>
+        <w:t xml:space="preserve">        leftBranch = </w:t>
+      </w:r>
+      <w:proofErr w:type="gramStart"/>
+      <w:r>
+        <w:rPr>
+          <w:rFonts w:ascii="Courier New" w:hAnsi="Courier New" w:cs="Courier New"/>
+          <w:shd w:val="clear" w:color="auto" w:fill="FFFFFF"/>
+        </w:rPr>
+        <w:t>np.array</w:t>
+      </w:r>
+      <w:proofErr w:type="gramEnd"/>
+      <w:r>
+        <w:rPr>
+          <w:rFonts w:ascii="Courier New" w:hAnsi="Courier New" w:cs="Courier New"/>
+          <w:shd w:val="clear" w:color="auto" w:fill="FFFFFF"/>
+        </w:rPr>
+        <w:t>(leftBranch)</w:t>
       </w:r>
     </w:p>
     <w:p>
@@ -11876,8 +13028,17 @@
           <w:rFonts w:ascii="Courier New" w:hAnsi="Courier New" w:cs="Courier New"/>
           <w:shd w:val="clear" w:color="auto" w:fill="FFFFFF"/>
         </w:rPr>
-        <w:t xml:space="preserve">        return leftBranch, rightBranch</w:t>
-      </w:r>
+        <w:t xml:space="preserve">        return leftBranch, </w:t>
+      </w:r>
+      <w:proofErr w:type="gramStart"/>
+      <w:r>
+        <w:rPr>
+          <w:rFonts w:ascii="Courier New" w:hAnsi="Courier New" w:cs="Courier New"/>
+          <w:shd w:val="clear" w:color="auto" w:fill="FFFFFF"/>
+        </w:rPr>
+        <w:t>rightBranch</w:t>
+      </w:r>
+      <w:proofErr w:type="gramEnd"/>
     </w:p>
     <w:p>
       <w:pPr>
@@ -12125,8 +13286,17 @@
           <w:rFonts w:ascii="Courier New" w:hAnsi="Courier New" w:cs="Courier New"/>
           <w:shd w:val="clear" w:color="auto" w:fill="FFFFFF"/>
         </w:rPr>
-        <w:t xml:space="preserve">        return information_gain</w:t>
-      </w:r>
+        <w:t xml:space="preserve">        return information_</w:t>
+      </w:r>
+      <w:proofErr w:type="gramStart"/>
+      <w:r>
+        <w:rPr>
+          <w:rFonts w:ascii="Courier New" w:hAnsi="Courier New" w:cs="Courier New"/>
+          <w:shd w:val="clear" w:color="auto" w:fill="FFFFFF"/>
+        </w:rPr>
+        <w:t>gain</w:t>
+      </w:r>
+      <w:proofErr w:type="gramEnd"/>
     </w:p>
     <w:p>
       <w:pPr>
@@ -12172,7 +13342,27 @@
           <w:bCs/>
           <w:shd w:val="clear" w:color="auto" w:fill="FFFFFF"/>
         </w:rPr>
-        <w:t>def prediction Loop(self, test Row, root):</w:t>
+        <w:t xml:space="preserve">def prediction </w:t>
+      </w:r>
+      <w:proofErr w:type="gramStart"/>
+      <w:r>
+        <w:rPr>
+          <w:rFonts w:ascii="Courier New" w:hAnsi="Courier New" w:cs="Courier New"/>
+          <w:b/>
+          <w:bCs/>
+          <w:shd w:val="clear" w:color="auto" w:fill="FFFFFF"/>
+        </w:rPr>
+        <w:t>Loop(</w:t>
+      </w:r>
+      <w:proofErr w:type="gramEnd"/>
+      <w:r>
+        <w:rPr>
+          <w:rFonts w:ascii="Courier New" w:hAnsi="Courier New" w:cs="Courier New"/>
+          <w:b/>
+          <w:bCs/>
+          <w:shd w:val="clear" w:color="auto" w:fill="FFFFFF"/>
+        </w:rPr>
+        <w:t>self, test Row, root):</w:t>
       </w:r>
     </w:p>
     <w:p>
@@ -12192,6 +13382,7 @@
         <w:t xml:space="preserve">        if </w:t>
       </w:r>
       <w:proofErr w:type="spellStart"/>
+      <w:proofErr w:type="gramStart"/>
       <w:r>
         <w:rPr>
           <w:rFonts w:ascii="Courier New" w:hAnsi="Courier New" w:cs="Courier New"/>
@@ -12200,6 +13391,7 @@
         <w:t>root.leaf</w:t>
       </w:r>
       <w:proofErr w:type="spellEnd"/>
+      <w:proofErr w:type="gramEnd"/>
       <w:r>
         <w:rPr>
           <w:rFonts w:ascii="Courier New" w:hAnsi="Courier New" w:cs="Courier New"/>
@@ -12225,6 +13417,7 @@
         <w:t xml:space="preserve">            return </w:t>
       </w:r>
       <w:proofErr w:type="spellStart"/>
+      <w:proofErr w:type="gramStart"/>
       <w:r>
         <w:rPr>
           <w:rFonts w:ascii="Courier New" w:hAnsi="Courier New" w:cs="Courier New"/>
@@ -12233,6 +13426,7 @@
         <w:t>root.leaf</w:t>
       </w:r>
       <w:proofErr w:type="spellEnd"/>
+      <w:proofErr w:type="gramEnd"/>
     </w:p>
     <w:p>
       <w:pPr>
@@ -12284,6 +13478,7 @@
         <w:t>[</w:t>
       </w:r>
       <w:proofErr w:type="spellStart"/>
+      <w:proofErr w:type="gramStart"/>
       <w:r>
         <w:rPr>
           <w:rFonts w:ascii="Courier New" w:hAnsi="Courier New" w:cs="Courier New"/>
@@ -12292,6 +13487,7 @@
         <w:t>root.feature</w:t>
       </w:r>
       <w:proofErr w:type="spellEnd"/>
+      <w:proofErr w:type="gramEnd"/>
       <w:r>
         <w:rPr>
           <w:rFonts w:ascii="Courier New" w:hAnsi="Courier New" w:cs="Courier New"/>
@@ -12317,6 +13513,7 @@
         <w:t xml:space="preserve">        if featureVal &lt;= </w:t>
       </w:r>
       <w:proofErr w:type="spellStart"/>
+      <w:proofErr w:type="gramStart"/>
       <w:r>
         <w:rPr>
           <w:rFonts w:ascii="Courier New" w:hAnsi="Courier New" w:cs="Courier New"/>
@@ -12325,6 +13522,7 @@
         <w:t>root.limit</w:t>
       </w:r>
       <w:proofErr w:type="spellEnd"/>
+      <w:proofErr w:type="gramEnd"/>
       <w:r>
         <w:rPr>
           <w:rFonts w:ascii="Courier New" w:hAnsi="Courier New" w:cs="Courier New"/>
@@ -12350,6 +13548,7 @@
         <w:t xml:space="preserve">            return </w:t>
       </w:r>
       <w:proofErr w:type="spellStart"/>
+      <w:proofErr w:type="gramStart"/>
       <w:r>
         <w:rPr>
           <w:rFonts w:ascii="Courier New" w:hAnsi="Courier New" w:cs="Courier New"/>
@@ -12358,6 +13557,7 @@
         <w:t>self.predictionLoop</w:t>
       </w:r>
       <w:proofErr w:type="spellEnd"/>
+      <w:proofErr w:type="gramEnd"/>
       <w:r>
         <w:rPr>
           <w:rFonts w:ascii="Courier New" w:hAnsi="Courier New" w:cs="Courier New"/>
@@ -12432,6 +13632,7 @@
         <w:t xml:space="preserve">            return </w:t>
       </w:r>
       <w:proofErr w:type="spellStart"/>
+      <w:proofErr w:type="gramStart"/>
       <w:r>
         <w:rPr>
           <w:rFonts w:ascii="Courier New" w:hAnsi="Courier New" w:cs="Courier New"/>
@@ -12440,6 +13641,7 @@
         <w:t>self.predictionLoop</w:t>
       </w:r>
       <w:proofErr w:type="spellEnd"/>
+      <w:proofErr w:type="gramEnd"/>
       <w:r>
         <w:rPr>
           <w:rFonts w:ascii="Courier New" w:hAnsi="Courier New" w:cs="Courier New"/>
@@ -12539,9 +13741,9 @@
           <w:bCs/>
           <w:shd w:val="clear" w:color="auto" w:fill="FFFFFF"/>
         </w:rPr>
-        <w:t xml:space="preserve">def predict(self, </w:t>
-      </w:r>
-      <w:proofErr w:type="spellStart"/>
+        <w:t xml:space="preserve">def </w:t>
+      </w:r>
+      <w:proofErr w:type="gramStart"/>
       <w:r>
         <w:rPr>
           <w:rFonts w:ascii="Courier New" w:hAnsi="Courier New" w:cs="Courier New"/>
@@ -12549,9 +13751,9 @@
           <w:bCs/>
           <w:shd w:val="clear" w:color="auto" w:fill="FFFFFF"/>
         </w:rPr>
-        <w:t>xTest</w:t>
-      </w:r>
-      <w:proofErr w:type="spellEnd"/>
+        <w:t>predict(</w:t>
+      </w:r>
+      <w:proofErr w:type="gramEnd"/>
       <w:r>
         <w:rPr>
           <w:rFonts w:ascii="Courier New" w:hAnsi="Courier New" w:cs="Courier New"/>
@@ -12559,6 +13761,26 @@
           <w:bCs/>
           <w:shd w:val="clear" w:color="auto" w:fill="FFFFFF"/>
         </w:rPr>
+        <w:t xml:space="preserve">self, </w:t>
+      </w:r>
+      <w:proofErr w:type="spellStart"/>
+      <w:r>
+        <w:rPr>
+          <w:rFonts w:ascii="Courier New" w:hAnsi="Courier New" w:cs="Courier New"/>
+          <w:b/>
+          <w:bCs/>
+          <w:shd w:val="clear" w:color="auto" w:fill="FFFFFF"/>
+        </w:rPr>
+        <w:t>xTest</w:t>
+      </w:r>
+      <w:proofErr w:type="spellEnd"/>
+      <w:r>
+        <w:rPr>
+          <w:rFonts w:ascii="Courier New" w:hAnsi="Courier New" w:cs="Courier New"/>
+          <w:b/>
+          <w:bCs/>
+          <w:shd w:val="clear" w:color="auto" w:fill="FFFFFF"/>
+        </w:rPr>
         <w:t>):</w:t>
       </w:r>
     </w:p>
@@ -12576,8 +13798,17 @@
           <w:rFonts w:ascii="Courier New" w:hAnsi="Courier New" w:cs="Courier New"/>
           <w:shd w:val="clear" w:color="auto" w:fill="FFFFFF"/>
         </w:rPr>
-        <w:t xml:space="preserve">        predictions = [ ]</w:t>
-      </w:r>
+        <w:t xml:space="preserve">        predictions = </w:t>
+      </w:r>
+      <w:proofErr w:type="gramStart"/>
+      <w:r>
+        <w:rPr>
+          <w:rFonts w:ascii="Courier New" w:hAnsi="Courier New" w:cs="Courier New"/>
+          <w:shd w:val="clear" w:color="auto" w:fill="FFFFFF"/>
+        </w:rPr>
+        <w:t>[ ]</w:t>
+      </w:r>
+      <w:proofErr w:type="gramEnd"/>
     </w:p>
     <w:p>
       <w:pPr>
@@ -12629,6 +13860,7 @@
         <w:t xml:space="preserve">            </w:t>
       </w:r>
       <w:proofErr w:type="spellStart"/>
+      <w:proofErr w:type="gramStart"/>
       <w:r>
         <w:rPr>
           <w:rFonts w:ascii="Courier New" w:hAnsi="Courier New" w:cs="Courier New"/>
@@ -12637,6 +13869,7 @@
         <w:t>predictions.append</w:t>
       </w:r>
       <w:proofErr w:type="spellEnd"/>
+      <w:proofErr w:type="gramEnd"/>
       <w:r>
         <w:rPr>
           <w:rFonts w:ascii="Courier New" w:hAnsi="Courier New" w:cs="Courier New"/>
@@ -12675,8 +13908,17 @@
           <w:rFonts w:ascii="Courier New" w:hAnsi="Courier New" w:cs="Courier New"/>
           <w:shd w:val="clear" w:color="auto" w:fill="FFFFFF"/>
         </w:rPr>
-        <w:t xml:space="preserve">        return predictions</w:t>
-      </w:r>
+        <w:t xml:space="preserve">        return </w:t>
+      </w:r>
+      <w:proofErr w:type="gramStart"/>
+      <w:r>
+        <w:rPr>
+          <w:rFonts w:ascii="Courier New" w:hAnsi="Courier New" w:cs="Courier New"/>
+          <w:shd w:val="clear" w:color="auto" w:fill="FFFFFF"/>
+        </w:rPr>
+        <w:t>predictions</w:t>
+      </w:r>
+      <w:proofErr w:type="gramEnd"/>
     </w:p>
     <w:p>
       <w:pPr>
@@ -12759,7 +14001,25 @@
           <w:szCs w:val="22"/>
           <w:shd w:val="clear" w:color="auto" w:fill="FFFFFF"/>
         </w:rPr>
-        <w:t xml:space="preserve">t reaches a leaf. It searches through both the left and right branches of the already trained tree, by checking whether or not it feature value is less than or greater than the </w:t>
+        <w:t xml:space="preserve">t reaches a leaf. It searches through both the left and right branches of the already trained tree, by checking whether or not it </w:t>
+      </w:r>
+      <w:proofErr w:type="gramStart"/>
+      <w:r>
+        <w:rPr>
+          <w:rFonts w:ascii="Arial" w:hAnsi="Arial" w:cs="Arial"/>
+          <w:szCs w:val="22"/>
+          <w:shd w:val="clear" w:color="auto" w:fill="FFFFFF"/>
+        </w:rPr>
+        <w:t>feature</w:t>
+      </w:r>
+      <w:proofErr w:type="gramEnd"/>
+      <w:r>
+        <w:rPr>
+          <w:rFonts w:ascii="Arial" w:hAnsi="Arial" w:cs="Arial"/>
+          <w:szCs w:val="22"/>
+          <w:shd w:val="clear" w:color="auto" w:fill="FFFFFF"/>
+        </w:rPr>
+        <w:t xml:space="preserve"> value is less than or greater than the </w:t>
       </w:r>
       <w:r>
         <w:rPr>
@@ -13186,7 +14446,25 @@
           <w:szCs w:val="22"/>
           <w:shd w:val="clear" w:color="auto" w:fill="FFFFFF"/>
         </w:rPr>
-        <w:t xml:space="preserve"> RF’s are also capable of handling non-linear relationships between variables, unlike other machine learning algorithms that are designed specifically for linear relationships</w:t>
+        <w:t xml:space="preserve"> </w:t>
+      </w:r>
+      <w:proofErr w:type="gramStart"/>
+      <w:r>
+        <w:rPr>
+          <w:rFonts w:ascii="Arial" w:hAnsi="Arial" w:cs="Arial"/>
+          <w:szCs w:val="22"/>
+          <w:shd w:val="clear" w:color="auto" w:fill="FFFFFF"/>
+        </w:rPr>
+        <w:t>RF’s</w:t>
+      </w:r>
+      <w:proofErr w:type="gramEnd"/>
+      <w:r>
+        <w:rPr>
+          <w:rFonts w:ascii="Arial" w:hAnsi="Arial" w:cs="Arial"/>
+          <w:szCs w:val="22"/>
+          <w:shd w:val="clear" w:color="auto" w:fill="FFFFFF"/>
+        </w:rPr>
+        <w:t xml:space="preserve"> are also capable of handling non-linear relationships between variables, unlike other machine learning algorithms that are designed specifically for linear relationships</w:t>
       </w:r>
       <w:r>
         <w:rPr>
@@ -13295,6 +14573,9 @@
     </w:p>
     <w:p>
       <w:pPr>
+        <w:tabs>
+          <w:tab w:val="left" w:pos="1856"/>
+        </w:tabs>
         <w:rPr>
           <w:rFonts w:ascii="Arial" w:hAnsi="Arial" w:cs="Arial"/>
           <w:szCs w:val="22"/>
@@ -13308,6 +14589,14 @@
           <w:shd w:val="clear" w:color="auto" w:fill="FFFFFF"/>
         </w:rPr>
         <w:t>Write here…</w:t>
+      </w:r>
+      <w:r>
+        <w:rPr>
+          <w:rFonts w:ascii="Arial" w:hAnsi="Arial" w:cs="Arial"/>
+          <w:szCs w:val="22"/>
+          <w:shd w:val="clear" w:color="auto" w:fill="FFFFFF"/>
+        </w:rPr>
+        <w:tab/>
       </w:r>
     </w:p>
     <w:p>
@@ -13347,6 +14636,7 @@
           <w:shd w:val="clear" w:color="auto" w:fill="FFFFFF"/>
         </w:rPr>
       </w:pPr>
+      <w:proofErr w:type="gramStart"/>
       <w:r>
         <w:rPr>
           <w:rFonts w:ascii="Arial" w:hAnsi="Arial" w:cs="Arial"/>
@@ -13361,7 +14651,16 @@
           <w:szCs w:val="22"/>
           <w:shd w:val="clear" w:color="auto" w:fill="FFFFFF"/>
         </w:rPr>
-        <w:t xml:space="preserve">o make my program suitable for </w:t>
+        <w:t>o</w:t>
+      </w:r>
+      <w:proofErr w:type="gramEnd"/>
+      <w:r>
+        <w:rPr>
+          <w:rFonts w:ascii="Arial" w:hAnsi="Arial" w:cs="Arial"/>
+          <w:szCs w:val="22"/>
+          <w:shd w:val="clear" w:color="auto" w:fill="FFFFFF"/>
+        </w:rPr>
+        <w:t xml:space="preserve"> make my program suitable for </w:t>
       </w:r>
       <w:r>
         <w:rPr>
@@ -14113,7 +15412,43 @@
           <w:shd w:val="clear" w:color="auto" w:fill="FFFFFF"/>
         </w:rPr>
         <w:lastRenderedPageBreak/>
-        <w:t>The main reason for me using Python as my chosen language, is due to its access of great libraries that are great for machine learning use; specifically SciKit-Learn and Pandas. SciKit-Learn was extremely useful for handling basic ML aspects, such as normalising and splitting my dataset into training and test sets, It was also useful to compare my algorithms too, as they contain functions that calculate regression predictions for many ML algorithms. Another useful library was Pandas, which was very useful for handling my dataset and presenting it in a clear viewable format. The code for Python is also very readable and understandable, which was needed when handling complex codes such as machine learning algorithms.</w:t>
+        <w:t xml:space="preserve">The main reason for me using Python as my chosen language, is due to its access of great libraries that are great for machine learning use; </w:t>
+      </w:r>
+      <w:proofErr w:type="gramStart"/>
+      <w:r>
+        <w:rPr>
+          <w:rFonts w:ascii="Arial" w:hAnsi="Arial" w:cs="Arial"/>
+          <w:szCs w:val="22"/>
+          <w:shd w:val="clear" w:color="auto" w:fill="FFFFFF"/>
+        </w:rPr>
+        <w:t>specifically</w:t>
+      </w:r>
+      <w:proofErr w:type="gramEnd"/>
+      <w:r>
+        <w:rPr>
+          <w:rFonts w:ascii="Arial" w:hAnsi="Arial" w:cs="Arial"/>
+          <w:szCs w:val="22"/>
+          <w:shd w:val="clear" w:color="auto" w:fill="FFFFFF"/>
+        </w:rPr>
+        <w:t xml:space="preserve"> SciKit-Learn and Pandas. SciKit-Learn was extremely useful for handling basic ML aspects, such as normalising and splitting my dataset into training and test sets, </w:t>
+      </w:r>
+      <w:proofErr w:type="gramStart"/>
+      <w:r>
+        <w:rPr>
+          <w:rFonts w:ascii="Arial" w:hAnsi="Arial" w:cs="Arial"/>
+          <w:szCs w:val="22"/>
+          <w:shd w:val="clear" w:color="auto" w:fill="FFFFFF"/>
+        </w:rPr>
+        <w:t>It</w:t>
+      </w:r>
+      <w:proofErr w:type="gramEnd"/>
+      <w:r>
+        <w:rPr>
+          <w:rFonts w:ascii="Arial" w:hAnsi="Arial" w:cs="Arial"/>
+          <w:szCs w:val="22"/>
+          <w:shd w:val="clear" w:color="auto" w:fill="FFFFFF"/>
+        </w:rPr>
+        <w:t xml:space="preserve"> was also useful to compare my algorithms too, as they contain functions that calculate regression predictions for many ML algorithms. Another useful library was Pandas, which was very useful for handling my dataset and presenting it in a clear viewable format. The code for Python is also very readable and understandable, which was needed when handling complex codes such as machine learning algorithms.</w:t>
       </w:r>
     </w:p>
     <w:p>
@@ -14180,7 +15515,25 @@
           <w:szCs w:val="22"/>
           <w:shd w:val="clear" w:color="auto" w:fill="FFFFFF"/>
         </w:rPr>
-        <w:t xml:space="preserve"> helped me view all of my code in one place</w:t>
+        <w:t xml:space="preserve"> helped me view </w:t>
+      </w:r>
+      <w:proofErr w:type="gramStart"/>
+      <w:r>
+        <w:rPr>
+          <w:rFonts w:ascii="Arial" w:hAnsi="Arial" w:cs="Arial"/>
+          <w:szCs w:val="22"/>
+          <w:shd w:val="clear" w:color="auto" w:fill="FFFFFF"/>
+        </w:rPr>
+        <w:t>all of</w:t>
+      </w:r>
+      <w:proofErr w:type="gramEnd"/>
+      <w:r>
+        <w:rPr>
+          <w:rFonts w:ascii="Arial" w:hAnsi="Arial" w:cs="Arial"/>
+          <w:szCs w:val="22"/>
+          <w:shd w:val="clear" w:color="auto" w:fill="FFFFFF"/>
+        </w:rPr>
+        <w:t xml:space="preserve"> my code in one place</w:t>
       </w:r>
       <w:r>
         <w:rPr>
@@ -14900,7 +16253,21 @@
         <w:rPr>
           <w:rFonts w:ascii="Arial" w:hAnsi="Arial" w:cs="Arial"/>
         </w:rPr>
-        <w:t xml:space="preserve">Another limiting factor of mine was not being able to use the dataset to its full extent. My goals for next time is to be able to use all car brand datasets, allowing for multiple car brands </w:t>
+        <w:t xml:space="preserve">Another limiting factor of mine was not being able to use the dataset to its full extent. My goals for next time </w:t>
+      </w:r>
+      <w:proofErr w:type="gramStart"/>
+      <w:r>
+        <w:rPr>
+          <w:rFonts w:ascii="Arial" w:hAnsi="Arial" w:cs="Arial"/>
+        </w:rPr>
+        <w:t>is</w:t>
+      </w:r>
+      <w:proofErr w:type="gramEnd"/>
+      <w:r>
+        <w:rPr>
+          <w:rFonts w:ascii="Arial" w:hAnsi="Arial" w:cs="Arial"/>
+        </w:rPr>
+        <w:t xml:space="preserve"> to be able to use all car brand datasets, allowing for multiple car brands </w:t>
       </w:r>
       <w:r>
         <w:rPr>
@@ -15673,6 +17040,7 @@
         <w:t xml:space="preserve">What is the K-nearest </w:t>
       </w:r>
       <w:proofErr w:type="spellStart"/>
+      <w:proofErr w:type="gramStart"/>
       <w:r>
         <w:rPr>
           <w:rFonts w:ascii="Arial" w:hAnsi="Arial" w:cs="Arial"/>
@@ -15684,6 +17052,7 @@
         <w:t>neighbors</w:t>
       </w:r>
       <w:proofErr w:type="spellEnd"/>
+      <w:proofErr w:type="gramEnd"/>
       <w:r>
         <w:rPr>
           <w:rFonts w:ascii="Arial" w:hAnsi="Arial" w:cs="Arial"/>
@@ -15700,7 +17069,25 @@
           <w:sz w:val="22"/>
           <w:szCs w:val="22"/>
         </w:rPr>
-        <w:t xml:space="preserve"> (no date) </w:t>
+        <w:t xml:space="preserve"> (</w:t>
+      </w:r>
+      <w:proofErr w:type="gramStart"/>
+      <w:r>
+        <w:rPr>
+          <w:rFonts w:ascii="Arial" w:hAnsi="Arial" w:cs="Arial"/>
+          <w:sz w:val="22"/>
+          <w:szCs w:val="22"/>
+        </w:rPr>
+        <w:t>no</w:t>
+      </w:r>
+      <w:proofErr w:type="gramEnd"/>
+      <w:r>
+        <w:rPr>
+          <w:rFonts w:ascii="Arial" w:hAnsi="Arial" w:cs="Arial"/>
+          <w:sz w:val="22"/>
+          <w:szCs w:val="22"/>
+        </w:rPr>
+        <w:t xml:space="preserve"> date) </w:t>
       </w:r>
       <w:r>
         <w:rPr>
@@ -15741,13 +17128,23 @@
         <w:lastRenderedPageBreak/>
         <w:t xml:space="preserve">[8] </w:t>
       </w:r>
+      <w:proofErr w:type="gramStart"/>
       <w:r>
         <w:rPr>
           <w:rFonts w:ascii="Arial" w:hAnsi="Arial" w:cs="Arial"/>
           <w:sz w:val="22"/>
           <w:szCs w:val="22"/>
         </w:rPr>
-        <w:t xml:space="preserve">Christophe , J. (no date) </w:t>
+        <w:t>Christophe ,</w:t>
+      </w:r>
+      <w:proofErr w:type="gramEnd"/>
+      <w:r>
+        <w:rPr>
+          <w:rFonts w:ascii="Arial" w:hAnsi="Arial" w:cs="Arial"/>
+          <w:sz w:val="22"/>
+          <w:szCs w:val="22"/>
+        </w:rPr>
+        <w:t xml:space="preserve"> J. (no date) </w:t>
       </w:r>
       <w:r>
         <w:rPr>
@@ -15805,7 +17202,25 @@
           <w:sz w:val="22"/>
           <w:szCs w:val="22"/>
         </w:rPr>
-        <w:t xml:space="preserve">. Available at: https://www.jcchouinard.com/k-nearest-neighbors/ (Accessed: November 23 2022). </w:t>
+        <w:t>. Available at: https://www.jcchouinard.com/k-nearest-neighbors/ (Accessed: November 23</w:t>
+      </w:r>
+      <w:proofErr w:type="gramStart"/>
+      <w:r>
+        <w:rPr>
+          <w:rFonts w:ascii="Arial" w:hAnsi="Arial" w:cs="Arial"/>
+          <w:sz w:val="22"/>
+          <w:szCs w:val="22"/>
+        </w:rPr>
+        <w:t xml:space="preserve"> 2022</w:t>
+      </w:r>
+      <w:proofErr w:type="gramEnd"/>
+      <w:r>
+        <w:rPr>
+          <w:rFonts w:ascii="Arial" w:hAnsi="Arial" w:cs="Arial"/>
+          <w:sz w:val="22"/>
+          <w:szCs w:val="22"/>
+        </w:rPr>
+        <w:t xml:space="preserve">). </w:t>
       </w:r>
     </w:p>
     <w:p>
@@ -16031,7 +17446,25 @@
           <w:sz w:val="22"/>
           <w:szCs w:val="22"/>
         </w:rPr>
-        <w:t xml:space="preserve">Patel, H.H. and Prajapati, P. (2018) “Study and analysis of decision tree based classification algorithms,” </w:t>
+        <w:t xml:space="preserve">Patel, H.H. and Prajapati, P. (2018) “Study and analysis of decision </w:t>
+      </w:r>
+      <w:proofErr w:type="gramStart"/>
+      <w:r>
+        <w:rPr>
+          <w:rFonts w:ascii="Arial" w:hAnsi="Arial" w:cs="Arial"/>
+          <w:sz w:val="22"/>
+          <w:szCs w:val="22"/>
+        </w:rPr>
+        <w:t>tree based</w:t>
+      </w:r>
+      <w:proofErr w:type="gramEnd"/>
+      <w:r>
+        <w:rPr>
+          <w:rFonts w:ascii="Arial" w:hAnsi="Arial" w:cs="Arial"/>
+          <w:sz w:val="22"/>
+          <w:szCs w:val="22"/>
+        </w:rPr>
+        <w:t xml:space="preserve"> classification algorithms,” </w:t>
       </w:r>
       <w:r>
         <w:rPr>
@@ -16355,17 +17788,9 @@
           <w:sz w:val="22"/>
           <w:szCs w:val="22"/>
         </w:rPr>
-        <w:t>RMSE vs. R-squared: Which metric should you use?</w:t>
-      </w:r>
-      <w:r>
-        <w:rPr>
-          <w:rFonts w:ascii="Arial" w:hAnsi="Arial" w:cs="Arial"/>
-          <w:sz w:val="22"/>
-          <w:szCs w:val="22"/>
-        </w:rPr>
-        <w:t xml:space="preserve">, </w:t>
-      </w:r>
-      <w:proofErr w:type="spellStart"/>
+        <w:t xml:space="preserve">RMSE vs. R-squared: Which metric should you </w:t>
+      </w:r>
+      <w:proofErr w:type="gramStart"/>
       <w:r>
         <w:rPr>
           <w:rFonts w:ascii="Arial" w:hAnsi="Arial" w:cs="Arial"/>
@@ -16374,54 +17799,26 @@
           <w:sz w:val="22"/>
           <w:szCs w:val="22"/>
         </w:rPr>
-        <w:t>Statology</w:t>
-      </w:r>
-      <w:proofErr w:type="spellEnd"/>
+        <w:t>use?</w:t>
+      </w:r>
       <w:r>
         <w:rPr>
           <w:rFonts w:ascii="Arial" w:hAnsi="Arial" w:cs="Arial"/>
           <w:sz w:val="22"/>
           <w:szCs w:val="22"/>
         </w:rPr>
-        <w:t xml:space="preserve">. Available at: https://www.statology.org/rmse-vs-r-squared/ (Accessed: December 3, 2022). </w:t>
-      </w:r>
-    </w:p>
-    <w:p>
-      <w:pPr>
-        <w:pStyle w:val="NormalWeb"/>
-        <w:ind w:left="567" w:hanging="567"/>
+        <w:t>,</w:t>
+      </w:r>
+      <w:proofErr w:type="gramEnd"/>
+      <w:r>
         <w:rPr>
           <w:rFonts w:ascii="Arial" w:hAnsi="Arial" w:cs="Arial"/>
           <w:sz w:val="22"/>
           <w:szCs w:val="22"/>
         </w:rPr>
-      </w:pPr>
-      <w:r>
-        <w:rPr>
-          <w:rFonts w:ascii="Arial" w:hAnsi="Arial" w:cs="Arial"/>
-          <w:sz w:val="22"/>
-          <w:szCs w:val="22"/>
-          <w:shd w:val="clear" w:color="auto" w:fill="FFFFFF"/>
-        </w:rPr>
         <w:t xml:space="preserve"> </w:t>
       </w:r>
-      <w:r>
-        <w:rPr>
-          <w:rFonts w:ascii="Arial" w:hAnsi="Arial" w:cs="Arial"/>
-          <w:sz w:val="22"/>
-          <w:szCs w:val="22"/>
-          <w:shd w:val="clear" w:color="auto" w:fill="FFFFFF"/>
-        </w:rPr>
-        <w:t>[17]</w:t>
-      </w:r>
-      <w:r>
-        <w:rPr>
-          <w:rFonts w:ascii="Arial" w:hAnsi="Arial" w:cs="Arial"/>
-          <w:sz w:val="22"/>
-          <w:szCs w:val="22"/>
-        </w:rPr>
-        <w:t xml:space="preserve"> Suji04 (2021) </w:t>
-      </w:r>
+      <w:proofErr w:type="spellStart"/>
       <w:r>
         <w:rPr>
           <w:rFonts w:ascii="Arial" w:hAnsi="Arial" w:cs="Arial"/>
@@ -16430,9 +17827,54 @@
           <w:sz w:val="22"/>
           <w:szCs w:val="22"/>
         </w:rPr>
-        <w:t xml:space="preserve">decision tree </w:t>
-      </w:r>
-      <w:proofErr w:type="spellStart"/>
+        <w:t>Statology</w:t>
+      </w:r>
+      <w:proofErr w:type="spellEnd"/>
+      <w:r>
+        <w:rPr>
+          <w:rFonts w:ascii="Arial" w:hAnsi="Arial" w:cs="Arial"/>
+          <w:sz w:val="22"/>
+          <w:szCs w:val="22"/>
+        </w:rPr>
+        <w:t xml:space="preserve">. Available at: https://www.statology.org/rmse-vs-r-squared/ (Accessed: December 3, 2022). </w:t>
+      </w:r>
+    </w:p>
+    <w:p>
+      <w:pPr>
+        <w:pStyle w:val="NormalWeb"/>
+        <w:ind w:left="567" w:hanging="567"/>
+        <w:rPr>
+          <w:rFonts w:ascii="Arial" w:hAnsi="Arial" w:cs="Arial"/>
+          <w:sz w:val="22"/>
+          <w:szCs w:val="22"/>
+        </w:rPr>
+      </w:pPr>
+      <w:r>
+        <w:rPr>
+          <w:rFonts w:ascii="Arial" w:hAnsi="Arial" w:cs="Arial"/>
+          <w:sz w:val="22"/>
+          <w:szCs w:val="22"/>
+          <w:shd w:val="clear" w:color="auto" w:fill="FFFFFF"/>
+        </w:rPr>
+        <w:t xml:space="preserve"> </w:t>
+      </w:r>
+      <w:r>
+        <w:rPr>
+          <w:rFonts w:ascii="Arial" w:hAnsi="Arial" w:cs="Arial"/>
+          <w:sz w:val="22"/>
+          <w:szCs w:val="22"/>
+          <w:shd w:val="clear" w:color="auto" w:fill="FFFFFF"/>
+        </w:rPr>
+        <w:t>[17]</w:t>
+      </w:r>
+      <w:r>
+        <w:rPr>
+          <w:rFonts w:ascii="Arial" w:hAnsi="Arial" w:cs="Arial"/>
+          <w:sz w:val="22"/>
+          <w:szCs w:val="22"/>
+        </w:rPr>
+        <w:t xml:space="preserve"> Suji04 (2021) </w:t>
+      </w:r>
       <w:r>
         <w:rPr>
           <w:rFonts w:ascii="Arial" w:hAnsi="Arial" w:cs="Arial"/>
@@ -16441,17 +17883,10 @@
           <w:sz w:val="22"/>
           <w:szCs w:val="22"/>
         </w:rPr>
-        <w:t>regression.ipynb</w:t>
-      </w:r>
-      <w:proofErr w:type="spellEnd"/>
-      <w:r>
-        <w:rPr>
-          <w:rFonts w:ascii="Arial" w:hAnsi="Arial" w:cs="Arial"/>
-          <w:sz w:val="22"/>
-          <w:szCs w:val="22"/>
-        </w:rPr>
-        <w:t xml:space="preserve">, </w:t>
-      </w:r>
+        <w:t xml:space="preserve">decision tree </w:t>
+      </w:r>
+      <w:proofErr w:type="spellStart"/>
+      <w:proofErr w:type="gramStart"/>
       <w:r>
         <w:rPr>
           <w:rFonts w:ascii="Arial" w:hAnsi="Arial" w:cs="Arial"/>
@@ -16460,6 +17895,26 @@
           <w:sz w:val="22"/>
           <w:szCs w:val="22"/>
         </w:rPr>
+        <w:t>regression.ipynb</w:t>
+      </w:r>
+      <w:proofErr w:type="spellEnd"/>
+      <w:proofErr w:type="gramEnd"/>
+      <w:r>
+        <w:rPr>
+          <w:rFonts w:ascii="Arial" w:hAnsi="Arial" w:cs="Arial"/>
+          <w:sz w:val="22"/>
+          <w:szCs w:val="22"/>
+        </w:rPr>
+        <w:t xml:space="preserve">, </w:t>
+      </w:r>
+      <w:r>
+        <w:rPr>
+          <w:rFonts w:ascii="Arial" w:hAnsi="Arial" w:cs="Arial"/>
+          <w:i/>
+          <w:iCs/>
+          <w:sz w:val="22"/>
+          <w:szCs w:val="22"/>
+        </w:rPr>
         <w:t>GitHub</w:t>
       </w:r>
       <w:r>
@@ -16499,6 +17954,7 @@
         </w:rPr>
         <w:t>18</w:t>
       </w:r>
+      <w:proofErr w:type="gramStart"/>
       <w:r>
         <w:rPr>
           <w:rFonts w:ascii="Arial" w:hAnsi="Arial" w:cs="Arial"/>
@@ -16527,6 +17983,7 @@
         <w:t>Gegic</w:t>
       </w:r>
       <w:proofErr w:type="spellEnd"/>
+      <w:proofErr w:type="gramEnd"/>
       <w:r>
         <w:rPr>
           <w:rFonts w:ascii="Arial" w:hAnsi="Arial" w:cs="Arial"/>
@@ -17638,7 +19095,23 @@
                 <w:rFonts w:ascii="Arial" w:hAnsi="Arial" w:cs="Arial"/>
                 <w:shd w:val="clear" w:color="auto" w:fill="FFFFFF"/>
               </w:rPr>
-              <w:t>- Created a sort method to sort out the distances in ascending order</w:t>
+              <w:t xml:space="preserve">- Created a </w:t>
+            </w:r>
+            <w:proofErr w:type="gramStart"/>
+            <w:r>
+              <w:rPr>
+                <w:rFonts w:ascii="Arial" w:hAnsi="Arial" w:cs="Arial"/>
+                <w:shd w:val="clear" w:color="auto" w:fill="FFFFFF"/>
+              </w:rPr>
+              <w:t>sort</w:t>
+            </w:r>
+            <w:proofErr w:type="gramEnd"/>
+            <w:r>
+              <w:rPr>
+                <w:rFonts w:ascii="Arial" w:hAnsi="Arial" w:cs="Arial"/>
+                <w:shd w:val="clear" w:color="auto" w:fill="FFFFFF"/>
+              </w:rPr>
+              <w:t xml:space="preserve"> method to sort out the distances in ascending order</w:t>
             </w:r>
           </w:p>
           <w:p>
@@ -17741,7 +19214,23 @@
                 <w:rFonts w:ascii="Arial" w:hAnsi="Arial" w:cs="Arial"/>
                 <w:shd w:val="clear" w:color="auto" w:fill="FFFFFF"/>
               </w:rPr>
-              <w:t>- Cleaned the data: getting rid of model, transmission and fuel type.</w:t>
+              <w:t xml:space="preserve">- Cleaned the data: getting rid of model, </w:t>
+            </w:r>
+            <w:proofErr w:type="gramStart"/>
+            <w:r>
+              <w:rPr>
+                <w:rFonts w:ascii="Arial" w:hAnsi="Arial" w:cs="Arial"/>
+                <w:shd w:val="clear" w:color="auto" w:fill="FFFFFF"/>
+              </w:rPr>
+              <w:t>transmission</w:t>
+            </w:r>
+            <w:proofErr w:type="gramEnd"/>
+            <w:r>
+              <w:rPr>
+                <w:rFonts w:ascii="Arial" w:hAnsi="Arial" w:cs="Arial"/>
+                <w:shd w:val="clear" w:color="auto" w:fill="FFFFFF"/>
+              </w:rPr>
+              <w:t xml:space="preserve"> and fuel type.</w:t>
             </w:r>
           </w:p>
           <w:p>
@@ -17950,7 +19439,23 @@
                 <w:rFonts w:ascii="Arial" w:hAnsi="Arial" w:cs="Arial"/>
                 <w:shd w:val="clear" w:color="auto" w:fill="FFFFFF"/>
               </w:rPr>
-              <w:t xml:space="preserve">- Looked into </w:t>
+              <w:t xml:space="preserve">- </w:t>
+            </w:r>
+            <w:proofErr w:type="gramStart"/>
+            <w:r>
+              <w:rPr>
+                <w:rFonts w:ascii="Arial" w:hAnsi="Arial" w:cs="Arial"/>
+                <w:shd w:val="clear" w:color="auto" w:fill="FFFFFF"/>
+              </w:rPr>
+              <w:t>Looked into</w:t>
+            </w:r>
+            <w:proofErr w:type="gramEnd"/>
+            <w:r>
+              <w:rPr>
+                <w:rFonts w:ascii="Arial" w:hAnsi="Arial" w:cs="Arial"/>
+                <w:shd w:val="clear" w:color="auto" w:fill="FFFFFF"/>
+              </w:rPr>
+              <w:t xml:space="preserve"> </w:t>
             </w:r>
             <w:proofErr w:type="spellStart"/>
             <w:r>
@@ -18488,15 +19993,31 @@
                 <w:rFonts w:ascii="Arial" w:hAnsi="Arial" w:cs="Arial"/>
                 <w:shd w:val="clear" w:color="auto" w:fill="FFFFFF"/>
               </w:rPr>
-              <w:t>get_dummies</w:t>
-            </w:r>
-            <w:proofErr w:type="spellEnd"/>
+              <w:t>get_</w:t>
+            </w:r>
+            <w:proofErr w:type="gramStart"/>
             <w:r>
               <w:rPr>
                 <w:rFonts w:ascii="Arial" w:hAnsi="Arial" w:cs="Arial"/>
                 <w:shd w:val="clear" w:color="auto" w:fill="FFFFFF"/>
               </w:rPr>
-              <w:t>()" to generate dummy variables for model, transmission and fuel type</w:t>
+              <w:t>dummies</w:t>
+            </w:r>
+            <w:proofErr w:type="spellEnd"/>
+            <w:r>
+              <w:rPr>
+                <w:rFonts w:ascii="Arial" w:hAnsi="Arial" w:cs="Arial"/>
+                <w:shd w:val="clear" w:color="auto" w:fill="FFFFFF"/>
+              </w:rPr>
+              <w:t>(</w:t>
+            </w:r>
+            <w:proofErr w:type="gramEnd"/>
+            <w:r>
+              <w:rPr>
+                <w:rFonts w:ascii="Arial" w:hAnsi="Arial" w:cs="Arial"/>
+                <w:shd w:val="clear" w:color="auto" w:fill="FFFFFF"/>
+              </w:rPr>
+              <w:t>)" to generate dummy variables for model, transmission and fuel type</w:t>
             </w:r>
           </w:p>
           <w:p>
@@ -18568,15 +20089,31 @@
                 <w:rFonts w:ascii="Arial" w:hAnsi="Arial" w:cs="Arial"/>
                 <w:shd w:val="clear" w:color="auto" w:fill="FFFFFF"/>
               </w:rPr>
-              <w:t>get_dummies</w:t>
-            </w:r>
-            <w:proofErr w:type="spellEnd"/>
+              <w:t>get_</w:t>
+            </w:r>
+            <w:proofErr w:type="gramStart"/>
             <w:r>
               <w:rPr>
                 <w:rFonts w:ascii="Arial" w:hAnsi="Arial" w:cs="Arial"/>
                 <w:shd w:val="clear" w:color="auto" w:fill="FFFFFF"/>
               </w:rPr>
-              <w:t>()" and replaced with "LabelEncoder()"</w:t>
+              <w:t>dummies</w:t>
+            </w:r>
+            <w:proofErr w:type="spellEnd"/>
+            <w:r>
+              <w:rPr>
+                <w:rFonts w:ascii="Arial" w:hAnsi="Arial" w:cs="Arial"/>
+                <w:shd w:val="clear" w:color="auto" w:fill="FFFFFF"/>
+              </w:rPr>
+              <w:t>(</w:t>
+            </w:r>
+            <w:proofErr w:type="gramEnd"/>
+            <w:r>
+              <w:rPr>
+                <w:rFonts w:ascii="Arial" w:hAnsi="Arial" w:cs="Arial"/>
+                <w:shd w:val="clear" w:color="auto" w:fill="FFFFFF"/>
+              </w:rPr>
+              <w:t>)" and replaced with "LabelEncoder()"</w:t>
             </w:r>
           </w:p>
           <w:p>
@@ -19198,7 +20735,23 @@
         <w:rFonts w:asciiTheme="minorHAnsi" w:hAnsiTheme="minorHAnsi" w:cstheme="minorHAnsi"/>
         <w:lang w:val="en-GB"/>
       </w:rPr>
-      <w:t xml:space="preserve">Using Machine Learning Algorithms to Predict the Price of Pre-owned Cars                   </w:t>
+      <w:t xml:space="preserve">Using Machine Learning Algorithms to Predict the Price of </w:t>
+    </w:r>
+    <w:proofErr w:type="gramStart"/>
+    <w:r>
+      <w:rPr>
+        <w:rFonts w:asciiTheme="minorHAnsi" w:hAnsiTheme="minorHAnsi" w:cstheme="minorHAnsi"/>
+        <w:lang w:val="en-GB"/>
+      </w:rPr>
+      <w:t>Pre-owned</w:t>
+    </w:r>
+    <w:proofErr w:type="gramEnd"/>
+    <w:r>
+      <w:rPr>
+        <w:rFonts w:asciiTheme="minorHAnsi" w:hAnsiTheme="minorHAnsi" w:cstheme="minorHAnsi"/>
+        <w:lang w:val="en-GB"/>
+      </w:rPr>
+      <w:t xml:space="preserve"> Cars                   </w:t>
     </w:r>
     <w:r>
       <w:rPr>

</xml_diff>

<commit_message>
Completed write up on Linear Regression
</commit_message>
<xml_diff>
--- a/Final Report.docx
+++ b/Final Report.docx
@@ -782,7 +782,7 @@
           <w:r>
             <w:fldChar w:fldCharType="separate"/>
           </w:r>
-          <w:hyperlink w:anchor="_Toc130647636" w:history="1">
+          <w:hyperlink w:anchor="_Toc130736240" w:history="1">
             <w:r>
               <w:rPr>
                 <w:rStyle w:val="Hyperlink"/>
@@ -811,7 +811,7 @@
                 <w:noProof/>
                 <w:webHidden/>
               </w:rPr>
-              <w:instrText xml:space="preserve"> PAGEREF _Toc130647636 \h </w:instrText>
+              <w:instrText xml:space="preserve"> PAGEREF _Toc130736240 \h </w:instrText>
             </w:r>
             <w:r>
               <w:rPr>
@@ -853,7 +853,7 @@
               <w:lang w:eastAsia="en-GB"/>
             </w:rPr>
           </w:pPr>
-          <w:hyperlink w:anchor="_Toc130647637" w:history="1">
+          <w:hyperlink w:anchor="_Toc130736241" w:history="1">
             <w:r>
               <w:rPr>
                 <w:rStyle w:val="Hyperlink"/>
@@ -880,7 +880,25 @@
                 <w:b/>
                 <w:noProof/>
               </w:rPr>
-              <w:t>Introduction</w:t>
+              <w:t>Introduct</w:t>
+            </w:r>
+            <w:r>
+              <w:rPr>
+                <w:rStyle w:val="Hyperlink"/>
+                <w:rFonts w:cs="Arial"/>
+                <w:b/>
+                <w:noProof/>
+              </w:rPr>
+              <w:t>i</w:t>
+            </w:r>
+            <w:r>
+              <w:rPr>
+                <w:rStyle w:val="Hyperlink"/>
+                <w:rFonts w:cs="Arial"/>
+                <w:b/>
+                <w:noProof/>
+              </w:rPr>
+              <w:t>on</w:t>
             </w:r>
             <w:r>
               <w:rPr>
@@ -901,7 +919,7 @@
                 <w:noProof/>
                 <w:webHidden/>
               </w:rPr>
-              <w:instrText xml:space="preserve"> PAGEREF _Toc130647637 \h </w:instrText>
+              <w:instrText xml:space="preserve"> PAGEREF _Toc130736241 \h </w:instrText>
             </w:r>
             <w:r>
               <w:rPr>
@@ -943,7 +961,7 @@
               <w:lang w:eastAsia="en-GB"/>
             </w:rPr>
           </w:pPr>
-          <w:hyperlink w:anchor="_Toc130647638" w:history="1">
+          <w:hyperlink w:anchor="_Toc130736242" w:history="1">
             <w:r>
               <w:rPr>
                 <w:rStyle w:val="Hyperlink"/>
@@ -991,7 +1009,7 @@
                 <w:noProof/>
                 <w:webHidden/>
               </w:rPr>
-              <w:instrText xml:space="preserve"> PAGEREF _Toc130647638 \h </w:instrText>
+              <w:instrText xml:space="preserve"> PAGEREF _Toc130736242 \h </w:instrText>
             </w:r>
             <w:r>
               <w:rPr>
@@ -1033,7 +1051,7 @@
               <w:lang w:val="en-GB" w:eastAsia="en-GB"/>
             </w:rPr>
           </w:pPr>
-          <w:hyperlink w:anchor="_Toc130647639" w:history="1">
+          <w:hyperlink w:anchor="_Toc130736243" w:history="1">
             <w:r>
               <w:rPr>
                 <w:rStyle w:val="Hyperlink"/>
@@ -1083,7 +1101,7 @@
                 <w:noProof/>
                 <w:webHidden/>
               </w:rPr>
-              <w:instrText xml:space="preserve"> PAGEREF _Toc130647639 \h </w:instrText>
+              <w:instrText xml:space="preserve"> PAGEREF _Toc130736243 \h </w:instrText>
             </w:r>
             <w:r>
               <w:rPr>
@@ -1125,7 +1143,7 @@
               <w:lang w:val="en-GB" w:eastAsia="en-GB"/>
             </w:rPr>
           </w:pPr>
-          <w:hyperlink w:anchor="_Toc130647640" w:history="1">
+          <w:hyperlink w:anchor="_Toc130736244" w:history="1">
             <w:r>
               <w:rPr>
                 <w:rStyle w:val="Hyperlink"/>
@@ -1175,7 +1193,7 @@
                 <w:noProof/>
                 <w:webHidden/>
               </w:rPr>
-              <w:instrText xml:space="preserve"> PAGEREF _Toc130647640 \h </w:instrText>
+              <w:instrText xml:space="preserve"> PAGEREF _Toc130736244 \h </w:instrText>
             </w:r>
             <w:r>
               <w:rPr>
@@ -1217,7 +1235,7 @@
               <w:lang w:val="en-GB" w:eastAsia="en-GB"/>
             </w:rPr>
           </w:pPr>
-          <w:hyperlink w:anchor="_Toc130647641" w:history="1">
+          <w:hyperlink w:anchor="_Toc130736245" w:history="1">
             <w:r>
               <w:rPr>
                 <w:rStyle w:val="Hyperlink"/>
@@ -1267,7 +1285,7 @@
                 <w:noProof/>
                 <w:webHidden/>
               </w:rPr>
-              <w:instrText xml:space="preserve"> PAGEREF _Toc130647641 \h </w:instrText>
+              <w:instrText xml:space="preserve"> PAGEREF _Toc130736245 \h </w:instrText>
             </w:r>
             <w:r>
               <w:rPr>
@@ -1309,7 +1327,7 @@
               <w:lang w:val="en-GB" w:eastAsia="en-GB"/>
             </w:rPr>
           </w:pPr>
-          <w:hyperlink w:anchor="_Toc130647642" w:history="1">
+          <w:hyperlink w:anchor="_Toc130736246" w:history="1">
             <w:r>
               <w:rPr>
                 <w:rStyle w:val="Hyperlink"/>
@@ -1359,7 +1377,7 @@
                 <w:noProof/>
                 <w:webHidden/>
               </w:rPr>
-              <w:instrText xml:space="preserve"> PAGEREF _Toc130647642 \h </w:instrText>
+              <w:instrText xml:space="preserve"> PAGEREF _Toc130736246 \h </w:instrText>
             </w:r>
             <w:r>
               <w:rPr>
@@ -1401,7 +1419,7 @@
               <w:lang w:eastAsia="en-GB"/>
             </w:rPr>
           </w:pPr>
-          <w:hyperlink w:anchor="_Toc130647643" w:history="1">
+          <w:hyperlink w:anchor="_Toc130736247" w:history="1">
             <w:r>
               <w:rPr>
                 <w:rStyle w:val="Hyperlink"/>
@@ -1449,7 +1467,7 @@
                 <w:noProof/>
                 <w:webHidden/>
               </w:rPr>
-              <w:instrText xml:space="preserve"> PAGEREF _Toc130647643 \h </w:instrText>
+              <w:instrText xml:space="preserve"> PAGEREF _Toc130736247 \h </w:instrText>
             </w:r>
             <w:r>
               <w:rPr>
@@ -1491,7 +1509,7 @@
               <w:lang w:val="en-GB" w:eastAsia="en-GB"/>
             </w:rPr>
           </w:pPr>
-          <w:hyperlink w:anchor="_Toc130647644" w:history="1">
+          <w:hyperlink w:anchor="_Toc130736248" w:history="1">
             <w:r>
               <w:rPr>
                 <w:rStyle w:val="Hyperlink"/>
@@ -1542,7 +1560,7 @@
                 <w:noProof/>
                 <w:webHidden/>
               </w:rPr>
-              <w:instrText xml:space="preserve"> PAGEREF _Toc130647644 \h </w:instrText>
+              <w:instrText xml:space="preserve"> PAGEREF _Toc130736248 \h </w:instrText>
             </w:r>
             <w:r>
               <w:rPr>
@@ -1563,115 +1581,6 @@
                 <w:webHidden/>
               </w:rPr>
               <w:t>12</w:t>
-            </w:r>
-            <w:r>
-              <w:rPr>
-                <w:noProof/>
-                <w:webHidden/>
-              </w:rPr>
-              <w:fldChar w:fldCharType="end"/>
-            </w:r>
-          </w:hyperlink>
-        </w:p>
-        <w:p>
-          <w:pPr>
-            <w:pStyle w:val="TOC3"/>
-            <w:tabs>
-              <w:tab w:val="left" w:pos="1320"/>
-              <w:tab w:val="right" w:leader="dot" w:pos="9016"/>
-            </w:tabs>
-            <w:rPr>
-              <w:rFonts w:asciiTheme="minorHAnsi" w:eastAsiaTheme="minorEastAsia" w:hAnsiTheme="minorHAnsi" w:cstheme="minorBidi"/>
-              <w:noProof/>
-              <w:szCs w:val="22"/>
-              <w:lang w:val="en-GB" w:eastAsia="en-GB"/>
-            </w:rPr>
-          </w:pPr>
-          <w:hyperlink w:anchor="_Toc130647645" w:history="1">
-            <w:r>
-              <w:rPr>
-                <w:rStyle w:val="Hyperlink"/>
-                <w:rFonts w:ascii="Arial" w:hAnsi="Arial" w:cs="Arial"/>
-                <w:noProof/>
-              </w:rPr>
-              <w:t>3.1.1.</w:t>
-            </w:r>
-            <w:r>
-              <w:rPr>
-                <w:rFonts w:asciiTheme="minorHAnsi" w:eastAsiaTheme="minorEastAsia" w:hAnsiTheme="minorHAnsi" w:cstheme="minorBidi"/>
-                <w:noProof/>
-                <w:szCs w:val="22"/>
-                <w:lang w:val="en-GB" w:eastAsia="en-GB"/>
-              </w:rPr>
-              <w:tab/>
-            </w:r>
-            <w:r>
-              <w:rPr>
-                <w:rStyle w:val="Hyperlink"/>
-                <w:rFonts w:ascii="Arial" w:hAnsi="Arial" w:cs="Arial"/>
-                <w:noProof/>
-                <w:shd w:val="clear" w:color="auto" w:fill="FFFFFF"/>
-              </w:rPr>
-              <w:t>H</w:t>
-            </w:r>
-            <w:r>
-              <w:rPr>
-                <w:rStyle w:val="Hyperlink"/>
-                <w:rFonts w:ascii="Arial" w:hAnsi="Arial" w:cs="Arial"/>
-                <w:noProof/>
-                <w:shd w:val="clear" w:color="auto" w:fill="FFFFFF"/>
-              </w:rPr>
-              <w:t>e</w:t>
-            </w:r>
-            <w:r>
-              <w:rPr>
-                <w:rStyle w:val="Hyperlink"/>
-                <w:rFonts w:ascii="Arial" w:hAnsi="Arial" w:cs="Arial"/>
-                <w:noProof/>
-                <w:shd w:val="clear" w:color="auto" w:fill="FFFFFF"/>
-              </w:rPr>
-              <w:t>llo</w:t>
-            </w:r>
-            <w:r>
-              <w:rPr>
-                <w:noProof/>
-                <w:webHidden/>
-              </w:rPr>
-              <w:tab/>
-            </w:r>
-            <w:r>
-              <w:rPr>
-                <w:noProof/>
-                <w:webHidden/>
-              </w:rPr>
-              <w:fldChar w:fldCharType="begin"/>
-            </w:r>
-            <w:r>
-              <w:rPr>
-                <w:noProof/>
-                <w:webHidden/>
-              </w:rPr>
-              <w:instrText xml:space="preserve"> PAGEREF _Toc130647645 \h </w:instrText>
-            </w:r>
-            <w:r>
-              <w:rPr>
-                <w:noProof/>
-                <w:webHidden/>
-              </w:rPr>
-            </w:r>
-            <w:r>
-              <w:rPr>
-                <w:noProof/>
-                <w:webHidden/>
-              </w:rPr>
-              <w:fldChar w:fldCharType="separate"/>
-            </w:r>
-            <w:r>
-              <w:rPr>
-                <w:noProof/>
-                <w:webHidden/>
-              </w:rPr>
-              <w:t>13</w:t>
             </w:r>
             <w:r>
               <w:rPr>
@@ -1693,7 +1602,7 @@
               <w:lang w:val="en-GB" w:eastAsia="en-GB"/>
             </w:rPr>
           </w:pPr>
-          <w:hyperlink w:anchor="_Toc130647646" w:history="1">
+          <w:hyperlink w:anchor="_Toc130736249" w:history="1">
             <w:r>
               <w:rPr>
                 <w:rStyle w:val="Hyperlink"/>
@@ -1744,7 +1653,7 @@
                 <w:noProof/>
                 <w:webHidden/>
               </w:rPr>
-              <w:instrText xml:space="preserve"> PAGEREF _Toc130647646 \h </w:instrText>
+              <w:instrText xml:space="preserve"> PAGEREF _Toc130736249 \h </w:instrText>
             </w:r>
             <w:r>
               <w:rPr>
@@ -1764,7 +1673,7 @@
                 <w:noProof/>
                 <w:webHidden/>
               </w:rPr>
-              <w:t>13</w:t>
+              <w:t>16</w:t>
             </w:r>
             <w:r>
               <w:rPr>
@@ -1786,7 +1695,7 @@
               <w:lang w:val="en-GB" w:eastAsia="en-GB"/>
             </w:rPr>
           </w:pPr>
-          <w:hyperlink w:anchor="_Toc130647647" w:history="1">
+          <w:hyperlink w:anchor="_Toc130736250" w:history="1">
             <w:r>
               <w:rPr>
                 <w:rStyle w:val="Hyperlink"/>
@@ -1837,7 +1746,7 @@
                 <w:noProof/>
                 <w:webHidden/>
               </w:rPr>
-              <w:instrText xml:space="preserve"> PAGEREF _Toc130647647 \h </w:instrText>
+              <w:instrText xml:space="preserve"> PAGEREF _Toc130736250 \h </w:instrText>
             </w:r>
             <w:r>
               <w:rPr>
@@ -1857,7 +1766,7 @@
                 <w:noProof/>
                 <w:webHidden/>
               </w:rPr>
-              <w:t>16</w:t>
+              <w:t>19</w:t>
             </w:r>
             <w:r>
               <w:rPr>
@@ -1879,7 +1788,7 @@
               <w:lang w:val="en-GB" w:eastAsia="en-GB"/>
             </w:rPr>
           </w:pPr>
-          <w:hyperlink w:anchor="_Toc130647648" w:history="1">
+          <w:hyperlink w:anchor="_Toc130736251" w:history="1">
             <w:r>
               <w:rPr>
                 <w:rStyle w:val="Hyperlink"/>
@@ -1909,7 +1818,29 @@
                 <w:noProof/>
                 <w:shd w:val="clear" w:color="auto" w:fill="FFFFFF"/>
               </w:rPr>
-              <w:t>Random Forest</w:t>
+              <w:t>Random For</w:t>
+            </w:r>
+            <w:r>
+              <w:rPr>
+                <w:rStyle w:val="Hyperlink"/>
+                <w:rFonts w:cs="Arial"/>
+                <w:b/>
+                <w:bCs/>
+                <w:noProof/>
+                <w:shd w:val="clear" w:color="auto" w:fill="FFFFFF"/>
+              </w:rPr>
+              <w:t>e</w:t>
+            </w:r>
+            <w:r>
+              <w:rPr>
+                <w:rStyle w:val="Hyperlink"/>
+                <w:rFonts w:cs="Arial"/>
+                <w:b/>
+                <w:bCs/>
+                <w:noProof/>
+                <w:shd w:val="clear" w:color="auto" w:fill="FFFFFF"/>
+              </w:rPr>
+              <w:t>st</w:t>
             </w:r>
             <w:r>
               <w:rPr>
@@ -1930,7 +1861,7 @@
                 <w:noProof/>
                 <w:webHidden/>
               </w:rPr>
-              <w:instrText xml:space="preserve"> PAGEREF _Toc130647648 \h </w:instrText>
+              <w:instrText xml:space="preserve"> PAGEREF _Toc130736251 \h </w:instrText>
             </w:r>
             <w:r>
               <w:rPr>
@@ -1950,7 +1881,7 @@
                 <w:noProof/>
                 <w:webHidden/>
               </w:rPr>
-              <w:t>21</w:t>
+              <w:t>24</w:t>
             </w:r>
             <w:r>
               <w:rPr>
@@ -1972,7 +1903,7 @@
               <w:lang w:val="en-GB" w:eastAsia="en-GB"/>
             </w:rPr>
           </w:pPr>
-          <w:hyperlink w:anchor="_Toc130647649" w:history="1">
+          <w:hyperlink w:anchor="_Toc130736252" w:history="1">
             <w:r>
               <w:rPr>
                 <w:rStyle w:val="Hyperlink"/>
@@ -2023,7 +1954,7 @@
                 <w:noProof/>
                 <w:webHidden/>
               </w:rPr>
-              <w:instrText xml:space="preserve"> PAGEREF _Toc130647649 \h </w:instrText>
+              <w:instrText xml:space="preserve"> PAGEREF _Toc130736252 \h </w:instrText>
             </w:r>
             <w:r>
               <w:rPr>
@@ -2043,7 +1974,7 @@
                 <w:noProof/>
                 <w:webHidden/>
               </w:rPr>
-              <w:t>22</w:t>
+              <w:t>25</w:t>
             </w:r>
             <w:r>
               <w:rPr>
@@ -2065,7 +1996,7 @@
               <w:lang w:val="en-GB" w:eastAsia="en-GB"/>
             </w:rPr>
           </w:pPr>
-          <w:hyperlink w:anchor="_Toc130647650" w:history="1">
+          <w:hyperlink w:anchor="_Toc130736253" w:history="1">
             <w:r>
               <w:rPr>
                 <w:rStyle w:val="Hyperlink"/>
@@ -2116,7 +2047,7 @@
                 <w:noProof/>
                 <w:webHidden/>
               </w:rPr>
-              <w:instrText xml:space="preserve"> PAGEREF _Toc130647650 \h </w:instrText>
+              <w:instrText xml:space="preserve"> PAGEREF _Toc130736253 \h </w:instrText>
             </w:r>
             <w:r>
               <w:rPr>
@@ -2136,7 +2067,7 @@
                 <w:noProof/>
                 <w:webHidden/>
               </w:rPr>
-              <w:t>22</w:t>
+              <w:t>25</w:t>
             </w:r>
             <w:r>
               <w:rPr>
@@ -2158,7 +2089,7 @@
               <w:lang w:eastAsia="en-GB"/>
             </w:rPr>
           </w:pPr>
-          <w:hyperlink w:anchor="_Toc130647651" w:history="1">
+          <w:hyperlink w:anchor="_Toc130736254" w:history="1">
             <w:r>
               <w:rPr>
                 <w:rStyle w:val="Hyperlink"/>
@@ -2207,7 +2138,7 @@
                 <w:noProof/>
                 <w:webHidden/>
               </w:rPr>
-              <w:instrText xml:space="preserve"> PAGEREF _Toc130647651 \h </w:instrText>
+              <w:instrText xml:space="preserve"> PAGEREF _Toc130736254 \h </w:instrText>
             </w:r>
             <w:r>
               <w:rPr>
@@ -2227,7 +2158,7 @@
                 <w:noProof/>
                 <w:webHidden/>
               </w:rPr>
-              <w:t>22</w:t>
+              <w:t>25</w:t>
             </w:r>
             <w:r>
               <w:rPr>
@@ -2249,7 +2180,7 @@
               <w:lang w:eastAsia="en-GB"/>
             </w:rPr>
           </w:pPr>
-          <w:hyperlink w:anchor="_Toc130647652" w:history="1">
+          <w:hyperlink w:anchor="_Toc130736255" w:history="1">
             <w:r>
               <w:rPr>
                 <w:rStyle w:val="Hyperlink"/>
@@ -2298,7 +2229,7 @@
                 <w:noProof/>
                 <w:webHidden/>
               </w:rPr>
-              <w:instrText xml:space="preserve"> PAGEREF _Toc130647652 \h </w:instrText>
+              <w:instrText xml:space="preserve"> PAGEREF _Toc130736255 \h </w:instrText>
             </w:r>
             <w:r>
               <w:rPr>
@@ -2318,7 +2249,7 @@
                 <w:noProof/>
                 <w:webHidden/>
               </w:rPr>
-              <w:t>23</w:t>
+              <w:t>26</w:t>
             </w:r>
             <w:r>
               <w:rPr>
@@ -2340,7 +2271,7 @@
               <w:lang w:eastAsia="en-GB"/>
             </w:rPr>
           </w:pPr>
-          <w:hyperlink w:anchor="_Toc130647653" w:history="1">
+          <w:hyperlink w:anchor="_Toc130736256" w:history="1">
             <w:r>
               <w:rPr>
                 <w:rStyle w:val="Hyperlink"/>
@@ -2389,7 +2320,7 @@
                 <w:noProof/>
                 <w:webHidden/>
               </w:rPr>
-              <w:instrText xml:space="preserve"> PAGEREF _Toc130647653 \h </w:instrText>
+              <w:instrText xml:space="preserve"> PAGEREF _Toc130736256 \h </w:instrText>
             </w:r>
             <w:r>
               <w:rPr>
@@ -2409,7 +2340,7 @@
                 <w:noProof/>
                 <w:webHidden/>
               </w:rPr>
-              <w:t>24</w:t>
+              <w:t>27</w:t>
             </w:r>
             <w:r>
               <w:rPr>
@@ -2431,7 +2362,7 @@
               <w:lang w:eastAsia="en-GB"/>
             </w:rPr>
           </w:pPr>
-          <w:hyperlink w:anchor="_Toc130647654" w:history="1">
+          <w:hyperlink w:anchor="_Toc130736257" w:history="1">
             <w:r>
               <w:rPr>
                 <w:rStyle w:val="Hyperlink"/>
@@ -2480,7 +2411,7 @@
                 <w:noProof/>
                 <w:webHidden/>
               </w:rPr>
-              <w:instrText xml:space="preserve"> PAGEREF _Toc130647654 \h </w:instrText>
+              <w:instrText xml:space="preserve"> PAGEREF _Toc130736257 \h </w:instrText>
             </w:r>
             <w:r>
               <w:rPr>
@@ -2500,7 +2431,7 @@
                 <w:noProof/>
                 <w:webHidden/>
               </w:rPr>
-              <w:t>24</w:t>
+              <w:t>27</w:t>
             </w:r>
             <w:r>
               <w:rPr>
@@ -2522,7 +2453,7 @@
               <w:lang w:eastAsia="en-GB"/>
             </w:rPr>
           </w:pPr>
-          <w:hyperlink w:anchor="_Toc130647655" w:history="1">
+          <w:hyperlink w:anchor="_Toc130736258" w:history="1">
             <w:r>
               <w:rPr>
                 <w:rStyle w:val="Hyperlink"/>
@@ -2571,7 +2502,7 @@
                 <w:noProof/>
                 <w:webHidden/>
               </w:rPr>
-              <w:instrText xml:space="preserve"> PAGEREF _Toc130647655 \h </w:instrText>
+              <w:instrText xml:space="preserve"> PAGEREF _Toc130736258 \h </w:instrText>
             </w:r>
             <w:r>
               <w:rPr>
@@ -2591,7 +2522,7 @@
                 <w:noProof/>
                 <w:webHidden/>
               </w:rPr>
-              <w:t>25</w:t>
+              <w:t>28</w:t>
             </w:r>
             <w:r>
               <w:rPr>
@@ -2613,7 +2544,7 @@
               <w:lang w:eastAsia="en-GB"/>
             </w:rPr>
           </w:pPr>
-          <w:hyperlink w:anchor="_Toc130647656" w:history="1">
+          <w:hyperlink w:anchor="_Toc130736259" w:history="1">
             <w:r>
               <w:rPr>
                 <w:rStyle w:val="Hyperlink"/>
@@ -2662,7 +2593,7 @@
                 <w:noProof/>
                 <w:webHidden/>
               </w:rPr>
-              <w:instrText xml:space="preserve"> PAGEREF _Toc130647656 \h </w:instrText>
+              <w:instrText xml:space="preserve"> PAGEREF _Toc130736259 \h </w:instrText>
             </w:r>
             <w:r>
               <w:rPr>
@@ -2682,7 +2613,7 @@
                 <w:noProof/>
                 <w:webHidden/>
               </w:rPr>
-              <w:t>26</w:t>
+              <w:t>29</w:t>
             </w:r>
             <w:r>
               <w:rPr>
@@ -2704,7 +2635,7 @@
               <w:lang w:eastAsia="en-GB"/>
             </w:rPr>
           </w:pPr>
-          <w:hyperlink w:anchor="_Toc130647657" w:history="1">
+          <w:hyperlink w:anchor="_Toc130736260" w:history="1">
             <w:r>
               <w:rPr>
                 <w:rStyle w:val="Hyperlink"/>
@@ -2753,7 +2684,7 @@
                 <w:noProof/>
                 <w:webHidden/>
               </w:rPr>
-              <w:instrText xml:space="preserve"> PAGEREF _Toc130647657 \h </w:instrText>
+              <w:instrText xml:space="preserve"> PAGEREF _Toc130736260 \h </w:instrText>
             </w:r>
             <w:r>
               <w:rPr>
@@ -2773,7 +2704,7 @@
                 <w:noProof/>
                 <w:webHidden/>
               </w:rPr>
-              <w:t>28</w:t>
+              <w:t>32</w:t>
             </w:r>
             <w:r>
               <w:rPr>
@@ -2795,7 +2726,7 @@
               <w:lang w:val="en-GB" w:eastAsia="en-GB"/>
             </w:rPr>
           </w:pPr>
-          <w:hyperlink w:anchor="_Toc130647658" w:history="1">
+          <w:hyperlink w:anchor="_Toc130736261" w:history="1">
             <w:r>
               <w:rPr>
                 <w:rStyle w:val="Hyperlink"/>
@@ -2846,7 +2777,7 @@
                 <w:noProof/>
                 <w:webHidden/>
               </w:rPr>
-              <w:instrText xml:space="preserve"> PAGEREF _Toc130647658 \h </w:instrText>
+              <w:instrText xml:space="preserve"> PAGEREF _Toc130736261 \h </w:instrText>
             </w:r>
             <w:r>
               <w:rPr>
@@ -2866,7 +2797,7 @@
                 <w:noProof/>
                 <w:webHidden/>
               </w:rPr>
-              <w:t>29</w:t>
+              <w:t>32</w:t>
             </w:r>
             <w:r>
               <w:rPr>
@@ -2888,7 +2819,7 @@
               <w:lang w:val="en-GB" w:eastAsia="en-GB"/>
             </w:rPr>
           </w:pPr>
-          <w:hyperlink w:anchor="_Toc130647659" w:history="1">
+          <w:hyperlink w:anchor="_Toc130736262" w:history="1">
             <w:r>
               <w:rPr>
                 <w:rStyle w:val="Hyperlink"/>
@@ -2939,7 +2870,7 @@
                 <w:noProof/>
                 <w:webHidden/>
               </w:rPr>
-              <w:instrText xml:space="preserve"> PAGEREF _Toc130647659 \h </w:instrText>
+              <w:instrText xml:space="preserve"> PAGEREF _Toc130736262 \h </w:instrText>
             </w:r>
             <w:r>
               <w:rPr>
@@ -2959,7 +2890,7 @@
                 <w:noProof/>
                 <w:webHidden/>
               </w:rPr>
-              <w:t>29</w:t>
+              <w:t>32</w:t>
             </w:r>
             <w:r>
               <w:rPr>
@@ -3022,7 +2953,7 @@
           <w:szCs w:val="44"/>
         </w:rPr>
       </w:pPr>
-      <w:bookmarkStart w:id="0" w:name="_Toc130647636"/>
+      <w:bookmarkStart w:id="0" w:name="_Toc130736240"/>
       <w:r>
         <w:rPr>
           <w:rFonts w:ascii="Arial" w:hAnsi="Arial" w:cs="Arial"/>
@@ -3032,6 +2963,7 @@
           <w:sz w:val="44"/>
           <w:szCs w:val="44"/>
         </w:rPr>
+        <w:lastRenderedPageBreak/>
         <w:t>Abstract</w:t>
       </w:r>
       <w:bookmarkEnd w:id="0"/>
@@ -3285,7 +3217,7 @@
           <w:szCs w:val="32"/>
         </w:rPr>
       </w:pPr>
-      <w:bookmarkStart w:id="1" w:name="_Toc130647637"/>
+      <w:bookmarkStart w:id="1" w:name="_Toc130736241"/>
       <w:r>
         <w:rPr>
           <w:rFonts w:ascii="Arial" w:hAnsi="Arial" w:cs="Arial"/>
@@ -3294,6 +3226,7 @@
           <w:sz w:val="32"/>
           <w:szCs w:val="32"/>
         </w:rPr>
+        <w:lastRenderedPageBreak/>
         <w:t>Introduction</w:t>
       </w:r>
       <w:bookmarkEnd w:id="1"/>
@@ -3773,7 +3706,7 @@
           <w:szCs w:val="36"/>
         </w:rPr>
       </w:pPr>
-      <w:bookmarkStart w:id="2" w:name="_Toc130647638"/>
+      <w:bookmarkStart w:id="2" w:name="_Toc130736242"/>
       <w:r>
         <w:rPr>
           <w:rFonts w:ascii="Arial" w:hAnsi="Arial" w:cs="Arial"/>
@@ -3798,15 +3731,7 @@
           <w:rFonts w:ascii="Arial" w:hAnsi="Arial" w:cs="Arial"/>
           <w:szCs w:val="22"/>
         </w:rPr>
-        <w:t xml:space="preserve">I sourced my data from Kaggle [2], which was uploaded by user Aditya and last updated in 2020. The data was collected in the same year from live listings. To ensure the dataset was appropriate, I verified that all the data was well-organized and included information on price, mileage, road tax, miles per gallon (mpg), and engine size. Additionally, I checked that there </w:t>
-      </w:r>
-      <w:r>
-        <w:rPr>
-          <w:rFonts w:ascii="Arial" w:hAnsi="Arial" w:cs="Arial"/>
-          <w:szCs w:val="22"/>
-        </w:rPr>
-        <w:lastRenderedPageBreak/>
-        <w:t>were no duplicate listings that could impact my results. Table 1 shows a sample of the data</w:t>
+        <w:t>I sourced my data from Kaggle [2], which was uploaded by user Aditya and last updated in 2020. The data was collected in the same year from live listings. To ensure the dataset was appropriate, I verified that all the data was well-organized and included information on price, mileage, road tax, miles per gallon (mpg), and engine size. Additionally, I checked that there were no duplicate listings that could impact my results. Table 1 shows a sample of the data</w:t>
       </w:r>
       <w:r>
         <w:rPr>
@@ -3853,6 +3778,7 @@
           <w:szCs w:val="21"/>
           <w:shd w:val="clear" w:color="auto" w:fill="FFFFFF"/>
         </w:rPr>
+        <w:lastRenderedPageBreak/>
         <w:drawing>
           <wp:inline distT="0" distB="0" distL="0" distR="0" wp14:anchorId="08B1C82D" wp14:editId="33DEB226">
             <wp:extent cx="4887097" cy="1033080"/>
@@ -4056,7 +3982,7 @@
           <w:szCs w:val="24"/>
         </w:rPr>
       </w:pPr>
-      <w:bookmarkStart w:id="3" w:name="_Toc130647639"/>
+      <w:bookmarkStart w:id="3" w:name="_Toc130736243"/>
       <w:r>
         <w:rPr>
           <w:rFonts w:ascii="Arial" w:hAnsi="Arial" w:cs="Arial"/>
@@ -4533,6 +4459,7 @@
           <w:rFonts w:ascii="Arial" w:hAnsi="Arial" w:cs="Arial"/>
           <w:lang w:val="en-GB"/>
         </w:rPr>
+        <w:lastRenderedPageBreak/>
         <w:t>While identifying outliers is a key step, it is also necessary to understand the reasons behind their occurrence. In some cases, outliers may be valid data points that represent unique characteristics of the dataset. For example, the tax price of an expensive car model may be an outlier, but it is a valid data point that should not be removed.</w:t>
       </w:r>
     </w:p>
@@ -4905,7 +4832,7 @@
           <w:szCs w:val="24"/>
         </w:rPr>
       </w:pPr>
-      <w:bookmarkStart w:id="4" w:name="_Toc130647640"/>
+      <w:bookmarkStart w:id="4" w:name="_Toc130736244"/>
       <w:r>
         <w:rPr>
           <w:rFonts w:ascii="Arial" w:hAnsi="Arial" w:cs="Arial"/>
@@ -5385,7 +5312,7 @@
           <w:szCs w:val="24"/>
         </w:rPr>
       </w:pPr>
-      <w:bookmarkStart w:id="5" w:name="_Toc130647641"/>
+      <w:bookmarkStart w:id="5" w:name="_Toc130736245"/>
       <w:r>
         <w:rPr>
           <w:rFonts w:ascii="Arial" w:hAnsi="Arial" w:cs="Arial"/>
@@ -5652,7 +5579,7 @@
           <w:szCs w:val="24"/>
         </w:rPr>
       </w:pPr>
-      <w:bookmarkStart w:id="6" w:name="_Toc130647642"/>
+      <w:bookmarkStart w:id="6" w:name="_Toc130736246"/>
       <w:r>
         <w:rPr>
           <w:rFonts w:ascii="Arial" w:hAnsi="Arial" w:cs="Arial"/>
@@ -6650,7 +6577,7 @@
           <w:szCs w:val="36"/>
         </w:rPr>
       </w:pPr>
-      <w:bookmarkStart w:id="7" w:name="_Toc130647643"/>
+      <w:bookmarkStart w:id="7" w:name="_Toc130736247"/>
       <w:r>
         <w:rPr>
           <w:rFonts w:ascii="Arial" w:hAnsi="Arial" w:cs="Arial"/>
@@ -6785,7 +6712,7 @@
           <w:shd w:val="clear" w:color="auto" w:fill="FFFFFF"/>
         </w:rPr>
       </w:pPr>
-      <w:bookmarkStart w:id="8" w:name="_Toc130647644"/>
+      <w:bookmarkStart w:id="8" w:name="_Toc130736248"/>
       <w:r>
         <w:rPr>
           <w:rFonts w:ascii="Arial" w:hAnsi="Arial" w:cs="Arial"/>
@@ -7205,7 +7132,6 @@
           <w:ilvl w:val="2"/>
           <w:numId w:val="2"/>
         </w:numPr>
-        <w:outlineLvl w:val="2"/>
         <w:rPr>
           <w:rFonts w:ascii="Arial" w:hAnsi="Arial" w:cs="Arial"/>
           <w:b/>
@@ -7320,9 +7246,7 @@
     </w:p>
     <w:p>
       <w:pPr>
-        <w:ind w:left="142"/>
         <w:jc w:val="center"/>
-        <w:outlineLvl w:val="2"/>
         <w:rPr>
           <w:rFonts w:ascii="Arial" w:hAnsi="Arial" w:cs="Arial"/>
           <w:color w:val="FF0000"/>
@@ -7431,7 +7355,6 @@
           <w:ilvl w:val="2"/>
           <w:numId w:val="2"/>
         </w:numPr>
-        <w:outlineLvl w:val="2"/>
         <w:rPr>
           <w:rFonts w:ascii="Arial" w:hAnsi="Arial" w:cs="Arial"/>
           <w:b/>
@@ -8101,7 +8024,1072 @@
           <w:rFonts w:ascii="Arial" w:hAnsi="Arial" w:cs="Arial"/>
           <w:szCs w:val="22"/>
         </w:rPr>
-        <w:t xml:space="preserve">For my linear regression model, I implemented the equation (2) into my code. </w:t>
+        <w:t>For my linear regression model, I implemented the equation (2) into my code</w:t>
+      </w:r>
+      <w:r>
+        <w:rPr>
+          <w:rFonts w:ascii="Arial" w:hAnsi="Arial" w:cs="Arial"/>
+          <w:szCs w:val="22"/>
+        </w:rPr>
+        <w:t>:</w:t>
+      </w:r>
+    </w:p>
+    <w:p>
+      <w:pPr>
+        <w:rPr>
+          <w:rFonts w:ascii="Arial" w:hAnsi="Arial" w:cs="Arial"/>
+          <w:szCs w:val="22"/>
+        </w:rPr>
+      </w:pPr>
+    </w:p>
+    <w:p>
+      <w:pPr>
+        <w:pStyle w:val="NoSpacing"/>
+        <w:spacing w:line="276" w:lineRule="auto"/>
+        <w:rPr>
+          <w:rFonts w:ascii="Courier New" w:hAnsi="Courier New" w:cs="Courier New"/>
+          <w:b/>
+          <w:bCs/>
+        </w:rPr>
+      </w:pPr>
+      <w:r>
+        <w:rPr>
+          <w:rFonts w:ascii="Courier New" w:hAnsi="Courier New" w:cs="Courier New"/>
+          <w:b/>
+          <w:bCs/>
+        </w:rPr>
+        <w:t>def __init_</w:t>
+      </w:r>
+      <w:proofErr w:type="gramStart"/>
+      <w:r>
+        <w:rPr>
+          <w:rFonts w:ascii="Courier New" w:hAnsi="Courier New" w:cs="Courier New"/>
+          <w:b/>
+          <w:bCs/>
+        </w:rPr>
+        <w:t>_(</w:t>
+      </w:r>
+      <w:proofErr w:type="gramEnd"/>
+      <w:r>
+        <w:rPr>
+          <w:rFonts w:ascii="Courier New" w:hAnsi="Courier New" w:cs="Courier New"/>
+          <w:b/>
+          <w:bCs/>
+        </w:rPr>
+        <w:t xml:space="preserve">self, </w:t>
+      </w:r>
+      <w:proofErr w:type="spellStart"/>
+      <w:r>
+        <w:rPr>
+          <w:rFonts w:ascii="Courier New" w:hAnsi="Courier New" w:cs="Courier New"/>
+          <w:b/>
+          <w:bCs/>
+        </w:rPr>
+        <w:t>learning_rate</w:t>
+      </w:r>
+      <w:proofErr w:type="spellEnd"/>
+      <w:r>
+        <w:rPr>
+          <w:rFonts w:ascii="Courier New" w:hAnsi="Courier New" w:cs="Courier New"/>
+          <w:b/>
+          <w:bCs/>
+        </w:rPr>
+        <w:t>, iterations):</w:t>
+      </w:r>
+    </w:p>
+    <w:p>
+      <w:pPr>
+        <w:pStyle w:val="NoSpacing"/>
+        <w:spacing w:line="276" w:lineRule="auto"/>
+        <w:ind w:firstLine="720"/>
+        <w:rPr>
+          <w:rFonts w:ascii="Courier New" w:hAnsi="Courier New" w:cs="Courier New"/>
+        </w:rPr>
+      </w:pPr>
+      <w:proofErr w:type="spellStart"/>
+      <w:proofErr w:type="gramStart"/>
+      <w:r>
+        <w:rPr>
+          <w:rFonts w:ascii="Courier New" w:hAnsi="Courier New" w:cs="Courier New"/>
+        </w:rPr>
+        <w:t>self.learning</w:t>
+      </w:r>
+      <w:proofErr w:type="gramEnd"/>
+      <w:r>
+        <w:rPr>
+          <w:rFonts w:ascii="Courier New" w:hAnsi="Courier New" w:cs="Courier New"/>
+        </w:rPr>
+        <w:t>_rate</w:t>
+      </w:r>
+      <w:proofErr w:type="spellEnd"/>
+      <w:r>
+        <w:rPr>
+          <w:rFonts w:ascii="Courier New" w:hAnsi="Courier New" w:cs="Courier New"/>
+        </w:rPr>
+        <w:t xml:space="preserve"> = </w:t>
+      </w:r>
+      <w:proofErr w:type="spellStart"/>
+      <w:r>
+        <w:rPr>
+          <w:rFonts w:ascii="Courier New" w:hAnsi="Courier New" w:cs="Courier New"/>
+        </w:rPr>
+        <w:t>learning_rate</w:t>
+      </w:r>
+      <w:proofErr w:type="spellEnd"/>
+    </w:p>
+    <w:p>
+      <w:pPr>
+        <w:pStyle w:val="NoSpacing"/>
+        <w:spacing w:line="276" w:lineRule="auto"/>
+        <w:ind w:firstLine="720"/>
+        <w:rPr>
+          <w:rFonts w:ascii="Courier New" w:hAnsi="Courier New" w:cs="Courier New"/>
+        </w:rPr>
+      </w:pPr>
+      <w:proofErr w:type="spellStart"/>
+      <w:proofErr w:type="gramStart"/>
+      <w:r>
+        <w:rPr>
+          <w:rFonts w:ascii="Courier New" w:hAnsi="Courier New" w:cs="Courier New"/>
+        </w:rPr>
+        <w:t>self.iterations</w:t>
+      </w:r>
+      <w:proofErr w:type="spellEnd"/>
+      <w:proofErr w:type="gramEnd"/>
+      <w:r>
+        <w:rPr>
+          <w:rFonts w:ascii="Courier New" w:hAnsi="Courier New" w:cs="Courier New"/>
+        </w:rPr>
+        <w:t xml:space="preserve"> = iterations</w:t>
+      </w:r>
+    </w:p>
+    <w:p>
+      <w:pPr>
+        <w:pStyle w:val="NoSpacing"/>
+        <w:spacing w:line="276" w:lineRule="auto"/>
+        <w:ind w:firstLine="720"/>
+        <w:rPr>
+          <w:rFonts w:ascii="Courier New" w:hAnsi="Courier New" w:cs="Courier New"/>
+        </w:rPr>
+      </w:pPr>
+      <w:proofErr w:type="spellStart"/>
+      <w:proofErr w:type="gramStart"/>
+      <w:r>
+        <w:rPr>
+          <w:rFonts w:ascii="Courier New" w:hAnsi="Courier New" w:cs="Courier New"/>
+        </w:rPr>
+        <w:t>self.weights</w:t>
+      </w:r>
+      <w:proofErr w:type="spellEnd"/>
+      <w:proofErr w:type="gramEnd"/>
+      <w:r>
+        <w:rPr>
+          <w:rFonts w:ascii="Courier New" w:hAnsi="Courier New" w:cs="Courier New"/>
+        </w:rPr>
+        <w:t xml:space="preserve"> = None</w:t>
+      </w:r>
+    </w:p>
+    <w:p>
+      <w:pPr>
+        <w:rPr>
+          <w:rFonts w:ascii="Arial" w:hAnsi="Arial" w:cs="Arial"/>
+          <w:szCs w:val="22"/>
+        </w:rPr>
+      </w:pPr>
+    </w:p>
+    <w:p>
+      <w:pPr>
+        <w:rPr>
+          <w:rFonts w:ascii="Arial" w:hAnsi="Arial" w:cs="Arial"/>
+          <w:szCs w:val="22"/>
+        </w:rPr>
+      </w:pPr>
+      <w:r>
+        <w:rPr>
+          <w:rFonts w:ascii="Arial" w:hAnsi="Arial" w:cs="Arial"/>
+          <w:szCs w:val="22"/>
+        </w:rPr>
+        <w:t>The `__init__` method initializes the `</w:t>
+      </w:r>
+      <w:proofErr w:type="spellStart"/>
+      <w:r>
+        <w:rPr>
+          <w:rFonts w:ascii="Arial" w:hAnsi="Arial" w:cs="Arial"/>
+          <w:szCs w:val="22"/>
+        </w:rPr>
+        <w:t>learning_rate</w:t>
+      </w:r>
+      <w:proofErr w:type="spellEnd"/>
+      <w:r>
+        <w:rPr>
+          <w:rFonts w:ascii="Arial" w:hAnsi="Arial" w:cs="Arial"/>
+          <w:szCs w:val="22"/>
+        </w:rPr>
+        <w:t>`, `iterations`, and `weights` of the model. The `</w:t>
+      </w:r>
+      <w:proofErr w:type="spellStart"/>
+      <w:r>
+        <w:rPr>
+          <w:rFonts w:ascii="Arial" w:hAnsi="Arial" w:cs="Arial"/>
+          <w:szCs w:val="22"/>
+        </w:rPr>
+        <w:t>learning_rate</w:t>
+      </w:r>
+      <w:proofErr w:type="spellEnd"/>
+      <w:r>
+        <w:rPr>
+          <w:rFonts w:ascii="Arial" w:hAnsi="Arial" w:cs="Arial"/>
+          <w:szCs w:val="22"/>
+        </w:rPr>
+        <w:t xml:space="preserve">` determines the step size at each iteration of gradient descent, and the `iterations` specify the number of times the gradient descent algorithm will run. The `weight` </w:t>
+      </w:r>
+      <w:r>
+        <w:rPr>
+          <w:rFonts w:ascii="Arial" w:hAnsi="Arial" w:cs="Arial"/>
+          <w:szCs w:val="22"/>
+        </w:rPr>
+        <w:lastRenderedPageBreak/>
+        <w:t>is the array that stores the values of the coefficients β0, β1, β2, ..., βp. It is initially set to `None` at this point, which means they will be initialized later in the `fit` method.</w:t>
+      </w:r>
+    </w:p>
+    <w:p>
+      <w:pPr>
+        <w:pStyle w:val="NoSpacing"/>
+        <w:spacing w:line="276" w:lineRule="auto"/>
+        <w:rPr>
+          <w:rFonts w:ascii="Courier New" w:hAnsi="Courier New" w:cs="Courier New"/>
+          <w:b/>
+          <w:bCs/>
+        </w:rPr>
+      </w:pPr>
+      <w:r>
+        <w:rPr>
+          <w:rFonts w:ascii="Courier New" w:hAnsi="Courier New" w:cs="Courier New"/>
+          <w:b/>
+          <w:bCs/>
+        </w:rPr>
+        <w:t xml:space="preserve">def </w:t>
+      </w:r>
+      <w:proofErr w:type="gramStart"/>
+      <w:r>
+        <w:rPr>
+          <w:rFonts w:ascii="Courier New" w:hAnsi="Courier New" w:cs="Courier New"/>
+          <w:b/>
+          <w:bCs/>
+        </w:rPr>
+        <w:t>fit(</w:t>
+      </w:r>
+      <w:proofErr w:type="gramEnd"/>
+      <w:r>
+        <w:rPr>
+          <w:rFonts w:ascii="Courier New" w:hAnsi="Courier New" w:cs="Courier New"/>
+          <w:b/>
+          <w:bCs/>
+        </w:rPr>
+        <w:t xml:space="preserve">self, </w:t>
+      </w:r>
+      <w:proofErr w:type="spellStart"/>
+      <w:r>
+        <w:rPr>
+          <w:rFonts w:ascii="Courier New" w:hAnsi="Courier New" w:cs="Courier New"/>
+          <w:b/>
+          <w:bCs/>
+        </w:rPr>
+        <w:t>X_train</w:t>
+      </w:r>
+      <w:proofErr w:type="spellEnd"/>
+      <w:r>
+        <w:rPr>
+          <w:rFonts w:ascii="Courier New" w:hAnsi="Courier New" w:cs="Courier New"/>
+          <w:b/>
+          <w:bCs/>
+        </w:rPr>
+        <w:t xml:space="preserve">, </w:t>
+      </w:r>
+      <w:proofErr w:type="spellStart"/>
+      <w:r>
+        <w:rPr>
+          <w:rFonts w:ascii="Courier New" w:hAnsi="Courier New" w:cs="Courier New"/>
+          <w:b/>
+          <w:bCs/>
+        </w:rPr>
+        <w:t>Y_train</w:t>
+      </w:r>
+      <w:proofErr w:type="spellEnd"/>
+      <w:r>
+        <w:rPr>
+          <w:rFonts w:ascii="Courier New" w:hAnsi="Courier New" w:cs="Courier New"/>
+          <w:b/>
+          <w:bCs/>
+        </w:rPr>
+        <w:t>):</w:t>
+      </w:r>
+    </w:p>
+    <w:p>
+      <w:pPr>
+        <w:pStyle w:val="NoSpacing"/>
+        <w:spacing w:line="276" w:lineRule="auto"/>
+        <w:ind w:firstLine="720"/>
+        <w:rPr>
+          <w:rFonts w:ascii="Courier New" w:hAnsi="Courier New" w:cs="Courier New"/>
+        </w:rPr>
+      </w:pPr>
+      <w:r>
+        <w:rPr>
+          <w:rFonts w:ascii="Courier New" w:hAnsi="Courier New" w:cs="Courier New"/>
+        </w:rPr>
+        <w:t xml:space="preserve">X = </w:t>
+      </w:r>
+      <w:proofErr w:type="spellStart"/>
+      <w:proofErr w:type="gramStart"/>
+      <w:r>
+        <w:rPr>
+          <w:rFonts w:ascii="Courier New" w:hAnsi="Courier New" w:cs="Courier New"/>
+        </w:rPr>
+        <w:t>np.insert</w:t>
+      </w:r>
+      <w:proofErr w:type="spellEnd"/>
+      <w:proofErr w:type="gramEnd"/>
+      <w:r>
+        <w:rPr>
+          <w:rFonts w:ascii="Courier New" w:hAnsi="Courier New" w:cs="Courier New"/>
+        </w:rPr>
+        <w:t>(</w:t>
+      </w:r>
+      <w:proofErr w:type="spellStart"/>
+      <w:r>
+        <w:rPr>
+          <w:rFonts w:ascii="Courier New" w:hAnsi="Courier New" w:cs="Courier New"/>
+        </w:rPr>
+        <w:t>X_train</w:t>
+      </w:r>
+      <w:proofErr w:type="spellEnd"/>
+      <w:r>
+        <w:rPr>
+          <w:rFonts w:ascii="Courier New" w:hAnsi="Courier New" w:cs="Courier New"/>
+        </w:rPr>
+        <w:t>, 0, 1, axis=1)</w:t>
+      </w:r>
+    </w:p>
+    <w:p>
+      <w:pPr>
+        <w:pStyle w:val="NoSpacing"/>
+        <w:spacing w:line="276" w:lineRule="auto"/>
+        <w:ind w:firstLine="720"/>
+        <w:rPr>
+          <w:rFonts w:ascii="Courier New" w:hAnsi="Courier New" w:cs="Courier New"/>
+        </w:rPr>
+      </w:pPr>
+      <w:proofErr w:type="spellStart"/>
+      <w:proofErr w:type="gramStart"/>
+      <w:r>
+        <w:rPr>
+          <w:rFonts w:ascii="Courier New" w:hAnsi="Courier New" w:cs="Courier New"/>
+        </w:rPr>
+        <w:t>self.weights</w:t>
+      </w:r>
+      <w:proofErr w:type="spellEnd"/>
+      <w:proofErr w:type="gramEnd"/>
+      <w:r>
+        <w:rPr>
+          <w:rFonts w:ascii="Courier New" w:hAnsi="Courier New" w:cs="Courier New"/>
+        </w:rPr>
+        <w:t xml:space="preserve"> = </w:t>
+      </w:r>
+      <w:proofErr w:type="spellStart"/>
+      <w:r>
+        <w:rPr>
+          <w:rFonts w:ascii="Courier New" w:hAnsi="Courier New" w:cs="Courier New"/>
+        </w:rPr>
+        <w:t>np.zeros</w:t>
+      </w:r>
+      <w:proofErr w:type="spellEnd"/>
+      <w:r>
+        <w:rPr>
+          <w:rFonts w:ascii="Courier New" w:hAnsi="Courier New" w:cs="Courier New"/>
+        </w:rPr>
+        <w:t>(X.shape[1])</w:t>
+      </w:r>
+    </w:p>
+    <w:p>
+      <w:pPr>
+        <w:pStyle w:val="NoSpacing"/>
+        <w:spacing w:line="276" w:lineRule="auto"/>
+        <w:ind w:firstLine="720"/>
+        <w:rPr>
+          <w:rFonts w:ascii="Courier New" w:hAnsi="Courier New" w:cs="Courier New"/>
+        </w:rPr>
+      </w:pPr>
+      <w:r>
+        <w:rPr>
+          <w:rFonts w:ascii="Courier New" w:hAnsi="Courier New" w:cs="Courier New"/>
+        </w:rPr>
+        <w:t xml:space="preserve">for </w:t>
+      </w:r>
+      <w:proofErr w:type="spellStart"/>
+      <w:r>
+        <w:rPr>
+          <w:rFonts w:ascii="Courier New" w:hAnsi="Courier New" w:cs="Courier New"/>
+        </w:rPr>
+        <w:t>i</w:t>
+      </w:r>
+      <w:proofErr w:type="spellEnd"/>
+      <w:r>
+        <w:rPr>
+          <w:rFonts w:ascii="Courier New" w:hAnsi="Courier New" w:cs="Courier New"/>
+        </w:rPr>
+        <w:t xml:space="preserve"> in range(</w:t>
+      </w:r>
+      <w:proofErr w:type="spellStart"/>
+      <w:proofErr w:type="gramStart"/>
+      <w:r>
+        <w:rPr>
+          <w:rFonts w:ascii="Courier New" w:hAnsi="Courier New" w:cs="Courier New"/>
+        </w:rPr>
+        <w:t>self.iterations</w:t>
+      </w:r>
+      <w:proofErr w:type="spellEnd"/>
+      <w:proofErr w:type="gramEnd"/>
+      <w:r>
+        <w:rPr>
+          <w:rFonts w:ascii="Courier New" w:hAnsi="Courier New" w:cs="Courier New"/>
+        </w:rPr>
+        <w:t>):</w:t>
+      </w:r>
+    </w:p>
+    <w:p>
+      <w:pPr>
+        <w:pStyle w:val="NoSpacing"/>
+        <w:spacing w:line="276" w:lineRule="auto"/>
+        <w:ind w:left="720" w:firstLine="720"/>
+        <w:rPr>
+          <w:rFonts w:ascii="Courier New" w:hAnsi="Courier New" w:cs="Courier New"/>
+        </w:rPr>
+      </w:pPr>
+      <w:proofErr w:type="spellStart"/>
+      <w:r>
+        <w:rPr>
+          <w:rFonts w:ascii="Courier New" w:hAnsi="Courier New" w:cs="Courier New"/>
+        </w:rPr>
+        <w:t>Y_pred</w:t>
+      </w:r>
+      <w:proofErr w:type="spellEnd"/>
+      <w:r>
+        <w:rPr>
+          <w:rFonts w:ascii="Courier New" w:hAnsi="Courier New" w:cs="Courier New"/>
+        </w:rPr>
+        <w:t xml:space="preserve"> = </w:t>
+      </w:r>
+      <w:proofErr w:type="gramStart"/>
+      <w:r>
+        <w:rPr>
+          <w:rFonts w:ascii="Courier New" w:hAnsi="Courier New" w:cs="Courier New"/>
+        </w:rPr>
+        <w:t>np.dot(</w:t>
+      </w:r>
+      <w:proofErr w:type="gramEnd"/>
+      <w:r>
+        <w:rPr>
+          <w:rFonts w:ascii="Courier New" w:hAnsi="Courier New" w:cs="Courier New"/>
+        </w:rPr>
+        <w:t xml:space="preserve">X, </w:t>
+      </w:r>
+      <w:proofErr w:type="spellStart"/>
+      <w:r>
+        <w:rPr>
+          <w:rFonts w:ascii="Courier New" w:hAnsi="Courier New" w:cs="Courier New"/>
+        </w:rPr>
+        <w:t>self.weights</w:t>
+      </w:r>
+      <w:proofErr w:type="spellEnd"/>
+      <w:r>
+        <w:rPr>
+          <w:rFonts w:ascii="Courier New" w:hAnsi="Courier New" w:cs="Courier New"/>
+        </w:rPr>
+        <w:t>)</w:t>
+      </w:r>
+    </w:p>
+    <w:p>
+      <w:pPr>
+        <w:pStyle w:val="NoSpacing"/>
+        <w:spacing w:line="276" w:lineRule="auto"/>
+        <w:ind w:left="720" w:firstLine="720"/>
+        <w:rPr>
+          <w:rFonts w:ascii="Courier New" w:hAnsi="Courier New" w:cs="Courier New"/>
+        </w:rPr>
+      </w:pPr>
+      <w:r>
+        <w:rPr>
+          <w:rFonts w:ascii="Courier New" w:hAnsi="Courier New" w:cs="Courier New"/>
+        </w:rPr>
+        <w:t xml:space="preserve">error = </w:t>
+      </w:r>
+      <w:proofErr w:type="spellStart"/>
+      <w:r>
+        <w:rPr>
+          <w:rFonts w:ascii="Courier New" w:hAnsi="Courier New" w:cs="Courier New"/>
+        </w:rPr>
+        <w:t>Y_train</w:t>
+      </w:r>
+      <w:proofErr w:type="spellEnd"/>
+      <w:r>
+        <w:rPr>
+          <w:rFonts w:ascii="Courier New" w:hAnsi="Courier New" w:cs="Courier New"/>
+        </w:rPr>
+        <w:t xml:space="preserve"> - </w:t>
+      </w:r>
+      <w:proofErr w:type="spellStart"/>
+      <w:r>
+        <w:rPr>
+          <w:rFonts w:ascii="Courier New" w:hAnsi="Courier New" w:cs="Courier New"/>
+        </w:rPr>
+        <w:t>Y_pred</w:t>
+      </w:r>
+      <w:proofErr w:type="spellEnd"/>
+    </w:p>
+    <w:p>
+      <w:pPr>
+        <w:pStyle w:val="NoSpacing"/>
+        <w:spacing w:line="276" w:lineRule="auto"/>
+        <w:ind w:left="720" w:firstLine="720"/>
+        <w:rPr>
+          <w:rFonts w:ascii="Courier New" w:hAnsi="Courier New" w:cs="Courier New"/>
+        </w:rPr>
+      </w:pPr>
+      <w:r>
+        <w:rPr>
+          <w:rFonts w:ascii="Courier New" w:hAnsi="Courier New" w:cs="Courier New"/>
+        </w:rPr>
+        <w:t>gradient = - (2 * (</w:t>
+      </w:r>
+      <w:proofErr w:type="gramStart"/>
+      <w:r>
+        <w:rPr>
+          <w:rFonts w:ascii="Courier New" w:hAnsi="Courier New" w:cs="Courier New"/>
+        </w:rPr>
+        <w:t>X.T</w:t>
+      </w:r>
+      <w:proofErr w:type="gramEnd"/>
+      <w:r>
+        <w:rPr>
+          <w:rFonts w:ascii="Courier New" w:hAnsi="Courier New" w:cs="Courier New"/>
+        </w:rPr>
+        <w:t>).dot(error)) / X.shape[0]</w:t>
+      </w:r>
+    </w:p>
+    <w:p>
+      <w:pPr>
+        <w:pStyle w:val="NoSpacing"/>
+        <w:spacing w:line="276" w:lineRule="auto"/>
+        <w:ind w:left="1440"/>
+        <w:rPr>
+          <w:rFonts w:ascii="Courier New" w:hAnsi="Courier New" w:cs="Courier New"/>
+        </w:rPr>
+      </w:pPr>
+      <w:proofErr w:type="spellStart"/>
+      <w:proofErr w:type="gramStart"/>
+      <w:r>
+        <w:rPr>
+          <w:rFonts w:ascii="Courier New" w:hAnsi="Courier New" w:cs="Courier New"/>
+        </w:rPr>
+        <w:t>self.weights</w:t>
+      </w:r>
+      <w:proofErr w:type="spellEnd"/>
+      <w:proofErr w:type="gramEnd"/>
+      <w:r>
+        <w:rPr>
+          <w:rFonts w:ascii="Courier New" w:hAnsi="Courier New" w:cs="Courier New"/>
+        </w:rPr>
+        <w:t xml:space="preserve"> = </w:t>
+      </w:r>
+      <w:proofErr w:type="spellStart"/>
+      <w:r>
+        <w:rPr>
+          <w:rFonts w:ascii="Courier New" w:hAnsi="Courier New" w:cs="Courier New"/>
+        </w:rPr>
+        <w:t>self.weights</w:t>
+      </w:r>
+      <w:proofErr w:type="spellEnd"/>
+      <w:r>
+        <w:rPr>
+          <w:rFonts w:ascii="Courier New" w:hAnsi="Courier New" w:cs="Courier New"/>
+        </w:rPr>
+        <w:t xml:space="preserve"> - </w:t>
+      </w:r>
+      <w:proofErr w:type="spellStart"/>
+      <w:r>
+        <w:rPr>
+          <w:rFonts w:ascii="Courier New" w:hAnsi="Courier New" w:cs="Courier New"/>
+        </w:rPr>
+        <w:t>self.learning_rate</w:t>
+      </w:r>
+      <w:proofErr w:type="spellEnd"/>
+      <w:r>
+        <w:rPr>
+          <w:rFonts w:ascii="Courier New" w:hAnsi="Courier New" w:cs="Courier New"/>
+        </w:rPr>
+        <w:t xml:space="preserve"> *</w:t>
+      </w:r>
+      <w:r>
+        <w:rPr>
+          <w:rFonts w:ascii="Courier New" w:hAnsi="Courier New" w:cs="Courier New"/>
+        </w:rPr>
+        <w:t xml:space="preserve"> </w:t>
+      </w:r>
+      <w:r>
+        <w:rPr>
+          <w:rFonts w:ascii="Courier New" w:hAnsi="Courier New" w:cs="Courier New"/>
+        </w:rPr>
+        <w:t>gradient</w:t>
+      </w:r>
+    </w:p>
+    <w:p>
+      <w:pPr>
+        <w:pStyle w:val="NoSpacing"/>
+        <w:spacing w:line="276" w:lineRule="auto"/>
+        <w:ind w:firstLine="720"/>
+        <w:rPr>
+          <w:rFonts w:ascii="Courier New" w:hAnsi="Courier New" w:cs="Courier New"/>
+        </w:rPr>
+      </w:pPr>
+      <w:r>
+        <w:rPr>
+          <w:rFonts w:ascii="Courier New" w:hAnsi="Courier New" w:cs="Courier New"/>
+        </w:rPr>
+        <w:t xml:space="preserve">return </w:t>
+      </w:r>
+      <w:proofErr w:type="gramStart"/>
+      <w:r>
+        <w:rPr>
+          <w:rFonts w:ascii="Courier New" w:hAnsi="Courier New" w:cs="Courier New"/>
+        </w:rPr>
+        <w:t>self</w:t>
+      </w:r>
+      <w:proofErr w:type="gramEnd"/>
+    </w:p>
+    <w:p>
+      <w:pPr>
+        <w:rPr>
+          <w:rFonts w:ascii="Arial" w:hAnsi="Arial" w:cs="Arial"/>
+          <w:szCs w:val="22"/>
+        </w:rPr>
+      </w:pPr>
+    </w:p>
+    <w:p>
+      <w:pPr>
+        <w:rPr>
+          <w:rFonts w:ascii="Arial" w:hAnsi="Arial" w:cs="Arial"/>
+          <w:szCs w:val="22"/>
+        </w:rPr>
+      </w:pPr>
+      <w:r>
+        <w:rPr>
+          <w:rFonts w:ascii="Arial" w:hAnsi="Arial" w:cs="Arial"/>
+          <w:szCs w:val="22"/>
+        </w:rPr>
+        <w:t>The `fit` method trains a linear regression model using gradient descent optimization. The input parameter `X` is a matrix of independent variables with dimensions (m x n), where `m` is the number of training examples and `n` is the number of features. The input variable `Y` is a vector of size (m x 1) which contains the corresponding target values for each training example. We use this to calculate the error term.</w:t>
+      </w:r>
+    </w:p>
+    <w:p>
+      <w:pPr>
+        <w:rPr>
+          <w:rFonts w:ascii="Arial" w:hAnsi="Arial" w:cs="Arial"/>
+          <w:szCs w:val="22"/>
+        </w:rPr>
+      </w:pPr>
+      <w:r>
+        <w:rPr>
+          <w:rFonts w:ascii="Arial" w:hAnsi="Arial" w:cs="Arial"/>
+          <w:szCs w:val="22"/>
+        </w:rPr>
+        <w:t>The first step of the `fit` method is to add a column of ones to the matrix `X`, to represent the intercept term from the equation (2), using the `</w:t>
+      </w:r>
+      <w:proofErr w:type="spellStart"/>
+      <w:proofErr w:type="gramStart"/>
+      <w:r>
+        <w:rPr>
+          <w:rFonts w:ascii="Arial" w:hAnsi="Arial" w:cs="Arial"/>
+          <w:szCs w:val="22"/>
+        </w:rPr>
+        <w:t>np.insert</w:t>
+      </w:r>
+      <w:proofErr w:type="spellEnd"/>
+      <w:proofErr w:type="gramEnd"/>
+      <w:r>
+        <w:rPr>
+          <w:rFonts w:ascii="Arial" w:hAnsi="Arial" w:cs="Arial"/>
+          <w:szCs w:val="22"/>
+        </w:rPr>
+        <w:t>` function. For the next step, the weights vector `</w:t>
+      </w:r>
+      <w:proofErr w:type="spellStart"/>
+      <w:proofErr w:type="gramStart"/>
+      <w:r>
+        <w:rPr>
+          <w:rFonts w:ascii="Arial" w:hAnsi="Arial" w:cs="Arial"/>
+          <w:szCs w:val="22"/>
+        </w:rPr>
+        <w:t>self.weights</w:t>
+      </w:r>
+      <w:proofErr w:type="spellEnd"/>
+      <w:proofErr w:type="gramEnd"/>
+      <w:r>
+        <w:rPr>
+          <w:rFonts w:ascii="Arial" w:hAnsi="Arial" w:cs="Arial"/>
+          <w:szCs w:val="22"/>
+        </w:rPr>
+        <w:t>` is initialized as a vector of zeros of size (n+1 x 1), where n+1 is the number of features including the intercept term.</w:t>
+      </w:r>
+    </w:p>
+    <w:p>
+      <w:pPr>
+        <w:rPr>
+          <w:rFonts w:ascii="Arial" w:hAnsi="Arial" w:cs="Arial"/>
+          <w:szCs w:val="22"/>
+        </w:rPr>
+      </w:pPr>
+      <w:r>
+        <w:rPr>
+          <w:rFonts w:ascii="Arial" w:hAnsi="Arial" w:cs="Arial"/>
+          <w:szCs w:val="22"/>
+        </w:rPr>
+        <w:t>Then, the gradient descent algorithm is performed for the specified number of iterations. At each iteration, the predicted values for the training data are calculated using the current weights. This is done by taking the dot product of `X` and the weights vector. The predicted values are stored in `</w:t>
+      </w:r>
+      <w:proofErr w:type="spellStart"/>
+      <w:r>
+        <w:rPr>
+          <w:rFonts w:ascii="Arial" w:hAnsi="Arial" w:cs="Arial"/>
+          <w:szCs w:val="22"/>
+        </w:rPr>
+        <w:t>Y_pred</w:t>
+      </w:r>
+      <w:proofErr w:type="spellEnd"/>
+      <w:r>
+        <w:rPr>
+          <w:rFonts w:ascii="Arial" w:hAnsi="Arial" w:cs="Arial"/>
+          <w:szCs w:val="22"/>
+        </w:rPr>
+        <w:t>`. The error (ϵ) between the predicted values and the true values is then calculated.</w:t>
+      </w:r>
+    </w:p>
+    <w:p>
+      <w:pPr>
+        <w:rPr>
+          <w:rFonts w:ascii="Arial" w:hAnsi="Arial" w:cs="Arial"/>
+          <w:szCs w:val="22"/>
+        </w:rPr>
+      </w:pPr>
+      <w:r>
+        <w:rPr>
+          <w:rFonts w:ascii="Arial" w:hAnsi="Arial" w:cs="Arial"/>
+          <w:szCs w:val="22"/>
+        </w:rPr>
+        <w:t>gradient = - (2 * (</w:t>
+      </w:r>
+      <w:proofErr w:type="gramStart"/>
+      <w:r>
+        <w:rPr>
+          <w:rFonts w:ascii="Arial" w:hAnsi="Arial" w:cs="Arial"/>
+          <w:szCs w:val="22"/>
+        </w:rPr>
+        <w:t>X.T</w:t>
+      </w:r>
+      <w:proofErr w:type="gramEnd"/>
+      <w:r>
+        <w:rPr>
+          <w:rFonts w:ascii="Arial" w:hAnsi="Arial" w:cs="Arial"/>
+          <w:szCs w:val="22"/>
+        </w:rPr>
+        <w:t>).dot(error)) / X.shape[0] (4)</w:t>
+      </w:r>
+    </w:p>
+    <w:p>
+      <w:pPr>
+        <w:rPr>
+          <w:rFonts w:ascii="Arial" w:hAnsi="Arial" w:cs="Arial"/>
+          <w:szCs w:val="22"/>
+        </w:rPr>
+      </w:pPr>
+      <w:r>
+        <w:rPr>
+          <w:rFonts w:ascii="Arial" w:hAnsi="Arial" w:cs="Arial"/>
+          <w:szCs w:val="22"/>
+        </w:rPr>
+        <w:t>The gradient of the cost function with respect to the weights is then calculated, using the formula (4), where `</w:t>
+      </w:r>
+      <w:proofErr w:type="gramStart"/>
+      <w:r>
+        <w:rPr>
+          <w:rFonts w:ascii="Arial" w:hAnsi="Arial" w:cs="Arial"/>
+          <w:szCs w:val="22"/>
+        </w:rPr>
+        <w:t>X.T</w:t>
+      </w:r>
+      <w:proofErr w:type="gramEnd"/>
+      <w:r>
+        <w:rPr>
+          <w:rFonts w:ascii="Arial" w:hAnsi="Arial" w:cs="Arial"/>
+          <w:szCs w:val="22"/>
+        </w:rPr>
+        <w:t>` is the transpose of `X`. This formula (4) is the derivative of the cost function, which is the mean squared error (MSE) between the predicted and true values. The transpose of `X` is multiplied by the error vector to get a vector of partial derivatives for each weight. The result is then divided by the number of training examples `m` to get the average gradient. The negative sign is added to the formula because the gradient descent algorithm seeks to minimize the cost function, and the direction of steepest descent is in the opposite direction of the gradient. Finally, the weights are updated using the formula `weights = weights - (</w:t>
+      </w:r>
+      <w:proofErr w:type="spellStart"/>
+      <w:r>
+        <w:rPr>
+          <w:rFonts w:ascii="Arial" w:hAnsi="Arial" w:cs="Arial"/>
+          <w:szCs w:val="22"/>
+        </w:rPr>
+        <w:t>learning_rate</w:t>
+      </w:r>
+      <w:proofErr w:type="spellEnd"/>
+      <w:r>
+        <w:rPr>
+          <w:rFonts w:ascii="Arial" w:hAnsi="Arial" w:cs="Arial"/>
+          <w:szCs w:val="22"/>
+        </w:rPr>
+        <w:t xml:space="preserve"> * </w:t>
+      </w:r>
+      <w:proofErr w:type="gramStart"/>
+      <w:r>
+        <w:rPr>
+          <w:rFonts w:ascii="Arial" w:hAnsi="Arial" w:cs="Arial"/>
+          <w:szCs w:val="22"/>
+        </w:rPr>
+        <w:t>gradient)`</w:t>
+      </w:r>
+      <w:proofErr w:type="gramEnd"/>
+      <w:r>
+        <w:rPr>
+          <w:rFonts w:ascii="Arial" w:hAnsi="Arial" w:cs="Arial"/>
+          <w:szCs w:val="22"/>
+        </w:rPr>
+        <w:t>. The `fit` method then returns the instance of the `</w:t>
+      </w:r>
+      <w:proofErr w:type="spellStart"/>
+      <w:r>
+        <w:rPr>
+          <w:rFonts w:ascii="Arial" w:hAnsi="Arial" w:cs="Arial"/>
+          <w:szCs w:val="22"/>
+        </w:rPr>
+        <w:t>linearRegression</w:t>
+      </w:r>
+      <w:proofErr w:type="spellEnd"/>
+      <w:r>
+        <w:rPr>
+          <w:rFonts w:ascii="Arial" w:hAnsi="Arial" w:cs="Arial"/>
+          <w:szCs w:val="22"/>
+        </w:rPr>
+        <w:t>` class.</w:t>
+      </w:r>
+    </w:p>
+    <w:p>
+      <w:pPr>
+        <w:pStyle w:val="NoSpacing"/>
+        <w:spacing w:line="276" w:lineRule="auto"/>
+        <w:rPr>
+          <w:rFonts w:ascii="Courier New" w:hAnsi="Courier New" w:cs="Courier New"/>
+          <w:b/>
+          <w:bCs/>
+        </w:rPr>
+      </w:pPr>
+      <w:r>
+        <w:rPr>
+          <w:rFonts w:ascii="Courier New" w:hAnsi="Courier New" w:cs="Courier New"/>
+          <w:b/>
+          <w:bCs/>
+        </w:rPr>
+        <w:t xml:space="preserve">def </w:t>
+      </w:r>
+      <w:proofErr w:type="gramStart"/>
+      <w:r>
+        <w:rPr>
+          <w:rFonts w:ascii="Courier New" w:hAnsi="Courier New" w:cs="Courier New"/>
+          <w:b/>
+          <w:bCs/>
+        </w:rPr>
+        <w:t>predict(</w:t>
+      </w:r>
+      <w:proofErr w:type="gramEnd"/>
+      <w:r>
+        <w:rPr>
+          <w:rFonts w:ascii="Courier New" w:hAnsi="Courier New" w:cs="Courier New"/>
+          <w:b/>
+          <w:bCs/>
+        </w:rPr>
+        <w:t xml:space="preserve">self, </w:t>
+      </w:r>
+      <w:proofErr w:type="spellStart"/>
+      <w:r>
+        <w:rPr>
+          <w:rFonts w:ascii="Courier New" w:hAnsi="Courier New" w:cs="Courier New"/>
+          <w:b/>
+          <w:bCs/>
+        </w:rPr>
+        <w:t>X_test</w:t>
+      </w:r>
+      <w:proofErr w:type="spellEnd"/>
+      <w:r>
+        <w:rPr>
+          <w:rFonts w:ascii="Courier New" w:hAnsi="Courier New" w:cs="Courier New"/>
+          <w:b/>
+          <w:bCs/>
+        </w:rPr>
+        <w:t>):</w:t>
+      </w:r>
+    </w:p>
+    <w:p>
+      <w:pPr>
+        <w:pStyle w:val="NoSpacing"/>
+        <w:spacing w:line="276" w:lineRule="auto"/>
+        <w:ind w:firstLine="720"/>
+        <w:rPr>
+          <w:rFonts w:ascii="Courier New" w:hAnsi="Courier New" w:cs="Courier New"/>
+        </w:rPr>
+      </w:pPr>
+      <w:proofErr w:type="spellStart"/>
+      <w:r>
+        <w:rPr>
+          <w:rFonts w:ascii="Courier New" w:hAnsi="Courier New" w:cs="Courier New"/>
+        </w:rPr>
+        <w:t>X_test</w:t>
+      </w:r>
+      <w:proofErr w:type="spellEnd"/>
+      <w:r>
+        <w:rPr>
+          <w:rFonts w:ascii="Courier New" w:hAnsi="Courier New" w:cs="Courier New"/>
+        </w:rPr>
+        <w:t xml:space="preserve"> = </w:t>
+      </w:r>
+      <w:proofErr w:type="spellStart"/>
+      <w:proofErr w:type="gramStart"/>
+      <w:r>
+        <w:rPr>
+          <w:rFonts w:ascii="Courier New" w:hAnsi="Courier New" w:cs="Courier New"/>
+        </w:rPr>
+        <w:t>np.insert</w:t>
+      </w:r>
+      <w:proofErr w:type="spellEnd"/>
+      <w:proofErr w:type="gramEnd"/>
+      <w:r>
+        <w:rPr>
+          <w:rFonts w:ascii="Courier New" w:hAnsi="Courier New" w:cs="Courier New"/>
+        </w:rPr>
+        <w:t>(</w:t>
+      </w:r>
+      <w:proofErr w:type="spellStart"/>
+      <w:r>
+        <w:rPr>
+          <w:rFonts w:ascii="Courier New" w:hAnsi="Courier New" w:cs="Courier New"/>
+        </w:rPr>
+        <w:t>X_test</w:t>
+      </w:r>
+      <w:proofErr w:type="spellEnd"/>
+      <w:r>
+        <w:rPr>
+          <w:rFonts w:ascii="Courier New" w:hAnsi="Courier New" w:cs="Courier New"/>
+        </w:rPr>
+        <w:t>, 0, 1, axis=1)</w:t>
+      </w:r>
+    </w:p>
+    <w:p>
+      <w:pPr>
+        <w:pStyle w:val="NoSpacing"/>
+        <w:spacing w:line="276" w:lineRule="auto"/>
+        <w:ind w:firstLine="720"/>
+        <w:rPr>
+          <w:rFonts w:ascii="Courier New" w:hAnsi="Courier New" w:cs="Courier New"/>
+        </w:rPr>
+      </w:pPr>
+      <w:r>
+        <w:rPr>
+          <w:rFonts w:ascii="Courier New" w:hAnsi="Courier New" w:cs="Courier New"/>
+        </w:rPr>
+        <w:t xml:space="preserve">return </w:t>
+      </w:r>
+      <w:proofErr w:type="gramStart"/>
+      <w:r>
+        <w:rPr>
+          <w:rFonts w:ascii="Courier New" w:hAnsi="Courier New" w:cs="Courier New"/>
+        </w:rPr>
+        <w:t>np.dot(</w:t>
+      </w:r>
+      <w:proofErr w:type="spellStart"/>
+      <w:proofErr w:type="gramEnd"/>
+      <w:r>
+        <w:rPr>
+          <w:rFonts w:ascii="Courier New" w:hAnsi="Courier New" w:cs="Courier New"/>
+        </w:rPr>
+        <w:t>X_test</w:t>
+      </w:r>
+      <w:proofErr w:type="spellEnd"/>
+      <w:r>
+        <w:rPr>
+          <w:rFonts w:ascii="Courier New" w:hAnsi="Courier New" w:cs="Courier New"/>
+        </w:rPr>
+        <w:t xml:space="preserve">, </w:t>
+      </w:r>
+      <w:proofErr w:type="spellStart"/>
+      <w:r>
+        <w:rPr>
+          <w:rFonts w:ascii="Courier New" w:hAnsi="Courier New" w:cs="Courier New"/>
+        </w:rPr>
+        <w:t>self.weights</w:t>
+      </w:r>
+      <w:proofErr w:type="spellEnd"/>
+      <w:r>
+        <w:rPr>
+          <w:rFonts w:ascii="Courier New" w:hAnsi="Courier New" w:cs="Courier New"/>
+        </w:rPr>
+        <w:t>)</w:t>
+      </w:r>
+    </w:p>
+    <w:p>
+      <w:pPr>
+        <w:rPr>
+          <w:rFonts w:ascii="Arial" w:hAnsi="Arial" w:cs="Arial"/>
+          <w:szCs w:val="22"/>
+        </w:rPr>
+      </w:pPr>
+    </w:p>
+    <w:p>
+      <w:pPr>
+        <w:rPr>
+          <w:rFonts w:ascii="Arial" w:hAnsi="Arial" w:cs="Arial"/>
+          <w:szCs w:val="22"/>
+        </w:rPr>
+      </w:pPr>
+      <w:r>
+        <w:rPr>
+          <w:rFonts w:ascii="Arial" w:hAnsi="Arial" w:cs="Arial"/>
+          <w:szCs w:val="22"/>
+        </w:rPr>
+        <w:t xml:space="preserve">The `predict` method is used to predict the values of the dependent variable for new observations. It takes in a matrix of independent variables with dimensions (m, n), where `m` </w:t>
+      </w:r>
+      <w:r>
+        <w:rPr>
+          <w:rFonts w:ascii="Arial" w:hAnsi="Arial" w:cs="Arial"/>
+          <w:szCs w:val="22"/>
+        </w:rPr>
+        <w:lastRenderedPageBreak/>
+        <w:t>is the number of new observations, and `n` is the number of features. The first step is to add a column of ones to the matrix `X`, using the `</w:t>
+      </w:r>
+      <w:proofErr w:type="spellStart"/>
+      <w:proofErr w:type="gramStart"/>
+      <w:r>
+        <w:rPr>
+          <w:rFonts w:ascii="Arial" w:hAnsi="Arial" w:cs="Arial"/>
+          <w:szCs w:val="22"/>
+        </w:rPr>
+        <w:t>np.insert</w:t>
+      </w:r>
+      <w:proofErr w:type="spellEnd"/>
+      <w:proofErr w:type="gramEnd"/>
+      <w:r>
+        <w:rPr>
+          <w:rFonts w:ascii="Arial" w:hAnsi="Arial" w:cs="Arial"/>
+          <w:szCs w:val="22"/>
+        </w:rPr>
+        <w:t>` function, which represents the intercept term in the linear regression equation. The predicted values of the dependent variables, `Y`, are then calculated as the dot product of `X` and the weights vector calculated in the `fit` method. This is equivalent to the linear combination of the independent variables with their corresponding weights plus the intercept term.</w:t>
       </w:r>
     </w:p>
     <w:p>
@@ -8141,7 +9129,7 @@
           <w:shd w:val="clear" w:color="auto" w:fill="FFFFFF"/>
         </w:rPr>
       </w:pPr>
-      <w:bookmarkStart w:id="10" w:name="_Toc130647646"/>
+      <w:bookmarkStart w:id="10" w:name="_Toc130736249"/>
       <w:r>
         <w:rPr>
           <w:rFonts w:ascii="Arial" w:hAnsi="Arial" w:cs="Arial"/>
@@ -8201,7 +9189,6 @@
         <w:rPr>
           <w:noProof/>
         </w:rPr>
-        <w:lastRenderedPageBreak/>
         <w:drawing>
           <wp:inline distT="0" distB="0" distL="0" distR="0" wp14:anchorId="7DFBDA8F" wp14:editId="26E5E56E">
             <wp:extent cx="2241755" cy="1653138"/>
@@ -8377,6 +9364,7 @@
           <w:szCs w:val="22"/>
           <w:shd w:val="clear" w:color="auto" w:fill="FFFFFF"/>
         </w:rPr>
+        <w:lastRenderedPageBreak/>
         <w:drawing>
           <wp:inline distT="0" distB="0" distL="0" distR="0" wp14:anchorId="22AEF6EA" wp14:editId="0A485B6E">
             <wp:extent cx="2164080" cy="2698853"/>
@@ -8715,7 +9703,6 @@
           <w:b/>
           <w:bCs/>
         </w:rPr>
-        <w:lastRenderedPageBreak/>
         <w:t xml:space="preserve">def </w:t>
       </w:r>
       <w:proofErr w:type="gramStart"/>
@@ -9353,6 +10340,7 @@
         <w:rPr>
           <w:rFonts w:ascii="Courier New" w:hAnsi="Courier New" w:cs="Courier New"/>
         </w:rPr>
+        <w:lastRenderedPageBreak/>
         <w:t xml:space="preserve">        for </w:t>
       </w:r>
       <w:proofErr w:type="spellStart"/>
@@ -10135,6 +11123,7 @@
           <w:rFonts w:ascii="Arial" w:hAnsi="Arial" w:cs="Arial"/>
           <w:noProof/>
         </w:rPr>
+        <w:lastRenderedPageBreak/>
         <w:drawing>
           <wp:inline distT="0" distB="0" distL="0" distR="0" wp14:anchorId="3228137F" wp14:editId="00B036DD">
             <wp:extent cx="2886783" cy="1916096"/>
@@ -10457,7 +11446,7 @@
         </w:rPr>
       </w:pPr>
       <w:bookmarkStart w:id="11" w:name="_Hlk128165121"/>
-      <w:bookmarkStart w:id="12" w:name="_Toc130647647"/>
+      <w:bookmarkStart w:id="12" w:name="_Toc130736250"/>
       <w:r>
         <w:rPr>
           <w:rFonts w:ascii="Arial" w:hAnsi="Arial" w:cs="Arial"/>
@@ -10705,16 +11694,7 @@
           <w:szCs w:val="22"/>
           <w:shd w:val="clear" w:color="auto" w:fill="FFFFFF"/>
         </w:rPr>
-        <w:t xml:space="preserve"> illustrates the basic layout of a decision tree, showing sub-trees that fine-tune the </w:t>
-      </w:r>
-      <w:r>
-        <w:rPr>
-          <w:rFonts w:ascii="Arial" w:hAnsi="Arial" w:cs="Arial"/>
-          <w:szCs w:val="22"/>
-          <w:shd w:val="clear" w:color="auto" w:fill="FFFFFF"/>
-        </w:rPr>
-        <w:lastRenderedPageBreak/>
-        <w:t xml:space="preserve">predictions from the previous node, starting from the root node, and ending with </w:t>
+        <w:t xml:space="preserve"> illustrates the basic layout of a decision tree, showing sub-trees that fine-tune the predictions from the previous node, starting from the root node, and ending with </w:t>
       </w:r>
       <w:r>
         <w:rPr>
@@ -10887,6 +11867,7 @@
           <w:shd w:val="clear" w:color="auto" w:fill="FFFFFF"/>
           <w:lang w:val="en-GB"/>
         </w:rPr>
+        <w:lastRenderedPageBreak/>
         <w:t>For my decision tree algorithm, I used the same dataset as in my KNN algorithm, which had a size of 1000. However, before splitting the data, I decided to perform some preprocessing steps to obtain better results. To start, I converted the features variable (X) using the to_</w:t>
       </w:r>
       <w:proofErr w:type="gramStart"/>
@@ -11083,7 +12064,6 @@
           <w:szCs w:val="22"/>
           <w:shd w:val="clear" w:color="auto" w:fill="FFFFFF"/>
         </w:rPr>
-        <w:lastRenderedPageBreak/>
         <w:drawing>
           <wp:inline distT="0" distB="0" distL="0" distR="0" wp14:anchorId="24549B36" wp14:editId="4304D867">
             <wp:extent cx="2748271" cy="2739744"/>
@@ -11220,7 +12200,16 @@
           <w:szCs w:val="22"/>
           <w:shd w:val="clear" w:color="auto" w:fill="FFFFFF"/>
         </w:rPr>
-        <w:t>Figure 7 depicts perspectives of the recursive binary splitting process. The top right panel shows the splitting on a two-dimensional plane, which is then translated into the tree in the bottom left, and then into a 3D perspective of that [15]. This figure provides a vague visualization of the depth of recursive binary splitting that occurs on many planes with the dataset of cars being used.</w:t>
+        <w:t xml:space="preserve">Figure 7 depicts perspectives of the recursive binary splitting process. The top right panel shows the splitting on a two-dimensional plane, which is then translated into the tree in the bottom left, and then into a 3D perspective of that [15]. This figure provides a vague </w:t>
+      </w:r>
+      <w:r>
+        <w:rPr>
+          <w:rFonts w:ascii="Arial" w:hAnsi="Arial" w:cs="Arial"/>
+          <w:szCs w:val="22"/>
+          <w:shd w:val="clear" w:color="auto" w:fill="FFFFFF"/>
+        </w:rPr>
+        <w:lastRenderedPageBreak/>
+        <w:t>visualization of the depth of recursive binary splitting that occurs on many planes with the dataset of cars being used.</w:t>
       </w:r>
     </w:p>
     <w:p>
@@ -11511,7 +12500,6 @@
           <w:rFonts w:ascii="Courier New" w:hAnsi="Courier New" w:cs="Courier New"/>
           <w:shd w:val="clear" w:color="auto" w:fill="FFFFFF"/>
         </w:rPr>
-        <w:lastRenderedPageBreak/>
         <w:t xml:space="preserve">    </w:t>
       </w:r>
       <w:r>
@@ -12003,6 +12991,7 @@
           <w:bCs/>
           <w:shd w:val="clear" w:color="auto" w:fill="FFFFFF"/>
         </w:rPr>
+        <w:lastRenderedPageBreak/>
         <w:t>class DTRegressor ():</w:t>
       </w:r>
     </w:p>
@@ -12851,7 +13840,6 @@
           <w:rFonts w:ascii="Courier New" w:hAnsi="Courier New" w:cs="Courier New"/>
           <w:shd w:val="clear" w:color="auto" w:fill="FFFFFF"/>
         </w:rPr>
-        <w:lastRenderedPageBreak/>
         <w:t xml:space="preserve">                rightTree = </w:t>
       </w:r>
       <w:proofErr w:type="gramStart"/>
@@ -13322,6 +14310,7 @@
           <w:rFonts w:ascii="Courier New" w:hAnsi="Courier New" w:cs="Courier New"/>
           <w:shd w:val="clear" w:color="auto" w:fill="FFFFFF"/>
         </w:rPr>
+        <w:lastRenderedPageBreak/>
         <w:t xml:space="preserve">        bestSplitt = {} </w:t>
       </w:r>
     </w:p>
@@ -14047,7 +15036,6 @@
           <w:rFonts w:ascii="Courier New" w:hAnsi="Courier New" w:cs="Courier New"/>
           <w:shd w:val="clear" w:color="auto" w:fill="FFFFFF"/>
         </w:rPr>
-        <w:lastRenderedPageBreak/>
         <w:t xml:space="preserve">            if </w:t>
       </w:r>
       <w:proofErr w:type="spellStart"/>
@@ -14495,6 +15483,7 @@
           <w:rFonts w:ascii="Courier New" w:hAnsi="Courier New" w:cs="Courier New"/>
           <w:shd w:val="clear" w:color="auto" w:fill="FFFFFF"/>
         </w:rPr>
+        <w:lastRenderedPageBreak/>
         <w:t xml:space="preserve">        return information_</w:t>
       </w:r>
       <w:proofErr w:type="gramStart"/>
@@ -15263,7 +16252,7 @@
           <w:shd w:val="clear" w:color="auto" w:fill="FFFFFF"/>
         </w:rPr>
       </w:pPr>
-      <w:bookmarkStart w:id="13" w:name="_Toc130647648"/>
+      <w:bookmarkStart w:id="13" w:name="_Toc130736251"/>
       <w:r>
         <w:rPr>
           <w:rFonts w:ascii="Arial" w:hAnsi="Arial" w:cs="Arial"/>
@@ -15413,6 +16402,7 @@
           <w:bdr w:val="none" w:sz="0" w:space="0" w:color="auto" w:frame="1"/>
           <w:shd w:val="clear" w:color="auto" w:fill="FFFFFF"/>
         </w:rPr>
+        <w:lastRenderedPageBreak/>
         <w:drawing>
           <wp:inline distT="0" distB="0" distL="0" distR="0" wp14:anchorId="2F7820A3" wp14:editId="533193B5">
             <wp:extent cx="1894205" cy="2366010"/>
@@ -15712,16 +16702,7 @@
           <w:szCs w:val="22"/>
           <w:shd w:val="clear" w:color="auto" w:fill="FFFFFF"/>
         </w:rPr>
-        <w:t xml:space="preserve">In addition, the RF algorithm is also well suited for large volumes of data, since it can analyse datasets with vast amounts data points efficiently, making it a popular choice for </w:t>
-      </w:r>
-      <w:r>
-        <w:rPr>
-          <w:rFonts w:ascii="Arial" w:hAnsi="Arial" w:cs="Arial"/>
-          <w:szCs w:val="22"/>
-          <w:shd w:val="clear" w:color="auto" w:fill="FFFFFF"/>
-        </w:rPr>
-        <w:lastRenderedPageBreak/>
-        <w:t>large data applications. Moreover, it is easily parallelizable, allowing it to benefit from multi-core processors and distribute</w:t>
+        <w:t>In addition, the RF algorithm is also well suited for large volumes of data, since it can analyse datasets with vast amounts data points efficiently, making it a popular choice for large data applications. Moreover, it is easily parallelizable, allowing it to benefit from multi-core processors and distribute</w:t>
       </w:r>
       <w:r>
         <w:rPr>
@@ -15764,7 +16745,7 @@
           <w:shd w:val="clear" w:color="auto" w:fill="FFFFFF"/>
         </w:rPr>
       </w:pPr>
-      <w:bookmarkStart w:id="14" w:name="_Toc130647649"/>
+      <w:bookmarkStart w:id="14" w:name="_Toc130736252"/>
       <w:r>
         <w:rPr>
           <w:rFonts w:ascii="Arial" w:hAnsi="Arial" w:cs="Arial"/>
@@ -15831,7 +16812,7 @@
           <w:shd w:val="clear" w:color="auto" w:fill="FFFFFF"/>
         </w:rPr>
       </w:pPr>
-      <w:bookmarkStart w:id="15" w:name="_Toc130647650"/>
+      <w:bookmarkStart w:id="15" w:name="_Toc130736253"/>
       <w:r>
         <w:rPr>
           <w:rFonts w:ascii="Arial" w:hAnsi="Arial" w:cs="Arial"/>
@@ -16066,7 +17047,7 @@
           <w:shd w:val="clear" w:color="auto" w:fill="FFFFFF"/>
         </w:rPr>
       </w:pPr>
-      <w:bookmarkStart w:id="16" w:name="_Toc130647651"/>
+      <w:bookmarkStart w:id="16" w:name="_Toc130736254"/>
       <w:r>
         <w:rPr>
           <w:rFonts w:ascii="Arial" w:hAnsi="Arial" w:cs="Arial"/>
@@ -16094,6 +17075,7 @@
           <w:szCs w:val="22"/>
           <w:shd w:val="clear" w:color="auto" w:fill="FFFFFF"/>
         </w:rPr>
+        <w:lastRenderedPageBreak/>
         <w:t xml:space="preserve">By working out the RMSE values from each </w:t>
       </w:r>
       <w:r>
@@ -16446,7 +17428,6 @@
           <w:szCs w:val="22"/>
           <w:shd w:val="clear" w:color="auto" w:fill="FFFFFF"/>
         </w:rPr>
-        <w:lastRenderedPageBreak/>
         <w:t>To analyse my decision tree algorithm, I created an evaluation method that takes the predictions of X_Test and the original labels/prices to work out their RMSE. Unlike with KNN, I did not manage to fine tune my decision tree algorithm, setting my minimum sample number and maximum depth at 3. With KNN I had created an evaluation method that tested every value of K, between 1-100, to find the optimal number of neighbours. Unfortunately, I did not manage to find the optimal setting for my decision tree, thus not setting a fair comparison between the two algorithms. This is one of many improvements I need to make to my decision tree algorithm</w:t>
       </w:r>
       <w:r>
@@ -16599,7 +17580,7 @@
           <w:shd w:val="clear" w:color="auto" w:fill="FFFFFF"/>
         </w:rPr>
       </w:pPr>
-      <w:bookmarkStart w:id="17" w:name="_Toc130647652"/>
+      <w:bookmarkStart w:id="17" w:name="_Toc130736255"/>
       <w:r>
         <w:rPr>
           <w:rFonts w:ascii="Arial" w:hAnsi="Arial" w:cs="Arial"/>
@@ -16627,6 +17608,7 @@
           <w:szCs w:val="22"/>
           <w:shd w:val="clear" w:color="auto" w:fill="FFFFFF"/>
         </w:rPr>
+        <w:lastRenderedPageBreak/>
         <w:t xml:space="preserve">The main reason for me using Python as my chosen language, is due to its access of great libraries that are great for machine learning use; </w:t>
       </w:r>
       <w:proofErr w:type="gramStart"/>
@@ -16833,7 +17815,7 @@
           <w:shd w:val="clear" w:color="auto" w:fill="FFFFFF"/>
         </w:rPr>
       </w:pPr>
-      <w:bookmarkStart w:id="18" w:name="_Toc130647653"/>
+      <w:bookmarkStart w:id="18" w:name="_Toc130736256"/>
       <w:r>
         <w:rPr>
           <w:rFonts w:ascii="Arial" w:hAnsi="Arial" w:cs="Arial"/>
@@ -16924,7 +17906,6 @@
           <w:szCs w:val="22"/>
           <w:shd w:val="clear" w:color="auto" w:fill="FFFFFF"/>
         </w:rPr>
-        <w:lastRenderedPageBreak/>
         <w:drawing>
           <wp:inline distT="0" distB="0" distL="0" distR="0" wp14:anchorId="2BDBD54B" wp14:editId="66C904AE">
             <wp:extent cx="5731510" cy="3528060"/>
@@ -16979,7 +17960,7 @@
           <w:shd w:val="clear" w:color="auto" w:fill="FFFFFF"/>
         </w:rPr>
       </w:pPr>
-      <w:bookmarkStart w:id="19" w:name="_Toc130647654"/>
+      <w:bookmarkStart w:id="19" w:name="_Toc130736257"/>
       <w:r>
         <w:rPr>
           <w:rFonts w:ascii="Arial" w:hAnsi="Arial" w:cs="Arial"/>
@@ -17014,6 +17995,7 @@
           <w:szCs w:val="20"/>
           <w:lang w:val="en-GB" w:eastAsia="en-GB"/>
         </w:rPr>
+        <w:lastRenderedPageBreak/>
         <w:t>Usability - accessibility, replacing humans, artificial intelligence.</w:t>
       </w:r>
     </w:p>
@@ -17097,7 +18079,7 @@
           <w:shd w:val="clear" w:color="auto" w:fill="FFFFFF"/>
         </w:rPr>
       </w:pPr>
-      <w:bookmarkStart w:id="20" w:name="_Toc130647655"/>
+      <w:bookmarkStart w:id="20" w:name="_Toc130736258"/>
       <w:r>
         <w:rPr>
           <w:rFonts w:ascii="Arial" w:hAnsi="Arial" w:cs="Arial"/>
@@ -17520,181 +18502,181 @@
         <w:rPr>
           <w:rFonts w:ascii="Arial" w:hAnsi="Arial" w:cs="Arial"/>
         </w:rPr>
-        <w:t xml:space="preserve">Originally, my KNN algorithm did not include any normalisation of data, and I had not planned to use the model, transmission, or fuel as factors for either algorithm. </w:t>
+        <w:t xml:space="preserve">Originally, my KNN algorithm did not include any normalisation of data, and I had not planned to use the model, transmission, or fuel as factors for either algorithm. Without </w:t>
+      </w:r>
+      <w:r>
+        <w:rPr>
+          <w:rFonts w:ascii="Arial" w:hAnsi="Arial" w:cs="Arial"/>
+        </w:rPr>
+        <w:t>normalising my data for my KNN algorithm</w:t>
+      </w:r>
+      <w:r>
+        <w:rPr>
+          <w:rFonts w:ascii="Arial" w:hAnsi="Arial" w:cs="Arial"/>
+        </w:rPr>
+        <w:t xml:space="preserve">, the </w:t>
+      </w:r>
+      <w:r>
+        <w:rPr>
+          <w:rFonts w:ascii="Arial" w:hAnsi="Arial" w:cs="Arial"/>
+        </w:rPr>
+        <w:t>RMSE value</w:t>
+      </w:r>
+      <w:r>
+        <w:rPr>
+          <w:rFonts w:ascii="Arial" w:hAnsi="Arial" w:cs="Arial"/>
+        </w:rPr>
+        <w:t xml:space="preserve"> increased</w:t>
+      </w:r>
+      <w:r>
+        <w:rPr>
+          <w:rFonts w:ascii="Arial" w:hAnsi="Arial" w:cs="Arial"/>
+        </w:rPr>
+        <w:t xml:space="preserve"> </w:t>
+      </w:r>
+      <w:r>
+        <w:rPr>
+          <w:rFonts w:ascii="Arial" w:hAnsi="Arial" w:cs="Arial"/>
+        </w:rPr>
+        <w:t>to</w:t>
+      </w:r>
+      <w:r>
+        <w:rPr>
+          <w:rFonts w:ascii="Arial" w:hAnsi="Arial" w:cs="Arial"/>
+        </w:rPr>
+        <w:t xml:space="preserve"> £</w:t>
+      </w:r>
+      <w:r>
+        <w:rPr>
+          <w:rFonts w:ascii="Arial" w:hAnsi="Arial" w:cs="Arial"/>
+        </w:rPr>
+        <w:t>9023.19</w:t>
+      </w:r>
+      <w:r>
+        <w:rPr>
+          <w:rFonts w:ascii="Arial" w:hAnsi="Arial" w:cs="Arial"/>
+        </w:rPr>
+        <w:t>, giving very unreliable results.</w:t>
+      </w:r>
+    </w:p>
+    <w:p>
+      <w:pPr>
+        <w:rPr>
+          <w:rFonts w:ascii="Arial" w:hAnsi="Arial" w:cs="Arial"/>
+        </w:rPr>
+      </w:pPr>
+      <w:r>
+        <w:rPr>
+          <w:rFonts w:ascii="Arial" w:hAnsi="Arial" w:cs="Arial"/>
+        </w:rPr>
+        <w:t xml:space="preserve">Another limiting factor of mine was not being able to use the dataset to its full extent. My goals for next time </w:t>
+      </w:r>
+      <w:proofErr w:type="gramStart"/>
+      <w:r>
+        <w:rPr>
+          <w:rFonts w:ascii="Arial" w:hAnsi="Arial" w:cs="Arial"/>
+        </w:rPr>
+        <w:t>is</w:t>
+      </w:r>
+      <w:proofErr w:type="gramEnd"/>
+      <w:r>
+        <w:rPr>
+          <w:rFonts w:ascii="Arial" w:hAnsi="Arial" w:cs="Arial"/>
+        </w:rPr>
+        <w:t xml:space="preserve"> to be able to use all car brand datasets, allowing for multiple car brands </w:t>
+      </w:r>
+      <w:r>
+        <w:rPr>
+          <w:rFonts w:ascii="Arial" w:hAnsi="Arial" w:cs="Arial"/>
+        </w:rPr>
+        <w:t>to be used, and to increase the limit of vehicles used from 1000 to the full set. Using the full dataset will allow for me to produce more accurate results, but will all result in a longer processing time, especially for the KNN algorithm, but this will allow for a deeper analysis to be made.</w:t>
+      </w:r>
+      <w:r>
+        <w:rPr>
+          <w:rFonts w:ascii="Arial" w:hAnsi="Arial" w:cs="Arial"/>
+        </w:rPr>
+        <w:t xml:space="preserve"> Also, I had limited my training set to 75%, where a higher training set would also lead to more accurate results.</w:t>
+      </w:r>
+    </w:p>
+    <w:p>
+      <w:pPr>
+        <w:rPr>
+          <w:rFonts w:ascii="Arial" w:hAnsi="Arial" w:cs="Arial"/>
+        </w:rPr>
+      </w:pPr>
+      <w:r>
+        <w:rPr>
+          <w:rFonts w:ascii="Arial" w:hAnsi="Arial" w:cs="Arial"/>
+        </w:rPr>
+        <w:t xml:space="preserve">Overall, my algorithms both produced very promising results, along with decent processing time. However, there are still many improvements I would like to make. First, I would like to fine tune my decision tree algorithm and better understand all aspects of the algorithm. I also want to research into the Random Forest algorithm, an algorithm developed by Ho, proposed to deal with overfitting for large datasets. This </w:t>
+      </w:r>
+      <w:r>
+        <w:rPr>
+          <w:rFonts w:ascii="Arial" w:hAnsi="Arial" w:cs="Arial"/>
+        </w:rPr>
+        <w:t>algorithm</w:t>
+      </w:r>
+      <w:r>
+        <w:rPr>
+          <w:rFonts w:ascii="Arial" w:hAnsi="Arial" w:cs="Arial"/>
+        </w:rPr>
+        <w:t xml:space="preserve"> combines </w:t>
+      </w:r>
+      <w:r>
+        <w:rPr>
+          <w:rFonts w:ascii="Arial" w:hAnsi="Arial" w:cs="Arial"/>
+        </w:rPr>
+        <w:t xml:space="preserve">several decision </w:t>
+      </w:r>
+      <w:r>
+        <w:rPr>
+          <w:rFonts w:ascii="Arial" w:hAnsi="Arial" w:cs="Arial"/>
+        </w:rPr>
+        <w:t>trees and</w:t>
+      </w:r>
+      <w:r>
+        <w:rPr>
+          <w:rFonts w:ascii="Arial" w:hAnsi="Arial" w:cs="Arial"/>
+        </w:rPr>
+        <w:t xml:space="preserve"> reduce overfitting without massively increasing error due to bias. </w:t>
+      </w:r>
+      <w:r>
+        <w:rPr>
+          <w:rFonts w:ascii="Arial" w:hAnsi="Arial" w:cs="Arial"/>
+        </w:rPr>
+        <w:t>Another proposed concept that I will try out, is pruning, a concept that removes parts of the tree that prevent it from growing to its full potential.</w:t>
+      </w:r>
+    </w:p>
+    <w:p>
+      <w:pPr>
+        <w:rPr>
+          <w:rFonts w:ascii="Arial" w:hAnsi="Arial" w:cs="Arial"/>
+        </w:rPr>
+      </w:pPr>
+      <w:r>
+        <w:rPr>
+          <w:rFonts w:ascii="Arial" w:hAnsi="Arial" w:cs="Arial"/>
+        </w:rPr>
+        <w:t xml:space="preserve">Other than focusing on my decision tree, I want to improve my KNN algorithm by adapting my code to run an evaluation process, with a given set of values of K, which automatically finds the optimal value of K, for the data set being used, and allows the users input to use that value of K. This may induce a </w:t>
+      </w:r>
+      <w:r>
+        <w:rPr>
+          <w:rFonts w:ascii="Arial" w:hAnsi="Arial" w:cs="Arial"/>
+        </w:rPr>
+        <w:t>time-consuming</w:t>
+      </w:r>
+      <w:r>
+        <w:rPr>
+          <w:rFonts w:ascii="Arial" w:hAnsi="Arial" w:cs="Arial"/>
+        </w:rPr>
+        <w:t xml:space="preserve"> process for the, as it would have to calculate millions of Euclidean distances, which has proven to be extremely time consuming during this project. Another idea, I would like to adapt on is using multiple machine learning </w:t>
       </w:r>
       <w:r>
         <w:rPr>
           <w:rFonts w:ascii="Arial" w:hAnsi="Arial" w:cs="Arial"/>
         </w:rPr>
         <w:lastRenderedPageBreak/>
-        <w:t xml:space="preserve">Without </w:t>
-      </w:r>
-      <w:r>
-        <w:rPr>
-          <w:rFonts w:ascii="Arial" w:hAnsi="Arial" w:cs="Arial"/>
-        </w:rPr>
-        <w:t>normalising my data for my KNN algorithm</w:t>
-      </w:r>
-      <w:r>
-        <w:rPr>
-          <w:rFonts w:ascii="Arial" w:hAnsi="Arial" w:cs="Arial"/>
-        </w:rPr>
-        <w:t xml:space="preserve">, the </w:t>
-      </w:r>
-      <w:r>
-        <w:rPr>
-          <w:rFonts w:ascii="Arial" w:hAnsi="Arial" w:cs="Arial"/>
-        </w:rPr>
-        <w:t>RMSE value</w:t>
-      </w:r>
-      <w:r>
-        <w:rPr>
-          <w:rFonts w:ascii="Arial" w:hAnsi="Arial" w:cs="Arial"/>
-        </w:rPr>
-        <w:t xml:space="preserve"> increased</w:t>
-      </w:r>
-      <w:r>
-        <w:rPr>
-          <w:rFonts w:ascii="Arial" w:hAnsi="Arial" w:cs="Arial"/>
-        </w:rPr>
-        <w:t xml:space="preserve"> </w:t>
-      </w:r>
-      <w:r>
-        <w:rPr>
-          <w:rFonts w:ascii="Arial" w:hAnsi="Arial" w:cs="Arial"/>
-        </w:rPr>
-        <w:t>to</w:t>
-      </w:r>
-      <w:r>
-        <w:rPr>
-          <w:rFonts w:ascii="Arial" w:hAnsi="Arial" w:cs="Arial"/>
-        </w:rPr>
-        <w:t xml:space="preserve"> £</w:t>
-      </w:r>
-      <w:r>
-        <w:rPr>
-          <w:rFonts w:ascii="Arial" w:hAnsi="Arial" w:cs="Arial"/>
-        </w:rPr>
-        <w:t>9023.19</w:t>
-      </w:r>
-      <w:r>
-        <w:rPr>
-          <w:rFonts w:ascii="Arial" w:hAnsi="Arial" w:cs="Arial"/>
-        </w:rPr>
-        <w:t>, giving very unreliable results.</w:t>
-      </w:r>
-    </w:p>
-    <w:p>
-      <w:pPr>
-        <w:rPr>
-          <w:rFonts w:ascii="Arial" w:hAnsi="Arial" w:cs="Arial"/>
-        </w:rPr>
-      </w:pPr>
-      <w:r>
-        <w:rPr>
-          <w:rFonts w:ascii="Arial" w:hAnsi="Arial" w:cs="Arial"/>
-        </w:rPr>
-        <w:t xml:space="preserve">Another limiting factor of mine was not being able to use the dataset to its full extent. My goals for next time </w:t>
-      </w:r>
-      <w:proofErr w:type="gramStart"/>
-      <w:r>
-        <w:rPr>
-          <w:rFonts w:ascii="Arial" w:hAnsi="Arial" w:cs="Arial"/>
-        </w:rPr>
-        <w:t>is</w:t>
-      </w:r>
-      <w:proofErr w:type="gramEnd"/>
-      <w:r>
-        <w:rPr>
-          <w:rFonts w:ascii="Arial" w:hAnsi="Arial" w:cs="Arial"/>
-        </w:rPr>
-        <w:t xml:space="preserve"> to be able to use all car brand datasets, allowing for multiple car brands </w:t>
-      </w:r>
-      <w:r>
-        <w:rPr>
-          <w:rFonts w:ascii="Arial" w:hAnsi="Arial" w:cs="Arial"/>
-        </w:rPr>
-        <w:t>to be used, and to increase the limit of vehicles used from 1000 to the full set. Using the full dataset will allow for me to produce more accurate results, but will all result in a longer processing time, especially for the KNN algorithm, but this will allow for a deeper analysis to be made.</w:t>
-      </w:r>
-      <w:r>
-        <w:rPr>
-          <w:rFonts w:ascii="Arial" w:hAnsi="Arial" w:cs="Arial"/>
-        </w:rPr>
-        <w:t xml:space="preserve"> Also, I had limited my training set to 75%, where a higher training set would also lead to more accurate results.</w:t>
-      </w:r>
-    </w:p>
-    <w:p>
-      <w:pPr>
-        <w:rPr>
-          <w:rFonts w:ascii="Arial" w:hAnsi="Arial" w:cs="Arial"/>
-        </w:rPr>
-      </w:pPr>
-      <w:r>
-        <w:rPr>
-          <w:rFonts w:ascii="Arial" w:hAnsi="Arial" w:cs="Arial"/>
-        </w:rPr>
-        <w:t xml:space="preserve">Overall, my algorithms both produced very promising results, along with decent processing time. However, there are still many improvements I would like to make. First, I would like to fine tune my decision tree algorithm and better understand all aspects of the algorithm. I also want to research into the Random Forest algorithm, an algorithm developed by Ho, proposed to deal with overfitting for large datasets. This </w:t>
-      </w:r>
-      <w:r>
-        <w:rPr>
-          <w:rFonts w:ascii="Arial" w:hAnsi="Arial" w:cs="Arial"/>
-        </w:rPr>
-        <w:t>algorithm</w:t>
-      </w:r>
-      <w:r>
-        <w:rPr>
-          <w:rFonts w:ascii="Arial" w:hAnsi="Arial" w:cs="Arial"/>
-        </w:rPr>
-        <w:t xml:space="preserve"> combines </w:t>
-      </w:r>
-      <w:r>
-        <w:rPr>
-          <w:rFonts w:ascii="Arial" w:hAnsi="Arial" w:cs="Arial"/>
-        </w:rPr>
-        <w:t xml:space="preserve">several decision </w:t>
-      </w:r>
-      <w:r>
-        <w:rPr>
-          <w:rFonts w:ascii="Arial" w:hAnsi="Arial" w:cs="Arial"/>
-        </w:rPr>
-        <w:t>trees and</w:t>
-      </w:r>
-      <w:r>
-        <w:rPr>
-          <w:rFonts w:ascii="Arial" w:hAnsi="Arial" w:cs="Arial"/>
-        </w:rPr>
-        <w:t xml:space="preserve"> reduce overfitting without massively increasing error due to bias. </w:t>
-      </w:r>
-      <w:r>
-        <w:rPr>
-          <w:rFonts w:ascii="Arial" w:hAnsi="Arial" w:cs="Arial"/>
-        </w:rPr>
-        <w:t>Another proposed concept that I will try out, is pruning, a concept that removes parts of the tree that prevent it from growing to its full potential.</w:t>
-      </w:r>
-    </w:p>
-    <w:p>
-      <w:pPr>
-        <w:rPr>
-          <w:rFonts w:ascii="Arial" w:hAnsi="Arial" w:cs="Arial"/>
-        </w:rPr>
-      </w:pPr>
-      <w:r>
-        <w:rPr>
-          <w:rFonts w:ascii="Arial" w:hAnsi="Arial" w:cs="Arial"/>
-        </w:rPr>
-        <w:t xml:space="preserve">Other than focusing on my decision tree, I want to improve my KNN algorithm by adapting my code to run an evaluation process, with a given set of values of K, which automatically finds the optimal value of K, for the data set being used, and allows the users input to use that value of K. This may induce a </w:t>
-      </w:r>
-      <w:r>
-        <w:rPr>
-          <w:rFonts w:ascii="Arial" w:hAnsi="Arial" w:cs="Arial"/>
-        </w:rPr>
-        <w:t>time-consuming</w:t>
-      </w:r>
-      <w:r>
-        <w:rPr>
-          <w:rFonts w:ascii="Arial" w:hAnsi="Arial" w:cs="Arial"/>
-        </w:rPr>
-        <w:t xml:space="preserve"> process for the, as it would have to calculate millions of Euclidean distances, which has proven to be extremely time consuming during this project. Another idea, I would like to adapt on is using multiple machine learning algorithms </w:t>
+        <w:t xml:space="preserve">algorithms </w:t>
       </w:r>
       <w:r>
         <w:rPr>
@@ -17887,7 +18869,7 @@
           <w:shd w:val="clear" w:color="auto" w:fill="FFFFFF"/>
         </w:rPr>
       </w:pPr>
-      <w:bookmarkStart w:id="21" w:name="_Toc130647656"/>
+      <w:bookmarkStart w:id="21" w:name="_Toc130736259"/>
       <w:r>
         <w:rPr>
           <w:rFonts w:ascii="Arial" w:hAnsi="Arial" w:cs="Arial"/>
@@ -17918,7 +18900,6 @@
           <w:szCs w:val="22"/>
           <w:shd w:val="clear" w:color="auto" w:fill="FFFFFF"/>
         </w:rPr>
-        <w:lastRenderedPageBreak/>
         <w:t xml:space="preserve">[1] </w:t>
       </w:r>
       <w:r>
@@ -18344,6 +19325,7 @@
           <w:szCs w:val="22"/>
           <w:shd w:val="clear" w:color="auto" w:fill="FFFFFF"/>
         </w:rPr>
+        <w:lastRenderedPageBreak/>
         <w:t>[</w:t>
       </w:r>
       <w:r>
@@ -18964,7 +19946,6 @@
           <w:szCs w:val="22"/>
           <w:shd w:val="clear" w:color="auto" w:fill="FFFFFF"/>
         </w:rPr>
-        <w:lastRenderedPageBreak/>
         <w:t xml:space="preserve">[14] </w:t>
       </w:r>
       <w:r>
@@ -19460,7 +20441,17 @@
             <w:szCs w:val="22"/>
             <w:shd w:val="clear" w:color="auto" w:fill="FFFFFF"/>
           </w:rPr>
-          <w:t>https://www.numpyninja.com/post/all-about-random-forests-and-handling-missing-values-in-them#:~:text=Random%20Forests%20and%20Missing%20Data%20%3A&amp;text=This%20forces%20researchers%20who%20want,lost%20and%20inferential%20power%20compromised</w:t>
+          <w:t>https://www.numpyninja.com/post/all-about-random-forests-and-handling-missing-values-in-</w:t>
+        </w:r>
+        <w:r>
+          <w:rPr>
+            <w:rStyle w:val="Hyperlink"/>
+            <w:rFonts w:ascii="Arial" w:hAnsi="Arial" w:cs="Arial"/>
+            <w:szCs w:val="22"/>
+            <w:shd w:val="clear" w:color="auto" w:fill="FFFFFF"/>
+          </w:rPr>
+          <w:lastRenderedPageBreak/>
+          <w:t>them#:~:text=Random%20Forests%20and%20Missing%20Data%20%3A&amp;text=This%20forces%20researchers%20who%20want,lost%20and%20inferential%20power%20compromised</w:t>
         </w:r>
       </w:hyperlink>
       <w:r>
@@ -19772,7 +20763,6 @@
         </w:rPr>
       </w:pPr>
       <w:r>
-        <w:lastRenderedPageBreak/>
         <w:t xml:space="preserve">[m] </w:t>
       </w:r>
       <w:hyperlink r:id="rId42" w:history="1">
@@ -19921,7 +20911,7 @@
           <w:shd w:val="clear" w:color="auto" w:fill="FFFFFF"/>
         </w:rPr>
       </w:pPr>
-      <w:bookmarkStart w:id="22" w:name="_Toc130647657"/>
+      <w:bookmarkStart w:id="22" w:name="_Toc130736260"/>
       <w:r>
         <w:rPr>
           <w:rFonts w:ascii="Arial" w:hAnsi="Arial" w:cs="Arial"/>
@@ -19931,6 +20921,7 @@
           <w:szCs w:val="32"/>
           <w:shd w:val="clear" w:color="auto" w:fill="FFFFFF"/>
         </w:rPr>
+        <w:lastRenderedPageBreak/>
         <w:t>Appendix</w:t>
       </w:r>
       <w:bookmarkEnd w:id="22"/>
@@ -19965,7 +20956,7 @@
           <w:shd w:val="clear" w:color="auto" w:fill="FFFFFF"/>
         </w:rPr>
       </w:pPr>
-      <w:bookmarkStart w:id="23" w:name="_Toc130647658"/>
+      <w:bookmarkStart w:id="23" w:name="_Toc130736261"/>
       <w:r>
         <w:rPr>
           <w:rFonts w:ascii="Arial" w:hAnsi="Arial" w:cs="Arial"/>
@@ -20078,7 +21069,7 @@
           <w:shd w:val="clear" w:color="auto" w:fill="FFFFFF"/>
         </w:rPr>
       </w:pPr>
-      <w:bookmarkStart w:id="24" w:name="_Toc130647659"/>
+      <w:bookmarkStart w:id="24" w:name="_Toc130736262"/>
       <w:r>
         <w:rPr>
           <w:rFonts w:ascii="Arial" w:hAnsi="Arial" w:cs="Arial"/>
@@ -20353,15 +21344,7 @@
                 <w:rFonts w:ascii="Arial" w:hAnsi="Arial" w:cs="Arial"/>
                 <w:shd w:val="clear" w:color="auto" w:fill="FFFFFF"/>
               </w:rPr>
-              <w:t xml:space="preserve">- Researched the seaborn library to potentially visualise data on informative </w:t>
-            </w:r>
-            <w:r>
-              <w:rPr>
-                <w:rFonts w:ascii="Arial" w:hAnsi="Arial" w:cs="Arial"/>
-                <w:shd w:val="clear" w:color="auto" w:fill="FFFFFF"/>
-              </w:rPr>
-              <w:lastRenderedPageBreak/>
-              <w:t>statistical graphic</w:t>
+              <w:t>- Researched the seaborn library to potentially visualise data on informative statistical graphic</w:t>
             </w:r>
           </w:p>
           <w:p>
@@ -20443,7 +21426,6 @@
                 <w:rFonts w:ascii="Arial" w:hAnsi="Arial" w:cs="Arial"/>
                 <w:shd w:val="clear" w:color="auto" w:fill="FFFFFF"/>
               </w:rPr>
-              <w:lastRenderedPageBreak/>
               <w:t>0</w:t>
             </w:r>
             <w:r>
@@ -20721,7 +21703,15 @@
                 <w:rFonts w:ascii="Arial" w:hAnsi="Arial" w:cs="Arial"/>
                 <w:shd w:val="clear" w:color="auto" w:fill="FFFFFF"/>
               </w:rPr>
-              <w:t xml:space="preserve"> and tax variables - so I have left them out for the time being   </w:t>
+              <w:t xml:space="preserve"> and tax variables - so I have </w:t>
+            </w:r>
+            <w:r>
+              <w:rPr>
+                <w:rFonts w:ascii="Arial" w:hAnsi="Arial" w:cs="Arial"/>
+                <w:shd w:val="clear" w:color="auto" w:fill="FFFFFF"/>
+              </w:rPr>
+              <w:lastRenderedPageBreak/>
+              <w:t xml:space="preserve">left them out for the time being   </w:t>
             </w:r>
           </w:p>
         </w:tc>
@@ -20743,6 +21733,7 @@
                 <w:rFonts w:ascii="Arial" w:hAnsi="Arial" w:cs="Arial"/>
                 <w:shd w:val="clear" w:color="auto" w:fill="FFFFFF"/>
               </w:rPr>
+              <w:lastRenderedPageBreak/>
               <w:t>0</w:t>
             </w:r>
             <w:r>
@@ -21111,7 +22102,6 @@
                 <w:rFonts w:ascii="Arial" w:hAnsi="Arial" w:cs="Arial"/>
                 <w:shd w:val="clear" w:color="auto" w:fill="FFFFFF"/>
               </w:rPr>
-              <w:lastRenderedPageBreak/>
               <w:t>- Begun writing description of decision algorithm to Interim report</w:t>
             </w:r>
           </w:p>
@@ -21149,7 +22139,6 @@
                 <w:rFonts w:ascii="Arial" w:hAnsi="Arial" w:cs="Arial"/>
                 <w:shd w:val="clear" w:color="auto" w:fill="FFFFFF"/>
               </w:rPr>
-              <w:lastRenderedPageBreak/>
               <w:t>25</w:t>
             </w:r>
             <w:r>
@@ -21527,6 +22516,7 @@
                 <w:rFonts w:ascii="Arial" w:hAnsi="Arial" w:cs="Arial"/>
                 <w:shd w:val="clear" w:color="auto" w:fill="FFFFFF"/>
               </w:rPr>
+              <w:lastRenderedPageBreak/>
               <w:t>- Completed user prediction input - fully working</w:t>
             </w:r>
           </w:p>
@@ -21549,6 +22539,7 @@
                 <w:rFonts w:ascii="Arial" w:hAnsi="Arial" w:cs="Arial"/>
                 <w:shd w:val="clear" w:color="auto" w:fill="FFFFFF"/>
               </w:rPr>
+              <w:lastRenderedPageBreak/>
               <w:t>02</w:t>
             </w:r>
             <w:r>
@@ -21856,15 +22847,7 @@
                 <w:rFonts w:ascii="Arial" w:hAnsi="Arial" w:cs="Arial"/>
                 <w:shd w:val="clear" w:color="auto" w:fill="FFFFFF"/>
               </w:rPr>
-              <w:t xml:space="preserve">- Using template entropy method to calculate entropy of a node - temporary to </w:t>
-            </w:r>
-            <w:r>
-              <w:rPr>
-                <w:rFonts w:ascii="Arial" w:hAnsi="Arial" w:cs="Arial"/>
-                <w:shd w:val="clear" w:color="auto" w:fill="FFFFFF"/>
-              </w:rPr>
-              <w:lastRenderedPageBreak/>
-              <w:t>test later methods</w:t>
+              <w:t>- Using template entropy method to calculate entropy of a node - temporary to test later methods</w:t>
             </w:r>
           </w:p>
           <w:p>
@@ -21931,7 +22914,6 @@
                 <w:rFonts w:ascii="Arial" w:hAnsi="Arial" w:cs="Arial"/>
                 <w:shd w:val="clear" w:color="auto" w:fill="FFFFFF"/>
               </w:rPr>
-              <w:lastRenderedPageBreak/>
               <w:t>08</w:t>
             </w:r>
             <w:r>

</xml_diff>

<commit_message>
Written up on professional issues
</commit_message>
<xml_diff>
--- a/Final Report.docx
+++ b/Final Report.docx
@@ -107,8 +107,21 @@
           <w:sz w:val="48"/>
           <w:szCs w:val="48"/>
         </w:rPr>
-        <w:t>Using Machine Learning Algorithms to Predict the Price of Pre-owned Cars</w:t>
-      </w:r>
+        <w:t xml:space="preserve">Using Machine Learning Algorithms to Predict the Price of Pre-owned </w:t>
+      </w:r>
+      <w:proofErr w:type="gramStart"/>
+      <w:r>
+        <w:rPr>
+          <w:rFonts w:ascii="Arial" w:hAnsi="Arial" w:cs="Arial"/>
+          <w:b/>
+          <w:bCs/>
+          <w:color w:val="000000"/>
+          <w:sz w:val="48"/>
+          <w:szCs w:val="48"/>
+        </w:rPr>
+        <w:t>Cars</w:t>
+      </w:r>
+      <w:proofErr w:type="gramEnd"/>
       <w:r>
         <w:rPr>
           <w:rFonts w:ascii="Arial" w:hAnsi="Arial" w:cs="Arial"/>
@@ -755,7 +768,7 @@
           <w:r>
             <w:fldChar w:fldCharType="separate"/>
           </w:r>
-          <w:hyperlink w:anchor="_Toc130851606" w:history="1">
+          <w:hyperlink w:anchor="_Toc130871919" w:history="1">
             <w:r>
               <w:rPr>
                 <w:rStyle w:val="Hyperlink"/>
@@ -784,7 +797,7 @@
                 <w:noProof/>
                 <w:webHidden/>
               </w:rPr>
-              <w:instrText xml:space="preserve"> PAGEREF _Toc130851606 \h </w:instrText>
+              <w:instrText xml:space="preserve"> PAGEREF _Toc130871919 \h </w:instrText>
             </w:r>
             <w:r>
               <w:rPr>
@@ -826,7 +839,7 @@
               <w:lang w:eastAsia="en-GB"/>
             </w:rPr>
           </w:pPr>
-          <w:hyperlink w:anchor="_Toc130851607" w:history="1">
+          <w:hyperlink w:anchor="_Toc130871920" w:history="1">
             <w:r>
               <w:rPr>
                 <w:rStyle w:val="Hyperlink"/>
@@ -853,25 +866,7 @@
                 <w:b/>
                 <w:noProof/>
               </w:rPr>
-              <w:t>In</w:t>
-            </w:r>
-            <w:r>
-              <w:rPr>
-                <w:rStyle w:val="Hyperlink"/>
-                <w:rFonts w:cs="Arial"/>
-                <w:b/>
-                <w:noProof/>
-              </w:rPr>
-              <w:t>t</w:t>
-            </w:r>
-            <w:r>
-              <w:rPr>
-                <w:rStyle w:val="Hyperlink"/>
-                <w:rFonts w:cs="Arial"/>
-                <w:b/>
-                <w:noProof/>
-              </w:rPr>
-              <w:t>roduction</w:t>
+              <w:t>Introduction</w:t>
             </w:r>
             <w:r>
               <w:rPr>
@@ -892,7 +887,7 @@
                 <w:noProof/>
                 <w:webHidden/>
               </w:rPr>
-              <w:instrText xml:space="preserve"> PAGEREF _Toc130851607 \h </w:instrText>
+              <w:instrText xml:space="preserve"> PAGEREF _Toc130871920 \h </w:instrText>
             </w:r>
             <w:r>
               <w:rPr>
@@ -934,7 +929,7 @@
               <w:lang w:eastAsia="en-GB"/>
             </w:rPr>
           </w:pPr>
-          <w:hyperlink w:anchor="_Toc130851608" w:history="1">
+          <w:hyperlink w:anchor="_Toc130871921" w:history="1">
             <w:r>
               <w:rPr>
                 <w:rStyle w:val="Hyperlink"/>
@@ -982,7 +977,7 @@
                 <w:noProof/>
                 <w:webHidden/>
               </w:rPr>
-              <w:instrText xml:space="preserve"> PAGEREF _Toc130851608 \h </w:instrText>
+              <w:instrText xml:space="preserve"> PAGEREF _Toc130871921 \h </w:instrText>
             </w:r>
             <w:r>
               <w:rPr>
@@ -1024,7 +1019,7 @@
               <w:lang w:val="en-GB" w:eastAsia="en-GB"/>
             </w:rPr>
           </w:pPr>
-          <w:hyperlink w:anchor="_Toc130851609" w:history="1">
+          <w:hyperlink w:anchor="_Toc130871922" w:history="1">
             <w:r>
               <w:rPr>
                 <w:rStyle w:val="Hyperlink"/>
@@ -1074,7 +1069,7 @@
                 <w:noProof/>
                 <w:webHidden/>
               </w:rPr>
-              <w:instrText xml:space="preserve"> PAGEREF _Toc130851609 \h </w:instrText>
+              <w:instrText xml:space="preserve"> PAGEREF _Toc130871922 \h </w:instrText>
             </w:r>
             <w:r>
               <w:rPr>
@@ -1116,7 +1111,7 @@
               <w:lang w:val="en-GB" w:eastAsia="en-GB"/>
             </w:rPr>
           </w:pPr>
-          <w:hyperlink w:anchor="_Toc130851610" w:history="1">
+          <w:hyperlink w:anchor="_Toc130871923" w:history="1">
             <w:r>
               <w:rPr>
                 <w:rStyle w:val="Hyperlink"/>
@@ -1166,7 +1161,7 @@
                 <w:noProof/>
                 <w:webHidden/>
               </w:rPr>
-              <w:instrText xml:space="preserve"> PAGEREF _Toc130851610 \h </w:instrText>
+              <w:instrText xml:space="preserve"> PAGEREF _Toc130871923 \h </w:instrText>
             </w:r>
             <w:r>
               <w:rPr>
@@ -1208,7 +1203,7 @@
               <w:lang w:val="en-GB" w:eastAsia="en-GB"/>
             </w:rPr>
           </w:pPr>
-          <w:hyperlink w:anchor="_Toc130851611" w:history="1">
+          <w:hyperlink w:anchor="_Toc130871924" w:history="1">
             <w:r>
               <w:rPr>
                 <w:rStyle w:val="Hyperlink"/>
@@ -1258,7 +1253,7 @@
                 <w:noProof/>
                 <w:webHidden/>
               </w:rPr>
-              <w:instrText xml:space="preserve"> PAGEREF _Toc130851611 \h </w:instrText>
+              <w:instrText xml:space="preserve"> PAGEREF _Toc130871924 \h </w:instrText>
             </w:r>
             <w:r>
               <w:rPr>
@@ -1300,7 +1295,7 @@
               <w:lang w:val="en-GB" w:eastAsia="en-GB"/>
             </w:rPr>
           </w:pPr>
-          <w:hyperlink w:anchor="_Toc130851612" w:history="1">
+          <w:hyperlink w:anchor="_Toc130871925" w:history="1">
             <w:r>
               <w:rPr>
                 <w:rStyle w:val="Hyperlink"/>
@@ -1350,7 +1345,7 @@
                 <w:noProof/>
                 <w:webHidden/>
               </w:rPr>
-              <w:instrText xml:space="preserve"> PAGEREF _Toc130851612 \h </w:instrText>
+              <w:instrText xml:space="preserve"> PAGEREF _Toc130871925 \h </w:instrText>
             </w:r>
             <w:r>
               <w:rPr>
@@ -1392,7 +1387,7 @@
               <w:lang w:eastAsia="en-GB"/>
             </w:rPr>
           </w:pPr>
-          <w:hyperlink w:anchor="_Toc130851613" w:history="1">
+          <w:hyperlink w:anchor="_Toc130871926" w:history="1">
             <w:r>
               <w:rPr>
                 <w:rStyle w:val="Hyperlink"/>
@@ -1419,25 +1414,7 @@
                 <w:b/>
                 <w:noProof/>
               </w:rPr>
-              <w:t>Implemen</w:t>
-            </w:r>
-            <w:r>
-              <w:rPr>
-                <w:rStyle w:val="Hyperlink"/>
-                <w:rFonts w:cs="Arial"/>
-                <w:b/>
-                <w:noProof/>
-              </w:rPr>
-              <w:t>t</w:t>
-            </w:r>
-            <w:r>
-              <w:rPr>
-                <w:rStyle w:val="Hyperlink"/>
-                <w:rFonts w:cs="Arial"/>
-                <w:b/>
-                <w:noProof/>
-              </w:rPr>
-              <w:t>ation</w:t>
+              <w:t>Implementation</w:t>
             </w:r>
             <w:r>
               <w:rPr>
@@ -1458,7 +1435,7 @@
                 <w:noProof/>
                 <w:webHidden/>
               </w:rPr>
-              <w:instrText xml:space="preserve"> PAGEREF _Toc130851613 \h </w:instrText>
+              <w:instrText xml:space="preserve"> PAGEREF _Toc130871926 \h </w:instrText>
             </w:r>
             <w:r>
               <w:rPr>
@@ -1500,7 +1477,7 @@
               <w:lang w:val="en-GB" w:eastAsia="en-GB"/>
             </w:rPr>
           </w:pPr>
-          <w:hyperlink w:anchor="_Toc130851614" w:history="1">
+          <w:hyperlink w:anchor="_Toc130871927" w:history="1">
             <w:r>
               <w:rPr>
                 <w:rStyle w:val="Hyperlink"/>
@@ -1551,7 +1528,7 @@
                 <w:noProof/>
                 <w:webHidden/>
               </w:rPr>
-              <w:instrText xml:space="preserve"> PAGEREF _Toc130851614 \h </w:instrText>
+              <w:instrText xml:space="preserve"> PAGEREF _Toc130871927 \h </w:instrText>
             </w:r>
             <w:r>
               <w:rPr>
@@ -1593,7 +1570,7 @@
               <w:lang w:val="en-GB" w:eastAsia="en-GB"/>
             </w:rPr>
           </w:pPr>
-          <w:hyperlink w:anchor="_Toc130851615" w:history="1">
+          <w:hyperlink w:anchor="_Toc130871928" w:history="1">
             <w:r>
               <w:rPr>
                 <w:rStyle w:val="Hyperlink"/>
@@ -1644,7 +1621,7 @@
                 <w:noProof/>
                 <w:webHidden/>
               </w:rPr>
-              <w:instrText xml:space="preserve"> PAGEREF _Toc130851615 \h </w:instrText>
+              <w:instrText xml:space="preserve"> PAGEREF _Toc130871928 \h </w:instrText>
             </w:r>
             <w:r>
               <w:rPr>
@@ -1686,7 +1663,7 @@
               <w:lang w:val="en-GB" w:eastAsia="en-GB"/>
             </w:rPr>
           </w:pPr>
-          <w:hyperlink w:anchor="_Toc130851616" w:history="1">
+          <w:hyperlink w:anchor="_Toc130871929" w:history="1">
             <w:r>
               <w:rPr>
                 <w:rStyle w:val="Hyperlink"/>
@@ -1737,7 +1714,7 @@
                 <w:noProof/>
                 <w:webHidden/>
               </w:rPr>
-              <w:instrText xml:space="preserve"> PAGEREF _Toc130851616 \h </w:instrText>
+              <w:instrText xml:space="preserve"> PAGEREF _Toc130871929 \h </w:instrText>
             </w:r>
             <w:r>
               <w:rPr>
@@ -1779,7 +1756,7 @@
               <w:lang w:val="en-GB" w:eastAsia="en-GB"/>
             </w:rPr>
           </w:pPr>
-          <w:hyperlink w:anchor="_Toc130851617" w:history="1">
+          <w:hyperlink w:anchor="_Toc130871930" w:history="1">
             <w:r>
               <w:rPr>
                 <w:rStyle w:val="Hyperlink"/>
@@ -1830,7 +1807,7 @@
                 <w:noProof/>
                 <w:webHidden/>
               </w:rPr>
-              <w:instrText xml:space="preserve"> PAGEREF _Toc130851617 \h </w:instrText>
+              <w:instrText xml:space="preserve"> PAGEREF _Toc130871930 \h </w:instrText>
             </w:r>
             <w:r>
               <w:rPr>
@@ -1872,7 +1849,7 @@
               <w:lang w:val="en-GB" w:eastAsia="en-GB"/>
             </w:rPr>
           </w:pPr>
-          <w:hyperlink w:anchor="_Toc130851618" w:history="1">
+          <w:hyperlink w:anchor="_Toc130871931" w:history="1">
             <w:r>
               <w:rPr>
                 <w:rStyle w:val="Hyperlink"/>
@@ -1923,7 +1900,7 @@
                 <w:noProof/>
                 <w:webHidden/>
               </w:rPr>
-              <w:instrText xml:space="preserve"> PAGEREF _Toc130851618 \h </w:instrText>
+              <w:instrText xml:space="preserve"> PAGEREF _Toc130871931 \h </w:instrText>
             </w:r>
             <w:r>
               <w:rPr>
@@ -1965,7 +1942,7 @@
               <w:lang w:val="en-GB" w:eastAsia="en-GB"/>
             </w:rPr>
           </w:pPr>
-          <w:hyperlink w:anchor="_Toc130851619" w:history="1">
+          <w:hyperlink w:anchor="_Toc130871932" w:history="1">
             <w:r>
               <w:rPr>
                 <w:rStyle w:val="Hyperlink"/>
@@ -2016,7 +1993,7 @@
                 <w:noProof/>
                 <w:webHidden/>
               </w:rPr>
-              <w:instrText xml:space="preserve"> PAGEREF _Toc130851619 \h </w:instrText>
+              <w:instrText xml:space="preserve"> PAGEREF _Toc130871932 \h </w:instrText>
             </w:r>
             <w:r>
               <w:rPr>
@@ -2058,7 +2035,7 @@
               <w:lang w:eastAsia="en-GB"/>
             </w:rPr>
           </w:pPr>
-          <w:hyperlink w:anchor="_Toc130851620" w:history="1">
+          <w:hyperlink w:anchor="_Toc130871933" w:history="1">
             <w:r>
               <w:rPr>
                 <w:rStyle w:val="Hyperlink"/>
@@ -2107,7 +2084,7 @@
                 <w:noProof/>
                 <w:webHidden/>
               </w:rPr>
-              <w:instrText xml:space="preserve"> PAGEREF _Toc130851620 \h </w:instrText>
+              <w:instrText xml:space="preserve"> PAGEREF _Toc130871933 \h </w:instrText>
             </w:r>
             <w:r>
               <w:rPr>
@@ -2127,7 +2104,7 @@
                 <w:noProof/>
                 <w:webHidden/>
               </w:rPr>
-              <w:t>28</w:t>
+              <w:t>29</w:t>
             </w:r>
             <w:r>
               <w:rPr>
@@ -2149,7 +2126,7 @@
               <w:lang w:eastAsia="en-GB"/>
             </w:rPr>
           </w:pPr>
-          <w:hyperlink w:anchor="_Toc130851621" w:history="1">
+          <w:hyperlink w:anchor="_Toc130871934" w:history="1">
             <w:r>
               <w:rPr>
                 <w:rStyle w:val="Hyperlink"/>
@@ -2198,7 +2175,7 @@
                 <w:noProof/>
                 <w:webHidden/>
               </w:rPr>
-              <w:instrText xml:space="preserve"> PAGEREF _Toc130851621 \h </w:instrText>
+              <w:instrText xml:space="preserve"> PAGEREF _Toc130871934 \h </w:instrText>
             </w:r>
             <w:r>
               <w:rPr>
@@ -2218,7 +2195,7 @@
                 <w:noProof/>
                 <w:webHidden/>
               </w:rPr>
-              <w:t>29</w:t>
+              <w:t>30</w:t>
             </w:r>
             <w:r>
               <w:rPr>
@@ -2240,7 +2217,7 @@
               <w:lang w:eastAsia="en-GB"/>
             </w:rPr>
           </w:pPr>
-          <w:hyperlink w:anchor="_Toc130851622" w:history="1">
+          <w:hyperlink w:anchor="_Toc130871935" w:history="1">
             <w:r>
               <w:rPr>
                 <w:rStyle w:val="Hyperlink"/>
@@ -2289,7 +2266,7 @@
                 <w:noProof/>
                 <w:webHidden/>
               </w:rPr>
-              <w:instrText xml:space="preserve"> PAGEREF _Toc130851622 \h </w:instrText>
+              <w:instrText xml:space="preserve"> PAGEREF _Toc130871935 \h </w:instrText>
             </w:r>
             <w:r>
               <w:rPr>
@@ -2309,7 +2286,7 @@
                 <w:noProof/>
                 <w:webHidden/>
               </w:rPr>
-              <w:t>29</w:t>
+              <w:t>31</w:t>
             </w:r>
             <w:r>
               <w:rPr>
@@ -2331,7 +2308,7 @@
               <w:lang w:eastAsia="en-GB"/>
             </w:rPr>
           </w:pPr>
-          <w:hyperlink w:anchor="_Toc130851623" w:history="1">
+          <w:hyperlink w:anchor="_Toc130871936" w:history="1">
             <w:r>
               <w:rPr>
                 <w:rStyle w:val="Hyperlink"/>
@@ -2359,7 +2336,27 @@
                 <w:noProof/>
                 <w:shd w:val="clear" w:color="auto" w:fill="FFFFFF"/>
               </w:rPr>
-              <w:t>Professional Issues</w:t>
+              <w:t xml:space="preserve">Professional </w:t>
+            </w:r>
+            <w:r>
+              <w:rPr>
+                <w:rStyle w:val="Hyperlink"/>
+                <w:rFonts w:cs="Arial"/>
+                <w:b/>
+                <w:noProof/>
+                <w:shd w:val="clear" w:color="auto" w:fill="FFFFFF"/>
+              </w:rPr>
+              <w:t>I</w:t>
+            </w:r>
+            <w:r>
+              <w:rPr>
+                <w:rStyle w:val="Hyperlink"/>
+                <w:rFonts w:cs="Arial"/>
+                <w:b/>
+                <w:noProof/>
+                <w:shd w:val="clear" w:color="auto" w:fill="FFFFFF"/>
+              </w:rPr>
+              <w:t>ssues</w:t>
             </w:r>
             <w:r>
               <w:rPr>
@@ -2380,7 +2377,7 @@
                 <w:noProof/>
                 <w:webHidden/>
               </w:rPr>
-              <w:instrText xml:space="preserve"> PAGEREF _Toc130851623 \h </w:instrText>
+              <w:instrText xml:space="preserve"> PAGEREF _Toc130871936 \h </w:instrText>
             </w:r>
             <w:r>
               <w:rPr>
@@ -2400,7 +2397,7 @@
                 <w:noProof/>
                 <w:webHidden/>
               </w:rPr>
-              <w:t>30</w:t>
+              <w:t>31</w:t>
             </w:r>
             <w:r>
               <w:rPr>
@@ -2422,7 +2419,7 @@
               <w:lang w:eastAsia="en-GB"/>
             </w:rPr>
           </w:pPr>
-          <w:hyperlink w:anchor="_Toc130851624" w:history="1">
+          <w:hyperlink w:anchor="_Toc130871937" w:history="1">
             <w:r>
               <w:rPr>
                 <w:rStyle w:val="Hyperlink"/>
@@ -2471,7 +2468,7 @@
                 <w:noProof/>
                 <w:webHidden/>
               </w:rPr>
-              <w:instrText xml:space="preserve"> PAGEREF _Toc130851624 \h </w:instrText>
+              <w:instrText xml:space="preserve"> PAGEREF _Toc130871937 \h </w:instrText>
             </w:r>
             <w:r>
               <w:rPr>
@@ -2491,7 +2488,7 @@
                 <w:noProof/>
                 <w:webHidden/>
               </w:rPr>
-              <w:t>30</w:t>
+              <w:t>32</w:t>
             </w:r>
             <w:r>
               <w:rPr>
@@ -2513,7 +2510,7 @@
               <w:lang w:eastAsia="en-GB"/>
             </w:rPr>
           </w:pPr>
-          <w:hyperlink w:anchor="_Toc130851625" w:history="1">
+          <w:hyperlink w:anchor="_Toc130871938" w:history="1">
             <w:r>
               <w:rPr>
                 <w:rStyle w:val="Hyperlink"/>
@@ -2562,7 +2559,7 @@
                 <w:noProof/>
                 <w:webHidden/>
               </w:rPr>
-              <w:instrText xml:space="preserve"> PAGEREF _Toc130851625 \h </w:instrText>
+              <w:instrText xml:space="preserve"> PAGEREF _Toc130871938 \h </w:instrText>
             </w:r>
             <w:r>
               <w:rPr>
@@ -2582,7 +2579,7 @@
                 <w:noProof/>
                 <w:webHidden/>
               </w:rPr>
-              <w:t>31</w:t>
+              <w:t>34</w:t>
             </w:r>
             <w:r>
               <w:rPr>
@@ -2604,7 +2601,7 @@
               <w:lang w:eastAsia="en-GB"/>
             </w:rPr>
           </w:pPr>
-          <w:hyperlink w:anchor="_Toc130851626" w:history="1">
+          <w:hyperlink w:anchor="_Toc130871939" w:history="1">
             <w:r>
               <w:rPr>
                 <w:rStyle w:val="Hyperlink"/>
@@ -2653,7 +2650,7 @@
                 <w:noProof/>
                 <w:webHidden/>
               </w:rPr>
-              <w:instrText xml:space="preserve"> PAGEREF _Toc130851626 \h </w:instrText>
+              <w:instrText xml:space="preserve"> PAGEREF _Toc130871939 \h </w:instrText>
             </w:r>
             <w:r>
               <w:rPr>
@@ -2673,7 +2670,7 @@
                 <w:noProof/>
                 <w:webHidden/>
               </w:rPr>
-              <w:t>34</w:t>
+              <w:t>36</w:t>
             </w:r>
             <w:r>
               <w:rPr>
@@ -2695,7 +2692,7 @@
               <w:lang w:val="en-GB" w:eastAsia="en-GB"/>
             </w:rPr>
           </w:pPr>
-          <w:hyperlink w:anchor="_Toc130851627" w:history="1">
+          <w:hyperlink w:anchor="_Toc130871940" w:history="1">
             <w:r>
               <w:rPr>
                 <w:rStyle w:val="Hyperlink"/>
@@ -2746,7 +2743,7 @@
                 <w:noProof/>
                 <w:webHidden/>
               </w:rPr>
-              <w:instrText xml:space="preserve"> PAGEREF _Toc130851627 \h </w:instrText>
+              <w:instrText xml:space="preserve"> PAGEREF _Toc130871940 \h </w:instrText>
             </w:r>
             <w:r>
               <w:rPr>
@@ -2766,7 +2763,7 @@
                 <w:noProof/>
                 <w:webHidden/>
               </w:rPr>
-              <w:t>34</w:t>
+              <w:t>36</w:t>
             </w:r>
             <w:r>
               <w:rPr>
@@ -2788,7 +2785,7 @@
               <w:lang w:val="en-GB" w:eastAsia="en-GB"/>
             </w:rPr>
           </w:pPr>
-          <w:hyperlink w:anchor="_Toc130851628" w:history="1">
+          <w:hyperlink w:anchor="_Toc130871941" w:history="1">
             <w:r>
               <w:rPr>
                 <w:rStyle w:val="Hyperlink"/>
@@ -2839,7 +2836,7 @@
                 <w:noProof/>
                 <w:webHidden/>
               </w:rPr>
-              <w:instrText xml:space="preserve"> PAGEREF _Toc130851628 \h </w:instrText>
+              <w:instrText xml:space="preserve"> PAGEREF _Toc130871941 \h </w:instrText>
             </w:r>
             <w:r>
               <w:rPr>
@@ -2859,7 +2856,7 @@
                 <w:noProof/>
                 <w:webHidden/>
               </w:rPr>
-              <w:t>34</w:t>
+              <w:t>36</w:t>
             </w:r>
             <w:r>
               <w:rPr>
@@ -2922,7 +2919,7 @@
           <w:szCs w:val="44"/>
         </w:rPr>
       </w:pPr>
-      <w:bookmarkStart w:id="0" w:name="_Toc130851606"/>
+      <w:bookmarkStart w:id="0" w:name="_Toc130871919"/>
       <w:r>
         <w:rPr>
           <w:rFonts w:ascii="Arial" w:hAnsi="Arial" w:cs="Arial"/>
@@ -3158,7 +3155,7 @@
           <w:szCs w:val="32"/>
         </w:rPr>
       </w:pPr>
-      <w:bookmarkStart w:id="1" w:name="_Toc130851607"/>
+      <w:bookmarkStart w:id="1" w:name="_Toc130871920"/>
       <w:r>
         <w:rPr>
           <w:rFonts w:ascii="Arial" w:hAnsi="Arial" w:cs="Arial"/>
@@ -3545,7 +3542,7 @@
           <w:szCs w:val="36"/>
         </w:rPr>
       </w:pPr>
-      <w:bookmarkStart w:id="2" w:name="_Toc130851608"/>
+      <w:bookmarkStart w:id="2" w:name="_Toc130871921"/>
       <w:r>
         <w:rPr>
           <w:rFonts w:ascii="Arial" w:hAnsi="Arial" w:cs="Arial"/>
@@ -3821,7 +3818,7 @@
           <w:szCs w:val="24"/>
         </w:rPr>
       </w:pPr>
-      <w:bookmarkStart w:id="3" w:name="_Toc130851609"/>
+      <w:bookmarkStart w:id="3" w:name="_Toc130871922"/>
       <w:r>
         <w:rPr>
           <w:rFonts w:ascii="Arial" w:hAnsi="Arial" w:cs="Arial"/>
@@ -4244,7 +4241,23 @@
           <w:rFonts w:ascii="Courier New" w:hAnsi="Courier New" w:cs="Courier New"/>
           <w:lang w:val="en-GB"/>
         </w:rPr>
-        <w:t>file = file.dropna(axis = 0)</w:t>
+        <w:t xml:space="preserve">file = </w:t>
+      </w:r>
+      <w:proofErr w:type="gramStart"/>
+      <w:r>
+        <w:rPr>
+          <w:rFonts w:ascii="Courier New" w:hAnsi="Courier New" w:cs="Courier New"/>
+          <w:lang w:val="en-GB"/>
+        </w:rPr>
+        <w:t>file.dropna</w:t>
+      </w:r>
+      <w:proofErr w:type="gramEnd"/>
+      <w:r>
+        <w:rPr>
+          <w:rFonts w:ascii="Courier New" w:hAnsi="Courier New" w:cs="Courier New"/>
+          <w:lang w:val="en-GB"/>
+        </w:rPr>
+        <w:t>(axis = 0)</w:t>
       </w:r>
     </w:p>
     <w:p>
@@ -4639,7 +4652,7 @@
           <w:szCs w:val="24"/>
         </w:rPr>
       </w:pPr>
-      <w:bookmarkStart w:id="4" w:name="_Toc130851610"/>
+      <w:bookmarkStart w:id="4" w:name="_Toc130871923"/>
       <w:r>
         <w:rPr>
           <w:rFonts w:ascii="Arial" w:hAnsi="Arial" w:cs="Arial"/>
@@ -4820,7 +4833,15 @@
         <w:pStyle w:val="NormalWeb"/>
       </w:pPr>
       <w:r>
-        <w:t>To overcome this problem, I used Scikit-Learn's LabelEncoder() feature, which assigns numerical values to strings between 0 and the number of values – 1. This allowed me to include the variables with string values in my algorithms and obtain more accurate results in predicting the selling price of the cars. Overall, these adjustments helped me to obtain a more comprehensive understanding of the data and make more informed decisions in my analysis.</w:t>
+        <w:t xml:space="preserve">To overcome this problem, I used Scikit-Learn's </w:t>
+      </w:r>
+      <w:proofErr w:type="gramStart"/>
+      <w:r>
+        <w:t>LabelEncoder(</w:t>
+      </w:r>
+      <w:proofErr w:type="gramEnd"/>
+      <w:r>
+        <w:t>) feature, which assigns numerical values to strings between 0 and the number of values – 1. This allowed me to include the variables with string values in my algorithms and obtain more accurate results in predicting the selling price of the cars. Overall, these adjustments helped me to obtain a more comprehensive understanding of the data and make more informed decisions in my analysis.</w:t>
       </w:r>
     </w:p>
     <w:p>
@@ -4835,7 +4856,21 @@
         <w:rPr>
           <w:rFonts w:ascii="Courier New" w:hAnsi="Courier New" w:cs="Courier New"/>
         </w:rPr>
-        <w:t>modelEncoder = LabelEncoder()</w:t>
+        <w:t xml:space="preserve">modelEncoder = </w:t>
+      </w:r>
+      <w:proofErr w:type="gramStart"/>
+      <w:r>
+        <w:rPr>
+          <w:rFonts w:ascii="Courier New" w:hAnsi="Courier New" w:cs="Courier New"/>
+        </w:rPr>
+        <w:t>LabelEncoder(</w:t>
+      </w:r>
+      <w:proofErr w:type="gramEnd"/>
+      <w:r>
+        <w:rPr>
+          <w:rFonts w:ascii="Courier New" w:hAnsi="Courier New" w:cs="Courier New"/>
+        </w:rPr>
+        <w:t>)</w:t>
       </w:r>
     </w:p>
     <w:p>
@@ -4855,6 +4890,7 @@
           <w:rFonts w:ascii="Courier New" w:hAnsi="Courier New" w:cs="Courier New"/>
         </w:rPr>
       </w:pPr>
+      <w:proofErr w:type="gramStart"/>
       <w:r>
         <w:rPr>
           <w:rFonts w:ascii="Courier New" w:hAnsi="Courier New" w:cs="Courier New"/>
@@ -4873,6 +4909,7 @@
         </w:rPr>
         <w:t>file</w:t>
       </w:r>
+      <w:proofErr w:type="gramEnd"/>
       <w:r>
         <w:rPr>
           <w:rFonts w:ascii="Courier New" w:hAnsi="Courier New" w:cs="Courier New"/>
@@ -5006,7 +5043,21 @@
         <w:rPr>
           <w:rFonts w:ascii="Courier New" w:hAnsi="Courier New" w:cs="Courier New"/>
         </w:rPr>
-        <w:t>file = file.head(5000)</w:t>
+        <w:t xml:space="preserve">file = </w:t>
+      </w:r>
+      <w:proofErr w:type="gramStart"/>
+      <w:r>
+        <w:rPr>
+          <w:rFonts w:ascii="Courier New" w:hAnsi="Courier New" w:cs="Courier New"/>
+        </w:rPr>
+        <w:t>file.head</w:t>
+      </w:r>
+      <w:proofErr w:type="gramEnd"/>
+      <w:r>
+        <w:rPr>
+          <w:rFonts w:ascii="Courier New" w:hAnsi="Courier New" w:cs="Courier New"/>
+        </w:rPr>
+        <w:t>(5000)</w:t>
       </w:r>
     </w:p>
     <w:p>
@@ -5071,7 +5122,7 @@
           <w:szCs w:val="24"/>
         </w:rPr>
       </w:pPr>
-      <w:bookmarkStart w:id="5" w:name="_Toc130851611"/>
+      <w:bookmarkStart w:id="5" w:name="_Toc130871924"/>
       <w:r>
         <w:rPr>
           <w:rFonts w:ascii="Arial" w:hAnsi="Arial" w:cs="Arial"/>
@@ -5338,7 +5389,7 @@
           <w:szCs w:val="24"/>
         </w:rPr>
       </w:pPr>
-      <w:bookmarkStart w:id="6" w:name="_Toc130851612"/>
+      <w:bookmarkStart w:id="6" w:name="_Toc130871925"/>
       <w:r>
         <w:rPr>
           <w:rFonts w:ascii="Arial" w:hAnsi="Arial" w:cs="Arial"/>
@@ -5452,7 +5503,21 @@
         <w:rPr>
           <w:rFonts w:ascii="Arial" w:hAnsi="Arial" w:cs="Arial"/>
         </w:rPr>
-        <w:t xml:space="preserve"> we can already deduce a number of facts</w:t>
+        <w:t xml:space="preserve"> we can already deduce </w:t>
+      </w:r>
+      <w:proofErr w:type="gramStart"/>
+      <w:r>
+        <w:rPr>
+          <w:rFonts w:ascii="Arial" w:hAnsi="Arial" w:cs="Arial"/>
+        </w:rPr>
+        <w:t>a number of</w:t>
+      </w:r>
+      <w:proofErr w:type="gramEnd"/>
+      <w:r>
+        <w:rPr>
+          <w:rFonts w:ascii="Arial" w:hAnsi="Arial" w:cs="Arial"/>
+        </w:rPr>
+        <w:t xml:space="preserve"> facts</w:t>
       </w:r>
       <w:r>
         <w:rPr>
@@ -5804,6 +5869,7 @@
         <w:lastRenderedPageBreak/>
         <w:t xml:space="preserve">When purchasing a used car, mileage is often a key consideration as it can impact the car's reliability. Cars with higher mileage may have endured more stress, which can cause issues with the engine or other components. Figure 2 provides a more detailed view of how mileage impacts the selling price of a used car. As expected, cars with higher mileage tend to be older and sell for less. This supports the idea that buyers are willing to pay more for newer cars with lower mileage. However, it is important to note that other factors such as the car's </w:t>
       </w:r>
+      <w:proofErr w:type="gramStart"/>
       <w:r>
         <w:rPr>
           <w:rFonts w:ascii="Arial" w:hAnsi="Arial" w:cs="Arial"/>
@@ -5812,6 +5878,7 @@
         </w:rPr>
         <w:t>make</w:t>
       </w:r>
+      <w:proofErr w:type="gramEnd"/>
       <w:r>
         <w:rPr>
           <w:rFonts w:ascii="Arial" w:hAnsi="Arial" w:cs="Arial"/>
@@ -6048,7 +6115,25 @@
           <w:szCs w:val="22"/>
           <w:lang w:val="en-GB"/>
         </w:rPr>
-        <w:t>shown below further illustrates the correlation between price and year, highlighting the stark difference between the two factors. As we can see, the prices of newer cars tend to be higher than those of older cars. This could be attributed to a number of factors. Firstly, newer cars tend to have less mileage and therefore less wear and tear, which could lead to higher reliability and in turn, higher prices. Additionally, newer cars often come with more advanced features and technology, which could also contribute to their higher prices. It is also important to note that the demand for newer cars may also be a factor in the higher prices, with many consumers willing to pay a premium for the latest models</w:t>
+        <w:t xml:space="preserve">shown below further illustrates the correlation between price and year, highlighting the stark difference between the two factors. As we can see, the prices of newer cars tend to be higher than those of older cars. This could be attributed to </w:t>
+      </w:r>
+      <w:proofErr w:type="gramStart"/>
+      <w:r>
+        <w:rPr>
+          <w:rFonts w:ascii="Arial" w:hAnsi="Arial" w:cs="Arial"/>
+          <w:szCs w:val="22"/>
+          <w:lang w:val="en-GB"/>
+        </w:rPr>
+        <w:t>a number of</w:t>
+      </w:r>
+      <w:proofErr w:type="gramEnd"/>
+      <w:r>
+        <w:rPr>
+          <w:rFonts w:ascii="Arial" w:hAnsi="Arial" w:cs="Arial"/>
+          <w:szCs w:val="22"/>
+          <w:lang w:val="en-GB"/>
+        </w:rPr>
+        <w:t xml:space="preserve"> factors. Firstly, newer cars tend to have less mileage and therefore less wear and tear, which could lead to higher reliability and in turn, higher prices. Additionally, newer cars often come with more advanced features and technology, which could also contribute to their higher prices. It is also important to note that the demand for newer cars may also be a factor in the higher prices, with many consumers willing to pay a premium for the latest models</w:t>
       </w:r>
       <w:r>
         <w:rPr>
@@ -6252,7 +6337,7 @@
           <w:szCs w:val="36"/>
         </w:rPr>
       </w:pPr>
-      <w:bookmarkStart w:id="7" w:name="_Toc130851613"/>
+      <w:bookmarkStart w:id="7" w:name="_Toc130871926"/>
       <w:r>
         <w:rPr>
           <w:rFonts w:ascii="Arial" w:hAnsi="Arial" w:cs="Arial"/>
@@ -6275,13 +6360,23 @@
           <w:szCs w:val="22"/>
         </w:rPr>
       </w:pPr>
-      <w:r>
-        <w:rPr>
-          <w:rFonts w:ascii="Arial" w:hAnsi="Arial" w:cs="Arial"/>
-          <w:sz w:val="22"/>
-          <w:szCs w:val="22"/>
-        </w:rPr>
-        <w:t>In order to ensure that the outcomes of the project were reliable, I split the dataset used into two subsets: a training subset and a testing subset. The training subset consisted of 75% of the data, while the testing subset was made up of the remaining 25%. By using such a large training set, I was able to increase the reliability of the outcomes.</w:t>
+      <w:proofErr w:type="gramStart"/>
+      <w:r>
+        <w:rPr>
+          <w:rFonts w:ascii="Arial" w:hAnsi="Arial" w:cs="Arial"/>
+          <w:sz w:val="22"/>
+          <w:szCs w:val="22"/>
+        </w:rPr>
+        <w:t>In order to</w:t>
+      </w:r>
+      <w:proofErr w:type="gramEnd"/>
+      <w:r>
+        <w:rPr>
+          <w:rFonts w:ascii="Arial" w:hAnsi="Arial" w:cs="Arial"/>
+          <w:sz w:val="22"/>
+          <w:szCs w:val="22"/>
+        </w:rPr>
+        <w:t xml:space="preserve"> ensure that the outcomes of the project were reliable, I split the dataset used into two subsets: a training subset and a testing subset. The training subset consisted of 75% of the data, while the testing subset was made up of the remaining 25%. By using such a large training set, I was able to increase the reliability of the outcomes.</w:t>
       </w:r>
     </w:p>
     <w:p>
@@ -6377,7 +6472,7 @@
           <w:shd w:val="clear" w:color="auto" w:fill="FFFFFF"/>
         </w:rPr>
       </w:pPr>
-      <w:bookmarkStart w:id="8" w:name="_Toc130851614"/>
+      <w:bookmarkStart w:id="8" w:name="_Toc130871927"/>
       <w:r>
         <w:rPr>
           <w:rFonts w:ascii="Arial" w:hAnsi="Arial" w:cs="Arial"/>
@@ -6617,8 +6712,9 @@
           <w:szCs w:val="28"/>
           <w:shd w:val="clear" w:color="auto" w:fill="FFFFFF"/>
         </w:rPr>
-        <w:t xml:space="preserve">y = mx + c  </w:t>
-      </w:r>
+        <w:t>y = mx + c</w:t>
+      </w:r>
+      <w:proofErr w:type="gramStart"/>
       <w:r>
         <w:rPr>
           <w:rFonts w:ascii="Arial" w:hAnsi="Arial" w:cs="Arial"/>
@@ -6626,7 +6722,7 @@
           <w:szCs w:val="28"/>
           <w:shd w:val="clear" w:color="auto" w:fill="FFFFFF"/>
         </w:rPr>
-        <w:t xml:space="preserve"> </w:t>
+        <w:t xml:space="preserve">  </w:t>
       </w:r>
       <w:r>
         <w:rPr>
@@ -6635,7 +6731,26 @@
           <w:szCs w:val="28"/>
           <w:shd w:val="clear" w:color="auto" w:fill="FFFFFF"/>
         </w:rPr>
-        <w:t>(1)</w:t>
+        <w:t xml:space="preserve"> </w:t>
+      </w:r>
+      <w:r>
+        <w:rPr>
+          <w:rFonts w:ascii="Arial" w:hAnsi="Arial" w:cs="Arial"/>
+          <w:sz w:val="28"/>
+          <w:szCs w:val="28"/>
+          <w:shd w:val="clear" w:color="auto" w:fill="FFFFFF"/>
+        </w:rPr>
+        <w:t>(</w:t>
+      </w:r>
+      <w:proofErr w:type="gramEnd"/>
+      <w:r>
+        <w:rPr>
+          <w:rFonts w:ascii="Arial" w:hAnsi="Arial" w:cs="Arial"/>
+          <w:sz w:val="28"/>
+          <w:szCs w:val="28"/>
+          <w:shd w:val="clear" w:color="auto" w:fill="FFFFFF"/>
+        </w:rPr>
+        <w:t>1)</w:t>
       </w:r>
     </w:p>
     <w:p>
@@ -6843,7 +6958,25 @@
           <w:szCs w:val="22"/>
           <w:shd w:val="clear" w:color="auto" w:fill="FFFFFF"/>
         </w:rPr>
-        <w:t>This is also known as univariate regression analysis. The goal is to measure the relationship between the two variables, similar to correlation, but with the added distinction between the dependent and independent variables.</w:t>
+        <w:t xml:space="preserve">This is also known as univariate regression analysis. The goal is to measure the relationship between the two variables, </w:t>
+      </w:r>
+      <w:proofErr w:type="gramStart"/>
+      <w:r>
+        <w:rPr>
+          <w:rFonts w:ascii="Arial" w:hAnsi="Arial" w:cs="Arial"/>
+          <w:szCs w:val="22"/>
+          <w:shd w:val="clear" w:color="auto" w:fill="FFFFFF"/>
+        </w:rPr>
+        <w:t>similar to</w:t>
+      </w:r>
+      <w:proofErr w:type="gramEnd"/>
+      <w:r>
+        <w:rPr>
+          <w:rFonts w:ascii="Arial" w:hAnsi="Arial" w:cs="Arial"/>
+          <w:szCs w:val="22"/>
+          <w:shd w:val="clear" w:color="auto" w:fill="FFFFFF"/>
+        </w:rPr>
+        <w:t xml:space="preserve"> correlation, but with the added distinction between the dependent and independent variables.</w:t>
       </w:r>
     </w:p>
     <w:p>
@@ -7574,7 +7707,25 @@
           <w:b/>
           <w:bCs/>
         </w:rPr>
-        <w:t xml:space="preserve">def __init__(self, </w:t>
+        <w:t>def __init_</w:t>
+      </w:r>
+      <w:proofErr w:type="gramStart"/>
+      <w:r>
+        <w:rPr>
+          <w:rFonts w:ascii="Courier New" w:hAnsi="Courier New" w:cs="Courier New"/>
+          <w:b/>
+          <w:bCs/>
+        </w:rPr>
+        <w:t>_(</w:t>
+      </w:r>
+      <w:proofErr w:type="gramEnd"/>
+      <w:r>
+        <w:rPr>
+          <w:rFonts w:ascii="Courier New" w:hAnsi="Courier New" w:cs="Courier New"/>
+          <w:b/>
+          <w:bCs/>
+        </w:rPr>
+        <w:t xml:space="preserve">self, </w:t>
       </w:r>
       <w:proofErr w:type="spellStart"/>
       <w:r>
@@ -7605,11 +7756,19 @@
         </w:rPr>
       </w:pPr>
       <w:proofErr w:type="spellStart"/>
-      <w:r>
-        <w:rPr>
-          <w:rFonts w:ascii="Courier New" w:hAnsi="Courier New" w:cs="Courier New"/>
-        </w:rPr>
-        <w:t>self.learning_rate</w:t>
+      <w:proofErr w:type="gramStart"/>
+      <w:r>
+        <w:rPr>
+          <w:rFonts w:ascii="Courier New" w:hAnsi="Courier New" w:cs="Courier New"/>
+        </w:rPr>
+        <w:t>self.learning</w:t>
+      </w:r>
+      <w:proofErr w:type="gramEnd"/>
+      <w:r>
+        <w:rPr>
+          <w:rFonts w:ascii="Courier New" w:hAnsi="Courier New" w:cs="Courier New"/>
+        </w:rPr>
+        <w:t>_rate</w:t>
       </w:r>
       <w:proofErr w:type="spellEnd"/>
       <w:r>
@@ -7637,6 +7796,7 @@
         </w:rPr>
       </w:pPr>
       <w:proofErr w:type="spellStart"/>
+      <w:proofErr w:type="gramStart"/>
       <w:r>
         <w:rPr>
           <w:rFonts w:ascii="Courier New" w:hAnsi="Courier New" w:cs="Courier New"/>
@@ -7644,6 +7804,7 @@
         <w:t>self.iterations</w:t>
       </w:r>
       <w:proofErr w:type="spellEnd"/>
+      <w:proofErr w:type="gramEnd"/>
       <w:r>
         <w:rPr>
           <w:rFonts w:ascii="Courier New" w:hAnsi="Courier New" w:cs="Courier New"/>
@@ -7661,6 +7822,7 @@
         </w:rPr>
       </w:pPr>
       <w:proofErr w:type="spellStart"/>
+      <w:proofErr w:type="gramStart"/>
       <w:r>
         <w:rPr>
           <w:rFonts w:ascii="Courier New" w:hAnsi="Courier New" w:cs="Courier New"/>
@@ -7668,6 +7830,7 @@
         <w:t>self.weights</w:t>
       </w:r>
       <w:proofErr w:type="spellEnd"/>
+      <w:proofErr w:type="gramEnd"/>
       <w:r>
         <w:rPr>
           <w:rFonts w:ascii="Courier New" w:hAnsi="Courier New" w:cs="Courier New"/>
@@ -7924,7 +8087,23 @@
           <w:rFonts w:ascii="Arial" w:hAnsi="Arial" w:cs="Arial"/>
           <w:szCs w:val="22"/>
         </w:rPr>
-        <w:t xml:space="preserve"> at this point, which means they will be initialized later in the </w:t>
+        <w:t xml:space="preserve"> at this point, which means they will </w:t>
+      </w:r>
+      <w:proofErr w:type="gramStart"/>
+      <w:r>
+        <w:rPr>
+          <w:rFonts w:ascii="Arial" w:hAnsi="Arial" w:cs="Arial"/>
+          <w:szCs w:val="22"/>
+        </w:rPr>
+        <w:t>be initialized</w:t>
+      </w:r>
+      <w:proofErr w:type="gramEnd"/>
+      <w:r>
+        <w:rPr>
+          <w:rFonts w:ascii="Arial" w:hAnsi="Arial" w:cs="Arial"/>
+          <w:szCs w:val="22"/>
+        </w:rPr>
+        <w:t xml:space="preserve"> later in the </w:t>
       </w:r>
       <w:r>
         <w:rPr>
@@ -7971,7 +8150,25 @@
           <w:b/>
           <w:bCs/>
         </w:rPr>
-        <w:t xml:space="preserve">def fit(self, </w:t>
+        <w:t xml:space="preserve">def </w:t>
+      </w:r>
+      <w:proofErr w:type="gramStart"/>
+      <w:r>
+        <w:rPr>
+          <w:rFonts w:ascii="Courier New" w:hAnsi="Courier New" w:cs="Courier New"/>
+          <w:b/>
+          <w:bCs/>
+        </w:rPr>
+        <w:t>fit(</w:t>
+      </w:r>
+      <w:proofErr w:type="gramEnd"/>
+      <w:r>
+        <w:rPr>
+          <w:rFonts w:ascii="Courier New" w:hAnsi="Courier New" w:cs="Courier New"/>
+          <w:b/>
+          <w:bCs/>
+        </w:rPr>
+        <w:t xml:space="preserve">self, </w:t>
       </w:r>
       <w:proofErr w:type="spellStart"/>
       <w:r>
@@ -8026,6 +8223,7 @@
         <w:t xml:space="preserve">X = </w:t>
       </w:r>
       <w:proofErr w:type="spellStart"/>
+      <w:proofErr w:type="gramStart"/>
       <w:r>
         <w:rPr>
           <w:rFonts w:ascii="Courier New" w:hAnsi="Courier New" w:cs="Courier New"/>
@@ -8033,6 +8231,7 @@
         <w:t>np.insert</w:t>
       </w:r>
       <w:proofErr w:type="spellEnd"/>
+      <w:proofErr w:type="gramEnd"/>
       <w:r>
         <w:rPr>
           <w:rFonts w:ascii="Courier New" w:hAnsi="Courier New" w:cs="Courier New"/>
@@ -8064,6 +8263,7 @@
         </w:rPr>
       </w:pPr>
       <w:proofErr w:type="spellStart"/>
+      <w:proofErr w:type="gramStart"/>
       <w:r>
         <w:rPr>
           <w:rFonts w:ascii="Courier New" w:hAnsi="Courier New" w:cs="Courier New"/>
@@ -8071,6 +8271,7 @@
         <w:t>self.weights</w:t>
       </w:r>
       <w:proofErr w:type="spellEnd"/>
+      <w:proofErr w:type="gramEnd"/>
       <w:r>
         <w:rPr>
           <w:rFonts w:ascii="Courier New" w:hAnsi="Courier New" w:cs="Courier New"/>
@@ -8157,7 +8358,21 @@
         <w:rPr>
           <w:rFonts w:ascii="Courier New" w:hAnsi="Courier New" w:cs="Courier New"/>
         </w:rPr>
-        <w:t xml:space="preserve"> = np.dot(X, </w:t>
+        <w:t xml:space="preserve"> = </w:t>
+      </w:r>
+      <w:proofErr w:type="gramStart"/>
+      <w:r>
+        <w:rPr>
+          <w:rFonts w:ascii="Courier New" w:hAnsi="Courier New" w:cs="Courier New"/>
+        </w:rPr>
+        <w:t>np.dot(</w:t>
+      </w:r>
+      <w:proofErr w:type="gramEnd"/>
+      <w:r>
+        <w:rPr>
+          <w:rFonts w:ascii="Courier New" w:hAnsi="Courier New" w:cs="Courier New"/>
+        </w:rPr>
+        <w:t xml:space="preserve">X, </w:t>
       </w:r>
       <w:proofErr w:type="spellStart"/>
       <w:r>
@@ -8305,8 +8520,16 @@
         <w:rPr>
           <w:rFonts w:ascii="Courier New" w:hAnsi="Courier New" w:cs="Courier New"/>
         </w:rPr>
-        <w:t>return self</w:t>
-      </w:r>
+        <w:t xml:space="preserve">return </w:t>
+      </w:r>
+      <w:proofErr w:type="gramStart"/>
+      <w:r>
+        <w:rPr>
+          <w:rFonts w:ascii="Courier New" w:hAnsi="Courier New" w:cs="Courier New"/>
+        </w:rPr>
+        <w:t>self</w:t>
+      </w:r>
+      <w:proofErr w:type="gramEnd"/>
     </w:p>
     <w:p>
       <w:pPr>
@@ -8549,6 +8772,7 @@
         <w:t>‘</w:t>
       </w:r>
       <w:proofErr w:type="spellStart"/>
+      <w:proofErr w:type="gramStart"/>
       <w:r>
         <w:rPr>
           <w:rFonts w:ascii="Arial" w:hAnsi="Arial" w:cs="Arial"/>
@@ -8557,6 +8781,7 @@
         <w:t>np.insert</w:t>
       </w:r>
       <w:proofErr w:type="spellEnd"/>
+      <w:proofErr w:type="gramEnd"/>
       <w:r>
         <w:rPr>
           <w:rFonts w:ascii="Arial" w:hAnsi="Arial" w:cs="Arial"/>
@@ -8922,7 +9147,25 @@
           <w:b/>
           <w:bCs/>
         </w:rPr>
-        <w:t xml:space="preserve">def predict(self, </w:t>
+        <w:t xml:space="preserve">def </w:t>
+      </w:r>
+      <w:proofErr w:type="gramStart"/>
+      <w:r>
+        <w:rPr>
+          <w:rFonts w:ascii="Courier New" w:hAnsi="Courier New" w:cs="Courier New"/>
+          <w:b/>
+          <w:bCs/>
+        </w:rPr>
+        <w:t>predict(</w:t>
+      </w:r>
+      <w:proofErr w:type="gramEnd"/>
+      <w:r>
+        <w:rPr>
+          <w:rFonts w:ascii="Courier New" w:hAnsi="Courier New" w:cs="Courier New"/>
+          <w:b/>
+          <w:bCs/>
+        </w:rPr>
+        <w:t xml:space="preserve">self, </w:t>
       </w:r>
       <w:proofErr w:type="spellStart"/>
       <w:r>
@@ -8967,6 +9210,7 @@
         <w:t xml:space="preserve"> = </w:t>
       </w:r>
       <w:proofErr w:type="spellStart"/>
+      <w:proofErr w:type="gramStart"/>
       <w:r>
         <w:rPr>
           <w:rFonts w:ascii="Courier New" w:hAnsi="Courier New" w:cs="Courier New"/>
@@ -8974,6 +9218,7 @@
         <w:t>np.insert</w:t>
       </w:r>
       <w:proofErr w:type="spellEnd"/>
+      <w:proofErr w:type="gramEnd"/>
       <w:r>
         <w:rPr>
           <w:rFonts w:ascii="Courier New" w:hAnsi="Courier New" w:cs="Courier New"/>
@@ -9008,9 +9253,17 @@
         <w:rPr>
           <w:rFonts w:ascii="Courier New" w:hAnsi="Courier New" w:cs="Courier New"/>
         </w:rPr>
-        <w:t>return np.dot(</w:t>
+        <w:t xml:space="preserve">return </w:t>
+      </w:r>
+      <w:proofErr w:type="gramStart"/>
+      <w:r>
+        <w:rPr>
+          <w:rFonts w:ascii="Courier New" w:hAnsi="Courier New" w:cs="Courier New"/>
+        </w:rPr>
+        <w:t>np.dot(</w:t>
       </w:r>
       <w:proofErr w:type="spellStart"/>
+      <w:proofErr w:type="gramEnd"/>
       <w:r>
         <w:rPr>
           <w:rFonts w:ascii="Courier New" w:hAnsi="Courier New" w:cs="Courier New"/>
@@ -9059,7 +9312,23 @@
           <w:rFonts w:ascii="Arial" w:hAnsi="Arial" w:cs="Arial"/>
           <w:szCs w:val="22"/>
         </w:rPr>
-        <w:t>The `predict` method is used to predict the values of the dependent variable for new observations. It takes in a matrix of independent variables with dimensions (m, n), where `m` is the number of new observations, and `n` is the number of features. The first step is to add a column of ones to the matrix `X`, using the `</w:t>
+        <w:t xml:space="preserve">The `predict` method </w:t>
+      </w:r>
+      <w:proofErr w:type="gramStart"/>
+      <w:r>
+        <w:rPr>
+          <w:rFonts w:ascii="Arial" w:hAnsi="Arial" w:cs="Arial"/>
+          <w:szCs w:val="22"/>
+        </w:rPr>
+        <w:t>is used</w:t>
+      </w:r>
+      <w:proofErr w:type="gramEnd"/>
+      <w:r>
+        <w:rPr>
+          <w:rFonts w:ascii="Arial" w:hAnsi="Arial" w:cs="Arial"/>
+          <w:szCs w:val="22"/>
+        </w:rPr>
+        <w:t xml:space="preserve"> to predict the values of the dependent variable for new observations. It takes in a matrix of independent variables with dimensions (m, n), where `m` is the number of new observations, and `n` is the number of features. The first step is to add a column of ones to the matrix `X`, using the `</w:t>
       </w:r>
       <w:proofErr w:type="spellStart"/>
       <w:r>
@@ -9097,7 +9366,23 @@
           <w:rFonts w:ascii="Arial" w:hAnsi="Arial" w:cs="Arial"/>
           <w:szCs w:val="22"/>
         </w:rPr>
-        <w:t xml:space="preserve"> using this algorithm is it simplicity to understand and implement with any dataset, and it does not require a lot of computational power to run.  However, there are many downsides to using this algorithm to predict the price of used cars. Linear regression assumes there is a linear relationship between the variables, meaning that non-linear relations will not provide accurate predictions. Additionally, linear regression can be sensitive to outliers in data, which I</w:t>
+        <w:t xml:space="preserve"> using this algorithm is it simplicity to understand and implement with any dataset, and it does not require a lot of computational power to run.  However, there are </w:t>
+      </w:r>
+      <w:proofErr w:type="gramStart"/>
+      <w:r>
+        <w:rPr>
+          <w:rFonts w:ascii="Arial" w:hAnsi="Arial" w:cs="Arial"/>
+          <w:szCs w:val="22"/>
+        </w:rPr>
+        <w:t>many</w:t>
+      </w:r>
+      <w:proofErr w:type="gramEnd"/>
+      <w:r>
+        <w:rPr>
+          <w:rFonts w:ascii="Arial" w:hAnsi="Arial" w:cs="Arial"/>
+          <w:szCs w:val="22"/>
+        </w:rPr>
+        <w:t xml:space="preserve"> downsides to using this algorithm to predict the price of used cars. Linear regression assumes there is a linear relationship between the variables, meaning that non-linear relations will not provide accurate predictions. Additionally, linear regression can be sensitive to outliers in data, which I</w:t>
       </w:r>
       <w:r>
         <w:rPr>
@@ -9142,7 +9427,7 @@
           <w:shd w:val="clear" w:color="auto" w:fill="FFFFFF"/>
         </w:rPr>
       </w:pPr>
-      <w:bookmarkStart w:id="10" w:name="_Toc130851615"/>
+      <w:bookmarkStart w:id="10" w:name="_Toc130871928"/>
       <w:r>
         <w:rPr>
           <w:rFonts w:ascii="Arial" w:hAnsi="Arial" w:cs="Arial"/>
@@ -9186,7 +9471,25 @@
           <w:szCs w:val="22"/>
           <w:shd w:val="clear" w:color="auto" w:fill="FFFFFF"/>
         </w:rPr>
-        <w:t>. It is a versatile algorithm that can be used for both classification and regression cases.</w:t>
+        <w:t xml:space="preserve">. It is a versatile algorithm that can </w:t>
+      </w:r>
+      <w:proofErr w:type="gramStart"/>
+      <w:r>
+        <w:rPr>
+          <w:rFonts w:ascii="Arial" w:hAnsi="Arial" w:cs="Arial"/>
+          <w:szCs w:val="22"/>
+          <w:shd w:val="clear" w:color="auto" w:fill="FFFFFF"/>
+        </w:rPr>
+        <w:t>be used</w:t>
+      </w:r>
+      <w:proofErr w:type="gramEnd"/>
+      <w:r>
+        <w:rPr>
+          <w:rFonts w:ascii="Arial" w:hAnsi="Arial" w:cs="Arial"/>
+          <w:szCs w:val="22"/>
+          <w:shd w:val="clear" w:color="auto" w:fill="FFFFFF"/>
+        </w:rPr>
+        <w:t xml:space="preserve"> for both classification and regression cases.</w:t>
       </w:r>
     </w:p>
     <w:p>
@@ -9515,7 +9818,25 @@
           <w:szCs w:val="22"/>
           <w:shd w:val="clear" w:color="auto" w:fill="FFFFFF"/>
         </w:rPr>
-        <w:t xml:space="preserve">One advantage of KNN is its simplicity and ease of interpretation. It is fairly easy to understand how it works and how it makes predictions. Additionally, it can handle both categorical and numerical data, as long as the data is transformed into dummy variables, making it a versatile approach. However, KNN can be sensitive to outliers and has extremely poor run time performance with large training data </w:t>
+        <w:t xml:space="preserve">One advantage of KNN is its simplicity and ease of interpretation. It is </w:t>
+      </w:r>
+      <w:proofErr w:type="gramStart"/>
+      <w:r>
+        <w:rPr>
+          <w:rFonts w:ascii="Arial" w:hAnsi="Arial" w:cs="Arial"/>
+          <w:szCs w:val="22"/>
+          <w:shd w:val="clear" w:color="auto" w:fill="FFFFFF"/>
+        </w:rPr>
+        <w:t>fairly easy</w:t>
+      </w:r>
+      <w:proofErr w:type="gramEnd"/>
+      <w:r>
+        <w:rPr>
+          <w:rFonts w:ascii="Arial" w:hAnsi="Arial" w:cs="Arial"/>
+          <w:szCs w:val="22"/>
+          <w:shd w:val="clear" w:color="auto" w:fill="FFFFFF"/>
+        </w:rPr>
+        <w:t xml:space="preserve"> to understand how it works and how it makes predictions. Additionally, it can handle both categorical and numerical data, as long as the data is transformed into dummy variables, making it a versatile approach. However, KNN can be sensitive to outliers and has extremely poor run time performance with large training data </w:t>
       </w:r>
       <w:r>
         <w:rPr>
@@ -9656,40 +9977,58 @@
           <w:b/>
           <w:bCs/>
         </w:rPr>
-        <w:t xml:space="preserve">def KNN(train, </w:t>
-      </w:r>
-      <w:proofErr w:type="spellStart"/>
+        <w:t xml:space="preserve">def </w:t>
+      </w:r>
+      <w:proofErr w:type="gramStart"/>
       <w:r>
         <w:rPr>
           <w:rFonts w:ascii="Courier New" w:hAnsi="Courier New" w:cs="Courier New"/>
           <w:b/>
           <w:bCs/>
         </w:rPr>
-        <w:t>testRow</w:t>
-      </w:r>
-      <w:proofErr w:type="spellEnd"/>
+        <w:t>KNN(</w:t>
+      </w:r>
+      <w:proofErr w:type="gramEnd"/>
       <w:r>
         <w:rPr>
           <w:rFonts w:ascii="Courier New" w:hAnsi="Courier New" w:cs="Courier New"/>
           <w:b/>
           <w:bCs/>
         </w:rPr>
-        <w:t xml:space="preserve">, yTrain, yTest, </w:t>
-      </w:r>
+        <w:t xml:space="preserve">train, </w:t>
+      </w:r>
+      <w:proofErr w:type="spellStart"/>
       <w:r>
         <w:rPr>
           <w:rFonts w:ascii="Courier New" w:hAnsi="Courier New" w:cs="Courier New"/>
           <w:b/>
           <w:bCs/>
         </w:rPr>
-        <w:t>K</w:t>
-      </w:r>
+        <w:t>testRow</w:t>
+      </w:r>
+      <w:proofErr w:type="spellEnd"/>
       <w:r>
         <w:rPr>
           <w:rFonts w:ascii="Courier New" w:hAnsi="Courier New" w:cs="Courier New"/>
           <w:b/>
           <w:bCs/>
         </w:rPr>
+        <w:t xml:space="preserve">, yTrain, yTest, </w:t>
+      </w:r>
+      <w:r>
+        <w:rPr>
+          <w:rFonts w:ascii="Courier New" w:hAnsi="Courier New" w:cs="Courier New"/>
+          <w:b/>
+          <w:bCs/>
+        </w:rPr>
+        <w:t>K</w:t>
+      </w:r>
+      <w:r>
+        <w:rPr>
+          <w:rFonts w:ascii="Courier New" w:hAnsi="Courier New" w:cs="Courier New"/>
+          <w:b/>
+          <w:bCs/>
+        </w:rPr>
         <w:t>):</w:t>
       </w:r>
     </w:p>
@@ -9705,7 +10044,21 @@
         <w:rPr>
           <w:rFonts w:ascii="Courier New" w:hAnsi="Courier New" w:cs="Courier New"/>
         </w:rPr>
-        <w:t xml:space="preserve">    distance = list() #Stores distance of each point</w:t>
+        <w:t xml:space="preserve">    distance = </w:t>
+      </w:r>
+      <w:proofErr w:type="gramStart"/>
+      <w:r>
+        <w:rPr>
+          <w:rFonts w:ascii="Courier New" w:hAnsi="Courier New" w:cs="Courier New"/>
+        </w:rPr>
+        <w:t>list(</w:t>
+      </w:r>
+      <w:proofErr w:type="gramEnd"/>
+      <w:r>
+        <w:rPr>
+          <w:rFonts w:ascii="Courier New" w:hAnsi="Courier New" w:cs="Courier New"/>
+        </w:rPr>
+        <w:t>) #Stores distance of each point</w:t>
       </w:r>
     </w:p>
     <w:p>
@@ -9985,8 +10338,16 @@
         <w:rPr>
           <w:rFonts w:ascii="Courier New" w:hAnsi="Courier New" w:cs="Courier New"/>
         </w:rPr>
-        <w:t xml:space="preserve">    return kNeighbours</w:t>
-      </w:r>
+        <w:t xml:space="preserve">    return </w:t>
+      </w:r>
+      <w:proofErr w:type="gramStart"/>
+      <w:r>
+        <w:rPr>
+          <w:rFonts w:ascii="Courier New" w:hAnsi="Courier New" w:cs="Courier New"/>
+        </w:rPr>
+        <w:t>kNeighbours</w:t>
+      </w:r>
+      <w:proofErr w:type="gramEnd"/>
     </w:p>
     <w:p>
       <w:pPr>
@@ -10099,24 +10460,42 @@
           <w:b/>
           <w:bCs/>
         </w:rPr>
-        <w:t xml:space="preserve">def predict(train, test, yTrain, </w:t>
-      </w:r>
-      <w:proofErr w:type="spellStart"/>
+        <w:t xml:space="preserve">def </w:t>
+      </w:r>
+      <w:proofErr w:type="gramStart"/>
       <w:r>
         <w:rPr>
           <w:rFonts w:ascii="Courier New" w:hAnsi="Courier New" w:cs="Courier New"/>
           <w:b/>
           <w:bCs/>
         </w:rPr>
-        <w:t>num_neighbors</w:t>
-      </w:r>
-      <w:proofErr w:type="spellEnd"/>
+        <w:t>predict(</w:t>
+      </w:r>
+      <w:proofErr w:type="gramEnd"/>
       <w:r>
         <w:rPr>
           <w:rFonts w:ascii="Courier New" w:hAnsi="Courier New" w:cs="Courier New"/>
           <w:b/>
           <w:bCs/>
         </w:rPr>
+        <w:t xml:space="preserve">train, test, yTrain, </w:t>
+      </w:r>
+      <w:proofErr w:type="spellStart"/>
+      <w:r>
+        <w:rPr>
+          <w:rFonts w:ascii="Courier New" w:hAnsi="Courier New" w:cs="Courier New"/>
+          <w:b/>
+          <w:bCs/>
+        </w:rPr>
+        <w:t>num_neighbors</w:t>
+      </w:r>
+      <w:proofErr w:type="spellEnd"/>
+      <w:r>
+        <w:rPr>
+          <w:rFonts w:ascii="Courier New" w:hAnsi="Courier New" w:cs="Courier New"/>
+          <w:b/>
+          <w:bCs/>
+        </w:rPr>
         <w:t>):</w:t>
       </w:r>
     </w:p>
@@ -10138,7 +10517,21 @@
         <w:rPr>
           <w:rFonts w:ascii="Courier New" w:hAnsi="Courier New" w:cs="Courier New"/>
         </w:rPr>
-        <w:t>predictions = list()</w:t>
+        <w:t xml:space="preserve">predictions = </w:t>
+      </w:r>
+      <w:proofErr w:type="gramStart"/>
+      <w:r>
+        <w:rPr>
+          <w:rFonts w:ascii="Courier New" w:hAnsi="Courier New" w:cs="Courier New"/>
+        </w:rPr>
+        <w:t>list(</w:t>
+      </w:r>
+      <w:proofErr w:type="gramEnd"/>
+      <w:r>
+        <w:rPr>
+          <w:rFonts w:ascii="Courier New" w:hAnsi="Courier New" w:cs="Courier New"/>
+        </w:rPr>
+        <w:t>)</w:t>
       </w:r>
     </w:p>
     <w:p>
@@ -10184,6 +10577,7 @@
         </w:rPr>
         <w:t xml:space="preserve">        neighbour = </w:t>
       </w:r>
+      <w:proofErr w:type="gramStart"/>
       <w:r>
         <w:rPr>
           <w:rFonts w:ascii="Courier New" w:hAnsi="Courier New" w:cs="Courier New"/>
@@ -10194,7 +10588,14 @@
         <w:rPr>
           <w:rFonts w:ascii="Courier New" w:hAnsi="Courier New" w:cs="Courier New"/>
         </w:rPr>
-        <w:t>NN(train, test[</w:t>
+        <w:t>NN(</w:t>
+      </w:r>
+      <w:proofErr w:type="gramEnd"/>
+      <w:r>
+        <w:rPr>
+          <w:rFonts w:ascii="Courier New" w:hAnsi="Courier New" w:cs="Courier New"/>
+        </w:rPr>
+        <w:t>train, test[</w:t>
       </w:r>
       <w:proofErr w:type="spellStart"/>
       <w:r>
@@ -10284,6 +10685,7 @@
         <w:t xml:space="preserve">            t = </w:t>
       </w:r>
       <w:proofErr w:type="spellStart"/>
+      <w:proofErr w:type="gramStart"/>
       <w:r>
         <w:rPr>
           <w:rFonts w:ascii="Courier New" w:hAnsi="Courier New" w:cs="Courier New"/>
@@ -10291,6 +10693,7 @@
         <w:t>labels.append</w:t>
       </w:r>
       <w:proofErr w:type="spellEnd"/>
+      <w:proofErr w:type="gramEnd"/>
       <w:r>
         <w:rPr>
           <w:rFonts w:ascii="Courier New" w:hAnsi="Courier New" w:cs="Courier New"/>
@@ -10353,8 +10756,16 @@
         <w:rPr>
           <w:rFonts w:ascii="Courier New" w:hAnsi="Courier New" w:cs="Courier New"/>
         </w:rPr>
-        <w:t xml:space="preserve">    return predictions</w:t>
-      </w:r>
+        <w:t xml:space="preserve">    return </w:t>
+      </w:r>
+      <w:proofErr w:type="gramStart"/>
+      <w:r>
+        <w:rPr>
+          <w:rFonts w:ascii="Courier New" w:hAnsi="Courier New" w:cs="Courier New"/>
+        </w:rPr>
+        <w:t>predictions</w:t>
+      </w:r>
+      <w:proofErr w:type="gramEnd"/>
     </w:p>
     <w:p>
       <w:pPr>
@@ -10441,6 +10852,7 @@
         <w:t xml:space="preserve">def </w:t>
       </w:r>
       <w:proofErr w:type="spellStart"/>
+      <w:proofErr w:type="gramStart"/>
       <w:r>
         <w:rPr>
           <w:rFonts w:ascii="Courier New" w:hAnsi="Courier New" w:cs="Courier New"/>
@@ -10458,6 +10870,7 @@
         </w:rPr>
         <w:t>(</w:t>
       </w:r>
+      <w:proofErr w:type="gramEnd"/>
       <w:r>
         <w:rPr>
           <w:rFonts w:ascii="Courier New" w:hAnsi="Courier New" w:cs="Courier New"/>
@@ -10522,7 +10935,21 @@
         <w:rPr>
           <w:rFonts w:ascii="Courier New" w:hAnsi="Courier New" w:cs="Courier New"/>
         </w:rPr>
-        <w:t xml:space="preserve"> in range(1, 101): </w:t>
+        <w:t xml:space="preserve"> in </w:t>
+      </w:r>
+      <w:proofErr w:type="gramStart"/>
+      <w:r>
+        <w:rPr>
+          <w:rFonts w:ascii="Courier New" w:hAnsi="Courier New" w:cs="Courier New"/>
+        </w:rPr>
+        <w:t>range(</w:t>
+      </w:r>
+      <w:proofErr w:type="gramEnd"/>
+      <w:r>
+        <w:rPr>
+          <w:rFonts w:ascii="Courier New" w:hAnsi="Courier New" w:cs="Courier New"/>
+        </w:rPr>
+        <w:t xml:space="preserve">1, 101): </w:t>
       </w:r>
     </w:p>
     <w:p>
@@ -10569,6 +10996,7 @@
         <w:t xml:space="preserve">        error = </w:t>
       </w:r>
       <w:proofErr w:type="spellStart"/>
+      <w:proofErr w:type="gramStart"/>
       <w:r>
         <w:rPr>
           <w:rFonts w:ascii="Courier New" w:hAnsi="Courier New" w:cs="Courier New"/>
@@ -10580,7 +11008,14 @@
         <w:rPr>
           <w:rFonts w:ascii="Courier New" w:hAnsi="Courier New" w:cs="Courier New"/>
         </w:rPr>
-        <w:t xml:space="preserve">(yTest, </w:t>
+        <w:t>(</w:t>
+      </w:r>
+      <w:proofErr w:type="gramEnd"/>
+      <w:r>
+        <w:rPr>
+          <w:rFonts w:ascii="Courier New" w:hAnsi="Courier New" w:cs="Courier New"/>
+        </w:rPr>
+        <w:t xml:space="preserve">yTest, </w:t>
       </w:r>
       <w:proofErr w:type="spellStart"/>
       <w:r>
@@ -11096,7 +11531,7 @@
         </w:rPr>
       </w:pPr>
       <w:bookmarkStart w:id="11" w:name="_Hlk128165121"/>
-      <w:bookmarkStart w:id="12" w:name="_Toc130851616"/>
+      <w:bookmarkStart w:id="12" w:name="_Toc130871929"/>
       <w:r>
         <w:rPr>
           <w:rFonts w:ascii="Arial" w:hAnsi="Arial" w:cs="Arial"/>
@@ -11959,7 +12394,25 @@
           <w:szCs w:val="22"/>
           <w:shd w:val="clear" w:color="auto" w:fill="FFFFFF"/>
         </w:rPr>
-        <w:t>As shown in the extract of code below, by initializing instances of the class and storing their values, I was able to keep track of vital pieces of information necessary for making accurate predictions. For example, the "feature" variable stored the current features of the node, while the "limit" variable stored the local threshold of the node, where the threshold was calculated as the largest value from the training set below the limit.</w:t>
+        <w:t xml:space="preserve">As shown in the extract of code below, by initializing instances of the class and storing their values, I was able to keep track of vital pieces of information necessary for making accurate predictions. For example, the "feature" variable stored the current features of the node, while the "limit" variable stored the local threshold of the node, where the threshold </w:t>
+      </w:r>
+      <w:proofErr w:type="gramStart"/>
+      <w:r>
+        <w:rPr>
+          <w:rFonts w:ascii="Arial" w:hAnsi="Arial" w:cs="Arial"/>
+          <w:szCs w:val="22"/>
+          <w:shd w:val="clear" w:color="auto" w:fill="FFFFFF"/>
+        </w:rPr>
+        <w:t>was calculated</w:t>
+      </w:r>
+      <w:proofErr w:type="gramEnd"/>
+      <w:r>
+        <w:rPr>
+          <w:rFonts w:ascii="Arial" w:hAnsi="Arial" w:cs="Arial"/>
+          <w:szCs w:val="22"/>
+          <w:shd w:val="clear" w:color="auto" w:fill="FFFFFF"/>
+        </w:rPr>
+        <w:t xml:space="preserve"> as the largest value from the training set below the limit.</w:t>
       </w:r>
     </w:p>
     <w:p>
@@ -12010,7 +12463,27 @@
           <w:bCs/>
           <w:shd w:val="clear" w:color="auto" w:fill="FFFFFF"/>
         </w:rPr>
-        <w:t>class Node():</w:t>
+        <w:t xml:space="preserve">class </w:t>
+      </w:r>
+      <w:proofErr w:type="gramStart"/>
+      <w:r>
+        <w:rPr>
+          <w:rFonts w:ascii="Courier New" w:hAnsi="Courier New" w:cs="Courier New"/>
+          <w:b/>
+          <w:bCs/>
+          <w:shd w:val="clear" w:color="auto" w:fill="FFFFFF"/>
+        </w:rPr>
+        <w:t>Node(</w:t>
+      </w:r>
+      <w:proofErr w:type="gramEnd"/>
+      <w:r>
+        <w:rPr>
+          <w:rFonts w:ascii="Courier New" w:hAnsi="Courier New" w:cs="Courier New"/>
+          <w:b/>
+          <w:bCs/>
+          <w:shd w:val="clear" w:color="auto" w:fill="FFFFFF"/>
+        </w:rPr>
+        <w:t>):</w:t>
       </w:r>
     </w:p>
     <w:p>
@@ -12107,6 +12580,7 @@
         <w:t xml:space="preserve">        </w:t>
       </w:r>
       <w:proofErr w:type="spellStart"/>
+      <w:proofErr w:type="gramStart"/>
       <w:r>
         <w:rPr>
           <w:rFonts w:ascii="Courier New" w:hAnsi="Courier New" w:cs="Courier New"/>
@@ -12115,6 +12589,7 @@
         <w:t>self.feature</w:t>
       </w:r>
       <w:proofErr w:type="spellEnd"/>
+      <w:proofErr w:type="gramEnd"/>
       <w:r>
         <w:rPr>
           <w:rFonts w:ascii="Courier New" w:hAnsi="Courier New" w:cs="Courier New"/>
@@ -12140,12 +12615,21 @@
         <w:lastRenderedPageBreak/>
         <w:t xml:space="preserve">        </w:t>
       </w:r>
-      <w:r>
-        <w:rPr>
-          <w:rFonts w:ascii="Courier New" w:hAnsi="Courier New" w:cs="Courier New"/>
-          <w:shd w:val="clear" w:color="auto" w:fill="FFFFFF"/>
-        </w:rPr>
-        <w:t>self.limit = limit</w:t>
+      <w:proofErr w:type="gramStart"/>
+      <w:r>
+        <w:rPr>
+          <w:rFonts w:ascii="Courier New" w:hAnsi="Courier New" w:cs="Courier New"/>
+          <w:shd w:val="clear" w:color="auto" w:fill="FFFFFF"/>
+        </w:rPr>
+        <w:t>self.limit</w:t>
+      </w:r>
+      <w:proofErr w:type="gramEnd"/>
+      <w:r>
+        <w:rPr>
+          <w:rFonts w:ascii="Courier New" w:hAnsi="Courier New" w:cs="Courier New"/>
+          <w:shd w:val="clear" w:color="auto" w:fill="FFFFFF"/>
+        </w:rPr>
+        <w:t xml:space="preserve"> = limit</w:t>
       </w:r>
     </w:p>
     <w:p>
@@ -12165,6 +12649,7 @@
         <w:t xml:space="preserve">        </w:t>
       </w:r>
       <w:proofErr w:type="spellStart"/>
+      <w:proofErr w:type="gramStart"/>
       <w:r>
         <w:rPr>
           <w:rFonts w:ascii="Courier New" w:hAnsi="Courier New" w:cs="Courier New"/>
@@ -12173,6 +12658,7 @@
         <w:t>self.leftSide</w:t>
       </w:r>
       <w:proofErr w:type="spellEnd"/>
+      <w:proofErr w:type="gramEnd"/>
       <w:r>
         <w:rPr>
           <w:rFonts w:ascii="Courier New" w:hAnsi="Courier New" w:cs="Courier New"/>
@@ -12205,6 +12691,7 @@
         <w:t xml:space="preserve"> </w:t>
       </w:r>
       <w:proofErr w:type="spellStart"/>
+      <w:proofErr w:type="gramStart"/>
       <w:r>
         <w:rPr>
           <w:rFonts w:ascii="Courier New" w:hAnsi="Courier New" w:cs="Courier New"/>
@@ -12213,6 +12700,7 @@
         <w:t>self.rightSide</w:t>
       </w:r>
       <w:proofErr w:type="spellEnd"/>
+      <w:proofErr w:type="gramEnd"/>
       <w:r>
         <w:rPr>
           <w:rFonts w:ascii="Courier New" w:hAnsi="Courier New" w:cs="Courier New"/>
@@ -12235,7 +12723,23 @@
           <w:rFonts w:ascii="Courier New" w:hAnsi="Courier New" w:cs="Courier New"/>
           <w:shd w:val="clear" w:color="auto" w:fill="FFFFFF"/>
         </w:rPr>
-        <w:t xml:space="preserve">        self.gain = gain</w:t>
+        <w:t xml:space="preserve">        </w:t>
+      </w:r>
+      <w:proofErr w:type="gramStart"/>
+      <w:r>
+        <w:rPr>
+          <w:rFonts w:ascii="Courier New" w:hAnsi="Courier New" w:cs="Courier New"/>
+          <w:shd w:val="clear" w:color="auto" w:fill="FFFFFF"/>
+        </w:rPr>
+        <w:t>self.gain</w:t>
+      </w:r>
+      <w:proofErr w:type="gramEnd"/>
+      <w:r>
+        <w:rPr>
+          <w:rFonts w:ascii="Courier New" w:hAnsi="Courier New" w:cs="Courier New"/>
+          <w:shd w:val="clear" w:color="auto" w:fill="FFFFFF"/>
+        </w:rPr>
+        <w:t xml:space="preserve"> = gain</w:t>
       </w:r>
     </w:p>
     <w:p>
@@ -12255,6 +12759,7 @@
         <w:t xml:space="preserve">        </w:t>
       </w:r>
       <w:proofErr w:type="spellStart"/>
+      <w:proofErr w:type="gramStart"/>
       <w:r>
         <w:rPr>
           <w:rFonts w:ascii="Courier New" w:hAnsi="Courier New" w:cs="Courier New"/>
@@ -12263,6 +12768,7 @@
         <w:t>self.leaf</w:t>
       </w:r>
       <w:proofErr w:type="spellEnd"/>
+      <w:proofErr w:type="gramEnd"/>
       <w:r>
         <w:rPr>
           <w:rFonts w:ascii="Courier New" w:hAnsi="Courier New" w:cs="Courier New"/>
@@ -12332,7 +12838,27 @@
           <w:shd w:val="clear" w:color="auto" w:fill="FFFFFF"/>
           <w:lang w:val="en-GB"/>
         </w:rPr>
-        <w:t>Finally, the "leaf" variable was used to store the mean of the labels/prices of all the leaf nodes. This allowed me to quickly and easily make predictions about new data by simply traversing the decision tree and calculating the mean of the appropriate leaf nodes.</w:t>
+        <w:t xml:space="preserve">Finally, the "leaf" variable was used to store the mean of the labels/prices of all the leaf nodes. This allowed me to </w:t>
+      </w:r>
+      <w:proofErr w:type="gramStart"/>
+      <w:r>
+        <w:rPr>
+          <w:rFonts w:ascii="Arial" w:hAnsi="Arial" w:cs="Arial"/>
+          <w:szCs w:val="22"/>
+          <w:shd w:val="clear" w:color="auto" w:fill="FFFFFF"/>
+          <w:lang w:val="en-GB"/>
+        </w:rPr>
+        <w:t>quickly and easily make predictions</w:t>
+      </w:r>
+      <w:proofErr w:type="gramEnd"/>
+      <w:r>
+        <w:rPr>
+          <w:rFonts w:ascii="Arial" w:hAnsi="Arial" w:cs="Arial"/>
+          <w:szCs w:val="22"/>
+          <w:shd w:val="clear" w:color="auto" w:fill="FFFFFF"/>
+          <w:lang w:val="en-GB"/>
+        </w:rPr>
+        <w:t xml:space="preserve"> about new data by simply traversing the decision tree and calculating the mean of the appropriate leaf nodes.</w:t>
       </w:r>
     </w:p>
     <w:p>
@@ -12372,6 +12898,7 @@
         </w:rPr>
         <w:t xml:space="preserve">class </w:t>
       </w:r>
+      <w:proofErr w:type="gramStart"/>
       <w:r>
         <w:rPr>
           <w:rFonts w:ascii="Courier New" w:hAnsi="Courier New" w:cs="Courier New"/>
@@ -12388,7 +12915,17 @@
           <w:bCs/>
           <w:shd w:val="clear" w:color="auto" w:fill="FFFFFF"/>
         </w:rPr>
-        <w:t>():</w:t>
+        <w:t>(</w:t>
+      </w:r>
+      <w:proofErr w:type="gramEnd"/>
+      <w:r>
+        <w:rPr>
+          <w:rFonts w:ascii="Courier New" w:hAnsi="Courier New" w:cs="Courier New"/>
+          <w:b/>
+          <w:bCs/>
+          <w:shd w:val="clear" w:color="auto" w:fill="FFFFFF"/>
+        </w:rPr>
+        <w:t>):</w:t>
       </w:r>
     </w:p>
     <w:p>
@@ -12438,7 +12975,23 @@
           <w:rFonts w:ascii="Courier New" w:hAnsi="Courier New" w:cs="Courier New"/>
           <w:shd w:val="clear" w:color="auto" w:fill="FFFFFF"/>
         </w:rPr>
-        <w:t xml:space="preserve">        self.root = None</w:t>
+        <w:t xml:space="preserve">        </w:t>
+      </w:r>
+      <w:proofErr w:type="gramStart"/>
+      <w:r>
+        <w:rPr>
+          <w:rFonts w:ascii="Courier New" w:hAnsi="Courier New" w:cs="Courier New"/>
+          <w:shd w:val="clear" w:color="auto" w:fill="FFFFFF"/>
+        </w:rPr>
+        <w:t>self.root</w:t>
+      </w:r>
+      <w:proofErr w:type="gramEnd"/>
+      <w:r>
+        <w:rPr>
+          <w:rFonts w:ascii="Courier New" w:hAnsi="Courier New" w:cs="Courier New"/>
+          <w:shd w:val="clear" w:color="auto" w:fill="FFFFFF"/>
+        </w:rPr>
+        <w:t xml:space="preserve"> = None</w:t>
       </w:r>
     </w:p>
     <w:p>
@@ -12455,7 +13008,23 @@
           <w:rFonts w:ascii="Courier New" w:hAnsi="Courier New" w:cs="Courier New"/>
           <w:shd w:val="clear" w:color="auto" w:fill="FFFFFF"/>
         </w:rPr>
-        <w:t xml:space="preserve">        self.minSamples = minSamples</w:t>
+        <w:t xml:space="preserve">        </w:t>
+      </w:r>
+      <w:proofErr w:type="gramStart"/>
+      <w:r>
+        <w:rPr>
+          <w:rFonts w:ascii="Courier New" w:hAnsi="Courier New" w:cs="Courier New"/>
+          <w:shd w:val="clear" w:color="auto" w:fill="FFFFFF"/>
+        </w:rPr>
+        <w:t>self.minSamples</w:t>
+      </w:r>
+      <w:proofErr w:type="gramEnd"/>
+      <w:r>
+        <w:rPr>
+          <w:rFonts w:ascii="Courier New" w:hAnsi="Courier New" w:cs="Courier New"/>
+          <w:shd w:val="clear" w:color="auto" w:fill="FFFFFF"/>
+        </w:rPr>
+        <w:t xml:space="preserve"> = minSamples</w:t>
       </w:r>
     </w:p>
     <w:p>
@@ -12472,7 +13041,23 @@
           <w:rFonts w:ascii="Courier New" w:hAnsi="Courier New" w:cs="Courier New"/>
           <w:shd w:val="clear" w:color="auto" w:fill="FFFFFF"/>
         </w:rPr>
-        <w:t xml:space="preserve">        self.maxDepth = maxDepth</w:t>
+        <w:t xml:space="preserve">        </w:t>
+      </w:r>
+      <w:proofErr w:type="gramStart"/>
+      <w:r>
+        <w:rPr>
+          <w:rFonts w:ascii="Courier New" w:hAnsi="Courier New" w:cs="Courier New"/>
+          <w:shd w:val="clear" w:color="auto" w:fill="FFFFFF"/>
+        </w:rPr>
+        <w:t>self.maxDepth</w:t>
+      </w:r>
+      <w:proofErr w:type="gramEnd"/>
+      <w:r>
+        <w:rPr>
+          <w:rFonts w:ascii="Courier New" w:hAnsi="Courier New" w:cs="Courier New"/>
+          <w:shd w:val="clear" w:color="auto" w:fill="FFFFFF"/>
+        </w:rPr>
+        <w:t xml:space="preserve"> = maxDepth</w:t>
       </w:r>
     </w:p>
     <w:p>
@@ -12569,7 +13154,23 @@
           <w:rFonts w:ascii="Courier New" w:hAnsi="Courier New" w:cs="Courier New"/>
           <w:shd w:val="clear" w:color="auto" w:fill="FFFFFF"/>
         </w:rPr>
-        <w:t xml:space="preserve">        self.root = self.treeBuild(</w:t>
+        <w:t xml:space="preserve">        </w:t>
+      </w:r>
+      <w:proofErr w:type="gramStart"/>
+      <w:r>
+        <w:rPr>
+          <w:rFonts w:ascii="Courier New" w:hAnsi="Courier New" w:cs="Courier New"/>
+          <w:shd w:val="clear" w:color="auto" w:fill="FFFFFF"/>
+        </w:rPr>
+        <w:t>self.root</w:t>
+      </w:r>
+      <w:proofErr w:type="gramEnd"/>
+      <w:r>
+        <w:rPr>
+          <w:rFonts w:ascii="Courier New" w:hAnsi="Courier New" w:cs="Courier New"/>
+          <w:shd w:val="clear" w:color="auto" w:fill="FFFFFF"/>
+        </w:rPr>
+        <w:t xml:space="preserve"> = self.treeBuild(</w:t>
       </w:r>
       <w:r>
         <w:rPr>
@@ -12862,12 +13463,21 @@
         </w:rPr>
         <w:t xml:space="preserve">trainingSet </w:t>
       </w:r>
-      <w:r>
-        <w:rPr>
-          <w:rFonts w:ascii="Courier New" w:hAnsi="Courier New" w:cs="Courier New"/>
-          <w:shd w:val="clear" w:color="auto" w:fill="FFFFFF"/>
-        </w:rPr>
-        <w:t>[:,:-1]</w:t>
+      <w:proofErr w:type="gramStart"/>
+      <w:r>
+        <w:rPr>
+          <w:rFonts w:ascii="Courier New" w:hAnsi="Courier New" w:cs="Courier New"/>
+          <w:shd w:val="clear" w:color="auto" w:fill="FFFFFF"/>
+        </w:rPr>
+        <w:t>[:,:</w:t>
+      </w:r>
+      <w:proofErr w:type="gramEnd"/>
+      <w:r>
+        <w:rPr>
+          <w:rFonts w:ascii="Courier New" w:hAnsi="Courier New" w:cs="Courier New"/>
+          <w:shd w:val="clear" w:color="auto" w:fill="FFFFFF"/>
+        </w:rPr>
+        <w:t>-1]</w:t>
       </w:r>
       <w:r>
         <w:rPr>
@@ -12909,12 +13519,21 @@
         </w:rPr>
         <w:t xml:space="preserve">trainingSet </w:t>
       </w:r>
-      <w:r>
-        <w:rPr>
-          <w:rFonts w:ascii="Courier New" w:hAnsi="Courier New" w:cs="Courier New"/>
-          <w:shd w:val="clear" w:color="auto" w:fill="FFFFFF"/>
-        </w:rPr>
-        <w:t xml:space="preserve">[:,-1] </w:t>
+      <w:proofErr w:type="gramStart"/>
+      <w:r>
+        <w:rPr>
+          <w:rFonts w:ascii="Courier New" w:hAnsi="Courier New" w:cs="Courier New"/>
+          <w:shd w:val="clear" w:color="auto" w:fill="FFFFFF"/>
+        </w:rPr>
+        <w:t>[:,</w:t>
+      </w:r>
+      <w:proofErr w:type="gramEnd"/>
+      <w:r>
+        <w:rPr>
+          <w:rFonts w:ascii="Courier New" w:hAnsi="Courier New" w:cs="Courier New"/>
+          <w:shd w:val="clear" w:color="auto" w:fill="FFFFFF"/>
+        </w:rPr>
+        <w:t xml:space="preserve">-1] </w:t>
       </w:r>
       <w:r>
         <w:rPr>
@@ -12978,7 +13597,23 @@
           <w:rFonts w:ascii="Courier New" w:hAnsi="Courier New" w:cs="Courier New"/>
           <w:shd w:val="clear" w:color="auto" w:fill="FFFFFF"/>
         </w:rPr>
-        <w:t xml:space="preserve">        if X.shape[0] &gt;= self.minSamples and currentDepth &lt;= </w:t>
+        <w:t xml:space="preserve">        if </w:t>
+      </w:r>
+      <w:proofErr w:type="gramStart"/>
+      <w:r>
+        <w:rPr>
+          <w:rFonts w:ascii="Courier New" w:hAnsi="Courier New" w:cs="Courier New"/>
+          <w:shd w:val="clear" w:color="auto" w:fill="FFFFFF"/>
+        </w:rPr>
+        <w:t>X.shape</w:t>
+      </w:r>
+      <w:proofErr w:type="gramEnd"/>
+      <w:r>
+        <w:rPr>
+          <w:rFonts w:ascii="Courier New" w:hAnsi="Courier New" w:cs="Courier New"/>
+          <w:shd w:val="clear" w:color="auto" w:fill="FFFFFF"/>
+        </w:rPr>
+        <w:t xml:space="preserve">[0] &gt;= self.minSamples and currentDepth &lt;= </w:t>
       </w:r>
       <w:r>
         <w:rPr>
@@ -13009,7 +13644,23 @@
           <w:rFonts w:ascii="Courier New" w:hAnsi="Courier New" w:cs="Courier New"/>
           <w:shd w:val="clear" w:color="auto" w:fill="FFFFFF"/>
         </w:rPr>
-        <w:t xml:space="preserve">            bestSplit = self.bestSplit(</w:t>
+        <w:t xml:space="preserve">            bestSplit = </w:t>
+      </w:r>
+      <w:proofErr w:type="gramStart"/>
+      <w:r>
+        <w:rPr>
+          <w:rFonts w:ascii="Courier New" w:hAnsi="Courier New" w:cs="Courier New"/>
+          <w:shd w:val="clear" w:color="auto" w:fill="FFFFFF"/>
+        </w:rPr>
+        <w:t>self.bestSplit</w:t>
+      </w:r>
+      <w:proofErr w:type="gramEnd"/>
+      <w:r>
+        <w:rPr>
+          <w:rFonts w:ascii="Courier New" w:hAnsi="Courier New" w:cs="Courier New"/>
+          <w:shd w:val="clear" w:color="auto" w:fill="FFFFFF"/>
+        </w:rPr>
+        <w:t>(</w:t>
       </w:r>
       <w:r>
         <w:rPr>
@@ -13156,6 +13807,7 @@
         </w:rPr>
         <w:t xml:space="preserve">                return </w:t>
       </w:r>
+      <w:proofErr w:type="gramStart"/>
       <w:r>
         <w:rPr>
           <w:rFonts w:ascii="Courier New" w:hAnsi="Courier New" w:cs="Courier New"/>
@@ -13163,6 +13815,7 @@
         </w:rPr>
         <w:t>node</w:t>
       </w:r>
+      <w:proofErr w:type="gramEnd"/>
     </w:p>
     <w:p>
       <w:pPr>
@@ -13222,7 +13875,23 @@
           <w:rFonts w:ascii="Courier New" w:hAnsi="Courier New" w:cs="Courier New"/>
           <w:shd w:val="clear" w:color="auto" w:fill="FFFFFF"/>
         </w:rPr>
-        <w:t xml:space="preserve">        leafValue = np.mean(Y) </w:t>
+        <w:t xml:space="preserve">        leafValue = </w:t>
+      </w:r>
+      <w:proofErr w:type="gramStart"/>
+      <w:r>
+        <w:rPr>
+          <w:rFonts w:ascii="Courier New" w:hAnsi="Courier New" w:cs="Courier New"/>
+          <w:shd w:val="clear" w:color="auto" w:fill="FFFFFF"/>
+        </w:rPr>
+        <w:t>np.mean</w:t>
+      </w:r>
+      <w:proofErr w:type="gramEnd"/>
+      <w:r>
+        <w:rPr>
+          <w:rFonts w:ascii="Courier New" w:hAnsi="Courier New" w:cs="Courier New"/>
+          <w:shd w:val="clear" w:color="auto" w:fill="FFFFFF"/>
+        </w:rPr>
+        <w:t xml:space="preserve">(Y) </w:t>
       </w:r>
     </w:p>
     <w:p>
@@ -13270,8 +13939,17 @@
           <w:rFonts w:ascii="Courier New" w:hAnsi="Courier New" w:cs="Courier New"/>
           <w:shd w:val="clear" w:color="auto" w:fill="FFFFFF"/>
         </w:rPr>
-        <w:t xml:space="preserve">        return val</w:t>
-      </w:r>
+        <w:t xml:space="preserve">        return </w:t>
+      </w:r>
+      <w:proofErr w:type="gramStart"/>
+      <w:r>
+        <w:rPr>
+          <w:rFonts w:ascii="Courier New" w:hAnsi="Courier New" w:cs="Courier New"/>
+          <w:shd w:val="clear" w:color="auto" w:fill="FFFFFF"/>
+        </w:rPr>
+        <w:t>val</w:t>
+      </w:r>
+      <w:proofErr w:type="gramEnd"/>
     </w:p>
     <w:p>
       <w:pPr>
@@ -13557,7 +14235,23 @@
           <w:rFonts w:ascii="Courier New" w:hAnsi="Courier New" w:cs="Courier New"/>
           <w:shd w:val="clear" w:color="auto" w:fill="FFFFFF"/>
         </w:rPr>
-        <w:t xml:space="preserve">        for feature in range(X.shape[1]): </w:t>
+        <w:t xml:space="preserve">        for feature in range(</w:t>
+      </w:r>
+      <w:proofErr w:type="gramStart"/>
+      <w:r>
+        <w:rPr>
+          <w:rFonts w:ascii="Courier New" w:hAnsi="Courier New" w:cs="Courier New"/>
+          <w:shd w:val="clear" w:color="auto" w:fill="FFFFFF"/>
+        </w:rPr>
+        <w:t>X.shape</w:t>
+      </w:r>
+      <w:proofErr w:type="gramEnd"/>
+      <w:r>
+        <w:rPr>
+          <w:rFonts w:ascii="Courier New" w:hAnsi="Courier New" w:cs="Courier New"/>
+          <w:shd w:val="clear" w:color="auto" w:fill="FFFFFF"/>
+        </w:rPr>
+        <w:t xml:space="preserve">[1]): </w:t>
       </w:r>
     </w:p>
     <w:p>
@@ -13583,12 +14277,21 @@
         </w:rPr>
         <w:t xml:space="preserve">trainingSet </w:t>
       </w:r>
-      <w:r>
-        <w:rPr>
-          <w:rFonts w:ascii="Courier New" w:hAnsi="Courier New" w:cs="Courier New"/>
-          <w:shd w:val="clear" w:color="auto" w:fill="FFFFFF"/>
-        </w:rPr>
-        <w:t xml:space="preserve">[:, feature] </w:t>
+      <w:proofErr w:type="gramStart"/>
+      <w:r>
+        <w:rPr>
+          <w:rFonts w:ascii="Courier New" w:hAnsi="Courier New" w:cs="Courier New"/>
+          <w:shd w:val="clear" w:color="auto" w:fill="FFFFFF"/>
+        </w:rPr>
+        <w:t>[:,</w:t>
+      </w:r>
+      <w:proofErr w:type="gramEnd"/>
+      <w:r>
+        <w:rPr>
+          <w:rFonts w:ascii="Courier New" w:hAnsi="Courier New" w:cs="Courier New"/>
+          <w:shd w:val="clear" w:color="auto" w:fill="FFFFFF"/>
+        </w:rPr>
+        <w:t xml:space="preserve"> feature] </w:t>
       </w:r>
     </w:p>
     <w:p>
@@ -13605,7 +14308,23 @@
           <w:rFonts w:ascii="Courier New" w:hAnsi="Courier New" w:cs="Courier New"/>
           <w:shd w:val="clear" w:color="auto" w:fill="FFFFFF"/>
         </w:rPr>
-        <w:t xml:space="preserve">            thresholds = np.unique(featureValues)</w:t>
+        <w:t xml:space="preserve">            thresholds = </w:t>
+      </w:r>
+      <w:proofErr w:type="gramStart"/>
+      <w:r>
+        <w:rPr>
+          <w:rFonts w:ascii="Courier New" w:hAnsi="Courier New" w:cs="Courier New"/>
+          <w:shd w:val="clear" w:color="auto" w:fill="FFFFFF"/>
+        </w:rPr>
+        <w:t>np.unique</w:t>
+      </w:r>
+      <w:proofErr w:type="gramEnd"/>
+      <w:r>
+        <w:rPr>
+          <w:rFonts w:ascii="Courier New" w:hAnsi="Courier New" w:cs="Courier New"/>
+          <w:shd w:val="clear" w:color="auto" w:fill="FFFFFF"/>
+        </w:rPr>
+        <w:t>(featureValues)</w:t>
       </w:r>
     </w:p>
     <w:p>
@@ -13696,12 +14415,21 @@
         </w:rPr>
         <w:t xml:space="preserve">trainingSet </w:t>
       </w:r>
-      <w:r>
-        <w:rPr>
-          <w:rFonts w:ascii="Courier New" w:hAnsi="Courier New" w:cs="Courier New"/>
-          <w:shd w:val="clear" w:color="auto" w:fill="FFFFFF"/>
-        </w:rPr>
-        <w:t>[:, -1]</w:t>
+      <w:proofErr w:type="gramStart"/>
+      <w:r>
+        <w:rPr>
+          <w:rFonts w:ascii="Courier New" w:hAnsi="Courier New" w:cs="Courier New"/>
+          <w:shd w:val="clear" w:color="auto" w:fill="FFFFFF"/>
+        </w:rPr>
+        <w:t>[:,</w:t>
+      </w:r>
+      <w:proofErr w:type="gramEnd"/>
+      <w:r>
+        <w:rPr>
+          <w:rFonts w:ascii="Courier New" w:hAnsi="Courier New" w:cs="Courier New"/>
+          <w:shd w:val="clear" w:color="auto" w:fill="FFFFFF"/>
+        </w:rPr>
+        <w:t xml:space="preserve"> -1]</w:t>
       </w:r>
     </w:p>
     <w:p>
@@ -13718,7 +14446,23 @@
           <w:rFonts w:ascii="Courier New" w:hAnsi="Courier New" w:cs="Courier New"/>
           <w:shd w:val="clear" w:color="auto" w:fill="FFFFFF"/>
         </w:rPr>
-        <w:t xml:space="preserve">                    leftNode = leftSide[:, -1]</w:t>
+        <w:t xml:space="preserve">                    leftNode = leftSide</w:t>
+      </w:r>
+      <w:proofErr w:type="gramStart"/>
+      <w:r>
+        <w:rPr>
+          <w:rFonts w:ascii="Courier New" w:hAnsi="Courier New" w:cs="Courier New"/>
+          <w:shd w:val="clear" w:color="auto" w:fill="FFFFFF"/>
+        </w:rPr>
+        <w:t>[:,</w:t>
+      </w:r>
+      <w:proofErr w:type="gramEnd"/>
+      <w:r>
+        <w:rPr>
+          <w:rFonts w:ascii="Courier New" w:hAnsi="Courier New" w:cs="Courier New"/>
+          <w:shd w:val="clear" w:color="auto" w:fill="FFFFFF"/>
+        </w:rPr>
+        <w:t xml:space="preserve"> -1]</w:t>
       </w:r>
     </w:p>
     <w:p>
@@ -13735,7 +14479,23 @@
           <w:rFonts w:ascii="Courier New" w:hAnsi="Courier New" w:cs="Courier New"/>
           <w:shd w:val="clear" w:color="auto" w:fill="FFFFFF"/>
         </w:rPr>
-        <w:t xml:space="preserve">                    rightNode = rightSide[:, -1]</w:t>
+        <w:t xml:space="preserve">                    rightNode = rightSide</w:t>
+      </w:r>
+      <w:proofErr w:type="gramStart"/>
+      <w:r>
+        <w:rPr>
+          <w:rFonts w:ascii="Courier New" w:hAnsi="Courier New" w:cs="Courier New"/>
+          <w:shd w:val="clear" w:color="auto" w:fill="FFFFFF"/>
+        </w:rPr>
+        <w:t>[:,</w:t>
+      </w:r>
+      <w:proofErr w:type="gramEnd"/>
+      <w:r>
+        <w:rPr>
+          <w:rFonts w:ascii="Courier New" w:hAnsi="Courier New" w:cs="Courier New"/>
+          <w:shd w:val="clear" w:color="auto" w:fill="FFFFFF"/>
+        </w:rPr>
+        <w:t xml:space="preserve"> -1]</w:t>
       </w:r>
     </w:p>
     <w:p>
@@ -13752,7 +14512,23 @@
           <w:rFonts w:ascii="Courier New" w:hAnsi="Courier New" w:cs="Courier New"/>
           <w:shd w:val="clear" w:color="auto" w:fill="FFFFFF"/>
         </w:rPr>
-        <w:t xml:space="preserve">                    currentGain = self.infoGain(parent, leftNode, rightNode) </w:t>
+        <w:t xml:space="preserve">                    currentGain = </w:t>
+      </w:r>
+      <w:proofErr w:type="gramStart"/>
+      <w:r>
+        <w:rPr>
+          <w:rFonts w:ascii="Courier New" w:hAnsi="Courier New" w:cs="Courier New"/>
+          <w:shd w:val="clear" w:color="auto" w:fill="FFFFFF"/>
+        </w:rPr>
+        <w:t>self.infoGain</w:t>
+      </w:r>
+      <w:proofErr w:type="gramEnd"/>
+      <w:r>
+        <w:rPr>
+          <w:rFonts w:ascii="Courier New" w:hAnsi="Courier New" w:cs="Courier New"/>
+          <w:shd w:val="clear" w:color="auto" w:fill="FFFFFF"/>
+        </w:rPr>
+        <w:t xml:space="preserve">(parent, leftNode, rightNode) </w:t>
       </w:r>
     </w:p>
     <w:p>
@@ -13934,8 +14710,17 @@
           <w:rFonts w:ascii="Courier New" w:hAnsi="Courier New" w:cs="Courier New"/>
           <w:shd w:val="clear" w:color="auto" w:fill="FFFFFF"/>
         </w:rPr>
-        <w:t xml:space="preserve">        return bestSplit</w:t>
-      </w:r>
+        <w:t xml:space="preserve">        return </w:t>
+      </w:r>
+      <w:proofErr w:type="gramStart"/>
+      <w:r>
+        <w:rPr>
+          <w:rFonts w:ascii="Courier New" w:hAnsi="Courier New" w:cs="Courier New"/>
+          <w:shd w:val="clear" w:color="auto" w:fill="FFFFFF"/>
+        </w:rPr>
+        <w:t>bestSplit</w:t>
+      </w:r>
+      <w:proofErr w:type="gramEnd"/>
     </w:p>
     <w:p>
       <w:pPr>
@@ -14203,7 +14988,23 @@
           <w:rFonts w:ascii="Courier New" w:hAnsi="Courier New" w:cs="Courier New"/>
           <w:shd w:val="clear" w:color="auto" w:fill="FFFFFF"/>
         </w:rPr>
-        <w:t xml:space="preserve">        rightBranch = np.array(rightBranch)</w:t>
+        <w:t xml:space="preserve">        rightBranch = </w:t>
+      </w:r>
+      <w:proofErr w:type="gramStart"/>
+      <w:r>
+        <w:rPr>
+          <w:rFonts w:ascii="Courier New" w:hAnsi="Courier New" w:cs="Courier New"/>
+          <w:shd w:val="clear" w:color="auto" w:fill="FFFFFF"/>
+        </w:rPr>
+        <w:t>np.array</w:t>
+      </w:r>
+      <w:proofErr w:type="gramEnd"/>
+      <w:r>
+        <w:rPr>
+          <w:rFonts w:ascii="Courier New" w:hAnsi="Courier New" w:cs="Courier New"/>
+          <w:shd w:val="clear" w:color="auto" w:fill="FFFFFF"/>
+        </w:rPr>
+        <w:t>(rightBranch)</w:t>
       </w:r>
     </w:p>
     <w:p>
@@ -14220,7 +15021,23 @@
           <w:rFonts w:ascii="Courier New" w:hAnsi="Courier New" w:cs="Courier New"/>
           <w:shd w:val="clear" w:color="auto" w:fill="FFFFFF"/>
         </w:rPr>
-        <w:t xml:space="preserve">        leftBranch = np.array(leftBranch)</w:t>
+        <w:t xml:space="preserve">        leftBranch = </w:t>
+      </w:r>
+      <w:proofErr w:type="gramStart"/>
+      <w:r>
+        <w:rPr>
+          <w:rFonts w:ascii="Courier New" w:hAnsi="Courier New" w:cs="Courier New"/>
+          <w:shd w:val="clear" w:color="auto" w:fill="FFFFFF"/>
+        </w:rPr>
+        <w:t>np.array</w:t>
+      </w:r>
+      <w:proofErr w:type="gramEnd"/>
+      <w:r>
+        <w:rPr>
+          <w:rFonts w:ascii="Courier New" w:hAnsi="Courier New" w:cs="Courier New"/>
+          <w:shd w:val="clear" w:color="auto" w:fill="FFFFFF"/>
+        </w:rPr>
+        <w:t>(leftBranch)</w:t>
       </w:r>
     </w:p>
     <w:p>
@@ -14237,8 +15054,17 @@
           <w:rFonts w:ascii="Courier New" w:hAnsi="Courier New" w:cs="Courier New"/>
           <w:shd w:val="clear" w:color="auto" w:fill="FFFFFF"/>
         </w:rPr>
-        <w:t xml:space="preserve">        return leftBranch, rightBranch</w:t>
-      </w:r>
+        <w:t xml:space="preserve">        return leftBranch, </w:t>
+      </w:r>
+      <w:proofErr w:type="gramStart"/>
+      <w:r>
+        <w:rPr>
+          <w:rFonts w:ascii="Courier New" w:hAnsi="Courier New" w:cs="Courier New"/>
+          <w:shd w:val="clear" w:color="auto" w:fill="FFFFFF"/>
+        </w:rPr>
+        <w:t>rightBranch</w:t>
+      </w:r>
+      <w:proofErr w:type="gramEnd"/>
     </w:p>
     <w:p>
       <w:pPr>
@@ -14493,8 +15319,17 @@
           <w:rFonts w:ascii="Courier New" w:hAnsi="Courier New" w:cs="Courier New"/>
           <w:shd w:val="clear" w:color="auto" w:fill="FFFFFF"/>
         </w:rPr>
-        <w:t xml:space="preserve">        return information_gain</w:t>
-      </w:r>
+        <w:t xml:space="preserve">        return information_</w:t>
+      </w:r>
+      <w:proofErr w:type="gramStart"/>
+      <w:r>
+        <w:rPr>
+          <w:rFonts w:ascii="Courier New" w:hAnsi="Courier New" w:cs="Courier New"/>
+          <w:shd w:val="clear" w:color="auto" w:fill="FFFFFF"/>
+        </w:rPr>
+        <w:t>gain</w:t>
+      </w:r>
+      <w:proofErr w:type="gramEnd"/>
     </w:p>
     <w:p>
       <w:pPr>
@@ -14526,7 +15361,25 @@
           <w:szCs w:val="22"/>
           <w:shd w:val="clear" w:color="auto" w:fill="FFFFFF"/>
         </w:rPr>
-        <w:t>ain method is used to determine the quality of a split in a decision tree. It takes in three parameters: the parent node and the left and right child nodes resulting from a split. The method first calculates the weights of the left and right child nodes based on the number of samples in each. It then uses these weights to calculate the information gain of the split. The information gain is calculated by subtracting the weighted sum of the variances of the left and right child nodes from the variance of the parent node. This calculation is based on the idea that a good split will result in a reduction in the variance of the variable being predicted. Therefore, the greater the reduction in variance, the higher the information gain, and the better the split.</w:t>
+        <w:t xml:space="preserve">ain method is used to determine the quality of a split in a decision tree. It takes in three parameters: the parent node and the left and right child nodes resulting from a split. The method first calculates the weights of the left and right child nodes based on the number of samples in each. It then uses these weights to calculate the information gain of the split. The information gain is calculated by subtracting the weighted sum of the variances of the left and right child nodes from the variance of the parent node. This calculation is based on the idea that a good split will result in a reduction in the variance of the variable </w:t>
+      </w:r>
+      <w:proofErr w:type="gramStart"/>
+      <w:r>
+        <w:rPr>
+          <w:rFonts w:ascii="Arial" w:hAnsi="Arial" w:cs="Arial"/>
+          <w:szCs w:val="22"/>
+          <w:shd w:val="clear" w:color="auto" w:fill="FFFFFF"/>
+        </w:rPr>
+        <w:t>being predicted</w:t>
+      </w:r>
+      <w:proofErr w:type="gramEnd"/>
+      <w:r>
+        <w:rPr>
+          <w:rFonts w:ascii="Arial" w:hAnsi="Arial" w:cs="Arial"/>
+          <w:szCs w:val="22"/>
+          <w:shd w:val="clear" w:color="auto" w:fill="FFFFFF"/>
+        </w:rPr>
+        <w:t>. Therefore, the greater the reduction in variance, the higher the information gain, and the better the split.</w:t>
       </w:r>
     </w:p>
     <w:p>
@@ -14547,7 +15400,27 @@
           <w:bCs/>
           <w:shd w:val="clear" w:color="auto" w:fill="FFFFFF"/>
         </w:rPr>
-        <w:t>def prediction Loop(self, test Row, root):</w:t>
+        <w:t xml:space="preserve">def prediction </w:t>
+      </w:r>
+      <w:proofErr w:type="gramStart"/>
+      <w:r>
+        <w:rPr>
+          <w:rFonts w:ascii="Courier New" w:hAnsi="Courier New" w:cs="Courier New"/>
+          <w:b/>
+          <w:bCs/>
+          <w:shd w:val="clear" w:color="auto" w:fill="FFFFFF"/>
+        </w:rPr>
+        <w:t>Loop(</w:t>
+      </w:r>
+      <w:proofErr w:type="gramEnd"/>
+      <w:r>
+        <w:rPr>
+          <w:rFonts w:ascii="Courier New" w:hAnsi="Courier New" w:cs="Courier New"/>
+          <w:b/>
+          <w:bCs/>
+          <w:shd w:val="clear" w:color="auto" w:fill="FFFFFF"/>
+        </w:rPr>
+        <w:t>self, test Row, root):</w:t>
       </w:r>
     </w:p>
     <w:p>
@@ -14567,6 +15440,7 @@
         <w:t xml:space="preserve">        if </w:t>
       </w:r>
       <w:proofErr w:type="spellStart"/>
+      <w:proofErr w:type="gramStart"/>
       <w:r>
         <w:rPr>
           <w:rFonts w:ascii="Courier New" w:hAnsi="Courier New" w:cs="Courier New"/>
@@ -14575,6 +15449,7 @@
         <w:t>root.leaf</w:t>
       </w:r>
       <w:proofErr w:type="spellEnd"/>
+      <w:proofErr w:type="gramEnd"/>
       <w:r>
         <w:rPr>
           <w:rFonts w:ascii="Courier New" w:hAnsi="Courier New" w:cs="Courier New"/>
@@ -14600,6 +15475,7 @@
         <w:t xml:space="preserve">            return </w:t>
       </w:r>
       <w:proofErr w:type="spellStart"/>
+      <w:proofErr w:type="gramStart"/>
       <w:r>
         <w:rPr>
           <w:rFonts w:ascii="Courier New" w:hAnsi="Courier New" w:cs="Courier New"/>
@@ -14608,6 +15484,7 @@
         <w:t>root.leaf</w:t>
       </w:r>
       <w:proofErr w:type="spellEnd"/>
+      <w:proofErr w:type="gramEnd"/>
     </w:p>
     <w:p>
       <w:pPr>
@@ -14659,6 +15536,7 @@
         <w:t>[</w:t>
       </w:r>
       <w:proofErr w:type="spellStart"/>
+      <w:proofErr w:type="gramStart"/>
       <w:r>
         <w:rPr>
           <w:rFonts w:ascii="Courier New" w:hAnsi="Courier New" w:cs="Courier New"/>
@@ -14667,6 +15545,7 @@
         <w:t>root.feature</w:t>
       </w:r>
       <w:proofErr w:type="spellEnd"/>
+      <w:proofErr w:type="gramEnd"/>
       <w:r>
         <w:rPr>
           <w:rFonts w:ascii="Courier New" w:hAnsi="Courier New" w:cs="Courier New"/>
@@ -14692,6 +15571,7 @@
         <w:t xml:space="preserve">        if featureVal &lt;= </w:t>
       </w:r>
       <w:proofErr w:type="spellStart"/>
+      <w:proofErr w:type="gramStart"/>
       <w:r>
         <w:rPr>
           <w:rFonts w:ascii="Courier New" w:hAnsi="Courier New" w:cs="Courier New"/>
@@ -14700,6 +15580,7 @@
         <w:t>root.limit</w:t>
       </w:r>
       <w:proofErr w:type="spellEnd"/>
+      <w:proofErr w:type="gramEnd"/>
       <w:r>
         <w:rPr>
           <w:rFonts w:ascii="Courier New" w:hAnsi="Courier New" w:cs="Courier New"/>
@@ -14725,6 +15606,7 @@
         <w:t xml:space="preserve">            return </w:t>
       </w:r>
       <w:proofErr w:type="spellStart"/>
+      <w:proofErr w:type="gramStart"/>
       <w:r>
         <w:rPr>
           <w:rFonts w:ascii="Courier New" w:hAnsi="Courier New" w:cs="Courier New"/>
@@ -14733,6 +15615,7 @@
         <w:t>self.predictionLoop</w:t>
       </w:r>
       <w:proofErr w:type="spellEnd"/>
+      <w:proofErr w:type="gramEnd"/>
       <w:r>
         <w:rPr>
           <w:rFonts w:ascii="Courier New" w:hAnsi="Courier New" w:cs="Courier New"/>
@@ -14807,6 +15690,7 @@
         <w:t xml:space="preserve">            return </w:t>
       </w:r>
       <w:proofErr w:type="spellStart"/>
+      <w:proofErr w:type="gramStart"/>
       <w:r>
         <w:rPr>
           <w:rFonts w:ascii="Courier New" w:hAnsi="Courier New" w:cs="Courier New"/>
@@ -14815,6 +15699,7 @@
         <w:t>self.predictionLoop</w:t>
       </w:r>
       <w:proofErr w:type="spellEnd"/>
+      <w:proofErr w:type="gramEnd"/>
       <w:r>
         <w:rPr>
           <w:rFonts w:ascii="Courier New" w:hAnsi="Courier New" w:cs="Courier New"/>
@@ -14914,9 +15799,9 @@
           <w:bCs/>
           <w:shd w:val="clear" w:color="auto" w:fill="FFFFFF"/>
         </w:rPr>
-        <w:t xml:space="preserve">def predict(self, </w:t>
-      </w:r>
-      <w:proofErr w:type="spellStart"/>
+        <w:t xml:space="preserve">def </w:t>
+      </w:r>
+      <w:proofErr w:type="gramStart"/>
       <w:r>
         <w:rPr>
           <w:rFonts w:ascii="Courier New" w:hAnsi="Courier New" w:cs="Courier New"/>
@@ -14924,9 +15809,9 @@
           <w:bCs/>
           <w:shd w:val="clear" w:color="auto" w:fill="FFFFFF"/>
         </w:rPr>
-        <w:t>xTest</w:t>
-      </w:r>
-      <w:proofErr w:type="spellEnd"/>
+        <w:t>predict(</w:t>
+      </w:r>
+      <w:proofErr w:type="gramEnd"/>
       <w:r>
         <w:rPr>
           <w:rFonts w:ascii="Courier New" w:hAnsi="Courier New" w:cs="Courier New"/>
@@ -14934,6 +15819,26 @@
           <w:bCs/>
           <w:shd w:val="clear" w:color="auto" w:fill="FFFFFF"/>
         </w:rPr>
+        <w:t xml:space="preserve">self, </w:t>
+      </w:r>
+      <w:proofErr w:type="spellStart"/>
+      <w:r>
+        <w:rPr>
+          <w:rFonts w:ascii="Courier New" w:hAnsi="Courier New" w:cs="Courier New"/>
+          <w:b/>
+          <w:bCs/>
+          <w:shd w:val="clear" w:color="auto" w:fill="FFFFFF"/>
+        </w:rPr>
+        <w:t>xTest</w:t>
+      </w:r>
+      <w:proofErr w:type="spellEnd"/>
+      <w:r>
+        <w:rPr>
+          <w:rFonts w:ascii="Courier New" w:hAnsi="Courier New" w:cs="Courier New"/>
+          <w:b/>
+          <w:bCs/>
+          <w:shd w:val="clear" w:color="auto" w:fill="FFFFFF"/>
+        </w:rPr>
         <w:t>):</w:t>
       </w:r>
     </w:p>
@@ -14951,8 +15856,17 @@
           <w:rFonts w:ascii="Courier New" w:hAnsi="Courier New" w:cs="Courier New"/>
           <w:shd w:val="clear" w:color="auto" w:fill="FFFFFF"/>
         </w:rPr>
-        <w:t xml:space="preserve">        predictions = [ ]</w:t>
-      </w:r>
+        <w:t xml:space="preserve">        predictions = </w:t>
+      </w:r>
+      <w:proofErr w:type="gramStart"/>
+      <w:r>
+        <w:rPr>
+          <w:rFonts w:ascii="Courier New" w:hAnsi="Courier New" w:cs="Courier New"/>
+          <w:shd w:val="clear" w:color="auto" w:fill="FFFFFF"/>
+        </w:rPr>
+        <w:t>[ ]</w:t>
+      </w:r>
+      <w:proofErr w:type="gramEnd"/>
     </w:p>
     <w:p>
       <w:pPr>
@@ -15004,6 +15918,7 @@
         <w:t xml:space="preserve">            </w:t>
       </w:r>
       <w:proofErr w:type="spellStart"/>
+      <w:proofErr w:type="gramStart"/>
       <w:r>
         <w:rPr>
           <w:rFonts w:ascii="Courier New" w:hAnsi="Courier New" w:cs="Courier New"/>
@@ -15012,6 +15927,7 @@
         <w:t>predictions.append</w:t>
       </w:r>
       <w:proofErr w:type="spellEnd"/>
+      <w:proofErr w:type="gramEnd"/>
       <w:r>
         <w:rPr>
           <w:rFonts w:ascii="Courier New" w:hAnsi="Courier New" w:cs="Courier New"/>
@@ -15051,8 +15967,17 @@
           <w:shd w:val="clear" w:color="auto" w:fill="FFFFFF"/>
         </w:rPr>
         <w:lastRenderedPageBreak/>
-        <w:t xml:space="preserve">        return predictions</w:t>
-      </w:r>
+        <w:t xml:space="preserve">        return </w:t>
+      </w:r>
+      <w:proofErr w:type="gramStart"/>
+      <w:r>
+        <w:rPr>
+          <w:rFonts w:ascii="Courier New" w:hAnsi="Courier New" w:cs="Courier New"/>
+          <w:shd w:val="clear" w:color="auto" w:fill="FFFFFF"/>
+        </w:rPr>
+        <w:t>predictions</w:t>
+      </w:r>
+      <w:proofErr w:type="gramEnd"/>
     </w:p>
     <w:p>
       <w:pPr>
@@ -15171,7 +16096,7 @@
           <w:shd w:val="clear" w:color="auto" w:fill="FFFFFF"/>
         </w:rPr>
       </w:pPr>
-      <w:bookmarkStart w:id="13" w:name="_Toc130851617"/>
+      <w:bookmarkStart w:id="13" w:name="_Toc130871930"/>
       <w:r>
         <w:rPr>
           <w:rFonts w:ascii="Arial" w:hAnsi="Arial" w:cs="Arial"/>
@@ -15425,7 +16350,25 @@
           <w:szCs w:val="22"/>
           <w:shd w:val="clear" w:color="auto" w:fill="FFFFFF"/>
         </w:rPr>
-        <w:t>Random Forest Regression is a versatile algorithm that can handle a wide range of data types, including categorical and continuous variable. It also wo</w:t>
+        <w:t xml:space="preserve">Random Forest Regression is a versatile algorithm that can </w:t>
+      </w:r>
+      <w:proofErr w:type="gramStart"/>
+      <w:r>
+        <w:rPr>
+          <w:rFonts w:ascii="Arial" w:hAnsi="Arial" w:cs="Arial"/>
+          <w:szCs w:val="22"/>
+          <w:shd w:val="clear" w:color="auto" w:fill="FFFFFF"/>
+        </w:rPr>
+        <w:t>handle</w:t>
+      </w:r>
+      <w:proofErr w:type="gramEnd"/>
+      <w:r>
+        <w:rPr>
+          <w:rFonts w:ascii="Arial" w:hAnsi="Arial" w:cs="Arial"/>
+          <w:szCs w:val="22"/>
+          <w:shd w:val="clear" w:color="auto" w:fill="FFFFFF"/>
+        </w:rPr>
+        <w:t xml:space="preserve"> a wide range of data types, including categorical and continuous variable. It also wo</w:t>
       </w:r>
       <w:r>
         <w:rPr>
@@ -15633,7 +16576,25 @@
           <w:szCs w:val="22"/>
           <w:shd w:val="clear" w:color="auto" w:fill="FFFFFF"/>
         </w:rPr>
-        <w:t xml:space="preserve">Writing the code for the random forest algorithm was relatively straightforward, as the main idea utilizes decision trees. To use the decision tree algorithm, I had to convert the </w:t>
+        <w:t xml:space="preserve">Writing the code for the random forest algorithm was </w:t>
+      </w:r>
+      <w:proofErr w:type="gramStart"/>
+      <w:r>
+        <w:rPr>
+          <w:rFonts w:ascii="Arial" w:hAnsi="Arial" w:cs="Arial"/>
+          <w:szCs w:val="22"/>
+          <w:shd w:val="clear" w:color="auto" w:fill="FFFFFF"/>
+        </w:rPr>
+        <w:t>relatively straightforward</w:t>
+      </w:r>
+      <w:proofErr w:type="gramEnd"/>
+      <w:r>
+        <w:rPr>
+          <w:rFonts w:ascii="Arial" w:hAnsi="Arial" w:cs="Arial"/>
+          <w:szCs w:val="22"/>
+          <w:shd w:val="clear" w:color="auto" w:fill="FFFFFF"/>
+        </w:rPr>
+        <w:t xml:space="preserve">, as the main idea utilizes decision trees. To use the decision tree algorithm, I had to convert the </w:t>
       </w:r>
       <w:proofErr w:type="spellStart"/>
       <w:r>
@@ -15791,6 +16752,7 @@
         <w:t xml:space="preserve">def </w:t>
       </w:r>
       <w:proofErr w:type="spellStart"/>
+      <w:proofErr w:type="gramStart"/>
       <w:r>
         <w:rPr>
           <w:rFonts w:ascii="Courier New" w:hAnsi="Courier New" w:cs="Courier New"/>
@@ -15806,7 +16768,16 @@
           <w:b/>
           <w:bCs/>
         </w:rPr>
-        <w:t>(self, X, y, state):</w:t>
+        <w:t>(</w:t>
+      </w:r>
+      <w:proofErr w:type="gramEnd"/>
+      <w:r>
+        <w:rPr>
+          <w:rFonts w:ascii="Courier New" w:hAnsi="Courier New" w:cs="Courier New"/>
+          <w:b/>
+          <w:bCs/>
+        </w:rPr>
+        <w:t>self, X, y, state):</w:t>
       </w:r>
     </w:p>
     <w:p>
@@ -15835,8 +16806,16 @@
         <w:rPr>
           <w:rFonts w:ascii="Courier New" w:hAnsi="Courier New" w:cs="Courier New"/>
         </w:rPr>
-        <w:t>, featuresNumb = X.shape</w:t>
-      </w:r>
+        <w:t xml:space="preserve">, featuresNumb = </w:t>
+      </w:r>
+      <w:proofErr w:type="gramStart"/>
+      <w:r>
+        <w:rPr>
+          <w:rFonts w:ascii="Courier New" w:hAnsi="Courier New" w:cs="Courier New"/>
+        </w:rPr>
+        <w:t>X.shape</w:t>
+      </w:r>
+      <w:proofErr w:type="gramEnd"/>
     </w:p>
     <w:p>
       <w:pPr>
@@ -15971,7 +16950,21 @@
         <w:rPr>
           <w:rFonts w:ascii="Arial" w:hAnsi="Arial" w:cs="Arial"/>
         </w:rPr>
-        <w:t xml:space="preserve"> method is a function used for randomly sampling subsets of the training data during the construction of each decision tree. It takes in the input features X, target labels y, and the random state, and returns a random subset of the data. This ensures that each decision tree is trained on a different subset of the data, which helps reduce overfitting and improve the generalization performance of the model. The method generates a random sample of the data by selecting </w:t>
+        <w:t xml:space="preserve"> method is a function used for randomly sampling subsets of the training data during the construction of each decision tree. It takes in the input features X, target labels y, and the random state, and returns a random subset of the data. This ensures that each decision tree </w:t>
+      </w:r>
+      <w:proofErr w:type="gramStart"/>
+      <w:r>
+        <w:rPr>
+          <w:rFonts w:ascii="Arial" w:hAnsi="Arial" w:cs="Arial"/>
+        </w:rPr>
+        <w:t>is trained</w:t>
+      </w:r>
+      <w:proofErr w:type="gramEnd"/>
+      <w:r>
+        <w:rPr>
+          <w:rFonts w:ascii="Arial" w:hAnsi="Arial" w:cs="Arial"/>
+        </w:rPr>
+        <w:t xml:space="preserve"> on a different subset of the data, which helps reduce overfitting and improve the generalization performance of the model. The method generates a random sample of the data by selecting </w:t>
       </w:r>
       <w:r>
         <w:rPr>
@@ -16064,7 +17057,25 @@
           <w:b/>
           <w:bCs/>
         </w:rPr>
-        <w:t>def fit(self, X, y):</w:t>
+        <w:t xml:space="preserve">def </w:t>
+      </w:r>
+      <w:proofErr w:type="gramStart"/>
+      <w:r>
+        <w:rPr>
+          <w:rFonts w:ascii="Courier New" w:hAnsi="Courier New" w:cs="Courier New"/>
+          <w:b/>
+          <w:bCs/>
+        </w:rPr>
+        <w:t>fit(</w:t>
+      </w:r>
+      <w:proofErr w:type="gramEnd"/>
+      <w:r>
+        <w:rPr>
+          <w:rFonts w:ascii="Courier New" w:hAnsi="Courier New" w:cs="Courier New"/>
+          <w:b/>
+          <w:bCs/>
+        </w:rPr>
+        <w:t>self, X, y):</w:t>
       </w:r>
     </w:p>
     <w:p>
@@ -16082,6 +17093,7 @@
         <w:t xml:space="preserve">        if len(</w:t>
       </w:r>
       <w:proofErr w:type="spellStart"/>
+      <w:proofErr w:type="gramStart"/>
       <w:r>
         <w:rPr>
           <w:rFonts w:ascii="Courier New" w:hAnsi="Courier New" w:cs="Courier New"/>
@@ -16089,6 +17101,7 @@
         <w:t>self.decisionTree</w:t>
       </w:r>
       <w:proofErr w:type="spellEnd"/>
+      <w:proofErr w:type="gramEnd"/>
       <w:r>
         <w:rPr>
           <w:rFonts w:ascii="Courier New" w:hAnsi="Courier New" w:cs="Courier New"/>
@@ -16111,6 +17124,7 @@
         <w:t xml:space="preserve">            </w:t>
       </w:r>
       <w:proofErr w:type="spellStart"/>
+      <w:proofErr w:type="gramStart"/>
       <w:r>
         <w:rPr>
           <w:rFonts w:ascii="Courier New" w:hAnsi="Courier New" w:cs="Courier New"/>
@@ -16118,6 +17132,7 @@
         <w:t>self.decisionTree</w:t>
       </w:r>
       <w:proofErr w:type="spellEnd"/>
+      <w:proofErr w:type="gramEnd"/>
       <w:r>
         <w:rPr>
           <w:rFonts w:ascii="Courier New" w:hAnsi="Courier New" w:cs="Courier New"/>
@@ -16183,6 +17198,7 @@
         <w:t xml:space="preserve"> in range(</w:t>
       </w:r>
       <w:proofErr w:type="spellStart"/>
+      <w:proofErr w:type="gramStart"/>
       <w:r>
         <w:rPr>
           <w:rFonts w:ascii="Courier New" w:hAnsi="Courier New" w:cs="Courier New"/>
@@ -16190,6 +17206,7 @@
         <w:t>self.numTrees</w:t>
       </w:r>
       <w:proofErr w:type="spellEnd"/>
+      <w:proofErr w:type="gramEnd"/>
       <w:r>
         <w:rPr>
           <w:rFonts w:ascii="Courier New" w:hAnsi="Courier New" w:cs="Courier New"/>
@@ -16240,7 +17257,21 @@
           <w:rFonts w:ascii="Courier New" w:hAnsi="Courier New" w:cs="Courier New"/>
         </w:rPr>
         <w:lastRenderedPageBreak/>
-        <w:t xml:space="preserve">                DT = decisionTree(minSamples = self.minSamples, </w:t>
+        <w:t xml:space="preserve">                DT = </w:t>
+      </w:r>
+      <w:proofErr w:type="gramStart"/>
+      <w:r>
+        <w:rPr>
+          <w:rFonts w:ascii="Courier New" w:hAnsi="Courier New" w:cs="Courier New"/>
+        </w:rPr>
+        <w:t>decisionTree(</w:t>
+      </w:r>
+      <w:proofErr w:type="gramEnd"/>
+      <w:r>
+        <w:rPr>
+          <w:rFonts w:ascii="Courier New" w:hAnsi="Courier New" w:cs="Courier New"/>
+        </w:rPr>
+        <w:t xml:space="preserve">minSamples = self.minSamples, </w:t>
       </w:r>
     </w:p>
     <w:p>
@@ -16256,7 +17287,21 @@
         <w:rPr>
           <w:rFonts w:ascii="Courier New" w:hAnsi="Courier New" w:cs="Courier New"/>
         </w:rPr>
-        <w:t>maxDepth = self.maxDepth)</w:t>
+        <w:t xml:space="preserve">maxDepth = </w:t>
+      </w:r>
+      <w:proofErr w:type="gramStart"/>
+      <w:r>
+        <w:rPr>
+          <w:rFonts w:ascii="Courier New" w:hAnsi="Courier New" w:cs="Courier New"/>
+        </w:rPr>
+        <w:t>self.maxDepth</w:t>
+      </w:r>
+      <w:proofErr w:type="gramEnd"/>
+      <w:r>
+        <w:rPr>
+          <w:rFonts w:ascii="Courier New" w:hAnsi="Courier New" w:cs="Courier New"/>
+        </w:rPr>
+        <w:t>)</w:t>
       </w:r>
     </w:p>
     <w:p>
@@ -16274,6 +17319,7 @@
         <w:t xml:space="preserve">                _X, _y = </w:t>
       </w:r>
       <w:proofErr w:type="spellStart"/>
+      <w:proofErr w:type="gramStart"/>
       <w:r>
         <w:rPr>
           <w:rFonts w:ascii="Courier New" w:hAnsi="Courier New" w:cs="Courier New"/>
@@ -16281,6 +17327,7 @@
         <w:t>self.bootstrapSample</w:t>
       </w:r>
       <w:proofErr w:type="spellEnd"/>
+      <w:proofErr w:type="gramEnd"/>
       <w:r>
         <w:rPr>
           <w:rFonts w:ascii="Courier New" w:hAnsi="Courier New" w:cs="Courier New"/>
@@ -16298,11 +17345,19 @@
         </w:rPr>
       </w:pPr>
       <w:proofErr w:type="spellStart"/>
-      <w:r>
-        <w:rPr>
-          <w:rFonts w:ascii="Courier New" w:hAnsi="Courier New" w:cs="Courier New"/>
-        </w:rPr>
-        <w:t>self.random_state</w:t>
+      <w:proofErr w:type="gramStart"/>
+      <w:r>
+        <w:rPr>
+          <w:rFonts w:ascii="Courier New" w:hAnsi="Courier New" w:cs="Courier New"/>
+        </w:rPr>
+        <w:t>self.random</w:t>
+      </w:r>
+      <w:proofErr w:type="gramEnd"/>
+      <w:r>
+        <w:rPr>
+          <w:rFonts w:ascii="Courier New" w:hAnsi="Courier New" w:cs="Courier New"/>
+        </w:rPr>
+        <w:t>_state</w:t>
       </w:r>
       <w:proofErr w:type="spellEnd"/>
       <w:r>
@@ -16327,6 +17382,7 @@
         <w:t xml:space="preserve">                </w:t>
       </w:r>
       <w:proofErr w:type="spellStart"/>
+      <w:proofErr w:type="gramStart"/>
       <w:r>
         <w:rPr>
           <w:rFonts w:ascii="Courier New" w:hAnsi="Courier New" w:cs="Courier New"/>
@@ -16338,7 +17394,14 @@
         <w:rPr>
           <w:rFonts w:ascii="Courier New" w:hAnsi="Courier New" w:cs="Courier New"/>
         </w:rPr>
-        <w:t>(_X, _y)</w:t>
+        <w:t>(</w:t>
+      </w:r>
+      <w:proofErr w:type="gramEnd"/>
+      <w:r>
+        <w:rPr>
+          <w:rFonts w:ascii="Courier New" w:hAnsi="Courier New" w:cs="Courier New"/>
+        </w:rPr>
+        <w:t>_X, _y)</w:t>
       </w:r>
     </w:p>
     <w:p>
@@ -16356,6 +17419,7 @@
         <w:t xml:space="preserve">                </w:t>
       </w:r>
       <w:proofErr w:type="spellStart"/>
+      <w:proofErr w:type="gramStart"/>
       <w:r>
         <w:rPr>
           <w:rFonts w:ascii="Courier New" w:hAnsi="Courier New" w:cs="Courier New"/>
@@ -16363,6 +17427,7 @@
         <w:t>self.decisionTree.append</w:t>
       </w:r>
       <w:proofErr w:type="spellEnd"/>
+      <w:proofErr w:type="gramEnd"/>
       <w:r>
         <w:rPr>
           <w:rFonts w:ascii="Courier New" w:hAnsi="Courier New" w:cs="Courier New"/>
@@ -16411,7 +17476,21 @@
         <w:rPr>
           <w:rFonts w:ascii="Courier New" w:hAnsi="Courier New" w:cs="Courier New"/>
         </w:rPr>
-        <w:t xml:space="preserve">                print("NUMBER BUILT: ", </w:t>
+        <w:t xml:space="preserve">                </w:t>
+      </w:r>
+      <w:proofErr w:type="gramStart"/>
+      <w:r>
+        <w:rPr>
+          <w:rFonts w:ascii="Courier New" w:hAnsi="Courier New" w:cs="Courier New"/>
+        </w:rPr>
+        <w:t>print(</w:t>
+      </w:r>
+      <w:proofErr w:type="gramEnd"/>
+      <w:r>
+        <w:rPr>
+          <w:rFonts w:ascii="Courier New" w:hAnsi="Courier New" w:cs="Courier New"/>
+        </w:rPr>
+        <w:t xml:space="preserve">"NUMBER BUILT: ", </w:t>
       </w:r>
       <w:proofErr w:type="spellStart"/>
       <w:r>
@@ -16455,7 +17534,21 @@
         <w:rPr>
           <w:rFonts w:ascii="Courier New" w:hAnsi="Courier New" w:cs="Courier New"/>
         </w:rPr>
-        <w:t xml:space="preserve">                print("ERROR: ", e)</w:t>
+        <w:t xml:space="preserve">                </w:t>
+      </w:r>
+      <w:proofErr w:type="gramStart"/>
+      <w:r>
+        <w:rPr>
+          <w:rFonts w:ascii="Courier New" w:hAnsi="Courier New" w:cs="Courier New"/>
+        </w:rPr>
+        <w:t>print(</w:t>
+      </w:r>
+      <w:proofErr w:type="gramEnd"/>
+      <w:r>
+        <w:rPr>
+          <w:rFonts w:ascii="Courier New" w:hAnsi="Courier New" w:cs="Courier New"/>
+        </w:rPr>
+        <w:t>"ERROR: ", e)</w:t>
       </w:r>
     </w:p>
     <w:p>
@@ -16632,7 +17725,25 @@
           <w:b/>
           <w:bCs/>
         </w:rPr>
-        <w:t>def predict(self, X):</w:t>
+        <w:t xml:space="preserve">def </w:t>
+      </w:r>
+      <w:proofErr w:type="gramStart"/>
+      <w:r>
+        <w:rPr>
+          <w:rFonts w:ascii="Courier New" w:hAnsi="Courier New" w:cs="Courier New"/>
+          <w:b/>
+          <w:bCs/>
+        </w:rPr>
+        <w:t>predict(</w:t>
+      </w:r>
+      <w:proofErr w:type="gramEnd"/>
+      <w:r>
+        <w:rPr>
+          <w:rFonts w:ascii="Courier New" w:hAnsi="Courier New" w:cs="Courier New"/>
+          <w:b/>
+          <w:bCs/>
+        </w:rPr>
+        <w:t>self, X):</w:t>
       </w:r>
     </w:p>
     <w:p>
@@ -16665,6 +17776,7 @@
         <w:t xml:space="preserve">        for tree in </w:t>
       </w:r>
       <w:proofErr w:type="spellStart"/>
+      <w:proofErr w:type="gramStart"/>
       <w:r>
         <w:rPr>
           <w:rFonts w:ascii="Courier New" w:hAnsi="Courier New" w:cs="Courier New"/>
@@ -16672,6 +17784,7 @@
         <w:t>self.decisionTree</w:t>
       </w:r>
       <w:proofErr w:type="spellEnd"/>
+      <w:proofErr w:type="gramEnd"/>
       <w:r>
         <w:rPr>
           <w:rFonts w:ascii="Courier New" w:hAnsi="Courier New" w:cs="Courier New"/>
@@ -16694,6 +17807,7 @@
         <w:t xml:space="preserve">            </w:t>
       </w:r>
       <w:proofErr w:type="spellStart"/>
+      <w:proofErr w:type="gramStart"/>
       <w:r>
         <w:rPr>
           <w:rFonts w:ascii="Courier New" w:hAnsi="Courier New" w:cs="Courier New"/>
@@ -16701,6 +17815,7 @@
         <w:t>y.append</w:t>
       </w:r>
       <w:proofErr w:type="spellEnd"/>
+      <w:proofErr w:type="gramEnd"/>
       <w:r>
         <w:rPr>
           <w:rFonts w:ascii="Courier New" w:hAnsi="Courier New" w:cs="Courier New"/>
@@ -16737,6 +17852,7 @@
         <w:t xml:space="preserve">        y = </w:t>
       </w:r>
       <w:proofErr w:type="spellStart"/>
+      <w:proofErr w:type="gramStart"/>
       <w:r>
         <w:rPr>
           <w:rFonts w:ascii="Courier New" w:hAnsi="Courier New" w:cs="Courier New"/>
@@ -16744,6 +17860,7 @@
         <w:t>np.swapaxes</w:t>
       </w:r>
       <w:proofErr w:type="spellEnd"/>
+      <w:proofErr w:type="gramEnd"/>
       <w:r>
         <w:rPr>
           <w:rFonts w:ascii="Courier New" w:hAnsi="Courier New" w:cs="Courier New"/>
@@ -16796,6 +17913,7 @@
         <w:t xml:space="preserve">            </w:t>
       </w:r>
       <w:proofErr w:type="spellStart"/>
+      <w:proofErr w:type="gramStart"/>
       <w:r>
         <w:rPr>
           <w:rFonts w:ascii="Courier New" w:hAnsi="Courier New" w:cs="Courier New"/>
@@ -16803,6 +17921,7 @@
         <w:t>predictions.append</w:t>
       </w:r>
       <w:proofErr w:type="spellEnd"/>
+      <w:proofErr w:type="gramEnd"/>
       <w:r>
         <w:rPr>
           <w:rFonts w:ascii="Courier New" w:hAnsi="Courier New" w:cs="Courier New"/>
@@ -16822,8 +17941,16 @@
         <w:rPr>
           <w:rFonts w:ascii="Courier New" w:hAnsi="Courier New" w:cs="Courier New"/>
         </w:rPr>
-        <w:t xml:space="preserve">        return predictions</w:t>
-      </w:r>
+        <w:t xml:space="preserve">        return </w:t>
+      </w:r>
+      <w:proofErr w:type="gramStart"/>
+      <w:r>
+        <w:rPr>
+          <w:rFonts w:ascii="Courier New" w:hAnsi="Courier New" w:cs="Courier New"/>
+        </w:rPr>
+        <w:t>predictions</w:t>
+      </w:r>
+      <w:proofErr w:type="gramEnd"/>
     </w:p>
     <w:p>
       <w:pPr>
@@ -16909,7 +18036,7 @@
           <w:shd w:val="clear" w:color="auto" w:fill="FFFFFF"/>
         </w:rPr>
       </w:pPr>
-      <w:bookmarkStart w:id="14" w:name="_Toc130851618"/>
+      <w:bookmarkStart w:id="14" w:name="_Toc130871931"/>
       <w:r>
         <w:rPr>
           <w:rFonts w:ascii="Arial" w:hAnsi="Arial" w:cs="Arial"/>
@@ -16976,7 +18103,7 @@
           <w:shd w:val="clear" w:color="auto" w:fill="FFFFFF"/>
         </w:rPr>
       </w:pPr>
-      <w:bookmarkStart w:id="15" w:name="_Toc130851619"/>
+      <w:bookmarkStart w:id="15" w:name="_Toc130871932"/>
       <w:r>
         <w:rPr>
           <w:rFonts w:ascii="Arial" w:hAnsi="Arial" w:cs="Arial"/>
@@ -17203,7 +18330,25 @@
           <w:sz w:val="22"/>
           <w:szCs w:val="22"/>
         </w:rPr>
-        <w:t xml:space="preserve"> class provides a graphical user interface (GUI) for the main menu, where users can select the algorithm they want to use for prediction. The </w:t>
+        <w:t xml:space="preserve"> class provides a graphical user interface (GUI) for the main menu, where users can select the </w:t>
+      </w:r>
+      <w:proofErr w:type="gramStart"/>
+      <w:r>
+        <w:rPr>
+          <w:rFonts w:ascii="Arial" w:hAnsi="Arial" w:cs="Arial"/>
+          <w:sz w:val="22"/>
+          <w:szCs w:val="22"/>
+        </w:rPr>
+        <w:t>algorithm</w:t>
+      </w:r>
+      <w:proofErr w:type="gramEnd"/>
+      <w:r>
+        <w:rPr>
+          <w:rFonts w:ascii="Arial" w:hAnsi="Arial" w:cs="Arial"/>
+          <w:sz w:val="22"/>
+          <w:szCs w:val="22"/>
+        </w:rPr>
+        <w:t xml:space="preserve"> they want to use for prediction. The </w:t>
       </w:r>
       <w:proofErr w:type="spellStart"/>
       <w:r>
@@ -17239,8 +18384,18 @@
           <w:sz w:val="22"/>
           <w:szCs w:val="22"/>
         </w:rPr>
-        <w:t>In addition to these classes, I created a path() function to handle the paths to files required by the application. It checks if the application is running as an executable, and if so, it returns the path to the resource files required by the application. Otherwise, it returns the absolute path to the files</w:t>
-      </w:r>
+        <w:t xml:space="preserve">In addition to these classes, I created a path() function to handle the paths to files required by the application. It checks if the application is running as an executable, and if so, it returns the path to the resource files required by the application. Otherwise, it returns the absolute path to the </w:t>
+      </w:r>
+      <w:proofErr w:type="gramStart"/>
+      <w:r>
+        <w:rPr>
+          <w:rFonts w:ascii="Arial" w:hAnsi="Arial" w:cs="Arial"/>
+          <w:sz w:val="22"/>
+          <w:szCs w:val="22"/>
+        </w:rPr>
+        <w:t>files</w:t>
+      </w:r>
+      <w:proofErr w:type="gramEnd"/>
     </w:p>
     <w:p>
       <w:pPr>
@@ -17662,6 +18817,7 @@
         <w:t xml:space="preserve"> class also loads a UI file using the </w:t>
       </w:r>
       <w:proofErr w:type="spellStart"/>
+      <w:proofErr w:type="gramStart"/>
       <w:r>
         <w:rPr>
           <w:rFonts w:ascii="Arial" w:hAnsi="Arial" w:cs="Arial"/>
@@ -17671,6 +18827,7 @@
         <w:t>uic.loadUi</w:t>
       </w:r>
       <w:proofErr w:type="spellEnd"/>
+      <w:proofErr w:type="gramEnd"/>
       <w:r>
         <w:rPr>
           <w:rFonts w:ascii="Arial" w:hAnsi="Arial" w:cs="Arial"/>
@@ -17750,6 +18907,7 @@
         <w:t xml:space="preserve"> the input data before making a prediction. The </w:t>
       </w:r>
       <w:proofErr w:type="spellStart"/>
+      <w:proofErr w:type="gramStart"/>
       <w:r>
         <w:rPr>
           <w:rFonts w:ascii="Arial" w:hAnsi="Arial" w:cs="Arial"/>
@@ -17765,7 +18923,16 @@
           <w:sz w:val="22"/>
           <w:szCs w:val="22"/>
         </w:rPr>
-        <w:t xml:space="preserve">() method populates the </w:t>
+        <w:t>(</w:t>
+      </w:r>
+      <w:proofErr w:type="gramEnd"/>
+      <w:r>
+        <w:rPr>
+          <w:rFonts w:ascii="Arial" w:hAnsi="Arial" w:cs="Arial"/>
+          <w:sz w:val="22"/>
+          <w:szCs w:val="22"/>
+        </w:rPr>
+        <w:t xml:space="preserve">) method populates the </w:t>
       </w:r>
       <w:proofErr w:type="spellStart"/>
       <w:r>
@@ -17804,6 +18971,7 @@
         <w:t xml:space="preserve"> with the available car models for the selected brand. The </w:t>
       </w:r>
       <w:proofErr w:type="spellStart"/>
+      <w:proofErr w:type="gramStart"/>
       <w:r>
         <w:rPr>
           <w:rFonts w:ascii="Arial" w:hAnsi="Arial" w:cs="Arial"/>
@@ -17819,7 +18987,16 @@
           <w:sz w:val="22"/>
           <w:szCs w:val="22"/>
         </w:rPr>
-        <w:t xml:space="preserve">() method is called when the user clicks the "Predict" button. It retrieves the user input and </w:t>
+        <w:t>(</w:t>
+      </w:r>
+      <w:proofErr w:type="gramEnd"/>
+      <w:r>
+        <w:rPr>
+          <w:rFonts w:ascii="Arial" w:hAnsi="Arial" w:cs="Arial"/>
+          <w:sz w:val="22"/>
+          <w:szCs w:val="22"/>
+        </w:rPr>
+        <w:t xml:space="preserve">) method is called when the user clicks the "Predict" button. It retrieves the user input and </w:t>
       </w:r>
       <w:proofErr w:type="spellStart"/>
       <w:r>
@@ -17963,7 +19140,25 @@
           <w:sz w:val="22"/>
           <w:szCs w:val="22"/>
         </w:rPr>
-        <w:t xml:space="preserve"> stacked widget functionality to switch between the main menu, the input page, and the prediction page. Finally, I executed the application using the exec_() method of the </w:t>
+        <w:t xml:space="preserve"> stacked widget functionality to switch between the main menu, the input page, and the prediction page. Finally, I executed the application using the exec</w:t>
+      </w:r>
+      <w:proofErr w:type="gramStart"/>
+      <w:r>
+        <w:rPr>
+          <w:rFonts w:ascii="Arial" w:hAnsi="Arial" w:cs="Arial"/>
+          <w:sz w:val="22"/>
+          <w:szCs w:val="22"/>
+        </w:rPr>
+        <w:t>_(</w:t>
+      </w:r>
+      <w:proofErr w:type="gramEnd"/>
+      <w:r>
+        <w:rPr>
+          <w:rFonts w:ascii="Arial" w:hAnsi="Arial" w:cs="Arial"/>
+          <w:sz w:val="22"/>
+          <w:szCs w:val="22"/>
+        </w:rPr>
+        <w:t xml:space="preserve">) method of the </w:t>
       </w:r>
       <w:proofErr w:type="spellStart"/>
       <w:r>
@@ -18010,7 +19205,7 @@
           <w:shd w:val="clear" w:color="auto" w:fill="FFFFFF"/>
         </w:rPr>
       </w:pPr>
-      <w:bookmarkStart w:id="16" w:name="_Toc130851620"/>
+      <w:bookmarkStart w:id="16" w:name="_Toc130871933"/>
       <w:r>
         <w:rPr>
           <w:rFonts w:ascii="Arial" w:hAnsi="Arial" w:cs="Arial"/>
@@ -18560,7 +19755,7 @@
           <w:shd w:val="clear" w:color="auto" w:fill="FFFFFF"/>
         </w:rPr>
       </w:pPr>
-      <w:bookmarkStart w:id="17" w:name="_Toc130851621"/>
+      <w:bookmarkStart w:id="17" w:name="_Toc130871934"/>
       <w:r>
         <w:rPr>
           <w:rFonts w:ascii="Arial" w:hAnsi="Arial" w:cs="Arial"/>
@@ -18749,7 +19944,7 @@
           <w:shd w:val="clear" w:color="auto" w:fill="FFFFFF"/>
         </w:rPr>
       </w:pPr>
-      <w:bookmarkStart w:id="18" w:name="_Toc130851622"/>
+      <w:bookmarkStart w:id="18" w:name="_Toc130871935"/>
       <w:r>
         <w:rPr>
           <w:rFonts w:ascii="Arial" w:hAnsi="Arial" w:cs="Arial"/>
@@ -18876,7 +20071,6 @@
           </wp:inline>
         </w:drawing>
       </w:r>
-      <w:bookmarkStart w:id="19" w:name="_Toc130851623"/>
     </w:p>
     <w:p>
       <w:pPr>
@@ -18895,6 +20089,7 @@
           <w:shd w:val="clear" w:color="auto" w:fill="FFFFFF"/>
         </w:rPr>
       </w:pPr>
+      <w:bookmarkStart w:id="19" w:name="_Toc130871936"/>
       <w:r>
         <w:rPr>
           <w:rFonts w:ascii="Arial" w:hAnsi="Arial" w:cs="Arial"/>
@@ -18907,89 +20102,245 @@
         <w:t>Professional Issues</w:t>
       </w:r>
       <w:bookmarkEnd w:id="19"/>
-      <w:r>
+    </w:p>
+    <w:p>
+      <w:pPr>
+        <w:pStyle w:val="NormalWeb"/>
+        <w:jc w:val="both"/>
+        <w:rPr>
+          <w:rFonts w:ascii="Arial" w:hAnsi="Arial" w:cs="Arial"/>
+          <w:sz w:val="22"/>
+          <w:szCs w:val="22"/>
+        </w:rPr>
+      </w:pPr>
+      <w:r>
+        <w:rPr>
+          <w:rFonts w:ascii="Arial" w:hAnsi="Arial" w:cs="Arial"/>
+          <w:sz w:val="22"/>
+          <w:szCs w:val="22"/>
+        </w:rPr>
+        <w:t xml:space="preserve">Machine learning algorithms have become increasingly popular in various industries, including the automobile industry, where they are used to predict the price of used cars. Although these algorithms have proven to be useful in predicting used car prices, there are </w:t>
+      </w:r>
+      <w:r>
+        <w:rPr>
+          <w:rFonts w:ascii="Arial" w:hAnsi="Arial" w:cs="Arial"/>
+          <w:sz w:val="22"/>
+          <w:szCs w:val="22"/>
+        </w:rPr>
+        <w:lastRenderedPageBreak/>
+        <w:t>several professional issues that need to be considered to ensure the accuracy and reliability of these predictions.</w:t>
+      </w:r>
+    </w:p>
+    <w:p>
+      <w:pPr>
+        <w:pStyle w:val="NormalWeb"/>
+        <w:jc w:val="both"/>
+        <w:rPr>
+          <w:rFonts w:ascii="Arial" w:hAnsi="Arial" w:cs="Arial"/>
+          <w:sz w:val="22"/>
+          <w:szCs w:val="22"/>
+        </w:rPr>
+      </w:pPr>
+      <w:r>
+        <w:rPr>
+          <w:rFonts w:ascii="Arial" w:hAnsi="Arial" w:cs="Arial"/>
+          <w:sz w:val="22"/>
+          <w:szCs w:val="22"/>
+        </w:rPr>
+        <w:t xml:space="preserve">One of the main concerns is the quality of the data used to train the algorithm. To ensure the accuracy of the predictions, the data used to predict used car prices should be reliable and accurate. If the data is Incomplete or inaccurate, it can affect the accuracy of the predictions made. Therefore, it is crucial that the datasets used represent the market of </w:t>
+      </w:r>
+      <w:proofErr w:type="gramStart"/>
+      <w:r>
+        <w:rPr>
+          <w:rFonts w:ascii="Arial" w:hAnsi="Arial" w:cs="Arial"/>
+          <w:sz w:val="22"/>
+          <w:szCs w:val="22"/>
+        </w:rPr>
+        <w:t>pre-owned</w:t>
+      </w:r>
+      <w:proofErr w:type="gramEnd"/>
+      <w:r>
+        <w:rPr>
+          <w:rFonts w:ascii="Arial" w:hAnsi="Arial" w:cs="Arial"/>
+          <w:sz w:val="22"/>
+          <w:szCs w:val="22"/>
+        </w:rPr>
+        <w:t xml:space="preserve"> cars extremely well, including a wide variety of different cars.</w:t>
+      </w:r>
+    </w:p>
+    <w:p>
+      <w:pPr>
+        <w:pStyle w:val="NormalWeb"/>
+        <w:jc w:val="both"/>
+        <w:rPr>
+          <w:rFonts w:ascii="Arial" w:hAnsi="Arial" w:cs="Arial"/>
+          <w:sz w:val="22"/>
+          <w:szCs w:val="22"/>
+        </w:rPr>
+      </w:pPr>
+      <w:r>
+        <w:rPr>
+          <w:rFonts w:ascii="Arial" w:hAnsi="Arial" w:cs="Arial"/>
+          <w:sz w:val="22"/>
+          <w:szCs w:val="22"/>
+        </w:rPr>
+        <w:t>In the case of predicting the price of pre-owned cars, the selecting relevant features such as mileage, age, brand, model, transmission, MPG, and fuel type can have a significant impact on the accuracy of the predictions. Selecting irrelevant features can lead to overfitting or underfitting of the model. Therefore, it is necessary to select appropriate features.</w:t>
+      </w:r>
+    </w:p>
+    <w:p>
+      <w:pPr>
+        <w:pStyle w:val="NormalWeb"/>
+        <w:jc w:val="both"/>
+        <w:rPr>
+          <w:rFonts w:ascii="Arial" w:hAnsi="Arial" w:cs="Arial"/>
+          <w:sz w:val="22"/>
+          <w:szCs w:val="22"/>
+        </w:rPr>
+      </w:pPr>
+      <w:r>
+        <w:rPr>
+          <w:rFonts w:ascii="Arial" w:hAnsi="Arial" w:cs="Arial"/>
+          <w:sz w:val="22"/>
+          <w:szCs w:val="22"/>
+        </w:rPr>
+        <w:t>Another concern is the selection of the appropriate algorithm for the task. There are various machine learning algorithms available for predicting used car prices, such as linear regression, decision trees, random forests, nearest neighbour, and support vector machines. Some algorithms may perform better on certain types of data or features than others. Which is why choosing the right algorithm is crucial in achieving accurate and reliable results.</w:t>
+      </w:r>
+    </w:p>
+    <w:p>
+      <w:pPr>
+        <w:pStyle w:val="NormalWeb"/>
+        <w:jc w:val="both"/>
+        <w:rPr>
+          <w:rFonts w:ascii="Arial" w:hAnsi="Arial" w:cs="Arial"/>
+          <w:sz w:val="22"/>
+          <w:szCs w:val="22"/>
+        </w:rPr>
+      </w:pPr>
+      <w:r>
+        <w:rPr>
+          <w:rFonts w:ascii="Arial" w:hAnsi="Arial" w:cs="Arial"/>
+          <w:sz w:val="22"/>
+          <w:szCs w:val="22"/>
+        </w:rPr>
+        <w:t>Bias can also be a significant issue when training machine learning algorithms. If the data used for training the algorithm is biased towards a particular type of car, it can lead to biased predictions. Therefore, it is essential to ensure that the data used for training is representative of the entire used car market.</w:t>
+      </w:r>
+    </w:p>
+    <w:p>
+      <w:pPr>
+        <w:pStyle w:val="NormalWeb"/>
+        <w:jc w:val="both"/>
+        <w:rPr>
+          <w:rFonts w:ascii="Arial" w:hAnsi="Arial" w:cs="Arial"/>
+          <w:sz w:val="22"/>
+          <w:szCs w:val="22"/>
+        </w:rPr>
+      </w:pPr>
+      <w:r>
+        <w:rPr>
+          <w:rFonts w:ascii="Arial" w:hAnsi="Arial" w:cs="Arial"/>
+          <w:sz w:val="22"/>
+          <w:szCs w:val="22"/>
+        </w:rPr>
+        <w:t xml:space="preserve">Machine learning algorithms can often be opaque, meaning that you have no sense of how or why a result has been reached, making it difficult to understand how they make their predictions </w:t>
+      </w:r>
+      <w:r>
+        <w:rPr>
+          <w:rFonts w:ascii="Arial" w:hAnsi="Arial" w:cs="Arial"/>
+          <w:color w:val="FF0000"/>
+          <w:sz w:val="22"/>
+          <w:szCs w:val="22"/>
+        </w:rPr>
+        <w:t>[N]</w:t>
+      </w:r>
+      <w:r>
+        <w:rPr>
+          <w:rFonts w:ascii="Arial" w:hAnsi="Arial" w:cs="Arial"/>
+          <w:sz w:val="22"/>
+          <w:szCs w:val="22"/>
+        </w:rPr>
+        <w:t>. This lack of transparency and interpretability can be a significant issue in industries where decisions need to be explained or justified, such as in financial situations.</w:t>
+      </w:r>
+    </w:p>
+    <w:p>
+      <w:pPr>
+        <w:pStyle w:val="NormalWeb"/>
+        <w:jc w:val="both"/>
+        <w:rPr>
+          <w:rFonts w:ascii="Arial" w:hAnsi="Arial" w:cs="Arial"/>
+          <w:sz w:val="22"/>
+          <w:szCs w:val="22"/>
+        </w:rPr>
+      </w:pPr>
+      <w:r>
+        <w:rPr>
+          <w:rFonts w:ascii="Arial" w:hAnsi="Arial" w:cs="Arial"/>
+          <w:sz w:val="22"/>
+          <w:szCs w:val="22"/>
+        </w:rPr>
+        <w:t xml:space="preserve">Finally, even though machine learning algorithms can automate tasks such as pricing </w:t>
+      </w:r>
+      <w:proofErr w:type="gramStart"/>
+      <w:r>
+        <w:rPr>
+          <w:rFonts w:ascii="Arial" w:hAnsi="Arial" w:cs="Arial"/>
+          <w:sz w:val="22"/>
+          <w:szCs w:val="22"/>
+        </w:rPr>
+        <w:t>pre-owned</w:t>
+      </w:r>
+      <w:proofErr w:type="gramEnd"/>
+      <w:r>
+        <w:rPr>
+          <w:rFonts w:ascii="Arial" w:hAnsi="Arial" w:cs="Arial"/>
+          <w:sz w:val="22"/>
+          <w:szCs w:val="22"/>
+        </w:rPr>
+        <w:t xml:space="preserve"> cars, this can lead to the loss of jobs and skills among people who were previously involved in the pricing process. There poses the risk of dehumanizing the decision-making process </w:t>
+      </w:r>
+      <w:r>
+        <w:rPr>
+          <w:rFonts w:ascii="Arial" w:hAnsi="Arial" w:cs="Arial"/>
+          <w:color w:val="FF0000"/>
+          <w:sz w:val="22"/>
+          <w:szCs w:val="22"/>
+        </w:rPr>
+        <w:t>[O]</w:t>
+      </w:r>
+      <w:r>
+        <w:rPr>
+          <w:rFonts w:ascii="Arial" w:hAnsi="Arial" w:cs="Arial"/>
+          <w:sz w:val="22"/>
+          <w:szCs w:val="22"/>
+        </w:rPr>
+        <w:t>. Therefore, it is essential to ensure that the use of machine learning algorithms does not have a negative impact on human employment or skills.</w:t>
+      </w:r>
+    </w:p>
+    <w:p>
+      <w:pPr>
+        <w:pStyle w:val="NormalWeb"/>
+        <w:jc w:val="both"/>
+        <w:rPr>
+          <w:rFonts w:ascii="Arial" w:hAnsi="Arial" w:cs="Arial"/>
+          <w:sz w:val="22"/>
+          <w:szCs w:val="22"/>
+        </w:rPr>
+      </w:pPr>
+      <w:r>
+        <w:rPr>
+          <w:rFonts w:ascii="Arial" w:hAnsi="Arial" w:cs="Arial"/>
+          <w:sz w:val="22"/>
+          <w:szCs w:val="22"/>
+        </w:rPr>
+        <w:t>In conclusion, although machine learning algorithms can be extremely useful when it comes to predicting prices of pre-owned cars, there are several concerns that need to be considered. Addressing these concerns can lead to more accurate predictions and a better understanding of how the algorithm arrives at its predictions, whilst ensuring it sticks to a high ethical standard.</w:t>
+      </w:r>
+    </w:p>
+    <w:p>
+      <w:pPr>
         <w:rPr>
           <w:rFonts w:ascii="Arial" w:hAnsi="Arial" w:cs="Arial"/>
           <w:b/>
           <w:bCs/>
-          <w:sz w:val="32"/>
-          <w:szCs w:val="32"/>
-          <w:shd w:val="clear" w:color="auto" w:fill="FFFFFF"/>
-        </w:rPr>
-        <w:t xml:space="preserve"> (Plus evaluation)</w:t>
-      </w:r>
-    </w:p>
-    <w:p>
-      <w:pPr>
-        <w:shd w:val="clear" w:color="auto" w:fill="FFFFFF"/>
-        <w:spacing w:before="0" w:after="150" w:line="300" w:lineRule="atLeast"/>
-        <w:jc w:val="left"/>
-        <w:rPr>
-          <w:rFonts w:ascii="Arial" w:hAnsi="Arial" w:cs="Arial"/>
-          <w:color w:val="555555"/>
-          <w:sz w:val="20"/>
-          <w:szCs w:val="20"/>
-          <w:lang w:val="en-GB" w:eastAsia="en-GB"/>
-        </w:rPr>
-      </w:pPr>
-      <w:r>
-        <w:rPr>
-          <w:rFonts w:ascii="Arial" w:hAnsi="Arial" w:cs="Arial"/>
-          <w:color w:val="555555"/>
-          <w:sz w:val="20"/>
-          <w:szCs w:val="20"/>
-          <w:lang w:val="en-GB" w:eastAsia="en-GB"/>
-        </w:rPr>
-        <w:t>Usability - accessibility, replacing humans, artificial intelligence.</w:t>
-      </w:r>
-    </w:p>
-    <w:p>
-      <w:pPr>
-        <w:shd w:val="clear" w:color="auto" w:fill="FFFFFF"/>
-        <w:spacing w:before="0" w:after="150" w:line="300" w:lineRule="atLeast"/>
-        <w:jc w:val="left"/>
-        <w:rPr>
-          <w:rFonts w:ascii="Arial" w:hAnsi="Arial" w:cs="Arial"/>
-          <w:color w:val="555555"/>
-          <w:sz w:val="20"/>
-          <w:szCs w:val="20"/>
-          <w:lang w:val="en-GB" w:eastAsia="en-GB"/>
-        </w:rPr>
-      </w:pPr>
-      <w:hyperlink r:id="rId32" w:history="1">
-        <w:r>
-          <w:rPr>
-            <w:rStyle w:val="Hyperlink"/>
-            <w:rFonts w:ascii="Arial" w:hAnsi="Arial" w:cs="Arial"/>
-            <w:sz w:val="20"/>
-            <w:szCs w:val="20"/>
-            <w:lang w:val="en-GB" w:eastAsia="en-GB"/>
-          </w:rPr>
-          <w:t>file:///C:/Users/rb22/Downloads/s10676-010-9255-1.pdf</w:t>
-        </w:r>
-      </w:hyperlink>
-      <w:r>
-        <w:rPr>
-          <w:rFonts w:ascii="Arial" w:hAnsi="Arial" w:cs="Arial"/>
-          <w:color w:val="555555"/>
-          <w:sz w:val="20"/>
-          <w:szCs w:val="20"/>
-          <w:lang w:val="en-GB" w:eastAsia="en-GB"/>
-        </w:rPr>
-        <w:t xml:space="preserve"> - replacing humans</w:t>
-      </w:r>
-    </w:p>
-    <w:p>
-      <w:pPr>
-        <w:pStyle w:val="ListParagraph"/>
-        <w:ind w:left="360"/>
-        <w:outlineLvl w:val="0"/>
-        <w:rPr>
-          <w:rFonts w:ascii="Arial" w:hAnsi="Arial" w:cs="Arial"/>
-          <w:b/>
-          <w:bCs/>
-          <w:sz w:val="32"/>
-          <w:szCs w:val="32"/>
+          <w:szCs w:val="22"/>
           <w:shd w:val="clear" w:color="auto" w:fill="FFFFFF"/>
         </w:rPr>
       </w:pPr>
@@ -19011,7 +20362,7 @@
           <w:shd w:val="clear" w:color="auto" w:fill="FFFFFF"/>
         </w:rPr>
       </w:pPr>
-      <w:bookmarkStart w:id="20" w:name="_Toc130851624"/>
+      <w:bookmarkStart w:id="20" w:name="_Toc130871937"/>
       <w:r>
         <w:rPr>
           <w:rFonts w:ascii="Arial" w:hAnsi="Arial" w:cs="Arial"/>
@@ -19240,6 +20591,7 @@
           <w:szCs w:val="22"/>
           <w:shd w:val="clear" w:color="auto" w:fill="FFFFFF"/>
         </w:rPr>
+        <w:lastRenderedPageBreak/>
         <w:t>Unfortunately, I was unable to fine tune my decision tree algorithm and find its optimal minimum sample value and maximum depth value</w:t>
       </w:r>
       <w:r>
@@ -19501,7 +20853,21 @@
         <w:rPr>
           <w:rFonts w:ascii="Arial" w:hAnsi="Arial" w:cs="Arial"/>
         </w:rPr>
-        <w:t xml:space="preserve">Another limiting factor of mine was not being able to use the dataset to its full extent. My goals for next time is to be able to use all car brand datasets, allowing for multiple car brands </w:t>
+        <w:t xml:space="preserve">Another limiting factor of mine was not being able to use the dataset to its full extent. My goals for next time </w:t>
+      </w:r>
+      <w:proofErr w:type="gramStart"/>
+      <w:r>
+        <w:rPr>
+          <w:rFonts w:ascii="Arial" w:hAnsi="Arial" w:cs="Arial"/>
+        </w:rPr>
+        <w:t>is</w:t>
+      </w:r>
+      <w:proofErr w:type="gramEnd"/>
+      <w:r>
+        <w:rPr>
+          <w:rFonts w:ascii="Arial" w:hAnsi="Arial" w:cs="Arial"/>
+        </w:rPr>
+        <w:t xml:space="preserve"> to be able to use all car brand datasets, allowing for multiple car brands </w:t>
       </w:r>
       <w:r>
         <w:rPr>
@@ -19647,7 +21013,6 @@
         <w:rPr>
           <w:rFonts w:ascii="Arial" w:hAnsi="Arial" w:cs="Arial"/>
         </w:rPr>
-        <w:lastRenderedPageBreak/>
         <w:t>To conclude this paper, I believe that a successful comparison was made, showing that that my K-Nearest Neighbour algorithm was able to produce more accurate results, but much slower in comparison to the decision tree, due to the mass number of Euclidean distances to be worked out. There are still improvements that are required to be made to both algorithms</w:t>
       </w:r>
       <w:r>
@@ -19693,6 +21058,7 @@
           <w:szCs w:val="22"/>
           <w:lang w:val="en-GB" w:eastAsia="en-GB"/>
         </w:rPr>
+        <w:lastRenderedPageBreak/>
         <w:t>KNN vs RF:</w:t>
       </w:r>
       <w:r>
@@ -19732,7 +21098,7 @@
         </w:rPr>
         <w:t xml:space="preserve"> </w:t>
       </w:r>
-      <w:hyperlink r:id="rId33" w:history="1">
+      <w:hyperlink r:id="rId32" w:history="1">
         <w:r>
           <w:rPr>
             <w:rStyle w:val="Hyperlink"/>
@@ -19781,7 +21147,7 @@
           <w:shd w:val="clear" w:color="auto" w:fill="FFFFFF"/>
         </w:rPr>
       </w:pPr>
-      <w:bookmarkStart w:id="21" w:name="_Toc130851625"/>
+      <w:bookmarkStart w:id="21" w:name="_Toc130871938"/>
       <w:r>
         <w:rPr>
           <w:rFonts w:ascii="Arial" w:hAnsi="Arial" w:cs="Arial"/>
@@ -20268,6 +21634,7 @@
         <w:t xml:space="preserve">What is the K-nearest </w:t>
       </w:r>
       <w:proofErr w:type="spellStart"/>
+      <w:proofErr w:type="gramStart"/>
       <w:r>
         <w:rPr>
           <w:rFonts w:ascii="Arial" w:hAnsi="Arial" w:cs="Arial"/>
@@ -20279,6 +21646,7 @@
         <w:t>neighbors</w:t>
       </w:r>
       <w:proofErr w:type="spellEnd"/>
+      <w:proofErr w:type="gramEnd"/>
       <w:r>
         <w:rPr>
           <w:rFonts w:ascii="Arial" w:hAnsi="Arial" w:cs="Arial"/>
@@ -20295,7 +21663,25 @@
           <w:sz w:val="22"/>
           <w:szCs w:val="22"/>
         </w:rPr>
-        <w:t xml:space="preserve"> (no date) </w:t>
+        <w:t xml:space="preserve"> (</w:t>
+      </w:r>
+      <w:proofErr w:type="gramStart"/>
+      <w:r>
+        <w:rPr>
+          <w:rFonts w:ascii="Arial" w:hAnsi="Arial" w:cs="Arial"/>
+          <w:sz w:val="22"/>
+          <w:szCs w:val="22"/>
+        </w:rPr>
+        <w:t>no</w:t>
+      </w:r>
+      <w:proofErr w:type="gramEnd"/>
+      <w:r>
+        <w:rPr>
+          <w:rFonts w:ascii="Arial" w:hAnsi="Arial" w:cs="Arial"/>
+          <w:sz w:val="22"/>
+          <w:szCs w:val="22"/>
+        </w:rPr>
+        <w:t xml:space="preserve"> date) </w:t>
       </w:r>
       <w:r>
         <w:rPr>
@@ -20313,16 +21699,7 @@
           <w:sz w:val="22"/>
           <w:szCs w:val="22"/>
         </w:rPr>
-        <w:t>. Available at: https://www.ibm.com/uk-en/topics/knn#:~:text=The%20k%2Dnearest%20neighbors%20algorithm%2C%20also</w:t>
-      </w:r>
-      <w:r>
-        <w:rPr>
-          <w:rFonts w:ascii="Arial" w:hAnsi="Arial" w:cs="Arial"/>
-          <w:sz w:val="22"/>
-          <w:szCs w:val="22"/>
-        </w:rPr>
-        <w:lastRenderedPageBreak/>
-        <w:t xml:space="preserve">%20known%20as%20KNN%20or,of%20an%20individual%20data%20point. (Accessed: October 17, 2022). </w:t>
+        <w:t xml:space="preserve">. Available at: https://www.ibm.com/uk-en/topics/knn#:~:text=The%20k%2Dnearest%20neighbors%20algorithm%2C%20also%20known%20as%20KNN%20or,of%20an%20individual%20data%20point. (Accessed: October 17, 2022). </w:t>
       </w:r>
     </w:p>
     <w:p>
@@ -20408,7 +21785,25 @@
           <w:sz w:val="22"/>
           <w:szCs w:val="22"/>
         </w:rPr>
-        <w:t xml:space="preserve">. Available at: https://www.jcchouinard.com/k-nearest-neighbors/ (Accessed: November 23 2022). </w:t>
+        <w:t>. Available at: https://www.jcchouinard.com/k-nearest-neighbors/ (Accessed: November 23</w:t>
+      </w:r>
+      <w:proofErr w:type="gramStart"/>
+      <w:r>
+        <w:rPr>
+          <w:rFonts w:ascii="Arial" w:hAnsi="Arial" w:cs="Arial"/>
+          <w:sz w:val="22"/>
+          <w:szCs w:val="22"/>
+        </w:rPr>
+        <w:t xml:space="preserve"> 2022</w:t>
+      </w:r>
+      <w:proofErr w:type="gramEnd"/>
+      <w:r>
+        <w:rPr>
+          <w:rFonts w:ascii="Arial" w:hAnsi="Arial" w:cs="Arial"/>
+          <w:sz w:val="22"/>
+          <w:szCs w:val="22"/>
+        </w:rPr>
+        <w:t xml:space="preserve">). </w:t>
       </w:r>
     </w:p>
     <w:p>
@@ -20532,6 +21927,7 @@
           <w:szCs w:val="22"/>
           <w:shd w:val="clear" w:color="auto" w:fill="FFFFFF"/>
         </w:rPr>
+        <w:lastRenderedPageBreak/>
         <w:t>[</w:t>
       </w:r>
       <w:r>
@@ -20634,7 +22030,25 @@
           <w:sz w:val="22"/>
           <w:szCs w:val="22"/>
         </w:rPr>
-        <w:t xml:space="preserve">Patel, H.H. and Prajapati, P. (2018) “Study and analysis of decision tree based classification algorithms,” </w:t>
+        <w:t xml:space="preserve">Patel, H.H. and Prajapati, P. (2018) “Study and analysis of decision </w:t>
+      </w:r>
+      <w:proofErr w:type="gramStart"/>
+      <w:r>
+        <w:rPr>
+          <w:rFonts w:ascii="Arial" w:hAnsi="Arial" w:cs="Arial"/>
+          <w:sz w:val="22"/>
+          <w:szCs w:val="22"/>
+        </w:rPr>
+        <w:t>tree based</w:t>
+      </w:r>
+      <w:proofErr w:type="gramEnd"/>
+      <w:r>
+        <w:rPr>
+          <w:rFonts w:ascii="Arial" w:hAnsi="Arial" w:cs="Arial"/>
+          <w:sz w:val="22"/>
+          <w:szCs w:val="22"/>
+        </w:rPr>
+        <w:t xml:space="preserve"> classification algorithms,” </w:t>
       </w:r>
       <w:r>
         <w:rPr>
@@ -20958,17 +22372,9 @@
           <w:sz w:val="22"/>
           <w:szCs w:val="22"/>
         </w:rPr>
-        <w:t>RMSE vs. R-squared: Which metric should you use?</w:t>
-      </w:r>
-      <w:r>
-        <w:rPr>
-          <w:rFonts w:ascii="Arial" w:hAnsi="Arial" w:cs="Arial"/>
-          <w:sz w:val="22"/>
-          <w:szCs w:val="22"/>
-        </w:rPr>
-        <w:t xml:space="preserve">, </w:t>
-      </w:r>
-      <w:proofErr w:type="spellStart"/>
+        <w:t xml:space="preserve">RMSE vs. R-squared: Which metric should you </w:t>
+      </w:r>
+      <w:proofErr w:type="gramStart"/>
       <w:r>
         <w:rPr>
           <w:rFonts w:ascii="Arial" w:hAnsi="Arial" w:cs="Arial"/>
@@ -20977,6 +22383,34 @@
           <w:sz w:val="22"/>
           <w:szCs w:val="22"/>
         </w:rPr>
+        <w:t>use?</w:t>
+      </w:r>
+      <w:r>
+        <w:rPr>
+          <w:rFonts w:ascii="Arial" w:hAnsi="Arial" w:cs="Arial"/>
+          <w:sz w:val="22"/>
+          <w:szCs w:val="22"/>
+        </w:rPr>
+        <w:t>,</w:t>
+      </w:r>
+      <w:proofErr w:type="gramEnd"/>
+      <w:r>
+        <w:rPr>
+          <w:rFonts w:ascii="Arial" w:hAnsi="Arial" w:cs="Arial"/>
+          <w:sz w:val="22"/>
+          <w:szCs w:val="22"/>
+        </w:rPr>
+        <w:t xml:space="preserve"> </w:t>
+      </w:r>
+      <w:proofErr w:type="spellStart"/>
+      <w:r>
+        <w:rPr>
+          <w:rFonts w:ascii="Arial" w:hAnsi="Arial" w:cs="Arial"/>
+          <w:i/>
+          <w:iCs/>
+          <w:sz w:val="22"/>
+          <w:szCs w:val="22"/>
+        </w:rPr>
         <w:t>Statology</w:t>
       </w:r>
       <w:proofErr w:type="spellEnd"/>
@@ -21102,6 +22536,7 @@
         </w:rPr>
         <w:t>18</w:t>
       </w:r>
+      <w:proofErr w:type="gramStart"/>
       <w:r>
         <w:rPr>
           <w:rFonts w:ascii="Arial" w:hAnsi="Arial" w:cs="Arial"/>
@@ -21130,6 +22565,7 @@
         <w:t>Gegic</w:t>
       </w:r>
       <w:proofErr w:type="spellEnd"/>
+      <w:proofErr w:type="gramEnd"/>
       <w:r>
         <w:rPr>
           <w:rFonts w:ascii="Arial" w:hAnsi="Arial" w:cs="Arial"/>
@@ -21191,7 +22627,7 @@
         </w:rPr>
         <w:t>[a]</w:t>
       </w:r>
-      <w:hyperlink r:id="rId34" w:anchor=":~:text=Each%20tree%20is%20created%20from,to%20produce%20a%20single%20result" w:history="1">
+      <w:hyperlink r:id="rId33" w:anchor=":~:text=Each%20tree%20is%20created%20from,to%20produce%20a%20single%20result" w:history="1">
         <w:r>
           <w:rPr>
             <w:rStyle w:val="Hyperlink"/>
@@ -21227,7 +22663,7 @@
         </w:rPr>
         <w:t xml:space="preserve">[b] </w:t>
       </w:r>
-      <w:hyperlink r:id="rId35" w:history="1">
+      <w:hyperlink r:id="rId34" w:history="1">
         <w:r>
           <w:rPr>
             <w:rStyle w:val="Hyperlink"/>
@@ -21263,7 +22699,7 @@
         </w:rPr>
         <w:t xml:space="preserve">[c] </w:t>
       </w:r>
-      <w:hyperlink r:id="rId36" w:anchor=":~:text=Random%20Forests%20and%20Missing%20Data%20%3A&amp;text=This%20forces%20researchers%20who%20want,lost%20and%20inferential%20power%20compromised" w:history="1">
+      <w:hyperlink r:id="rId35" w:anchor=":~:text=Random%20Forests%20and%20Missing%20Data%20%3A&amp;text=This%20forces%20researchers%20who%20want,lost%20and%20inferential%20power%20compromised" w:history="1">
         <w:r>
           <w:rPr>
             <w:rStyle w:val="Hyperlink"/>
@@ -21297,10 +22733,9 @@
           <w:szCs w:val="22"/>
           <w:shd w:val="clear" w:color="auto" w:fill="FFFFFF"/>
         </w:rPr>
-        <w:lastRenderedPageBreak/>
         <w:t>[d]</w:t>
       </w:r>
-      <w:hyperlink r:id="rId37" w:history="1">
+      <w:hyperlink r:id="rId36" w:history="1">
         <w:r>
           <w:rPr>
             <w:rStyle w:val="Hyperlink"/>
@@ -21336,7 +22771,7 @@
         </w:rPr>
         <w:t xml:space="preserve">[e] </w:t>
       </w:r>
-      <w:hyperlink r:id="rId38" w:history="1">
+      <w:hyperlink r:id="rId37" w:history="1">
         <w:r>
           <w:rPr>
             <w:rStyle w:val="Hyperlink"/>
@@ -21372,7 +22807,7 @@
         </w:rPr>
         <w:t xml:space="preserve">[f] </w:t>
       </w:r>
-      <w:hyperlink r:id="rId39" w:history="1">
+      <w:hyperlink r:id="rId38" w:history="1">
         <w:r>
           <w:rPr>
             <w:rStyle w:val="Hyperlink"/>
@@ -21415,7 +22850,7 @@
         </w:rPr>
         <w:t xml:space="preserve"> </w:t>
       </w:r>
-      <w:hyperlink r:id="rId40" w:history="1">
+      <w:hyperlink r:id="rId39" w:history="1">
         <w:r>
           <w:rPr>
             <w:rStyle w:val="Hyperlink"/>
@@ -21451,7 +22886,7 @@
         </w:rPr>
         <w:t xml:space="preserve">[h] </w:t>
       </w:r>
-      <w:hyperlink r:id="rId41" w:history="1">
+      <w:hyperlink r:id="rId40" w:history="1">
         <w:r>
           <w:rPr>
             <w:rStyle w:val="Hyperlink"/>
@@ -21485,9 +22920,10 @@
           <w:sz w:val="24"/>
           <w:shd w:val="clear" w:color="auto" w:fill="FFFFFF"/>
         </w:rPr>
+        <w:lastRenderedPageBreak/>
         <w:t>[i]</w:t>
       </w:r>
-      <w:hyperlink r:id="rId42" w:history="1">
+      <w:hyperlink r:id="rId41" w:history="1">
         <w:r>
           <w:rPr>
             <w:rStyle w:val="Hyperlink"/>
@@ -21523,7 +22959,7 @@
         </w:rPr>
         <w:t xml:space="preserve">[J] </w:t>
       </w:r>
-      <w:hyperlink r:id="rId43" w:history="1">
+      <w:hyperlink r:id="rId42" w:history="1">
         <w:r>
           <w:rPr>
             <w:rStyle w:val="Hyperlink"/>
@@ -21580,7 +23016,7 @@
       <w:r>
         <w:t xml:space="preserve">[m] </w:t>
       </w:r>
-      <w:hyperlink r:id="rId44" w:history="1">
+      <w:hyperlink r:id="rId43" w:history="1">
         <w:r>
           <w:rPr>
             <w:rStyle w:val="Hyperlink"/>
@@ -21600,25 +23036,79 @@
           <w:shd w:val="clear" w:color="auto" w:fill="FFFFFF"/>
         </w:rPr>
       </w:pPr>
-    </w:p>
-    <w:p>
-      <w:pPr>
-        <w:rPr>
-          <w:rFonts w:ascii="Arial" w:hAnsi="Arial" w:cs="Arial"/>
-          <w:b/>
-          <w:bCs/>
+      <w:r>
+        <w:rPr>
+          <w:rFonts w:ascii="Arial" w:hAnsi="Arial" w:cs="Arial"/>
+          <w:sz w:val="24"/>
+          <w:shd w:val="clear" w:color="auto" w:fill="FFFFFF"/>
+        </w:rPr>
+        <w:t xml:space="preserve">[N] </w:t>
+      </w:r>
+      <w:hyperlink r:id="rId44" w:history="1">
+        <w:r>
+          <w:rPr>
+            <w:rStyle w:val="Hyperlink"/>
+            <w:rFonts w:ascii="Arial" w:hAnsi="Arial" w:cs="Arial"/>
+            <w:sz w:val="24"/>
+            <w:shd w:val="clear" w:color="auto" w:fill="FFFFFF"/>
+          </w:rPr>
+          <w:t>https://journals.sagepub.com/doi/pdf/10.1177/2053951715622512</w:t>
+        </w:r>
+      </w:hyperlink>
+      <w:r>
+        <w:rPr>
+          <w:rFonts w:ascii="Arial" w:hAnsi="Arial" w:cs="Arial"/>
+          <w:sz w:val="24"/>
+          <w:shd w:val="clear" w:color="auto" w:fill="FFFFFF"/>
+        </w:rPr>
+        <w:t xml:space="preserve"> </w:t>
+      </w:r>
+    </w:p>
+    <w:p>
+      <w:pPr>
+        <w:rPr>
+          <w:rFonts w:ascii="Arial" w:hAnsi="Arial" w:cs="Arial"/>
           <w:sz w:val="32"/>
           <w:szCs w:val="32"/>
           <w:shd w:val="clear" w:color="auto" w:fill="FFFFFF"/>
         </w:rPr>
       </w:pPr>
-    </w:p>
-    <w:p>
-      <w:pPr>
-        <w:rPr>
-          <w:rFonts w:ascii="Arial" w:hAnsi="Arial" w:cs="Arial"/>
-          <w:b/>
-          <w:bCs/>
+      <w:r>
+        <w:rPr>
+          <w:rFonts w:ascii="Arial" w:hAnsi="Arial" w:cs="Arial"/>
+          <w:sz w:val="32"/>
+          <w:szCs w:val="32"/>
+          <w:shd w:val="clear" w:color="auto" w:fill="FFFFFF"/>
+        </w:rPr>
+        <w:t xml:space="preserve">[O] </w:t>
+      </w:r>
+      <w:hyperlink r:id="rId45" w:history="1">
+        <w:r>
+          <w:rPr>
+            <w:rStyle w:val="Hyperlink"/>
+            <w:rFonts w:ascii="Arial" w:hAnsi="Arial" w:cs="Arial"/>
+            <w:sz w:val="32"/>
+            <w:szCs w:val="32"/>
+            <w:shd w:val="clear" w:color="auto" w:fill="FFFFFF"/>
+          </w:rPr>
+          <w:t>file:///C:/Users/rb22/Downloads/s10676-010-9255-1.pdf</w:t>
+        </w:r>
+      </w:hyperlink>
+    </w:p>
+    <w:p>
+      <w:pPr>
+        <w:rPr>
+          <w:rFonts w:ascii="Arial" w:hAnsi="Arial" w:cs="Arial"/>
+          <w:sz w:val="32"/>
+          <w:szCs w:val="32"/>
+          <w:shd w:val="clear" w:color="auto" w:fill="FFFFFF"/>
+        </w:rPr>
+      </w:pPr>
+    </w:p>
+    <w:p>
+      <w:pPr>
+        <w:rPr>
+          <w:rFonts w:ascii="Arial" w:hAnsi="Arial" w:cs="Arial"/>
           <w:sz w:val="32"/>
           <w:szCs w:val="32"/>
           <w:shd w:val="clear" w:color="auto" w:fill="FFFFFF"/>
@@ -21726,7 +23216,7 @@
           <w:shd w:val="clear" w:color="auto" w:fill="FFFFFF"/>
         </w:rPr>
       </w:pPr>
-      <w:bookmarkStart w:id="22" w:name="_Toc130851626"/>
+      <w:bookmarkStart w:id="22" w:name="_Toc130871939"/>
       <w:r>
         <w:rPr>
           <w:rFonts w:ascii="Arial" w:hAnsi="Arial" w:cs="Arial"/>
@@ -21770,7 +23260,7 @@
           <w:shd w:val="clear" w:color="auto" w:fill="FFFFFF"/>
         </w:rPr>
       </w:pPr>
-      <w:bookmarkStart w:id="23" w:name="_Toc130851627"/>
+      <w:bookmarkStart w:id="23" w:name="_Toc130871940"/>
       <w:r>
         <w:rPr>
           <w:rFonts w:ascii="Arial" w:hAnsi="Arial" w:cs="Arial"/>
@@ -21797,10 +23287,9 @@
           <w:szCs w:val="22"/>
           <w:shd w:val="clear" w:color="auto" w:fill="FFFFFF"/>
         </w:rPr>
-        <w:lastRenderedPageBreak/>
         <w:t xml:space="preserve">Decision Tree algorithm: </w:t>
       </w:r>
-      <w:hyperlink r:id="rId45" w:history="1">
+      <w:hyperlink r:id="rId46" w:history="1">
         <w:r>
           <w:rPr>
             <w:rStyle w:val="Hyperlink"/>
@@ -21836,7 +23325,7 @@
         </w:rPr>
         <w:t xml:space="preserve">K-Nearest Neighbour algorithm: </w:t>
       </w:r>
-      <w:hyperlink r:id="rId46" w:history="1">
+      <w:hyperlink r:id="rId47" w:history="1">
         <w:r>
           <w:rPr>
             <w:rStyle w:val="Hyperlink"/>
@@ -21884,7 +23373,7 @@
           <w:shd w:val="clear" w:color="auto" w:fill="FFFFFF"/>
         </w:rPr>
       </w:pPr>
-      <w:bookmarkStart w:id="24" w:name="_Toc130851628"/>
+      <w:bookmarkStart w:id="24" w:name="_Toc130871941"/>
       <w:r>
         <w:rPr>
           <w:rFonts w:ascii="Arial" w:hAnsi="Arial" w:cs="Arial"/>
@@ -21924,6 +23413,7 @@
                 <w:rFonts w:ascii="Arial" w:hAnsi="Arial" w:cs="Arial"/>
                 <w:shd w:val="clear" w:color="auto" w:fill="FFFFFF"/>
               </w:rPr>
+              <w:lastRenderedPageBreak/>
               <w:t>Date</w:t>
             </w:r>
           </w:p>
@@ -21986,7 +23476,23 @@
                 <w:rFonts w:ascii="Arial" w:hAnsi="Arial" w:cs="Arial"/>
                 <w:shd w:val="clear" w:color="auto" w:fill="FFFFFF"/>
               </w:rPr>
-              <w:t>- Begun to research into the different types of Machine Learning Algorithms</w:t>
+              <w:t xml:space="preserve">- Begun to research into the </w:t>
+            </w:r>
+            <w:proofErr w:type="gramStart"/>
+            <w:r>
+              <w:rPr>
+                <w:rFonts w:ascii="Arial" w:hAnsi="Arial" w:cs="Arial"/>
+                <w:shd w:val="clear" w:color="auto" w:fill="FFFFFF"/>
+              </w:rPr>
+              <w:t>different types</w:t>
+            </w:r>
+            <w:proofErr w:type="gramEnd"/>
+            <w:r>
+              <w:rPr>
+                <w:rFonts w:ascii="Arial" w:hAnsi="Arial" w:cs="Arial"/>
+                <w:shd w:val="clear" w:color="auto" w:fill="FFFFFF"/>
+              </w:rPr>
+              <w:t xml:space="preserve"> of Machine Learning Algorithms</w:t>
             </w:r>
           </w:p>
           <w:p>
@@ -22423,8 +23929,17 @@
                 <w:rFonts w:ascii="Arial" w:hAnsi="Arial" w:cs="Arial"/>
                 <w:shd w:val="clear" w:color="auto" w:fill="FFFFFF"/>
               </w:rPr>
-              <w:t>- Created method for 1NN to test</w:t>
-            </w:r>
+              <w:t xml:space="preserve">- Created method for 1NN to </w:t>
+            </w:r>
+            <w:proofErr w:type="gramStart"/>
+            <w:r>
+              <w:rPr>
+                <w:rFonts w:ascii="Arial" w:hAnsi="Arial" w:cs="Arial"/>
+                <w:shd w:val="clear" w:color="auto" w:fill="FFFFFF"/>
+              </w:rPr>
+              <w:t>test</w:t>
+            </w:r>
+            <w:proofErr w:type="gramEnd"/>
           </w:p>
           <w:p>
             <w:pPr>
@@ -22557,7 +24072,6 @@
                 <w:rFonts w:ascii="Arial" w:hAnsi="Arial" w:cs="Arial"/>
                 <w:shd w:val="clear" w:color="auto" w:fill="FFFFFF"/>
               </w:rPr>
-              <w:lastRenderedPageBreak/>
               <w:t>- Results from prediction method are returning in an unwanted format</w:t>
             </w:r>
           </w:p>
@@ -22603,7 +24117,24 @@
                 <w:rFonts w:ascii="Arial" w:hAnsi="Arial" w:cs="Arial"/>
                 <w:shd w:val="clear" w:color="auto" w:fill="FFFFFF"/>
               </w:rPr>
-              <w:t xml:space="preserve">- Looked into </w:t>
+              <w:lastRenderedPageBreak/>
+              <w:t xml:space="preserve">- </w:t>
+            </w:r>
+            <w:proofErr w:type="gramStart"/>
+            <w:r>
+              <w:rPr>
+                <w:rFonts w:ascii="Arial" w:hAnsi="Arial" w:cs="Arial"/>
+                <w:shd w:val="clear" w:color="auto" w:fill="FFFFFF"/>
+              </w:rPr>
+              <w:t>Looked into</w:t>
+            </w:r>
+            <w:proofErr w:type="gramEnd"/>
+            <w:r>
+              <w:rPr>
+                <w:rFonts w:ascii="Arial" w:hAnsi="Arial" w:cs="Arial"/>
+                <w:shd w:val="clear" w:color="auto" w:fill="FFFFFF"/>
+              </w:rPr>
+              <w:t xml:space="preserve"> </w:t>
             </w:r>
             <w:proofErr w:type="spellStart"/>
             <w:r>
@@ -22693,7 +24224,23 @@
                 <w:rFonts w:ascii="Arial" w:hAnsi="Arial" w:cs="Arial"/>
                 <w:shd w:val="clear" w:color="auto" w:fill="FFFFFF"/>
               </w:rPr>
-              <w:t>- Began work writing interim report.</w:t>
+              <w:t xml:space="preserve">- Began work </w:t>
+            </w:r>
+            <w:proofErr w:type="gramStart"/>
+            <w:r>
+              <w:rPr>
+                <w:rFonts w:ascii="Arial" w:hAnsi="Arial" w:cs="Arial"/>
+                <w:shd w:val="clear" w:color="auto" w:fill="FFFFFF"/>
+              </w:rPr>
+              <w:t>writing</w:t>
+            </w:r>
+            <w:proofErr w:type="gramEnd"/>
+            <w:r>
+              <w:rPr>
+                <w:rFonts w:ascii="Arial" w:hAnsi="Arial" w:cs="Arial"/>
+                <w:shd w:val="clear" w:color="auto" w:fill="FFFFFF"/>
+              </w:rPr>
+              <w:t xml:space="preserve"> interim report.</w:t>
             </w:r>
           </w:p>
         </w:tc>
@@ -23141,15 +24688,31 @@
                 <w:rFonts w:ascii="Arial" w:hAnsi="Arial" w:cs="Arial"/>
                 <w:shd w:val="clear" w:color="auto" w:fill="FFFFFF"/>
               </w:rPr>
-              <w:t>get_dummies</w:t>
-            </w:r>
-            <w:proofErr w:type="spellEnd"/>
+              <w:t>get_</w:t>
+            </w:r>
+            <w:proofErr w:type="gramStart"/>
             <w:r>
               <w:rPr>
                 <w:rFonts w:ascii="Arial" w:hAnsi="Arial" w:cs="Arial"/>
                 <w:shd w:val="clear" w:color="auto" w:fill="FFFFFF"/>
               </w:rPr>
-              <w:t>()" to generate dummy variables for model, transmission and fuel type</w:t>
+              <w:t>dummies</w:t>
+            </w:r>
+            <w:proofErr w:type="spellEnd"/>
+            <w:r>
+              <w:rPr>
+                <w:rFonts w:ascii="Arial" w:hAnsi="Arial" w:cs="Arial"/>
+                <w:shd w:val="clear" w:color="auto" w:fill="FFFFFF"/>
+              </w:rPr>
+              <w:t>(</w:t>
+            </w:r>
+            <w:proofErr w:type="gramEnd"/>
+            <w:r>
+              <w:rPr>
+                <w:rFonts w:ascii="Arial" w:hAnsi="Arial" w:cs="Arial"/>
+                <w:shd w:val="clear" w:color="auto" w:fill="FFFFFF"/>
+              </w:rPr>
+              <w:t>)" to generate dummy variables for model, transmission and fuel type</w:t>
             </w:r>
           </w:p>
           <w:p>
@@ -23315,7 +24878,6 @@
                 <w:rFonts w:ascii="Arial" w:hAnsi="Arial" w:cs="Arial"/>
                 <w:shd w:val="clear" w:color="auto" w:fill="FFFFFF"/>
               </w:rPr>
-              <w:lastRenderedPageBreak/>
               <w:t>05</w:t>
             </w:r>
             <w:r>
@@ -23358,7 +24920,23 @@
                 <w:rFonts w:ascii="Arial" w:hAnsi="Arial" w:cs="Arial"/>
                 <w:shd w:val="clear" w:color="auto" w:fill="FFFFFF"/>
               </w:rPr>
-              <w:t>- Calculated how many times Euclidean distance is calculated and how long a single prediction takes</w:t>
+              <w:t xml:space="preserve">- Calculated how </w:t>
+            </w:r>
+            <w:proofErr w:type="gramStart"/>
+            <w:r>
+              <w:rPr>
+                <w:rFonts w:ascii="Arial" w:hAnsi="Arial" w:cs="Arial"/>
+                <w:shd w:val="clear" w:color="auto" w:fill="FFFFFF"/>
+              </w:rPr>
+              <w:t>many</w:t>
+            </w:r>
+            <w:proofErr w:type="gramEnd"/>
+            <w:r>
+              <w:rPr>
+                <w:rFonts w:ascii="Arial" w:hAnsi="Arial" w:cs="Arial"/>
+                <w:shd w:val="clear" w:color="auto" w:fill="FFFFFF"/>
+              </w:rPr>
+              <w:t xml:space="preserve"> times Euclidean distance is calculated and how long a single prediction takes</w:t>
             </w:r>
           </w:p>
           <w:p>
@@ -23373,6 +24951,7 @@
                 <w:rFonts w:ascii="Arial" w:hAnsi="Arial" w:cs="Arial"/>
                 <w:shd w:val="clear" w:color="auto" w:fill="FFFFFF"/>
               </w:rPr>
+              <w:lastRenderedPageBreak/>
               <w:t>- Described my KNN algorithm code in the interim report</w:t>
             </w:r>
           </w:p>
@@ -23395,6 +24974,7 @@
                 <w:rFonts w:ascii="Arial" w:hAnsi="Arial" w:cs="Arial"/>
                 <w:shd w:val="clear" w:color="auto" w:fill="FFFFFF"/>
               </w:rPr>
+              <w:lastRenderedPageBreak/>
               <w:t>06</w:t>
             </w:r>
             <w:r>
@@ -23574,7 +25154,23 @@
                 <w:rFonts w:ascii="Arial" w:hAnsi="Arial" w:cs="Arial"/>
                 <w:shd w:val="clear" w:color="auto" w:fill="FFFFFF"/>
               </w:rPr>
-              <w:t>- Using template entropy method to calculate entropy of a node - temporary to test later methods</w:t>
+              <w:t xml:space="preserve">- Using template entropy method to calculate entropy of a node - temporary to </w:t>
+            </w:r>
+            <w:proofErr w:type="gramStart"/>
+            <w:r>
+              <w:rPr>
+                <w:rFonts w:ascii="Arial" w:hAnsi="Arial" w:cs="Arial"/>
+                <w:shd w:val="clear" w:color="auto" w:fill="FFFFFF"/>
+              </w:rPr>
+              <w:t>test</w:t>
+            </w:r>
+            <w:proofErr w:type="gramEnd"/>
+            <w:r>
+              <w:rPr>
+                <w:rFonts w:ascii="Arial" w:hAnsi="Arial" w:cs="Arial"/>
+                <w:shd w:val="clear" w:color="auto" w:fill="FFFFFF"/>
+              </w:rPr>
+              <w:t xml:space="preserve"> later methods</w:t>
             </w:r>
           </w:p>
           <w:p>
@@ -23718,9 +25314,9 @@
       </w:pPr>
     </w:p>
     <w:sectPr>
-      <w:headerReference w:type="default" r:id="rId47"/>
-      <w:footerReference w:type="default" r:id="rId48"/>
-      <w:headerReference w:type="first" r:id="rId49"/>
+      <w:headerReference w:type="default" r:id="rId48"/>
+      <w:footerReference w:type="default" r:id="rId49"/>
+      <w:headerReference w:type="first" r:id="rId50"/>
       <w:pgSz w:w="11906" w:h="16838"/>
       <w:pgMar w:top="1440" w:right="1440" w:bottom="1440" w:left="1440" w:header="708" w:footer="708" w:gutter="0"/>
       <w:pgNumType w:start="0"/>
@@ -23851,7 +25447,23 @@
         <w:rFonts w:asciiTheme="minorHAnsi" w:hAnsiTheme="minorHAnsi" w:cstheme="minorHAnsi"/>
         <w:lang w:val="en-GB"/>
       </w:rPr>
-      <w:t xml:space="preserve">Using Machine Learning Algorithms to Predict the Price of Pre-owned Cars                   </w:t>
+      <w:t xml:space="preserve">Using Machine Learning Algorithms to Predict the Price of </w:t>
+    </w:r>
+    <w:proofErr w:type="gramStart"/>
+    <w:r>
+      <w:rPr>
+        <w:rFonts w:asciiTheme="minorHAnsi" w:hAnsiTheme="minorHAnsi" w:cstheme="minorHAnsi"/>
+        <w:lang w:val="en-GB"/>
+      </w:rPr>
+      <w:t>Pre-owned</w:t>
+    </w:r>
+    <w:proofErr w:type="gramEnd"/>
+    <w:r>
+      <w:rPr>
+        <w:rFonts w:asciiTheme="minorHAnsi" w:hAnsiTheme="minorHAnsi" w:cstheme="minorHAnsi"/>
+        <w:lang w:val="en-GB"/>
+      </w:rPr>
+      <w:t xml:space="preserve"> Cars                   </w:t>
     </w:r>
     <w:r>
       <w:rPr>

</xml_diff>

<commit_message>
Completed write up on Engineering tools
</commit_message>
<xml_diff>
--- a/Final Report.docx
+++ b/Final Report.docx
@@ -1693,7 +1693,29 @@
                 <w:noProof/>
                 <w:shd w:val="clear" w:color="auto" w:fill="FFFFFF"/>
               </w:rPr>
-              <w:t>Decision Tree</w:t>
+              <w:t>Decisio</w:t>
+            </w:r>
+            <w:r>
+              <w:rPr>
+                <w:rStyle w:val="Hyperlink"/>
+                <w:rFonts w:cs="Arial"/>
+                <w:b/>
+                <w:bCs/>
+                <w:noProof/>
+                <w:shd w:val="clear" w:color="auto" w:fill="FFFFFF"/>
+              </w:rPr>
+              <w:t>n</w:t>
+            </w:r>
+            <w:r>
+              <w:rPr>
+                <w:rStyle w:val="Hyperlink"/>
+                <w:rFonts w:cs="Arial"/>
+                <w:b/>
+                <w:bCs/>
+                <w:noProof/>
+                <w:shd w:val="clear" w:color="auto" w:fill="FFFFFF"/>
+              </w:rPr>
+              <w:t xml:space="preserve"> Tree</w:t>
             </w:r>
             <w:r>
               <w:rPr>
@@ -2063,7 +2085,27 @@
                 <w:noProof/>
                 <w:shd w:val="clear" w:color="auto" w:fill="FFFFFF"/>
               </w:rPr>
-              <w:t>Analysis</w:t>
+              <w:t>An</w:t>
+            </w:r>
+            <w:r>
+              <w:rPr>
+                <w:rStyle w:val="Hyperlink"/>
+                <w:rFonts w:cs="Arial"/>
+                <w:b/>
+                <w:noProof/>
+                <w:shd w:val="clear" w:color="auto" w:fill="FFFFFF"/>
+              </w:rPr>
+              <w:t>a</w:t>
+            </w:r>
+            <w:r>
+              <w:rPr>
+                <w:rStyle w:val="Hyperlink"/>
+                <w:rFonts w:cs="Arial"/>
+                <w:b/>
+                <w:noProof/>
+                <w:shd w:val="clear" w:color="auto" w:fill="FFFFFF"/>
+              </w:rPr>
+              <w:t>lysis</w:t>
             </w:r>
             <w:r>
               <w:rPr>
@@ -9401,6 +9443,23 @@
     </w:p>
     <w:p>
       <w:pPr>
+        <w:rPr>
+          <w:rFonts w:ascii="Arial" w:hAnsi="Arial" w:cs="Arial"/>
+          <w:color w:val="FF0000"/>
+          <w:szCs w:val="22"/>
+        </w:rPr>
+      </w:pPr>
+      <w:r>
+        <w:rPr>
+          <w:rFonts w:ascii="Arial" w:hAnsi="Arial" w:cs="Arial"/>
+          <w:color w:val="FF0000"/>
+          <w:szCs w:val="22"/>
+        </w:rPr>
+        <w:t>ADD RESULTS HERE</w:t>
+      </w:r>
+    </w:p>
+    <w:p>
+      <w:pPr>
         <w:pStyle w:val="ListParagraph"/>
         <w:rPr>
           <w:rFonts w:ascii="Arial" w:hAnsi="Arial" w:cs="Arial"/>
@@ -11334,22 +11393,35 @@
     </w:p>
     <w:p>
       <w:pPr>
-        <w:pStyle w:val="NoSpacing"/>
-        <w:spacing w:line="360" w:lineRule="auto"/>
-        <w:jc w:val="both"/>
-        <w:rPr>
-          <w:rFonts w:ascii="Arial" w:hAnsi="Arial" w:cs="Arial"/>
-          <w:b/>
-          <w:bCs/>
-        </w:rPr>
-      </w:pPr>
-      <w:r>
-        <w:rPr>
-          <w:rFonts w:ascii="Arial" w:hAnsi="Arial" w:cs="Arial"/>
-          <w:b/>
-          <w:bCs/>
-        </w:rPr>
-        <w:t>Move to evaluation:</w:t>
+        <w:rPr>
+          <w:rFonts w:ascii="Arial" w:hAnsi="Arial" w:cs="Arial"/>
+          <w:color w:val="FF0000"/>
+          <w:szCs w:val="22"/>
+        </w:rPr>
+      </w:pPr>
+      <w:r>
+        <w:rPr>
+          <w:rFonts w:ascii="Arial" w:hAnsi="Arial" w:cs="Arial"/>
+          <w:color w:val="FF0000"/>
+          <w:szCs w:val="22"/>
+        </w:rPr>
+        <w:t xml:space="preserve">ADD </w:t>
+      </w:r>
+      <w:r>
+        <w:rPr>
+          <w:rFonts w:ascii="Arial" w:hAnsi="Arial" w:cs="Arial"/>
+          <w:color w:val="FF0000"/>
+          <w:szCs w:val="22"/>
+        </w:rPr>
+        <w:t xml:space="preserve">MORE </w:t>
+      </w:r>
+      <w:r>
+        <w:rPr>
+          <w:rFonts w:ascii="Arial" w:hAnsi="Arial" w:cs="Arial"/>
+          <w:color w:val="FF0000"/>
+          <w:szCs w:val="22"/>
+        </w:rPr>
+        <w:t>RESULTS HERE</w:t>
       </w:r>
     </w:p>
     <w:p>
@@ -11359,146 +11431,139 @@
         <w:jc w:val="both"/>
         <w:rPr>
           <w:rFonts w:ascii="Arial" w:hAnsi="Arial" w:cs="Arial"/>
-          <w:color w:val="FF0000"/>
-        </w:rPr>
-      </w:pPr>
-      <w:r>
-        <w:rPr>
-          <w:rFonts w:ascii="Arial" w:hAnsi="Arial" w:cs="Arial"/>
-          <w:color w:val="FF0000"/>
+        </w:rPr>
+      </w:pPr>
+      <w:r>
+        <w:rPr>
+          <w:rFonts w:ascii="Arial" w:hAnsi="Arial" w:cs="Arial"/>
         </w:rPr>
         <w:t xml:space="preserve">After testing my algorithm against a test </w:t>
       </w:r>
       <w:r>
         <w:rPr>
           <w:rFonts w:ascii="Arial" w:hAnsi="Arial" w:cs="Arial"/>
-          <w:color w:val="FF0000"/>
         </w:rPr>
         <w:t>set and</w:t>
       </w:r>
       <w:r>
         <w:rPr>
           <w:rFonts w:ascii="Arial" w:hAnsi="Arial" w:cs="Arial"/>
-          <w:color w:val="FF0000"/>
         </w:rPr>
         <w:t xml:space="preserve"> finding the optimal number of neighbours for my dataset, I created a temporary user interface, shown in figure </w:t>
       </w:r>
       <w:r>
         <w:rPr>
           <w:rFonts w:ascii="Arial" w:hAnsi="Arial" w:cs="Arial"/>
-          <w:color w:val="FF0000"/>
         </w:rPr>
         <w:t>5</w:t>
       </w:r>
       <w:r>
         <w:rPr>
           <w:rFonts w:ascii="Arial" w:hAnsi="Arial" w:cs="Arial"/>
-          <w:color w:val="FF0000"/>
-        </w:rPr>
-        <w:t xml:space="preserve">, that allows users to provide details of their own vehicles, and receive a accurate prediction. Figure </w:t>
-      </w:r>
-      <w:r>
-        <w:rPr>
-          <w:rFonts w:ascii="Arial" w:hAnsi="Arial" w:cs="Arial"/>
-          <w:color w:val="FF0000"/>
+        </w:rPr>
+        <w:t xml:space="preserve">, that allows users to provide details of their own vehicles, and receive </w:t>
+      </w:r>
+      <w:proofErr w:type="gramStart"/>
+      <w:r>
+        <w:rPr>
+          <w:rFonts w:ascii="Arial" w:hAnsi="Arial" w:cs="Arial"/>
+        </w:rPr>
+        <w:t>a</w:t>
+      </w:r>
+      <w:proofErr w:type="gramEnd"/>
+      <w:r>
+        <w:rPr>
+          <w:rFonts w:ascii="Arial" w:hAnsi="Arial" w:cs="Arial"/>
+        </w:rPr>
+        <w:t xml:space="preserve"> accurate prediction. Figure </w:t>
+      </w:r>
+      <w:r>
+        <w:rPr>
+          <w:rFonts w:ascii="Arial" w:hAnsi="Arial" w:cs="Arial"/>
         </w:rPr>
         <w:t>5</w:t>
       </w:r>
       <w:r>
         <w:rPr>
           <w:rFonts w:ascii="Arial" w:hAnsi="Arial" w:cs="Arial"/>
-          <w:color w:val="FF0000"/>
         </w:rPr>
         <w:t xml:space="preserve"> shows </w:t>
       </w:r>
       <w:r>
         <w:rPr>
           <w:rFonts w:ascii="Arial" w:hAnsi="Arial" w:cs="Arial"/>
-          <w:color w:val="FF0000"/>
         </w:rPr>
         <w:t>an interaction where the details for a 2016 Audi RS6, with 49,050 miles, and an</w:t>
       </w:r>
       <w:r>
         <w:rPr>
           <w:rFonts w:ascii="Arial" w:hAnsi="Arial" w:cs="Arial"/>
-          <w:color w:val="FF0000"/>
         </w:rPr>
         <w:t xml:space="preserve"> actual worth of £44,985</w:t>
       </w:r>
       <w:r>
         <w:rPr>
           <w:rFonts w:ascii="Arial" w:hAnsi="Arial" w:cs="Arial"/>
-          <w:color w:val="FF0000"/>
         </w:rPr>
         <w:t xml:space="preserve"> was inputted into my algorithm using 4 neighbours</w:t>
       </w:r>
       <w:r>
         <w:rPr>
           <w:rFonts w:ascii="Arial" w:hAnsi="Arial" w:cs="Arial"/>
-          <w:color w:val="FF0000"/>
         </w:rPr>
         <w:t>,</w:t>
       </w:r>
       <w:r>
         <w:rPr>
           <w:rFonts w:ascii="Arial" w:hAnsi="Arial" w:cs="Arial"/>
-          <w:color w:val="FF0000"/>
         </w:rPr>
         <w:t xml:space="preserve"> outputting a</w:t>
       </w:r>
       <w:r>
         <w:rPr>
           <w:rFonts w:ascii="Arial" w:hAnsi="Arial" w:cs="Arial"/>
-          <w:color w:val="FF0000"/>
         </w:rPr>
         <w:t xml:space="preserve"> </w:t>
       </w:r>
       <w:r>
         <w:rPr>
           <w:rFonts w:ascii="Arial" w:hAnsi="Arial" w:cs="Arial"/>
-          <w:color w:val="FF0000"/>
         </w:rPr>
         <w:t xml:space="preserve">prediction of </w:t>
       </w:r>
       <w:r>
         <w:rPr>
           <w:rFonts w:ascii="Arial" w:hAnsi="Arial" w:cs="Arial"/>
-          <w:color w:val="FF0000"/>
         </w:rPr>
         <w:t xml:space="preserve">£44,717. This result being -£268 from the actual </w:t>
       </w:r>
       <w:r>
         <w:rPr>
           <w:rFonts w:ascii="Arial" w:hAnsi="Arial" w:cs="Arial"/>
-          <w:color w:val="FF0000"/>
         </w:rPr>
         <w:t>worth and with a calculation time of 0.09</w:t>
       </w:r>
       <w:r>
         <w:rPr>
           <w:rFonts w:ascii="Arial" w:hAnsi="Arial" w:cs="Arial"/>
-          <w:color w:val="FF0000"/>
         </w:rPr>
         <w:t>38 seconds</w:t>
       </w:r>
       <w:r>
         <w:rPr>
           <w:rFonts w:ascii="Arial" w:hAnsi="Arial" w:cs="Arial"/>
-          <w:color w:val="FF0000"/>
         </w:rPr>
         <w:t xml:space="preserve"> (3 </w:t>
       </w:r>
       <w:r>
         <w:rPr>
           <w:rFonts w:ascii="Arial" w:hAnsi="Arial" w:cs="Arial"/>
-          <w:color w:val="FF0000"/>
         </w:rPr>
         <w:t>sf</w:t>
       </w:r>
       <w:r>
         <w:rPr>
           <w:rFonts w:ascii="Arial" w:hAnsi="Arial" w:cs="Arial"/>
-          <w:color w:val="FF0000"/>
         </w:rPr>
         <w:t>) demonstrates promising results from my KNN algorithm. In order to calculate the prediction time, I used the time library to measure the time it took for the prediction method to run and return a prediction.</w:t>
       </w:r>
@@ -11798,6 +11863,7 @@
           <w:szCs w:val="22"/>
           <w:shd w:val="clear" w:color="auto" w:fill="FFFFFF"/>
         </w:rPr>
+        <w:lastRenderedPageBreak/>
         <w:t xml:space="preserve">Figure </w:t>
       </w:r>
       <w:r>
@@ -11880,7 +11946,6 @@
           <w:shd w:val="clear" w:color="auto" w:fill="FFFFFF"/>
           <w:lang w:val="en-GB"/>
         </w:rPr>
-        <w:lastRenderedPageBreak/>
         <w:t>For my decision tree algorithm, I used the same dataset as in my KNN algorithm, which had a size of 1000. However, before splitting the data, I decided to perform some preprocessing steps to obtain better results. To start, I converted the features variable (X) using the to_numpy() function from the Pandas library. This function provides a more efficient way to work with the data, converting a data frame into a NumPy array. This allowed me to handle the data more effectively and avoid unnecessary overhead.</w:t>
       </w:r>
     </w:p>
@@ -12173,6 +12238,7 @@
           <w:szCs w:val="22"/>
           <w:shd w:val="clear" w:color="auto" w:fill="FFFFFF"/>
         </w:rPr>
+        <w:lastRenderedPageBreak/>
         <w:t xml:space="preserve">Figure 7 depicts perspectives of the recursive binary splitting process. The top right panel shows the splitting on a two-dimensional plane, which is then translated into the tree in the bottom left, and then into a 3D perspective of that [15]. </w:t>
       </w:r>
       <w:r>
@@ -12181,16 +12247,7 @@
           <w:szCs w:val="22"/>
           <w:shd w:val="clear" w:color="auto" w:fill="FFFFFF"/>
         </w:rPr>
-        <w:t xml:space="preserve">This figure is a great tool to </w:t>
-      </w:r>
-      <w:r>
-        <w:rPr>
-          <w:rFonts w:ascii="Arial" w:hAnsi="Arial" w:cs="Arial"/>
-          <w:szCs w:val="22"/>
-          <w:shd w:val="clear" w:color="auto" w:fill="FFFFFF"/>
-        </w:rPr>
-        <w:lastRenderedPageBreak/>
-        <w:t>understand the depth of recursive binary splitting that occurs on many planes with the dataset of cars being used. By visualizing the different steps of the process, you can see how the algorithm works in a more comprehensive manner. It is important to understand this process, as it is a fundamental step in building a decision tree.</w:t>
+        <w:t>This figure is a great tool to understand the depth of recursive binary splitting that occurs on many planes with the dataset of cars being used. By visualizing the different steps of the process, you can see how the algorithm works in a more comprehensive manner. It is important to understand this process, as it is a fundamental step in building a decision tree.</w:t>
       </w:r>
     </w:p>
     <w:p>
@@ -12512,6 +12569,7 @@
           <w:rFonts w:ascii="Courier New" w:hAnsi="Courier New" w:cs="Courier New"/>
           <w:shd w:val="clear" w:color="auto" w:fill="FFFFFF"/>
         </w:rPr>
+        <w:lastRenderedPageBreak/>
         <w:t xml:space="preserve">    </w:t>
       </w:r>
       <w:r>
@@ -12612,7 +12670,6 @@
           <w:rFonts w:ascii="Courier New" w:hAnsi="Courier New" w:cs="Courier New"/>
           <w:shd w:val="clear" w:color="auto" w:fill="FFFFFF"/>
         </w:rPr>
-        <w:lastRenderedPageBreak/>
         <w:t xml:space="preserve">        </w:t>
       </w:r>
       <w:proofErr w:type="gramStart"/>
@@ -13597,6 +13654,7 @@
           <w:rFonts w:ascii="Courier New" w:hAnsi="Courier New" w:cs="Courier New"/>
           <w:shd w:val="clear" w:color="auto" w:fill="FFFFFF"/>
         </w:rPr>
+        <w:lastRenderedPageBreak/>
         <w:t xml:space="preserve">        if </w:t>
       </w:r>
       <w:proofErr w:type="gramStart"/>
@@ -13708,7 +13766,6 @@
           <w:rFonts w:ascii="Courier New" w:hAnsi="Courier New" w:cs="Courier New"/>
           <w:shd w:val="clear" w:color="auto" w:fill="FFFFFF"/>
         </w:rPr>
-        <w:lastRenderedPageBreak/>
         <w:t xml:space="preserve">                leftTree = self.treeBuild(bestSplit["leftSide"], currentDepth + 1)</w:t>
       </w:r>
     </w:p>
@@ -14710,6 +14767,7 @@
           <w:rFonts w:ascii="Courier New" w:hAnsi="Courier New" w:cs="Courier New"/>
           <w:shd w:val="clear" w:color="auto" w:fill="FFFFFF"/>
         </w:rPr>
+        <w:lastRenderedPageBreak/>
         <w:t xml:space="preserve">        return </w:t>
       </w:r>
       <w:proofErr w:type="gramStart"/>
@@ -14807,7 +14865,6 @@
           <w:rFonts w:ascii="Courier New" w:hAnsi="Courier New" w:cs="Courier New"/>
           <w:shd w:val="clear" w:color="auto" w:fill="FFFFFF"/>
         </w:rPr>
-        <w:lastRenderedPageBreak/>
         <w:t xml:space="preserve">        rightBranch = []</w:t>
       </w:r>
     </w:p>
@@ -15790,6 +15847,7 @@
           <w:rFonts w:ascii="Courier New" w:hAnsi="Courier New" w:cs="Courier New"/>
           <w:shd w:val="clear" w:color="auto" w:fill="FFFFFF"/>
         </w:rPr>
+        <w:lastRenderedPageBreak/>
         <w:t xml:space="preserve">    </w:t>
       </w:r>
       <w:r>
@@ -15966,7 +16024,6 @@
           <w:rFonts w:ascii="Courier New" w:hAnsi="Courier New" w:cs="Courier New"/>
           <w:shd w:val="clear" w:color="auto" w:fill="FFFFFF"/>
         </w:rPr>
-        <w:lastRenderedPageBreak/>
         <w:t xml:space="preserve">        return </w:t>
       </w:r>
       <w:proofErr w:type="gramStart"/>
@@ -16060,7 +16117,25 @@
           <w:szCs w:val="22"/>
           <w:shd w:val="clear" w:color="auto" w:fill="FFFFFF"/>
         </w:rPr>
-        <w:t xml:space="preserve">t reaches a leaf. It searches through both the left and right branches of the already trained tree, by checking whether or not it feature value is less than or greater than the </w:t>
+        <w:t xml:space="preserve">t reaches a leaf. It searches through both the left and right branches of the already trained tree, by checking whether or not it </w:t>
+      </w:r>
+      <w:proofErr w:type="gramStart"/>
+      <w:r>
+        <w:rPr>
+          <w:rFonts w:ascii="Arial" w:hAnsi="Arial" w:cs="Arial"/>
+          <w:szCs w:val="22"/>
+          <w:shd w:val="clear" w:color="auto" w:fill="FFFFFF"/>
+        </w:rPr>
+        <w:t>feature</w:t>
+      </w:r>
+      <w:proofErr w:type="gramEnd"/>
+      <w:r>
+        <w:rPr>
+          <w:rFonts w:ascii="Arial" w:hAnsi="Arial" w:cs="Arial"/>
+          <w:szCs w:val="22"/>
+          <w:shd w:val="clear" w:color="auto" w:fill="FFFFFF"/>
+        </w:rPr>
+        <w:t xml:space="preserve"> value is less than or greater than the </w:t>
       </w:r>
       <w:r>
         <w:rPr>
@@ -16069,6 +16144,23 @@
           <w:shd w:val="clear" w:color="auto" w:fill="FFFFFF"/>
         </w:rPr>
         <w:t>limit/threshold.</w:t>
+      </w:r>
+    </w:p>
+    <w:p>
+      <w:pPr>
+        <w:rPr>
+          <w:rFonts w:ascii="Arial" w:hAnsi="Arial" w:cs="Arial"/>
+          <w:color w:val="FF0000"/>
+          <w:szCs w:val="22"/>
+        </w:rPr>
+      </w:pPr>
+      <w:r>
+        <w:rPr>
+          <w:rFonts w:ascii="Arial" w:hAnsi="Arial" w:cs="Arial"/>
+          <w:color w:val="FF0000"/>
+          <w:szCs w:val="22"/>
+        </w:rPr>
+        <w:t>ADD RESULTS HERE</w:t>
       </w:r>
     </w:p>
     <w:p>
@@ -16316,6 +16408,7 @@
           <w:szCs w:val="22"/>
           <w:shd w:val="clear" w:color="auto" w:fill="FFFFFF"/>
         </w:rPr>
+        <w:lastRenderedPageBreak/>
         <w:t>Figure 9.</w:t>
       </w:r>
       <w:r>
@@ -16424,16 +16517,7 @@
           <w:szCs w:val="22"/>
           <w:shd w:val="clear" w:color="auto" w:fill="FFFFFF"/>
         </w:rPr>
-        <w:t xml:space="preserve">Random Forest </w:t>
-      </w:r>
-      <w:r>
-        <w:rPr>
-          <w:rFonts w:ascii="Arial" w:hAnsi="Arial" w:cs="Arial"/>
-          <w:szCs w:val="22"/>
-          <w:shd w:val="clear" w:color="auto" w:fill="FFFFFF"/>
-        </w:rPr>
-        <w:lastRenderedPageBreak/>
-        <w:t>Regression has several</w:t>
+        <w:t>Random Forest Regression has several</w:t>
       </w:r>
       <w:r>
         <w:rPr>
@@ -17090,6 +17174,7 @@
         <w:rPr>
           <w:rFonts w:ascii="Courier New" w:hAnsi="Courier New" w:cs="Courier New"/>
         </w:rPr>
+        <w:lastRenderedPageBreak/>
         <w:t xml:space="preserve">        if len(</w:t>
       </w:r>
       <w:proofErr w:type="spellStart"/>
@@ -17256,7 +17341,6 @@
         <w:rPr>
           <w:rFonts w:ascii="Courier New" w:hAnsi="Courier New" w:cs="Courier New"/>
         </w:rPr>
-        <w:lastRenderedPageBreak/>
         <w:t xml:space="preserve">                DT = </w:t>
       </w:r>
       <w:proofErr w:type="gramStart"/>
@@ -18011,6 +18095,23 @@
           <w:rFonts w:ascii="Arial" w:hAnsi="Arial" w:cs="Arial"/>
         </w:rPr>
         <w:t xml:space="preserve"> using the trained random forest model. It first predicts the output labels for each decision tree in the forest and stores the predictions in a list. It then calculates the mean of the predictions for each input feature and returns the result as the final prediction.</w:t>
+      </w:r>
+    </w:p>
+    <w:p>
+      <w:pPr>
+        <w:rPr>
+          <w:rFonts w:ascii="Arial" w:hAnsi="Arial" w:cs="Arial"/>
+          <w:color w:val="FF0000"/>
+          <w:szCs w:val="22"/>
+        </w:rPr>
+      </w:pPr>
+      <w:r>
+        <w:rPr>
+          <w:rFonts w:ascii="Arial" w:hAnsi="Arial" w:cs="Arial"/>
+          <w:color w:val="FF0000"/>
+          <w:szCs w:val="22"/>
+        </w:rPr>
+        <w:t>ADD RESULTS HERE</w:t>
       </w:r>
     </w:p>
     <w:p>
@@ -18131,6 +18232,7 @@
           <w:sz w:val="22"/>
           <w:szCs w:val="22"/>
         </w:rPr>
+        <w:lastRenderedPageBreak/>
         <w:t xml:space="preserve">To make my program accessible to a wider audience, I created a simple and intuitive user interface using </w:t>
       </w:r>
       <w:proofErr w:type="spellStart"/>
@@ -18284,7 +18386,6 @@
           <w:sz w:val="22"/>
           <w:szCs w:val="22"/>
         </w:rPr>
-        <w:lastRenderedPageBreak/>
         <w:t>InputUI</w:t>
       </w:r>
       <w:proofErr w:type="spellEnd"/>
@@ -19215,6 +19316,17 @@
           <w:szCs w:val="32"/>
           <w:shd w:val="clear" w:color="auto" w:fill="FFFFFF"/>
         </w:rPr>
+        <w:t xml:space="preserve">Evaluation and </w:t>
+      </w:r>
+      <w:r>
+        <w:rPr>
+          <w:rFonts w:ascii="Arial" w:hAnsi="Arial" w:cs="Arial"/>
+          <w:b/>
+          <w:bCs/>
+          <w:sz w:val="32"/>
+          <w:szCs w:val="32"/>
+          <w:shd w:val="clear" w:color="auto" w:fill="FFFFFF"/>
+        </w:rPr>
         <w:t>Analysis</w:t>
       </w:r>
       <w:bookmarkEnd w:id="16"/>
@@ -19783,7 +19895,43 @@
           <w:szCs w:val="22"/>
           <w:shd w:val="clear" w:color="auto" w:fill="FFFFFF"/>
         </w:rPr>
-        <w:t xml:space="preserve">The main reason for me using Python as my chosen language, is due to its access of great libraries that are great for machine learning use; specifically SciKit-Learn and Pandas. SciKit-Learn was extremely useful for handling basic ML aspects, such as normalising and splitting my dataset into training and test sets, It was also useful to compare my algorithms too, as they contain functions that calculate regression predictions for many ML algorithms. </w:t>
+        <w:t xml:space="preserve">To code and test my algorithms, I used Python and </w:t>
+      </w:r>
+      <w:proofErr w:type="spellStart"/>
+      <w:r>
+        <w:rPr>
+          <w:rFonts w:ascii="Arial" w:hAnsi="Arial" w:cs="Arial"/>
+          <w:szCs w:val="22"/>
+          <w:shd w:val="clear" w:color="auto" w:fill="FFFFFF"/>
+        </w:rPr>
+        <w:t>Jupyter</w:t>
+      </w:r>
+      <w:proofErr w:type="spellEnd"/>
+      <w:r>
+        <w:rPr>
+          <w:rFonts w:ascii="Arial" w:hAnsi="Arial" w:cs="Arial"/>
+          <w:szCs w:val="22"/>
+          <w:shd w:val="clear" w:color="auto" w:fill="FFFFFF"/>
+        </w:rPr>
+        <w:t xml:space="preserve"> Notebook. I chose Python due to its access to great libraries for machine learning, specifically SciKit-Learn and Pandas. SciKit-Learn is useful for handling basic ML tasks, such as normalizing and splitting my dataset into training and test sets. It also contains functions that calculate regression predictions for </w:t>
+      </w:r>
+      <w:proofErr w:type="gramStart"/>
+      <w:r>
+        <w:rPr>
+          <w:rFonts w:ascii="Arial" w:hAnsi="Arial" w:cs="Arial"/>
+          <w:szCs w:val="22"/>
+          <w:shd w:val="clear" w:color="auto" w:fill="FFFFFF"/>
+        </w:rPr>
+        <w:t>many</w:t>
+      </w:r>
+      <w:proofErr w:type="gramEnd"/>
+      <w:r>
+        <w:rPr>
+          <w:rFonts w:ascii="Arial" w:hAnsi="Arial" w:cs="Arial"/>
+          <w:szCs w:val="22"/>
+          <w:shd w:val="clear" w:color="auto" w:fill="FFFFFF"/>
+        </w:rPr>
+        <w:t xml:space="preserve"> ML algorithms, making it useful for comparing my algorithms. Another </w:t>
       </w:r>
       <w:r>
         <w:rPr>
@@ -19792,24 +19940,60 @@
           <w:shd w:val="clear" w:color="auto" w:fill="FFFFFF"/>
         </w:rPr>
         <w:lastRenderedPageBreak/>
-        <w:t>Another useful library was Pandas, which was very useful for handling my dataset and presenting it in a clear viewable format. The code for Python is also very readable and understandable, which was needed when handling complex codes such as machine learning algorithms.</w:t>
-      </w:r>
-    </w:p>
-    <w:p>
-      <w:pPr>
-        <w:rPr>
-          <w:rFonts w:ascii="Arial" w:hAnsi="Arial" w:cs="Arial"/>
-          <w:szCs w:val="22"/>
-          <w:shd w:val="clear" w:color="auto" w:fill="FFFFFF"/>
-        </w:rPr>
-      </w:pPr>
-      <w:r>
-        <w:rPr>
-          <w:rFonts w:ascii="Arial" w:hAnsi="Arial" w:cs="Arial"/>
-          <w:szCs w:val="22"/>
-          <w:shd w:val="clear" w:color="auto" w:fill="FFFFFF"/>
-        </w:rPr>
-        <w:t xml:space="preserve">My main software to program on was </w:t>
+        <w:t xml:space="preserve">useful library was Pandas, which was </w:t>
+      </w:r>
+      <w:proofErr w:type="gramStart"/>
+      <w:r>
+        <w:rPr>
+          <w:rFonts w:ascii="Arial" w:hAnsi="Arial" w:cs="Arial"/>
+          <w:szCs w:val="22"/>
+          <w:shd w:val="clear" w:color="auto" w:fill="FFFFFF"/>
+        </w:rPr>
+        <w:t>very useful</w:t>
+      </w:r>
+      <w:proofErr w:type="gramEnd"/>
+      <w:r>
+        <w:rPr>
+          <w:rFonts w:ascii="Arial" w:hAnsi="Arial" w:cs="Arial"/>
+          <w:szCs w:val="22"/>
+          <w:shd w:val="clear" w:color="auto" w:fill="FFFFFF"/>
+        </w:rPr>
+        <w:t xml:space="preserve"> for handling my dataset and presenting it in a clear, viewable format. The code for Python is also very readable and understandable, which was important when </w:t>
+      </w:r>
+      <w:proofErr w:type="gramStart"/>
+      <w:r>
+        <w:rPr>
+          <w:rFonts w:ascii="Arial" w:hAnsi="Arial" w:cs="Arial"/>
+          <w:szCs w:val="22"/>
+          <w:shd w:val="clear" w:color="auto" w:fill="FFFFFF"/>
+        </w:rPr>
+        <w:t>handling</w:t>
+      </w:r>
+      <w:proofErr w:type="gramEnd"/>
+      <w:r>
+        <w:rPr>
+          <w:rFonts w:ascii="Arial" w:hAnsi="Arial" w:cs="Arial"/>
+          <w:szCs w:val="22"/>
+          <w:shd w:val="clear" w:color="auto" w:fill="FFFFFF"/>
+        </w:rPr>
+        <w:t xml:space="preserve"> complex code such as machine learning algorithms.</w:t>
+      </w:r>
+    </w:p>
+    <w:p>
+      <w:pPr>
+        <w:rPr>
+          <w:rFonts w:ascii="Arial" w:hAnsi="Arial" w:cs="Arial"/>
+          <w:szCs w:val="22"/>
+          <w:shd w:val="clear" w:color="auto" w:fill="FFFFFF"/>
+        </w:rPr>
+      </w:pPr>
+      <w:r>
+        <w:rPr>
+          <w:rFonts w:ascii="Arial" w:hAnsi="Arial" w:cs="Arial"/>
+          <w:szCs w:val="22"/>
+          <w:shd w:val="clear" w:color="auto" w:fill="FFFFFF"/>
+        </w:rPr>
+        <w:t xml:space="preserve">My main programming software was </w:t>
       </w:r>
       <w:proofErr w:type="spellStart"/>
       <w:r>
@@ -19827,63 +20011,7 @@
           <w:szCs w:val="22"/>
           <w:shd w:val="clear" w:color="auto" w:fill="FFFFFF"/>
         </w:rPr>
-        <w:t xml:space="preserve"> Notebook, a web-based computing platform that clearly lays out your code. I</w:t>
-      </w:r>
-      <w:r>
-        <w:rPr>
-          <w:rFonts w:ascii="Arial" w:hAnsi="Arial" w:cs="Arial"/>
-          <w:szCs w:val="22"/>
-          <w:shd w:val="clear" w:color="auto" w:fill="FFFFFF"/>
-        </w:rPr>
-        <w:t>t</w:t>
-      </w:r>
-      <w:r>
-        <w:rPr>
-          <w:rFonts w:ascii="Arial" w:hAnsi="Arial" w:cs="Arial"/>
-          <w:szCs w:val="22"/>
-          <w:shd w:val="clear" w:color="auto" w:fill="FFFFFF"/>
-        </w:rPr>
-        <w:t xml:space="preserve"> is extremely useful in illustrating my analysis at each </w:t>
-      </w:r>
-      <w:r>
-        <w:rPr>
-          <w:rFonts w:ascii="Arial" w:hAnsi="Arial" w:cs="Arial"/>
-          <w:szCs w:val="22"/>
-          <w:shd w:val="clear" w:color="auto" w:fill="FFFFFF"/>
-        </w:rPr>
-        <w:t>step and</w:t>
-      </w:r>
-      <w:r>
-        <w:rPr>
-          <w:rFonts w:ascii="Arial" w:hAnsi="Arial" w:cs="Arial"/>
-          <w:szCs w:val="22"/>
-          <w:shd w:val="clear" w:color="auto" w:fill="FFFFFF"/>
-        </w:rPr>
-        <w:t xml:space="preserve"> helped me view all of my code in one place</w:t>
-      </w:r>
-      <w:r>
-        <w:rPr>
-          <w:rFonts w:ascii="Arial" w:hAnsi="Arial" w:cs="Arial"/>
-          <w:szCs w:val="22"/>
-          <w:shd w:val="clear" w:color="auto" w:fill="FFFFFF"/>
-        </w:rPr>
-        <w:t>, and also allows for other people to clearly see and understand all of my code together</w:t>
-      </w:r>
-      <w:r>
-        <w:rPr>
-          <w:rFonts w:ascii="Arial" w:hAnsi="Arial" w:cs="Arial"/>
-          <w:szCs w:val="22"/>
-          <w:shd w:val="clear" w:color="auto" w:fill="FFFFFF"/>
-        </w:rPr>
-        <w:t>.</w:t>
-      </w:r>
-      <w:r>
-        <w:rPr>
-          <w:rFonts w:ascii="Arial" w:hAnsi="Arial" w:cs="Arial"/>
-          <w:szCs w:val="22"/>
-          <w:shd w:val="clear" w:color="auto" w:fill="FFFFFF"/>
-        </w:rPr>
-        <w:t xml:space="preserve"> It also contained all the libraries I needed, without me having to install each and </w:t>
+        <w:t xml:space="preserve"> Notebook, a web-based computing platform that clearly lays out my code. It allows me to illustrate my analysis step-by-step and view all of my code in one place, and also allows for other people to clearly view and understand all of my code. </w:t>
       </w:r>
       <w:proofErr w:type="spellStart"/>
       <w:r>
@@ -19892,7 +20020,7 @@
           <w:szCs w:val="22"/>
           <w:shd w:val="clear" w:color="auto" w:fill="FFFFFF"/>
         </w:rPr>
-        <w:t>everyone</w:t>
+        <w:t>Jupyter</w:t>
       </w:r>
       <w:proofErr w:type="spellEnd"/>
       <w:r>
@@ -19901,123 +20029,274 @@
           <w:szCs w:val="22"/>
           <w:shd w:val="clear" w:color="auto" w:fill="FFFFFF"/>
         </w:rPr>
-        <w:t xml:space="preserve"> of them on my personal computer.</w:t>
-      </w:r>
-    </w:p>
-    <w:p>
-      <w:pPr>
-        <w:rPr>
-          <w:rFonts w:ascii="Arial" w:hAnsi="Arial" w:cs="Arial"/>
-          <w:szCs w:val="22"/>
-          <w:shd w:val="clear" w:color="auto" w:fill="FFFFFF"/>
-        </w:rPr>
-      </w:pPr>
-    </w:p>
-    <w:p>
-      <w:pPr>
-        <w:pStyle w:val="ListParagraph"/>
-        <w:ind w:left="360"/>
+        <w:t xml:space="preserve"> Notebook also contains all the libraries I need, without me having to install each one on my personal computer.</w:t>
+      </w:r>
+      <w:r>
+        <w:rPr>
+          <w:rFonts w:ascii="Arial" w:hAnsi="Arial" w:cs="Arial"/>
+          <w:szCs w:val="22"/>
+          <w:shd w:val="clear" w:color="auto" w:fill="FFFFFF"/>
+        </w:rPr>
+        <w:t xml:space="preserve"> </w:t>
+      </w:r>
+    </w:p>
+    <w:p>
+      <w:pPr>
+        <w:jc w:val="center"/>
         <w:rPr>
           <w:rFonts w:ascii="Arial" w:hAnsi="Arial" w:cs="Arial"/>
           <w:b/>
           <w:bCs/>
-          <w:sz w:val="32"/>
-          <w:szCs w:val="32"/>
-          <w:shd w:val="clear" w:color="auto" w:fill="FFFFFF"/>
-        </w:rPr>
-      </w:pPr>
-    </w:p>
-    <w:p>
-      <w:pPr>
-        <w:pStyle w:val="ListParagraph"/>
-        <w:numPr>
-          <w:ilvl w:val="0"/>
-          <w:numId w:val="2"/>
-        </w:numPr>
-        <w:outlineLvl w:val="0"/>
+          <w:color w:val="FF0000"/>
+          <w:szCs w:val="22"/>
+          <w:shd w:val="clear" w:color="auto" w:fill="FFFFFF"/>
+        </w:rPr>
+      </w:pPr>
+      <w:r>
+        <w:rPr>
+          <w:rFonts w:ascii="Arial" w:hAnsi="Arial" w:cs="Arial"/>
+          <w:szCs w:val="22"/>
+          <w:shd w:val="clear" w:color="auto" w:fill="FFFFFF"/>
+        </w:rPr>
+        <w:drawing>
+          <wp:inline distT="0" distB="0" distL="0" distR="0" wp14:anchorId="45244A4E" wp14:editId="4556BDAF">
+            <wp:extent cx="5731510" cy="2995930"/>
+            <wp:effectExtent l="0" t="0" r="0" b="0"/>
+            <wp:docPr id="21" name="Picture 21" descr="Graphical user interface, website&#10;&#10;Description automatically generated"/>
+            <wp:cNvGraphicFramePr>
+              <a:graphicFrameLocks xmlns:a="http://schemas.openxmlformats.org/drawingml/2006/main" noChangeAspect="1"/>
+            </wp:cNvGraphicFramePr>
+            <a:graphic xmlns:a="http://schemas.openxmlformats.org/drawingml/2006/main">
+              <a:graphicData uri="http://schemas.openxmlformats.org/drawingml/2006/picture">
+                <pic:pic xmlns:pic="http://schemas.openxmlformats.org/drawingml/2006/picture">
+                  <pic:nvPicPr>
+                    <pic:cNvPr id="21" name="Picture 21" descr="Graphical user interface, website&#10;&#10;Description automatically generated"/>
+                    <pic:cNvPicPr/>
+                  </pic:nvPicPr>
+                  <pic:blipFill>
+                    <a:blip r:embed="rId31"/>
+                    <a:stretch>
+                      <a:fillRect/>
+                    </a:stretch>
+                  </pic:blipFill>
+                  <pic:spPr>
+                    <a:xfrm>
+                      <a:off x="0" y="0"/>
+                      <a:ext cx="5731510" cy="2995930"/>
+                    </a:xfrm>
+                    <a:prstGeom prst="rect">
+                      <a:avLst/>
+                    </a:prstGeom>
+                  </pic:spPr>
+                </pic:pic>
+              </a:graphicData>
+            </a:graphic>
+          </wp:inline>
+        </w:drawing>
+      </w:r>
+    </w:p>
+    <w:p>
+      <w:pPr>
+        <w:jc w:val="center"/>
+        <w:rPr>
+          <w:rFonts w:ascii="Arial" w:hAnsi="Arial" w:cs="Arial"/>
+          <w:color w:val="FF0000"/>
+          <w:szCs w:val="22"/>
+          <w:shd w:val="clear" w:color="auto" w:fill="FFFFFF"/>
+        </w:rPr>
+      </w:pPr>
+      <w:r>
         <w:rPr>
           <w:rFonts w:ascii="Arial" w:hAnsi="Arial" w:cs="Arial"/>
           <w:b/>
           <w:bCs/>
-          <w:sz w:val="32"/>
-          <w:szCs w:val="32"/>
-          <w:shd w:val="clear" w:color="auto" w:fill="FFFFFF"/>
-        </w:rPr>
-      </w:pPr>
-      <w:bookmarkStart w:id="18" w:name="_Toc130871935"/>
+          <w:color w:val="FF0000"/>
+          <w:szCs w:val="22"/>
+          <w:shd w:val="clear" w:color="auto" w:fill="FFFFFF"/>
+        </w:rPr>
+        <w:t xml:space="preserve">Figure </w:t>
+      </w:r>
       <w:r>
         <w:rPr>
           <w:rFonts w:ascii="Arial" w:hAnsi="Arial" w:cs="Arial"/>
           <w:b/>
           <w:bCs/>
-          <w:sz w:val="32"/>
-          <w:szCs w:val="32"/>
-          <w:shd w:val="clear" w:color="auto" w:fill="FFFFFF"/>
-        </w:rPr>
-        <w:t>Plann</w:t>
+          <w:color w:val="FF0000"/>
+          <w:szCs w:val="22"/>
+          <w:shd w:val="clear" w:color="auto" w:fill="FFFFFF"/>
+        </w:rPr>
+        <w:t>_</w:t>
       </w:r>
       <w:r>
         <w:rPr>
           <w:rFonts w:ascii="Arial" w:hAnsi="Arial" w:cs="Arial"/>
           <w:b/>
           <w:bCs/>
-          <w:sz w:val="32"/>
-          <w:szCs w:val="32"/>
-          <w:shd w:val="clear" w:color="auto" w:fill="FFFFFF"/>
-        </w:rPr>
-        <w:t>ing and time scale</w:t>
-      </w:r>
-      <w:bookmarkEnd w:id="18"/>
-    </w:p>
-    <w:p>
-      <w:pPr>
-        <w:rPr>
-          <w:rFonts w:ascii="Arial" w:hAnsi="Arial" w:cs="Arial"/>
-          <w:szCs w:val="22"/>
-          <w:shd w:val="clear" w:color="auto" w:fill="FFFFFF"/>
-        </w:rPr>
-      </w:pPr>
-      <w:r>
-        <w:rPr>
-          <w:rFonts w:ascii="Arial" w:hAnsi="Arial" w:cs="Arial"/>
-          <w:szCs w:val="22"/>
-          <w:shd w:val="clear" w:color="auto" w:fill="FFFFFF"/>
-        </w:rPr>
-        <w:t xml:space="preserve">As far as following my timeline, proposed in my project plan, I hadn’t followed it very well, as I had not considered external factors that could affect my progress of work. In terms of completing research, I was able to do that in the proposed time but was unable to implement my code in the set target time. Which then affected my other proposed tasks, especially the two weeks to fine tune and tweak my algorithms to be as accurate as possible. I had initially struggled to grasp the concept of how decision trees worked, with the concept of splitting with multiple features, which is why I was unable to improve my decision tree algorithm, giving it an unsatisfactory RMSE value of </w:t>
-      </w:r>
-      <w:r>
-        <w:rPr>
-          <w:rFonts w:ascii="Arial" w:hAnsi="Arial" w:cs="Arial"/>
-          <w:szCs w:val="22"/>
-          <w:shd w:val="clear" w:color="auto" w:fill="FFFFFF"/>
-        </w:rPr>
-        <w:t xml:space="preserve">£5486.19 (2 </w:t>
+          <w:color w:val="FF0000"/>
+          <w:szCs w:val="22"/>
+          <w:shd w:val="clear" w:color="auto" w:fill="FFFFFF"/>
+        </w:rPr>
+        <w:t xml:space="preserve">. </w:t>
+      </w:r>
+      <w:r>
+        <w:rPr>
+          <w:rFonts w:ascii="Arial" w:hAnsi="Arial" w:cs="Arial"/>
+          <w:i/>
+          <w:iCs/>
+          <w:color w:val="FF0000"/>
+          <w:szCs w:val="22"/>
+          <w:shd w:val="clear" w:color="auto" w:fill="FFFFFF"/>
+        </w:rPr>
+        <w:t xml:space="preserve">Screenshot of </w:t>
       </w:r>
       <w:proofErr w:type="spellStart"/>
       <w:r>
         <w:rPr>
           <w:rFonts w:ascii="Arial" w:hAnsi="Arial" w:cs="Arial"/>
-          <w:szCs w:val="22"/>
-          <w:shd w:val="clear" w:color="auto" w:fill="FFFFFF"/>
-        </w:rPr>
-        <w:t>dp</w:t>
+          <w:i/>
+          <w:iCs/>
+          <w:color w:val="FF0000"/>
+          <w:szCs w:val="22"/>
+          <w:shd w:val="clear" w:color="auto" w:fill="FFFFFF"/>
+        </w:rPr>
+        <w:t>Py</w:t>
       </w:r>
       <w:proofErr w:type="spellEnd"/>
       <w:r>
         <w:rPr>
           <w:rFonts w:ascii="Arial" w:hAnsi="Arial" w:cs="Arial"/>
-          <w:szCs w:val="22"/>
-          <w:shd w:val="clear" w:color="auto" w:fill="FFFFFF"/>
-        </w:rPr>
-        <w:t>)</w:t>
-      </w:r>
-      <w:r>
-        <w:rPr>
-          <w:rFonts w:ascii="Arial" w:hAnsi="Arial" w:cs="Arial"/>
-          <w:szCs w:val="22"/>
-          <w:shd w:val="clear" w:color="auto" w:fill="FFFFFF"/>
-        </w:rPr>
-        <w:t>.</w:t>
+          <w:i/>
+          <w:iCs/>
+          <w:color w:val="FF0000"/>
+          <w:szCs w:val="22"/>
+          <w:shd w:val="clear" w:color="auto" w:fill="FFFFFF"/>
+        </w:rPr>
+        <w:t>-Qt Designer</w:t>
+      </w:r>
+    </w:p>
+    <w:p>
+      <w:pPr>
+        <w:rPr>
+          <w:rFonts w:ascii="Arial" w:hAnsi="Arial" w:cs="Arial"/>
+          <w:szCs w:val="22"/>
+          <w:shd w:val="clear" w:color="auto" w:fill="FFFFFF"/>
+        </w:rPr>
+      </w:pPr>
+      <w:r>
+        <w:rPr>
+          <w:rFonts w:ascii="Arial" w:hAnsi="Arial" w:cs="Arial"/>
+          <w:szCs w:val="22"/>
+          <w:shd w:val="clear" w:color="auto" w:fill="FFFFFF"/>
+        </w:rPr>
+        <w:t>Once I began to create my user interface, I switched to Visual Studio Code (</w:t>
+      </w:r>
+      <w:proofErr w:type="spellStart"/>
+      <w:r>
+        <w:rPr>
+          <w:rFonts w:ascii="Arial" w:hAnsi="Arial" w:cs="Arial"/>
+          <w:szCs w:val="22"/>
+          <w:shd w:val="clear" w:color="auto" w:fill="FFFFFF"/>
+        </w:rPr>
+        <w:t>VSCode</w:t>
+      </w:r>
+      <w:proofErr w:type="spellEnd"/>
+      <w:r>
+        <w:rPr>
+          <w:rFonts w:ascii="Arial" w:hAnsi="Arial" w:cs="Arial"/>
+          <w:szCs w:val="22"/>
+          <w:shd w:val="clear" w:color="auto" w:fill="FFFFFF"/>
+        </w:rPr>
+        <w:t xml:space="preserve">), so that I could comfortably write my algorithms on Python files. I chose to use </w:t>
+      </w:r>
+      <w:proofErr w:type="spellStart"/>
+      <w:r>
+        <w:rPr>
+          <w:rFonts w:ascii="Arial" w:hAnsi="Arial" w:cs="Arial"/>
+          <w:szCs w:val="22"/>
+          <w:shd w:val="clear" w:color="auto" w:fill="FFFFFF"/>
+        </w:rPr>
+        <w:t>VSCode</w:t>
+      </w:r>
+      <w:proofErr w:type="spellEnd"/>
+      <w:r>
+        <w:rPr>
+          <w:rFonts w:ascii="Arial" w:hAnsi="Arial" w:cs="Arial"/>
+          <w:szCs w:val="22"/>
+          <w:shd w:val="clear" w:color="auto" w:fill="FFFFFF"/>
+        </w:rPr>
+        <w:t xml:space="preserve"> because it includes </w:t>
+      </w:r>
+      <w:proofErr w:type="gramStart"/>
+      <w:r>
+        <w:rPr>
+          <w:rFonts w:ascii="Arial" w:hAnsi="Arial" w:cs="Arial"/>
+          <w:szCs w:val="22"/>
+          <w:shd w:val="clear" w:color="auto" w:fill="FFFFFF"/>
+        </w:rPr>
+        <w:t>plenty of</w:t>
+      </w:r>
+      <w:proofErr w:type="gramEnd"/>
+      <w:r>
+        <w:rPr>
+          <w:rFonts w:ascii="Arial" w:hAnsi="Arial" w:cs="Arial"/>
+          <w:szCs w:val="22"/>
+          <w:shd w:val="clear" w:color="auto" w:fill="FFFFFF"/>
+        </w:rPr>
+        <w:t xml:space="preserve"> useful extensions for coding Python, including a library that allows me to access my </w:t>
+      </w:r>
+      <w:proofErr w:type="spellStart"/>
+      <w:r>
+        <w:rPr>
+          <w:rFonts w:ascii="Arial" w:hAnsi="Arial" w:cs="Arial"/>
+          <w:szCs w:val="22"/>
+          <w:shd w:val="clear" w:color="auto" w:fill="FFFFFF"/>
+        </w:rPr>
+        <w:t>Jupyter</w:t>
+      </w:r>
+      <w:proofErr w:type="spellEnd"/>
+      <w:r>
+        <w:rPr>
+          <w:rFonts w:ascii="Arial" w:hAnsi="Arial" w:cs="Arial"/>
+          <w:szCs w:val="22"/>
+          <w:shd w:val="clear" w:color="auto" w:fill="FFFFFF"/>
+        </w:rPr>
+        <w:t xml:space="preserve"> Notebooks on </w:t>
+      </w:r>
+      <w:proofErr w:type="spellStart"/>
+      <w:r>
+        <w:rPr>
+          <w:rFonts w:ascii="Arial" w:hAnsi="Arial" w:cs="Arial"/>
+          <w:szCs w:val="22"/>
+          <w:shd w:val="clear" w:color="auto" w:fill="FFFFFF"/>
+        </w:rPr>
+        <w:t>VSCode</w:t>
+      </w:r>
+      <w:proofErr w:type="spellEnd"/>
+      <w:r>
+        <w:rPr>
+          <w:rFonts w:ascii="Arial" w:hAnsi="Arial" w:cs="Arial"/>
+          <w:szCs w:val="22"/>
+          <w:shd w:val="clear" w:color="auto" w:fill="FFFFFF"/>
+        </w:rPr>
+        <w:t xml:space="preserve">. To design my UI, I used </w:t>
+      </w:r>
+      <w:proofErr w:type="spellStart"/>
+      <w:r>
+        <w:rPr>
+          <w:rFonts w:ascii="Arial" w:hAnsi="Arial" w:cs="Arial"/>
+          <w:szCs w:val="22"/>
+          <w:shd w:val="clear" w:color="auto" w:fill="FFFFFF"/>
+        </w:rPr>
+        <w:t>Py</w:t>
+      </w:r>
+      <w:proofErr w:type="spellEnd"/>
+      <w:r>
+        <w:rPr>
+          <w:rFonts w:ascii="Arial" w:hAnsi="Arial" w:cs="Arial"/>
+          <w:szCs w:val="22"/>
+          <w:shd w:val="clear" w:color="auto" w:fill="FFFFFF"/>
+        </w:rPr>
+        <w:t>-Qt Designer, which provided a helpful UI to design my own GUI, as shown in Figure A.</w:t>
       </w:r>
     </w:p>
     <w:p>
@@ -20035,8 +20314,9 @@
           <w:szCs w:val="22"/>
           <w:shd w:val="clear" w:color="auto" w:fill="FFFFFF"/>
         </w:rPr>
+        <w:lastRenderedPageBreak/>
         <w:drawing>
-          <wp:inline distT="0" distB="0" distL="0" distR="0" wp14:anchorId="2BDBD54B" wp14:editId="66C904AE">
+          <wp:inline distT="0" distB="0" distL="0" distR="0" wp14:anchorId="6EBBBD71" wp14:editId="3ACBEBB4">
             <wp:extent cx="5731510" cy="3528060"/>
             <wp:effectExtent l="0" t="0" r="0" b="0"/>
             <wp:docPr id="22" name="Picture 22" descr="Graphical user interface, application&#10;&#10;Description automatically generated"/>
@@ -20051,7 +20331,7 @@
                     <pic:cNvPicPr/>
                   </pic:nvPicPr>
                   <pic:blipFill>
-                    <a:blip r:embed="rId31"/>
+                    <a:blip r:embed="rId32"/>
                     <a:stretch>
                       <a:fillRect/>
                     </a:stretch>
@@ -20074,6 +20354,140 @@
     </w:p>
     <w:p>
       <w:pPr>
+        <w:jc w:val="center"/>
+        <w:rPr>
+          <w:rFonts w:ascii="Arial" w:hAnsi="Arial" w:cs="Arial"/>
+          <w:color w:val="FF0000"/>
+          <w:szCs w:val="22"/>
+          <w:shd w:val="clear" w:color="auto" w:fill="FFFFFF"/>
+        </w:rPr>
+      </w:pPr>
+      <w:r>
+        <w:rPr>
+          <w:rFonts w:ascii="Arial" w:hAnsi="Arial" w:cs="Arial"/>
+          <w:b/>
+          <w:bCs/>
+          <w:color w:val="FF0000"/>
+          <w:szCs w:val="22"/>
+          <w:shd w:val="clear" w:color="auto" w:fill="FFFFFF"/>
+        </w:rPr>
+        <w:t xml:space="preserve">Figure </w:t>
+      </w:r>
+      <w:r>
+        <w:rPr>
+          <w:rFonts w:ascii="Arial" w:hAnsi="Arial" w:cs="Arial"/>
+          <w:b/>
+          <w:bCs/>
+          <w:color w:val="FF0000"/>
+          <w:szCs w:val="22"/>
+          <w:shd w:val="clear" w:color="auto" w:fill="FFFFFF"/>
+        </w:rPr>
+        <w:t>_</w:t>
+      </w:r>
+      <w:r>
+        <w:rPr>
+          <w:rFonts w:ascii="Arial" w:hAnsi="Arial" w:cs="Arial"/>
+          <w:b/>
+          <w:bCs/>
+          <w:color w:val="FF0000"/>
+          <w:szCs w:val="22"/>
+          <w:shd w:val="clear" w:color="auto" w:fill="FFFFFF"/>
+        </w:rPr>
+        <w:t xml:space="preserve">. </w:t>
+      </w:r>
+      <w:r>
+        <w:rPr>
+          <w:rFonts w:ascii="Arial" w:hAnsi="Arial" w:cs="Arial"/>
+          <w:i/>
+          <w:iCs/>
+          <w:color w:val="FF0000"/>
+          <w:szCs w:val="22"/>
+          <w:shd w:val="clear" w:color="auto" w:fill="FFFFFF"/>
+        </w:rPr>
+        <w:t xml:space="preserve">Screenshot of </w:t>
+      </w:r>
+      <w:r>
+        <w:rPr>
+          <w:rFonts w:ascii="Arial" w:hAnsi="Arial" w:cs="Arial"/>
+          <w:i/>
+          <w:iCs/>
+          <w:color w:val="FF0000"/>
+          <w:szCs w:val="22"/>
+          <w:shd w:val="clear" w:color="auto" w:fill="FFFFFF"/>
+        </w:rPr>
+        <w:t>Trello</w:t>
+      </w:r>
+    </w:p>
+    <w:p>
+      <w:pPr>
+        <w:jc w:val="center"/>
+        <w:rPr>
+          <w:rFonts w:ascii="Arial" w:hAnsi="Arial" w:cs="Arial"/>
+          <w:color w:val="FF0000"/>
+          <w:szCs w:val="22"/>
+          <w:shd w:val="clear" w:color="auto" w:fill="FFFFFF"/>
+        </w:rPr>
+      </w:pPr>
+    </w:p>
+    <w:p>
+      <w:pPr>
+        <w:rPr>
+          <w:rFonts w:ascii="Arial" w:hAnsi="Arial" w:cs="Arial"/>
+          <w:szCs w:val="22"/>
+          <w:shd w:val="clear" w:color="auto" w:fill="FFFFFF"/>
+        </w:rPr>
+      </w:pPr>
+      <w:r>
+        <w:rPr>
+          <w:rFonts w:ascii="Arial" w:hAnsi="Arial" w:cs="Arial"/>
+          <w:szCs w:val="22"/>
+          <w:shd w:val="clear" w:color="auto" w:fill="FFFFFF"/>
+        </w:rPr>
+        <w:t>To keep track of all the tasks I had to do during the project, I used Trello, a visual tool that allowed me to keep track of my to-do list, tasks in progress, and completed tasks. As shown in Figure B, I had three categories: "To Do", "Doing", and "Done", each with its own to-do list within them and a colour label to represent its importance and difficulty.</w:t>
+      </w:r>
+    </w:p>
+    <w:p>
+      <w:pPr>
+        <w:rPr>
+          <w:rFonts w:ascii="Arial" w:hAnsi="Arial" w:cs="Arial"/>
+          <w:szCs w:val="22"/>
+          <w:shd w:val="clear" w:color="auto" w:fill="FFFFFF"/>
+        </w:rPr>
+      </w:pPr>
+      <w:r>
+        <w:rPr>
+          <w:rFonts w:ascii="Arial" w:hAnsi="Arial" w:cs="Arial"/>
+          <w:szCs w:val="22"/>
+          <w:shd w:val="clear" w:color="auto" w:fill="FFFFFF"/>
+        </w:rPr>
+        <w:t>To commit and push my updates, I used GitHub Desktop, which allowed me to interact with GitHub using a GUI instead of a command line. This tool was extremely useful as it shows all the changes I made to any specific file.</w:t>
+      </w:r>
+    </w:p>
+    <w:p>
+      <w:pPr>
+        <w:rPr>
+          <w:rFonts w:ascii="Arial" w:hAnsi="Arial" w:cs="Arial"/>
+          <w:szCs w:val="22"/>
+          <w:shd w:val="clear" w:color="auto" w:fill="FFFFFF"/>
+        </w:rPr>
+      </w:pPr>
+    </w:p>
+    <w:p>
+      <w:pPr>
+        <w:pStyle w:val="ListParagraph"/>
+        <w:ind w:left="360"/>
+        <w:rPr>
+          <w:rFonts w:ascii="Arial" w:hAnsi="Arial" w:cs="Arial"/>
+          <w:b/>
+          <w:bCs/>
+          <w:sz w:val="32"/>
+          <w:szCs w:val="32"/>
+          <w:shd w:val="clear" w:color="auto" w:fill="FFFFFF"/>
+        </w:rPr>
+      </w:pPr>
+    </w:p>
+    <w:p>
+      <w:pPr>
         <w:pStyle w:val="ListParagraph"/>
         <w:numPr>
           <w:ilvl w:val="0"/>
@@ -20089,7 +20503,7 @@
           <w:shd w:val="clear" w:color="auto" w:fill="FFFFFF"/>
         </w:rPr>
       </w:pPr>
-      <w:bookmarkStart w:id="19" w:name="_Toc130871936"/>
+      <w:bookmarkStart w:id="18" w:name="_Toc130871935"/>
       <w:r>
         <w:rPr>
           <w:rFonts w:ascii="Arial" w:hAnsi="Arial" w:cs="Arial"/>
@@ -20099,247 +20513,94 @@
           <w:szCs w:val="32"/>
           <w:shd w:val="clear" w:color="auto" w:fill="FFFFFF"/>
         </w:rPr>
-        <w:t>Professional Issues</w:t>
-      </w:r>
-      <w:bookmarkEnd w:id="19"/>
-    </w:p>
-    <w:p>
-      <w:pPr>
-        <w:pStyle w:val="NormalWeb"/>
-        <w:jc w:val="both"/>
-        <w:rPr>
-          <w:rFonts w:ascii="Arial" w:hAnsi="Arial" w:cs="Arial"/>
-          <w:sz w:val="22"/>
-          <w:szCs w:val="22"/>
-        </w:rPr>
-      </w:pPr>
-      <w:r>
-        <w:rPr>
-          <w:rFonts w:ascii="Arial" w:hAnsi="Arial" w:cs="Arial"/>
-          <w:sz w:val="22"/>
-          <w:szCs w:val="22"/>
-        </w:rPr>
-        <w:t xml:space="preserve">Machine learning algorithms have become increasingly popular in various industries, including the automobile industry, where they are used to predict the price of used cars. Although these algorithms have proven to be useful in predicting used car prices, there are </w:t>
-      </w:r>
-      <w:r>
-        <w:rPr>
-          <w:rFonts w:ascii="Arial" w:hAnsi="Arial" w:cs="Arial"/>
-          <w:sz w:val="22"/>
-          <w:szCs w:val="22"/>
-        </w:rPr>
-        <w:lastRenderedPageBreak/>
-        <w:t>several professional issues that need to be considered to ensure the accuracy and reliability of these predictions.</w:t>
-      </w:r>
-    </w:p>
-    <w:p>
-      <w:pPr>
-        <w:pStyle w:val="NormalWeb"/>
-        <w:jc w:val="both"/>
-        <w:rPr>
-          <w:rFonts w:ascii="Arial" w:hAnsi="Arial" w:cs="Arial"/>
-          <w:sz w:val="22"/>
-          <w:szCs w:val="22"/>
-        </w:rPr>
-      </w:pPr>
-      <w:r>
-        <w:rPr>
-          <w:rFonts w:ascii="Arial" w:hAnsi="Arial" w:cs="Arial"/>
-          <w:sz w:val="22"/>
-          <w:szCs w:val="22"/>
-        </w:rPr>
-        <w:t xml:space="preserve">One of the main concerns is the quality of the data used to train the algorithm. To ensure the accuracy of the predictions, the data used to predict used car prices should be reliable and accurate. If the data is Incomplete or inaccurate, it can affect the accuracy of the predictions made. Therefore, it is crucial that the datasets used represent the market of </w:t>
-      </w:r>
-      <w:proofErr w:type="gramStart"/>
-      <w:r>
-        <w:rPr>
-          <w:rFonts w:ascii="Arial" w:hAnsi="Arial" w:cs="Arial"/>
-          <w:sz w:val="22"/>
-          <w:szCs w:val="22"/>
-        </w:rPr>
-        <w:t>pre-owned</w:t>
-      </w:r>
-      <w:proofErr w:type="gramEnd"/>
-      <w:r>
-        <w:rPr>
-          <w:rFonts w:ascii="Arial" w:hAnsi="Arial" w:cs="Arial"/>
-          <w:sz w:val="22"/>
-          <w:szCs w:val="22"/>
-        </w:rPr>
-        <w:t xml:space="preserve"> cars extremely well, including a wide variety of different cars.</w:t>
-      </w:r>
-    </w:p>
-    <w:p>
-      <w:pPr>
-        <w:pStyle w:val="NormalWeb"/>
-        <w:jc w:val="both"/>
-        <w:rPr>
-          <w:rFonts w:ascii="Arial" w:hAnsi="Arial" w:cs="Arial"/>
-          <w:sz w:val="22"/>
-          <w:szCs w:val="22"/>
-        </w:rPr>
-      </w:pPr>
-      <w:r>
-        <w:rPr>
-          <w:rFonts w:ascii="Arial" w:hAnsi="Arial" w:cs="Arial"/>
-          <w:sz w:val="22"/>
-          <w:szCs w:val="22"/>
-        </w:rPr>
-        <w:t>In the case of predicting the price of pre-owned cars, the selecting relevant features such as mileage, age, brand, model, transmission, MPG, and fuel type can have a significant impact on the accuracy of the predictions. Selecting irrelevant features can lead to overfitting or underfitting of the model. Therefore, it is necessary to select appropriate features.</w:t>
-      </w:r>
-    </w:p>
-    <w:p>
-      <w:pPr>
-        <w:pStyle w:val="NormalWeb"/>
-        <w:jc w:val="both"/>
-        <w:rPr>
-          <w:rFonts w:ascii="Arial" w:hAnsi="Arial" w:cs="Arial"/>
-          <w:sz w:val="22"/>
-          <w:szCs w:val="22"/>
-        </w:rPr>
-      </w:pPr>
-      <w:r>
-        <w:rPr>
-          <w:rFonts w:ascii="Arial" w:hAnsi="Arial" w:cs="Arial"/>
-          <w:sz w:val="22"/>
-          <w:szCs w:val="22"/>
-        </w:rPr>
-        <w:t>Another concern is the selection of the appropriate algorithm for the task. There are various machine learning algorithms available for predicting used car prices, such as linear regression, decision trees, random forests, nearest neighbour, and support vector machines. Some algorithms may perform better on certain types of data or features than others. Which is why choosing the right algorithm is crucial in achieving accurate and reliable results.</w:t>
-      </w:r>
-    </w:p>
-    <w:p>
-      <w:pPr>
-        <w:pStyle w:val="NormalWeb"/>
-        <w:jc w:val="both"/>
-        <w:rPr>
-          <w:rFonts w:ascii="Arial" w:hAnsi="Arial" w:cs="Arial"/>
-          <w:sz w:val="22"/>
-          <w:szCs w:val="22"/>
-        </w:rPr>
-      </w:pPr>
-      <w:r>
-        <w:rPr>
-          <w:rFonts w:ascii="Arial" w:hAnsi="Arial" w:cs="Arial"/>
-          <w:sz w:val="22"/>
-          <w:szCs w:val="22"/>
-        </w:rPr>
-        <w:t>Bias can also be a significant issue when training machine learning algorithms. If the data used for training the algorithm is biased towards a particular type of car, it can lead to biased predictions. Therefore, it is essential to ensure that the data used for training is representative of the entire used car market.</w:t>
-      </w:r>
-    </w:p>
-    <w:p>
-      <w:pPr>
-        <w:pStyle w:val="NormalWeb"/>
-        <w:jc w:val="both"/>
-        <w:rPr>
-          <w:rFonts w:ascii="Arial" w:hAnsi="Arial" w:cs="Arial"/>
-          <w:sz w:val="22"/>
-          <w:szCs w:val="22"/>
-        </w:rPr>
-      </w:pPr>
-      <w:r>
-        <w:rPr>
-          <w:rFonts w:ascii="Arial" w:hAnsi="Arial" w:cs="Arial"/>
-          <w:sz w:val="22"/>
-          <w:szCs w:val="22"/>
-        </w:rPr>
-        <w:t xml:space="preserve">Machine learning algorithms can often be opaque, meaning that you have no sense of how or why a result has been reached, making it difficult to understand how they make their predictions </w:t>
-      </w:r>
-      <w:r>
-        <w:rPr>
-          <w:rFonts w:ascii="Arial" w:hAnsi="Arial" w:cs="Arial"/>
-          <w:color w:val="FF0000"/>
-          <w:sz w:val="22"/>
-          <w:szCs w:val="22"/>
-        </w:rPr>
-        <w:t>[N]</w:t>
-      </w:r>
-      <w:r>
-        <w:rPr>
-          <w:rFonts w:ascii="Arial" w:hAnsi="Arial" w:cs="Arial"/>
-          <w:sz w:val="22"/>
-          <w:szCs w:val="22"/>
-        </w:rPr>
-        <w:t>. This lack of transparency and interpretability can be a significant issue in industries where decisions need to be explained or justified, such as in financial situations.</w:t>
-      </w:r>
-    </w:p>
-    <w:p>
-      <w:pPr>
-        <w:pStyle w:val="NormalWeb"/>
-        <w:jc w:val="both"/>
-        <w:rPr>
-          <w:rFonts w:ascii="Arial" w:hAnsi="Arial" w:cs="Arial"/>
-          <w:sz w:val="22"/>
-          <w:szCs w:val="22"/>
-        </w:rPr>
-      </w:pPr>
-      <w:r>
-        <w:rPr>
-          <w:rFonts w:ascii="Arial" w:hAnsi="Arial" w:cs="Arial"/>
-          <w:sz w:val="22"/>
-          <w:szCs w:val="22"/>
-        </w:rPr>
-        <w:t xml:space="preserve">Finally, even though machine learning algorithms can automate tasks such as pricing </w:t>
-      </w:r>
-      <w:proofErr w:type="gramStart"/>
-      <w:r>
-        <w:rPr>
-          <w:rFonts w:ascii="Arial" w:hAnsi="Arial" w:cs="Arial"/>
-          <w:sz w:val="22"/>
-          <w:szCs w:val="22"/>
-        </w:rPr>
-        <w:t>pre-owned</w:t>
-      </w:r>
-      <w:proofErr w:type="gramEnd"/>
-      <w:r>
-        <w:rPr>
-          <w:rFonts w:ascii="Arial" w:hAnsi="Arial" w:cs="Arial"/>
-          <w:sz w:val="22"/>
-          <w:szCs w:val="22"/>
-        </w:rPr>
-        <w:t xml:space="preserve"> cars, this can lead to the loss of jobs and skills among people who were previously involved in the pricing process. There poses the risk of dehumanizing the decision-making process </w:t>
-      </w:r>
-      <w:r>
-        <w:rPr>
-          <w:rFonts w:ascii="Arial" w:hAnsi="Arial" w:cs="Arial"/>
-          <w:color w:val="FF0000"/>
-          <w:sz w:val="22"/>
-          <w:szCs w:val="22"/>
-        </w:rPr>
-        <w:t>[O]</w:t>
-      </w:r>
-      <w:r>
-        <w:rPr>
-          <w:rFonts w:ascii="Arial" w:hAnsi="Arial" w:cs="Arial"/>
-          <w:sz w:val="22"/>
-          <w:szCs w:val="22"/>
-        </w:rPr>
-        <w:t>. Therefore, it is essential to ensure that the use of machine learning algorithms does not have a negative impact on human employment or skills.</w:t>
-      </w:r>
-    </w:p>
-    <w:p>
-      <w:pPr>
-        <w:pStyle w:val="NormalWeb"/>
-        <w:jc w:val="both"/>
-        <w:rPr>
-          <w:rFonts w:ascii="Arial" w:hAnsi="Arial" w:cs="Arial"/>
-          <w:sz w:val="22"/>
-          <w:szCs w:val="22"/>
-        </w:rPr>
-      </w:pPr>
-      <w:r>
-        <w:rPr>
-          <w:rFonts w:ascii="Arial" w:hAnsi="Arial" w:cs="Arial"/>
-          <w:sz w:val="22"/>
-          <w:szCs w:val="22"/>
-        </w:rPr>
-        <w:t>In conclusion, although machine learning algorithms can be extremely useful when it comes to predicting prices of pre-owned cars, there are several concerns that need to be considered. Addressing these concerns can lead to more accurate predictions and a better understanding of how the algorithm arrives at its predictions, whilst ensuring it sticks to a high ethical standard.</w:t>
-      </w:r>
-    </w:p>
-    <w:p>
-      <w:pPr>
+        <w:t>Plann</w:t>
+      </w:r>
+      <w:r>
         <w:rPr>
           <w:rFonts w:ascii="Arial" w:hAnsi="Arial" w:cs="Arial"/>
           <w:b/>
           <w:bCs/>
+          <w:sz w:val="32"/>
+          <w:szCs w:val="32"/>
+          <w:shd w:val="clear" w:color="auto" w:fill="FFFFFF"/>
+        </w:rPr>
+        <w:t>ing and time scale</w:t>
+      </w:r>
+      <w:bookmarkEnd w:id="18"/>
+    </w:p>
+    <w:p>
+      <w:pPr>
+        <w:rPr>
+          <w:rFonts w:ascii="Arial" w:hAnsi="Arial" w:cs="Arial"/>
+          <w:szCs w:val="22"/>
+          <w:shd w:val="clear" w:color="auto" w:fill="FFFFFF"/>
+        </w:rPr>
+      </w:pPr>
+      <w:r>
+        <w:rPr>
+          <w:rFonts w:ascii="Arial" w:hAnsi="Arial" w:cs="Arial"/>
+          <w:szCs w:val="22"/>
+          <w:shd w:val="clear" w:color="auto" w:fill="FFFFFF"/>
+        </w:rPr>
+        <w:t xml:space="preserve">As far as following my timeline, proposed in my project plan, I </w:t>
+      </w:r>
+      <w:proofErr w:type="gramStart"/>
+      <w:r>
+        <w:rPr>
+          <w:rFonts w:ascii="Arial" w:hAnsi="Arial" w:cs="Arial"/>
+          <w:szCs w:val="22"/>
+          <w:shd w:val="clear" w:color="auto" w:fill="FFFFFF"/>
+        </w:rPr>
+        <w:t>hadn’t</w:t>
+      </w:r>
+      <w:proofErr w:type="gramEnd"/>
+      <w:r>
+        <w:rPr>
+          <w:rFonts w:ascii="Arial" w:hAnsi="Arial" w:cs="Arial"/>
+          <w:szCs w:val="22"/>
+          <w:shd w:val="clear" w:color="auto" w:fill="FFFFFF"/>
+        </w:rPr>
+        <w:t xml:space="preserve"> followed it very well, as I had not considered external factors that could affect my progress of work. In terms of completing research, I was able to do that in the proposed time but was unable to implement my code in the set target time. Which then affected my other proposed tasks, especially the two weeks to fine tune and tweak my algorithms to be as accurate as possible. I had initially struggled to grasp the concept of how decision trees worked, with the concept of splitting with multiple features, which is why I was unable to improve my decision tree algorithm, giving it an unsatisfactory RMSE value of </w:t>
+      </w:r>
+      <w:r>
+        <w:rPr>
+          <w:rFonts w:ascii="Arial" w:hAnsi="Arial" w:cs="Arial"/>
+          <w:szCs w:val="22"/>
+          <w:shd w:val="clear" w:color="auto" w:fill="FFFFFF"/>
+        </w:rPr>
+        <w:t xml:space="preserve">£5486.19 (2 </w:t>
+      </w:r>
+      <w:proofErr w:type="spellStart"/>
+      <w:r>
+        <w:rPr>
+          <w:rFonts w:ascii="Arial" w:hAnsi="Arial" w:cs="Arial"/>
+          <w:szCs w:val="22"/>
+          <w:shd w:val="clear" w:color="auto" w:fill="FFFFFF"/>
+        </w:rPr>
+        <w:t>dp</w:t>
+      </w:r>
+      <w:proofErr w:type="spellEnd"/>
+      <w:r>
+        <w:rPr>
+          <w:rFonts w:ascii="Arial" w:hAnsi="Arial" w:cs="Arial"/>
+          <w:szCs w:val="22"/>
+          <w:shd w:val="clear" w:color="auto" w:fill="FFFFFF"/>
+        </w:rPr>
+        <w:t>)</w:t>
+      </w:r>
+      <w:r>
+        <w:rPr>
+          <w:rFonts w:ascii="Arial" w:hAnsi="Arial" w:cs="Arial"/>
+          <w:szCs w:val="22"/>
+          <w:shd w:val="clear" w:color="auto" w:fill="FFFFFF"/>
+        </w:rPr>
+        <w:t>.</w:t>
+      </w:r>
+    </w:p>
+    <w:p>
+      <w:pPr>
+        <w:rPr>
+          <w:rFonts w:ascii="Arial" w:hAnsi="Arial" w:cs="Arial"/>
           <w:szCs w:val="22"/>
           <w:shd w:val="clear" w:color="auto" w:fill="FFFFFF"/>
         </w:rPr>
@@ -20362,7 +20623,7 @@
           <w:shd w:val="clear" w:color="auto" w:fill="FFFFFF"/>
         </w:rPr>
       </w:pPr>
-      <w:bookmarkStart w:id="20" w:name="_Toc130871937"/>
+      <w:bookmarkStart w:id="19" w:name="_Toc130871936"/>
       <w:r>
         <w:rPr>
           <w:rFonts w:ascii="Arial" w:hAnsi="Arial" w:cs="Arial"/>
@@ -20372,6 +20633,271 @@
           <w:szCs w:val="32"/>
           <w:shd w:val="clear" w:color="auto" w:fill="FFFFFF"/>
         </w:rPr>
+        <w:t>Professional Issues</w:t>
+      </w:r>
+      <w:bookmarkEnd w:id="19"/>
+    </w:p>
+    <w:p>
+      <w:pPr>
+        <w:pStyle w:val="NormalWeb"/>
+        <w:jc w:val="both"/>
+        <w:rPr>
+          <w:rFonts w:ascii="Arial" w:hAnsi="Arial" w:cs="Arial"/>
+          <w:sz w:val="22"/>
+          <w:szCs w:val="22"/>
+        </w:rPr>
+      </w:pPr>
+      <w:r>
+        <w:rPr>
+          <w:rFonts w:ascii="Arial" w:hAnsi="Arial" w:cs="Arial"/>
+          <w:sz w:val="22"/>
+          <w:szCs w:val="22"/>
+        </w:rPr>
+        <w:lastRenderedPageBreak/>
+        <w:t>Machine learning algorithms have become increasingly popular in various industries, including the automobile industry, where they are used to predict the price of used cars. Although these algorithms have proven to be useful in predicting used car prices, there are several professional issues that need to be considered to ensure the accuracy and reliability of these predictions.</w:t>
+      </w:r>
+    </w:p>
+    <w:p>
+      <w:pPr>
+        <w:pStyle w:val="NormalWeb"/>
+        <w:jc w:val="both"/>
+        <w:rPr>
+          <w:rFonts w:ascii="Arial" w:hAnsi="Arial" w:cs="Arial"/>
+          <w:sz w:val="22"/>
+          <w:szCs w:val="22"/>
+        </w:rPr>
+      </w:pPr>
+      <w:r>
+        <w:rPr>
+          <w:rFonts w:ascii="Arial" w:hAnsi="Arial" w:cs="Arial"/>
+          <w:sz w:val="22"/>
+          <w:szCs w:val="22"/>
+        </w:rPr>
+        <w:t xml:space="preserve">One of the main concerns is the quality of the data used to train the algorithm. To ensure the accuracy of the predictions, the data used to predict used car prices should be reliable and accurate. If the data is Incomplete or inaccurate, it can affect the accuracy of the predictions made. Therefore, it is crucial that the datasets used represent the market of </w:t>
+      </w:r>
+      <w:proofErr w:type="gramStart"/>
+      <w:r>
+        <w:rPr>
+          <w:rFonts w:ascii="Arial" w:hAnsi="Arial" w:cs="Arial"/>
+          <w:sz w:val="22"/>
+          <w:szCs w:val="22"/>
+        </w:rPr>
+        <w:t>pre-owned</w:t>
+      </w:r>
+      <w:proofErr w:type="gramEnd"/>
+      <w:r>
+        <w:rPr>
+          <w:rFonts w:ascii="Arial" w:hAnsi="Arial" w:cs="Arial"/>
+          <w:sz w:val="22"/>
+          <w:szCs w:val="22"/>
+        </w:rPr>
+        <w:t xml:space="preserve"> cars extremely well, including a wide variety of different cars.</w:t>
+      </w:r>
+    </w:p>
+    <w:p>
+      <w:pPr>
+        <w:pStyle w:val="NormalWeb"/>
+        <w:jc w:val="both"/>
+        <w:rPr>
+          <w:rFonts w:ascii="Arial" w:hAnsi="Arial" w:cs="Arial"/>
+          <w:sz w:val="22"/>
+          <w:szCs w:val="22"/>
+        </w:rPr>
+      </w:pPr>
+      <w:r>
+        <w:rPr>
+          <w:rFonts w:ascii="Arial" w:hAnsi="Arial" w:cs="Arial"/>
+          <w:sz w:val="22"/>
+          <w:szCs w:val="22"/>
+        </w:rPr>
+        <w:t>In the case of predicting the price of pre-owned cars, the selecting relevant features such as mileage, age, brand, model, transmission, MPG, and fuel type can have a significant impact on the accuracy of the predictions. Selecting irrelevant features can lead to overfitting or underfitting of the model. Therefore, it is necessary to select appropriate features.</w:t>
+      </w:r>
+    </w:p>
+    <w:p>
+      <w:pPr>
+        <w:pStyle w:val="NormalWeb"/>
+        <w:jc w:val="both"/>
+        <w:rPr>
+          <w:rFonts w:ascii="Arial" w:hAnsi="Arial" w:cs="Arial"/>
+          <w:sz w:val="22"/>
+          <w:szCs w:val="22"/>
+        </w:rPr>
+      </w:pPr>
+      <w:r>
+        <w:rPr>
+          <w:rFonts w:ascii="Arial" w:hAnsi="Arial" w:cs="Arial"/>
+          <w:sz w:val="22"/>
+          <w:szCs w:val="22"/>
+        </w:rPr>
+        <w:t>Another concern is the selection of the appropriate algorithm for the task. There are various machine learning algorithms available for predicting used car prices, such as linear regression, decision trees, random forests, nearest neighbour, and support vector machines. Some algorithms may perform better on certain types of data or features than others. Which is why choosing the right algorithm is crucial in achieving accurate and reliable results.</w:t>
+      </w:r>
+    </w:p>
+    <w:p>
+      <w:pPr>
+        <w:pStyle w:val="NormalWeb"/>
+        <w:jc w:val="both"/>
+        <w:rPr>
+          <w:rFonts w:ascii="Arial" w:hAnsi="Arial" w:cs="Arial"/>
+          <w:sz w:val="22"/>
+          <w:szCs w:val="22"/>
+        </w:rPr>
+      </w:pPr>
+      <w:r>
+        <w:rPr>
+          <w:rFonts w:ascii="Arial" w:hAnsi="Arial" w:cs="Arial"/>
+          <w:sz w:val="22"/>
+          <w:szCs w:val="22"/>
+        </w:rPr>
+        <w:t>Bias can also be a significant issue when training machine learning algorithms. If the data used for training the algorithm is biased towards a particular type of car, it can lead to biased predictions. Therefore, it is essential to ensure that the data used for training is representative of the entire used car market.</w:t>
+      </w:r>
+    </w:p>
+    <w:p>
+      <w:pPr>
+        <w:pStyle w:val="NormalWeb"/>
+        <w:jc w:val="both"/>
+        <w:rPr>
+          <w:rFonts w:ascii="Arial" w:hAnsi="Arial" w:cs="Arial"/>
+          <w:sz w:val="22"/>
+          <w:szCs w:val="22"/>
+        </w:rPr>
+      </w:pPr>
+      <w:r>
+        <w:rPr>
+          <w:rFonts w:ascii="Arial" w:hAnsi="Arial" w:cs="Arial"/>
+          <w:sz w:val="22"/>
+          <w:szCs w:val="22"/>
+        </w:rPr>
+        <w:t xml:space="preserve">Machine learning algorithms can often be opaque, meaning that you have no sense of how or why a result has been reached, making it difficult to understand how they make their predictions </w:t>
+      </w:r>
+      <w:r>
+        <w:rPr>
+          <w:rFonts w:ascii="Arial" w:hAnsi="Arial" w:cs="Arial"/>
+          <w:color w:val="FF0000"/>
+          <w:sz w:val="22"/>
+          <w:szCs w:val="22"/>
+        </w:rPr>
+        <w:t>[N]</w:t>
+      </w:r>
+      <w:r>
+        <w:rPr>
+          <w:rFonts w:ascii="Arial" w:hAnsi="Arial" w:cs="Arial"/>
+          <w:sz w:val="22"/>
+          <w:szCs w:val="22"/>
+        </w:rPr>
+        <w:t>. This lack of transparency and interpretability can be a significant issue in industries where decisions need to be explained or justified, such as in financial situations.</w:t>
+      </w:r>
+    </w:p>
+    <w:p>
+      <w:pPr>
+        <w:pStyle w:val="NormalWeb"/>
+        <w:jc w:val="both"/>
+        <w:rPr>
+          <w:rFonts w:ascii="Arial" w:hAnsi="Arial" w:cs="Arial"/>
+          <w:sz w:val="22"/>
+          <w:szCs w:val="22"/>
+        </w:rPr>
+      </w:pPr>
+      <w:r>
+        <w:rPr>
+          <w:rFonts w:ascii="Arial" w:hAnsi="Arial" w:cs="Arial"/>
+          <w:sz w:val="22"/>
+          <w:szCs w:val="22"/>
+        </w:rPr>
+        <w:t xml:space="preserve">Finally, even though machine learning algorithms can automate tasks such as pricing </w:t>
+      </w:r>
+      <w:proofErr w:type="gramStart"/>
+      <w:r>
+        <w:rPr>
+          <w:rFonts w:ascii="Arial" w:hAnsi="Arial" w:cs="Arial"/>
+          <w:sz w:val="22"/>
+          <w:szCs w:val="22"/>
+        </w:rPr>
+        <w:t>pre-owned</w:t>
+      </w:r>
+      <w:proofErr w:type="gramEnd"/>
+      <w:r>
+        <w:rPr>
+          <w:rFonts w:ascii="Arial" w:hAnsi="Arial" w:cs="Arial"/>
+          <w:sz w:val="22"/>
+          <w:szCs w:val="22"/>
+        </w:rPr>
+        <w:t xml:space="preserve"> cars, this can lead to the loss of jobs and skills among people who were previously involved in the pricing process. There poses the risk of dehumanizing the decision-making process </w:t>
+      </w:r>
+      <w:r>
+        <w:rPr>
+          <w:rFonts w:ascii="Arial" w:hAnsi="Arial" w:cs="Arial"/>
+          <w:color w:val="FF0000"/>
+          <w:sz w:val="22"/>
+          <w:szCs w:val="22"/>
+        </w:rPr>
+        <w:t>[O]</w:t>
+      </w:r>
+      <w:r>
+        <w:rPr>
+          <w:rFonts w:ascii="Arial" w:hAnsi="Arial" w:cs="Arial"/>
+          <w:sz w:val="22"/>
+          <w:szCs w:val="22"/>
+        </w:rPr>
+        <w:t>. Therefore, it is essential to ensure that the use of machine learning algorithms does not have a negative impact on human employment or skills.</w:t>
+      </w:r>
+    </w:p>
+    <w:p>
+      <w:pPr>
+        <w:pStyle w:val="NormalWeb"/>
+        <w:jc w:val="both"/>
+        <w:rPr>
+          <w:rFonts w:ascii="Arial" w:hAnsi="Arial" w:cs="Arial"/>
+          <w:sz w:val="22"/>
+          <w:szCs w:val="22"/>
+        </w:rPr>
+      </w:pPr>
+      <w:r>
+        <w:rPr>
+          <w:rFonts w:ascii="Arial" w:hAnsi="Arial" w:cs="Arial"/>
+          <w:sz w:val="22"/>
+          <w:szCs w:val="22"/>
+        </w:rPr>
+        <w:t>In conclusion, although machine learning algorithms can be extremely useful when it comes to predicting prices of pre-owned cars, there are several concerns that need to be considered. Addressing these concerns can lead to more accurate predictions and a better understanding of how the algorithm arrives at its predictions, whilst ensuring it sticks to a high ethical standard.</w:t>
+      </w:r>
+    </w:p>
+    <w:p>
+      <w:pPr>
+        <w:rPr>
+          <w:rFonts w:ascii="Arial" w:hAnsi="Arial" w:cs="Arial"/>
+          <w:b/>
+          <w:bCs/>
+          <w:szCs w:val="22"/>
+          <w:shd w:val="clear" w:color="auto" w:fill="FFFFFF"/>
+        </w:rPr>
+      </w:pPr>
+    </w:p>
+    <w:p>
+      <w:pPr>
+        <w:pStyle w:val="ListParagraph"/>
+        <w:numPr>
+          <w:ilvl w:val="0"/>
+          <w:numId w:val="2"/>
+        </w:numPr>
+        <w:outlineLvl w:val="0"/>
+        <w:rPr>
+          <w:rFonts w:ascii="Arial" w:hAnsi="Arial" w:cs="Arial"/>
+          <w:b/>
+          <w:bCs/>
+          <w:sz w:val="32"/>
+          <w:szCs w:val="32"/>
+          <w:shd w:val="clear" w:color="auto" w:fill="FFFFFF"/>
+        </w:rPr>
+      </w:pPr>
+      <w:bookmarkStart w:id="20" w:name="_Toc130871937"/>
+      <w:r>
+        <w:rPr>
+          <w:rFonts w:ascii="Arial" w:hAnsi="Arial" w:cs="Arial"/>
+          <w:b/>
+          <w:bCs/>
+          <w:sz w:val="32"/>
+          <w:szCs w:val="32"/>
+          <w:shd w:val="clear" w:color="auto" w:fill="FFFFFF"/>
+        </w:rPr>
         <w:t>Conclusion</w:t>
       </w:r>
       <w:bookmarkEnd w:id="20"/>
@@ -20441,7 +20967,7 @@
           <w:szCs w:val="22"/>
           <w:lang w:val="en-GB" w:eastAsia="en-GB"/>
         </w:rPr>
-        <w:t xml:space="preserve"> and decision trees</w:t>
+        <w:t xml:space="preserve"> and decision </w:t>
       </w:r>
       <w:r>
         <w:rPr>
@@ -20450,6 +20976,16 @@
           <w:szCs w:val="22"/>
           <w:lang w:val="en-GB" w:eastAsia="en-GB"/>
         </w:rPr>
+        <w:lastRenderedPageBreak/>
+        <w:t>trees</w:t>
+      </w:r>
+      <w:r>
+        <w:rPr>
+          <w:rFonts w:ascii="Arial" w:hAnsi="Arial" w:cs="Arial"/>
+          <w:color w:val="000000"/>
+          <w:szCs w:val="22"/>
+          <w:lang w:val="en-GB" w:eastAsia="en-GB"/>
+        </w:rPr>
         <w:t xml:space="preserve">. Both algorithms produced promising results </w:t>
       </w:r>
       <w:r>
@@ -20591,7 +21127,6 @@
           <w:szCs w:val="22"/>
           <w:shd w:val="clear" w:color="auto" w:fill="FFFFFF"/>
         </w:rPr>
-        <w:lastRenderedPageBreak/>
         <w:t>Unfortunately, I was unable to fine tune my decision tree algorithm and find its optimal minimum sample value and maximum depth value</w:t>
       </w:r>
       <w:r>
@@ -21058,7 +21593,6 @@
           <w:szCs w:val="22"/>
           <w:lang w:val="en-GB" w:eastAsia="en-GB"/>
         </w:rPr>
-        <w:lastRenderedPageBreak/>
         <w:t>KNN vs RF:</w:t>
       </w:r>
       <w:r>
@@ -21098,7 +21632,7 @@
         </w:rPr>
         <w:t xml:space="preserve"> </w:t>
       </w:r>
-      <w:hyperlink r:id="rId32" w:history="1">
+      <w:hyperlink r:id="rId33" w:history="1">
         <w:r>
           <w:rPr>
             <w:rStyle w:val="Hyperlink"/>
@@ -21823,6 +22357,7 @@
           <w:szCs w:val="22"/>
           <w:shd w:val="clear" w:color="auto" w:fill="FFFFFF"/>
         </w:rPr>
+        <w:lastRenderedPageBreak/>
         <w:t>[</w:t>
       </w:r>
       <w:r>
@@ -21927,7 +22462,6 @@
           <w:szCs w:val="22"/>
           <w:shd w:val="clear" w:color="auto" w:fill="FFFFFF"/>
         </w:rPr>
-        <w:lastRenderedPageBreak/>
         <w:t>[</w:t>
       </w:r>
       <w:r>
@@ -22627,7 +23161,7 @@
         </w:rPr>
         <w:t>[a]</w:t>
       </w:r>
-      <w:hyperlink r:id="rId33" w:anchor=":~:text=Each%20tree%20is%20created%20from,to%20produce%20a%20single%20result" w:history="1">
+      <w:hyperlink r:id="rId34" w:anchor=":~:text=Each%20tree%20is%20created%20from,to%20produce%20a%20single%20result" w:history="1">
         <w:r>
           <w:rPr>
             <w:rStyle w:val="Hyperlink"/>
@@ -22663,7 +23197,7 @@
         </w:rPr>
         <w:t xml:space="preserve">[b] </w:t>
       </w:r>
-      <w:hyperlink r:id="rId34" w:history="1">
+      <w:hyperlink r:id="rId35" w:history="1">
         <w:r>
           <w:rPr>
             <w:rStyle w:val="Hyperlink"/>
@@ -22699,7 +23233,7 @@
         </w:rPr>
         <w:t xml:space="preserve">[c] </w:t>
       </w:r>
-      <w:hyperlink r:id="rId35" w:anchor=":~:text=Random%20Forests%20and%20Missing%20Data%20%3A&amp;text=This%20forces%20researchers%20who%20want,lost%20and%20inferential%20power%20compromised" w:history="1">
+      <w:hyperlink r:id="rId36" w:anchor=":~:text=Random%20Forests%20and%20Missing%20Data%20%3A&amp;text=This%20forces%20researchers%20who%20want,lost%20and%20inferential%20power%20compromised" w:history="1">
         <w:r>
           <w:rPr>
             <w:rStyle w:val="Hyperlink"/>
@@ -22735,7 +23269,7 @@
         </w:rPr>
         <w:t>[d]</w:t>
       </w:r>
-      <w:hyperlink r:id="rId36" w:history="1">
+      <w:hyperlink r:id="rId37" w:history="1">
         <w:r>
           <w:rPr>
             <w:rStyle w:val="Hyperlink"/>
@@ -22771,7 +23305,7 @@
         </w:rPr>
         <w:t xml:space="preserve">[e] </w:t>
       </w:r>
-      <w:hyperlink r:id="rId37" w:history="1">
+      <w:hyperlink r:id="rId38" w:history="1">
         <w:r>
           <w:rPr>
             <w:rStyle w:val="Hyperlink"/>
@@ -22807,7 +23341,7 @@
         </w:rPr>
         <w:t xml:space="preserve">[f] </w:t>
       </w:r>
-      <w:hyperlink r:id="rId38" w:history="1">
+      <w:hyperlink r:id="rId39" w:history="1">
         <w:r>
           <w:rPr>
             <w:rStyle w:val="Hyperlink"/>
@@ -22841,6 +23375,7 @@
           <w:szCs w:val="22"/>
           <w:shd w:val="clear" w:color="auto" w:fill="FFFFFF"/>
         </w:rPr>
+        <w:lastRenderedPageBreak/>
         <w:t xml:space="preserve">[g] </w:t>
       </w:r>
       <w:r>
@@ -22850,7 +23385,7 @@
         </w:rPr>
         <w:t xml:space="preserve"> </w:t>
       </w:r>
-      <w:hyperlink r:id="rId39" w:history="1">
+      <w:hyperlink r:id="rId40" w:history="1">
         <w:r>
           <w:rPr>
             <w:rStyle w:val="Hyperlink"/>
@@ -22886,7 +23421,7 @@
         </w:rPr>
         <w:t xml:space="preserve">[h] </w:t>
       </w:r>
-      <w:hyperlink r:id="rId40" w:history="1">
+      <w:hyperlink r:id="rId41" w:history="1">
         <w:r>
           <w:rPr>
             <w:rStyle w:val="Hyperlink"/>
@@ -22920,10 +23455,9 @@
           <w:sz w:val="24"/>
           <w:shd w:val="clear" w:color="auto" w:fill="FFFFFF"/>
         </w:rPr>
-        <w:lastRenderedPageBreak/>
         <w:t>[i]</w:t>
       </w:r>
-      <w:hyperlink r:id="rId41" w:history="1">
+      <w:hyperlink r:id="rId42" w:history="1">
         <w:r>
           <w:rPr>
             <w:rStyle w:val="Hyperlink"/>
@@ -22959,7 +23493,7 @@
         </w:rPr>
         <w:t xml:space="preserve">[J] </w:t>
       </w:r>
-      <w:hyperlink r:id="rId42" w:history="1">
+      <w:hyperlink r:id="rId43" w:history="1">
         <w:r>
           <w:rPr>
             <w:rStyle w:val="Hyperlink"/>
@@ -23016,7 +23550,7 @@
       <w:r>
         <w:t xml:space="preserve">[m] </w:t>
       </w:r>
-      <w:hyperlink r:id="rId43" w:history="1">
+      <w:hyperlink r:id="rId44" w:history="1">
         <w:r>
           <w:rPr>
             <w:rStyle w:val="Hyperlink"/>
@@ -23044,7 +23578,7 @@
         </w:rPr>
         <w:t xml:space="preserve">[N] </w:t>
       </w:r>
-      <w:hyperlink r:id="rId44" w:history="1">
+      <w:hyperlink r:id="rId45" w:history="1">
         <w:r>
           <w:rPr>
             <w:rStyle w:val="Hyperlink"/>
@@ -23082,7 +23616,7 @@
         </w:rPr>
         <w:t xml:space="preserve">[O] </w:t>
       </w:r>
-      <w:hyperlink r:id="rId45" w:history="1">
+      <w:hyperlink r:id="rId46" w:history="1">
         <w:r>
           <w:rPr>
             <w:rStyle w:val="Hyperlink"/>
@@ -23289,7 +23823,7 @@
         </w:rPr>
         <w:t xml:space="preserve">Decision Tree algorithm: </w:t>
       </w:r>
-      <w:hyperlink r:id="rId46" w:history="1">
+      <w:hyperlink r:id="rId47" w:history="1">
         <w:r>
           <w:rPr>
             <w:rStyle w:val="Hyperlink"/>
@@ -23325,7 +23859,7 @@
         </w:rPr>
         <w:t xml:space="preserve">K-Nearest Neighbour algorithm: </w:t>
       </w:r>
-      <w:hyperlink r:id="rId47" w:history="1">
+      <w:hyperlink r:id="rId48" w:history="1">
         <w:r>
           <w:rPr>
             <w:rStyle w:val="Hyperlink"/>
@@ -23413,7 +23947,6 @@
                 <w:rFonts w:ascii="Arial" w:hAnsi="Arial" w:cs="Arial"/>
                 <w:shd w:val="clear" w:color="auto" w:fill="FFFFFF"/>
               </w:rPr>
-              <w:lastRenderedPageBreak/>
               <w:t>Date</w:t>
             </w:r>
           </w:p>
@@ -24102,6 +24635,7 @@
                 <w:rFonts w:ascii="Arial" w:hAnsi="Arial" w:cs="Arial"/>
                 <w:shd w:val="clear" w:color="auto" w:fill="FFFFFF"/>
               </w:rPr>
+              <w:lastRenderedPageBreak/>
               <w:t>- Created a seaborn heatmap to visualise dataset</w:t>
             </w:r>
           </w:p>
@@ -24117,7 +24651,6 @@
                 <w:rFonts w:ascii="Arial" w:hAnsi="Arial" w:cs="Arial"/>
                 <w:shd w:val="clear" w:color="auto" w:fill="FFFFFF"/>
               </w:rPr>
-              <w:lastRenderedPageBreak/>
               <w:t xml:space="preserve">- </w:t>
             </w:r>
             <w:proofErr w:type="gramStart"/>
@@ -24936,7 +25469,15 @@
                 <w:rFonts w:ascii="Arial" w:hAnsi="Arial" w:cs="Arial"/>
                 <w:shd w:val="clear" w:color="auto" w:fill="FFFFFF"/>
               </w:rPr>
-              <w:t xml:space="preserve"> times Euclidean distance is calculated and how long a single prediction takes</w:t>
+              <w:t xml:space="preserve"> times Euclidean distance is calculated and how long a </w:t>
+            </w:r>
+            <w:r>
+              <w:rPr>
+                <w:rFonts w:ascii="Arial" w:hAnsi="Arial" w:cs="Arial"/>
+                <w:shd w:val="clear" w:color="auto" w:fill="FFFFFF"/>
+              </w:rPr>
+              <w:lastRenderedPageBreak/>
+              <w:t>single prediction takes</w:t>
             </w:r>
           </w:p>
           <w:p>
@@ -24951,7 +25492,6 @@
                 <w:rFonts w:ascii="Arial" w:hAnsi="Arial" w:cs="Arial"/>
                 <w:shd w:val="clear" w:color="auto" w:fill="FFFFFF"/>
               </w:rPr>
-              <w:lastRenderedPageBreak/>
               <w:t>- Described my KNN algorithm code in the interim report</w:t>
             </w:r>
           </w:p>
@@ -25314,9 +25854,9 @@
       </w:pPr>
     </w:p>
     <w:sectPr>
-      <w:headerReference w:type="default" r:id="rId48"/>
-      <w:footerReference w:type="default" r:id="rId49"/>
-      <w:headerReference w:type="first" r:id="rId50"/>
+      <w:headerReference w:type="default" r:id="rId49"/>
+      <w:footerReference w:type="default" r:id="rId50"/>
+      <w:headerReference w:type="first" r:id="rId51"/>
       <w:pgSz w:w="11906" w:h="16838"/>
       <w:pgMar w:top="1440" w:right="1440" w:bottom="1440" w:left="1440" w:header="708" w:footer="708" w:gutter="0"/>
       <w:pgNumType w:start="0"/>
@@ -27050,7 +27590,7 @@
   <w:style w:type="paragraph" w:default="1" w:styleId="Normal">
     <w:name w:val="Normal"/>
     <w:qFormat/>
-    <w:rsid w:val="008C12E4"/>
+    <w:rsid w:val="00F351BF"/>
     <w:pPr>
       <w:spacing w:before="120" w:after="240" w:line="240" w:lineRule="auto"/>
       <w:jc w:val="both"/>

</xml_diff>